<commit_message>
imagenes caso de uso
</commit_message>
<xml_diff>
--- a/PROYECTO_FINAL_G4/2. DOCUMENTACION_G4/2.1 ELICITACION/2.1.1 ESPECIFICACIONES/G4_Especificacion_Requisitos_Software_V.1.0.docx
+++ b/PROYECTO_FINAL_G4/2. DOCUMENTACION_G4/2.1 ELICITACION/2.1.1 ESPECIFICACIONES/G4_Especificacion_Requisitos_Software_V.1.0.docx
@@ -1,6 +1,6 @@
 
 <file path=word/document.xml><?xml version="1.0" encoding="utf-8"?>
-<w:document xmlns:wpc="http://schemas.microsoft.com/office/word/2010/wordprocessingCanvas" xmlns:cx="http://schemas.microsoft.com/office/drawing/2014/chartex" xmlns:cx1="http://schemas.microsoft.com/office/drawing/2015/9/8/chartex" xmlns:cx2="http://schemas.microsoft.com/office/drawing/2015/10/21/chartex" xmlns:cx3="http://schemas.microsoft.com/office/drawing/2016/5/9/chartex" xmlns:cx4="http://schemas.microsoft.com/office/drawing/2016/5/10/chartex" xmlns:cx5="http://schemas.microsoft.com/office/drawing/2016/5/11/chartex" xmlns:cx6="http://schemas.microsoft.com/office/drawing/2016/5/12/chartex" xmlns:cx7="http://schemas.microsoft.com/office/drawing/2016/5/13/chartex" xmlns:cx8="http://schemas.microsoft.com/office/drawing/2016/5/14/chartex" xmlns:mc="http://schemas.openxmlformats.org/markup-compatibility/2006" xmlns:aink="http://schemas.microsoft.com/office/drawing/2016/ink" xmlns:am3d="http://schemas.microsoft.com/office/drawing/2017/model3d" xmlns:o="urn:schemas-microsoft-com:office:office" xmlns:oel="http://schemas.microsoft.com/office/2019/extlst" xmlns:r="http://schemas.openxmlformats.org/officeDocument/2006/relationships" xmlns:m="http://schemas.openxmlformats.org/officeDocument/2006/math" xmlns:v="urn:schemas-microsoft-com:vml" xmlns:wp14="http://schemas.microsoft.com/office/word/2010/wordprocessingDrawing" xmlns:wp="http://schemas.openxmlformats.org/drawingml/2006/wordprocessingDrawing" xmlns:w10="urn:schemas-microsoft-com:office:word" xmlns:w="http://schemas.openxmlformats.org/wordprocessingml/2006/main" xmlns:w14="http://schemas.microsoft.com/office/word/2010/wordml" xmlns:w15="http://schemas.microsoft.com/office/word/2012/wordml" xmlns:w16cex="http://schemas.microsoft.com/office/word/2018/wordml/cex" xmlns:w16cid="http://schemas.microsoft.com/office/word/2016/wordml/cid" xmlns:w16="http://schemas.microsoft.com/office/word/2018/wordml" xmlns:w16sdtdh="http://schemas.microsoft.com/office/word/2020/wordml/sdtdatahash" xmlns:w16se="http://schemas.microsoft.com/office/word/2015/wordml/symex" xmlns:wpg="http://schemas.microsoft.com/office/word/2010/wordprocessingGroup" xmlns:wpi="http://schemas.microsoft.com/office/word/2010/wordprocessingInk" xmlns:wne="http://schemas.microsoft.com/office/word/2006/wordml" xmlns:wps="http://schemas.microsoft.com/office/word/2010/wordprocessingShape" mc:Ignorable="w14 w15 w16se w16cid w16 w16cex w16sdtdh wp14">
+<w:document xmlns:wpc="http://schemas.microsoft.com/office/word/2010/wordprocessingCanvas" xmlns:mc="http://schemas.openxmlformats.org/markup-compatibility/2006" xmlns:o="urn:schemas-microsoft-com:office:office" xmlns:r="http://schemas.openxmlformats.org/officeDocument/2006/relationships" xmlns:m="http://schemas.openxmlformats.org/officeDocument/2006/math" xmlns:v="urn:schemas-microsoft-com:vml" xmlns:wp14="http://schemas.microsoft.com/office/word/2010/wordprocessingDrawing" xmlns:wp="http://schemas.openxmlformats.org/drawingml/2006/wordprocessingDrawing" xmlns:w10="urn:schemas-microsoft-com:office:word" xmlns:w="http://schemas.openxmlformats.org/wordprocessingml/2006/main" xmlns:w14="http://schemas.microsoft.com/office/word/2010/wordml" xmlns:w15="http://schemas.microsoft.com/office/word/2012/wordml" xmlns:wpg="http://schemas.microsoft.com/office/word/2010/wordprocessingGroup" xmlns:wpi="http://schemas.microsoft.com/office/word/2010/wordprocessingInk" xmlns:wne="http://schemas.microsoft.com/office/word/2006/wordml" xmlns:wps="http://schemas.microsoft.com/office/word/2010/wordprocessingShape" mc:Ignorable="w14 w15 wp14">
   <w:body>
     <w:p>
       <w:pPr>
@@ -60,7 +60,7 @@
       <w:r>
         <w:rPr>
           <w:noProof/>
-          <w:lang w:val="en-US" w:eastAsia="en-US"/>
+          <w:lang w:val="es-ES"/>
         </w:rPr>
         <mc:AlternateContent>
           <mc:Choice Requires="wps">
@@ -124,7 +124,7 @@
           </mc:Choice>
           <mc:Fallback>
             <w:pict>
-              <v:rect w14:anchorId="1C7B8691" id="Rectángulo 57" o:spid="_x0000_s1026" style="position:absolute;left:0;text-align:left;margin-left:0;margin-top:0;width:647.1pt;height:68.9pt;z-index:251658240;visibility:visible;mso-wrap-style:square;mso-wrap-distance-left:9pt;mso-wrap-distance-top:0;mso-wrap-distance-right:9pt;mso-wrap-distance-bottom:0;mso-position-horizontal:center;mso-position-horizontal-relative:page;mso-position-vertical:bottom;mso-position-vertical-relative:page;v-text-anchor:middle" o:gfxdata="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" fillcolor="#4472c4 [3204]" strokecolor="#4472c4 [3204]">
+              <v:rect w14:anchorId="1C7B8691" id="Rectángulo 57" o:spid="_x0000_s1026" style="position:absolute;left:0;text-align:left;margin-left:0;margin-top:0;width:647.1pt;height:68.9pt;z-index:251658240;visibility:visible;mso-wrap-style:square;mso-wrap-distance-left:9pt;mso-wrap-distance-top:0;mso-wrap-distance-right:9pt;mso-wrap-distance-bottom:0;mso-position-horizontal:center;mso-position-horizontal-relative:page;mso-position-vertical:bottom;mso-position-vertical-relative:page;v-text-anchor:middle" o:gfxdata="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" fillcolor="#4472c4 [3204]" strokecolor="#4472c4 [3204]">
                 <v:stroke startarrowwidth="narrow" startarrowlength="short" endarrowwidth="narrow" endarrowlength="short"/>
                 <v:textbox inset="2.53958mm,2.53958mm,2.53958mm,2.53958mm">
                   <w:txbxContent>
@@ -145,7 +145,7 @@
       <w:r>
         <w:rPr>
           <w:noProof/>
-          <w:lang w:val="en-US" w:eastAsia="en-US"/>
+          <w:lang w:val="es-ES"/>
         </w:rPr>
         <mc:AlternateContent>
           <mc:Choice Requires="wps">
@@ -209,7 +209,7 @@
           </mc:Choice>
           <mc:Fallback>
             <w:pict>
-              <v:rect w14:anchorId="1C45D0AB" id="Rectángulo 56" o:spid="_x0000_s1027" style="position:absolute;left:0;text-align:left;margin-left:0;margin-top:0;width:11.65pt;height:835.7pt;z-index:251659264;visibility:visible;mso-wrap-style:square;mso-wrap-distance-left:9pt;mso-wrap-distance-top:0;mso-wrap-distance-right:9pt;mso-wrap-distance-bottom:0;mso-position-horizontal:center;mso-position-horizontal-relative:left-margin-area;mso-position-vertical:center;mso-position-vertical-relative:page;v-text-anchor:middle" o:gfxdata="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" strokecolor="#4472c4 [3204]">
+              <v:rect w14:anchorId="1C45D0AB" id="Rectángulo 56" o:spid="_x0000_s1027" style="position:absolute;left:0;text-align:left;margin-left:0;margin-top:0;width:11.65pt;height:835.7pt;z-index:251659264;visibility:visible;mso-wrap-style:square;mso-wrap-distance-left:9pt;mso-wrap-distance-top:0;mso-wrap-distance-right:9pt;mso-wrap-distance-bottom:0;mso-position-horizontal:center;mso-position-horizontal-relative:left-margin-area;mso-position-vertical:center;mso-position-vertical-relative:page;v-text-anchor:middle" o:gfxdata="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" strokecolor="#4472c4 [3204]">
                 <v:stroke startarrowwidth="narrow" startarrowlength="short" endarrowwidth="narrow" endarrowlength="short"/>
                 <v:textbox inset="2.53958mm,2.53958mm,2.53958mm,2.53958mm">
                   <w:txbxContent>
@@ -230,7 +230,7 @@
       <w:r>
         <w:rPr>
           <w:noProof/>
-          <w:lang w:val="en-US" w:eastAsia="en-US"/>
+          <w:lang w:val="es-ES"/>
         </w:rPr>
         <mc:AlternateContent>
           <mc:Choice Requires="wps">
@@ -294,7 +294,7 @@
           </mc:Choice>
           <mc:Fallback>
             <w:pict>
-              <v:rect w14:anchorId="19BBC87A" id="Rectángulo 59" o:spid="_x0000_s1028" style="position:absolute;left:0;text-align:left;margin-left:0;margin-top:0;width:11.65pt;height:835.7pt;z-index:251660288;visibility:visible;mso-wrap-style:square;mso-wrap-distance-left:9pt;mso-wrap-distance-top:0;mso-wrap-distance-right:9pt;mso-wrap-distance-bottom:0;mso-position-horizontal:center;mso-position-horizontal-relative:right-margin-area;mso-position-vertical:center;mso-position-vertical-relative:page;v-text-anchor:middle" o:gfxdata="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" strokecolor="#4472c4 [3204]">
+              <v:rect w14:anchorId="19BBC87A" id="Rectángulo 59" o:spid="_x0000_s1028" style="position:absolute;left:0;text-align:left;margin-left:0;margin-top:0;width:11.65pt;height:835.7pt;z-index:251660288;visibility:visible;mso-wrap-style:square;mso-wrap-distance-left:9pt;mso-wrap-distance-top:0;mso-wrap-distance-right:9pt;mso-wrap-distance-bottom:0;mso-position-horizontal:center;mso-position-horizontal-relative:right-margin-area;mso-position-vertical:center;mso-position-vertical-relative:page;v-text-anchor:middle" o:gfxdata="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" strokecolor="#4472c4 [3204]">
                 <v:stroke startarrowwidth="narrow" startarrowlength="short" endarrowwidth="narrow" endarrowlength="short"/>
                 <v:textbox inset="2.53958mm,2.53958mm,2.53958mm,2.53958mm">
                   <w:txbxContent>
@@ -315,7 +315,7 @@
       <w:r>
         <w:rPr>
           <w:noProof/>
-          <w:lang w:val="en-US" w:eastAsia="en-US"/>
+          <w:lang w:val="es-ES"/>
         </w:rPr>
         <mc:AlternateContent>
           <mc:Choice Requires="wps">
@@ -379,7 +379,7 @@
           </mc:Choice>
           <mc:Fallback>
             <w:pict>
-              <v:rect w14:anchorId="1D8D1D5F" id="Rectángulo 58" o:spid="_x0000_s1029" style="position:absolute;left:0;text-align:left;margin-left:0;margin-top:0;width:647.1pt;height:69.3pt;z-index:251661312;visibility:visible;mso-wrap-style:square;mso-wrap-distance-left:9pt;mso-wrap-distance-top:0;mso-wrap-distance-right:9pt;mso-wrap-distance-bottom:0;mso-position-horizontal:center;mso-position-horizontal-relative:page;mso-position-vertical:top;mso-position-vertical-relative:top-margin-area;v-text-anchor:middle" o:gfxdata="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" fillcolor="#4472c4 [3204]" strokecolor="#00b0f0">
+              <v:rect w14:anchorId="1D8D1D5F" id="Rectángulo 58" o:spid="_x0000_s1029" style="position:absolute;left:0;text-align:left;margin-left:0;margin-top:0;width:647.1pt;height:69.3pt;z-index:251661312;visibility:visible;mso-wrap-style:square;mso-wrap-distance-left:9pt;mso-wrap-distance-top:0;mso-wrap-distance-right:9pt;mso-wrap-distance-bottom:0;mso-position-horizontal:center;mso-position-horizontal-relative:page;mso-position-vertical:top;mso-position-vertical-relative:top-margin-area;v-text-anchor:middle" o:gfxdata="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" fillcolor="#4472c4 [3204]" strokecolor="#00b0f0">
                 <v:stroke startarrowwidth="narrow" startarrowlength="short" endarrowwidth="narrow" endarrowlength="short"/>
                 <v:textbox inset="2.53958mm,2.53958mm,2.53958mm,2.53958mm">
                   <w:txbxContent>
@@ -409,7 +409,7 @@
       <w:r>
         <w:rPr>
           <w:noProof/>
-          <w:lang w:val="en-US" w:eastAsia="en-US"/>
+          <w:lang w:val="es-ES"/>
         </w:rPr>
         <w:drawing>
           <wp:anchor distT="0" distB="0" distL="114300" distR="114300" simplePos="0" relativeHeight="251662336" behindDoc="0" locked="0" layoutInCell="1" hidden="0" allowOverlap="1" wp14:anchorId="79738A87" wp14:editId="609648DD">
@@ -788,21 +788,12 @@
           <w:szCs w:val="30"/>
         </w:rPr>
       </w:pPr>
-      <w:proofErr w:type="spellStart"/>
       <w:r>
         <w:rPr>
           <w:sz w:val="30"/>
           <w:szCs w:val="30"/>
         </w:rPr>
-        <w:t>Vianka</w:t>
-      </w:r>
-      <w:proofErr w:type="spellEnd"/>
-      <w:r>
-        <w:rPr>
-          <w:sz w:val="30"/>
-          <w:szCs w:val="30"/>
-        </w:rPr>
-        <w:t xml:space="preserve"> Herrera</w:t>
+        <w:t>Vianka Herrera</w:t>
       </w:r>
     </w:p>
     <w:p>
@@ -815,31 +806,13 @@
           <w:szCs w:val="30"/>
         </w:rPr>
       </w:pPr>
-      <w:proofErr w:type="spellStart"/>
       <w:r>
         <w:rPr>
           <w:sz w:val="30"/>
           <w:szCs w:val="30"/>
         </w:rPr>
-        <w:t>Wladimir</w:t>
+        <w:t>Wladimir Jami</w:t>
       </w:r>
-      <w:proofErr w:type="spellEnd"/>
-      <w:r>
-        <w:rPr>
-          <w:sz w:val="30"/>
-          <w:szCs w:val="30"/>
-        </w:rPr>
-        <w:t xml:space="preserve"> </w:t>
-      </w:r>
-      <w:proofErr w:type="spellStart"/>
-      <w:r>
-        <w:rPr>
-          <w:sz w:val="30"/>
-          <w:szCs w:val="30"/>
-        </w:rPr>
-        <w:t>Jami</w:t>
-      </w:r>
-      <w:proofErr w:type="spellEnd"/>
     </w:p>
     <w:p>
       <w:pPr>
@@ -851,21 +824,12 @@
           <w:szCs w:val="30"/>
         </w:rPr>
       </w:pPr>
-      <w:proofErr w:type="spellStart"/>
       <w:r>
         <w:rPr>
           <w:sz w:val="30"/>
           <w:szCs w:val="30"/>
         </w:rPr>
-        <w:t>Nataly</w:t>
-      </w:r>
-      <w:proofErr w:type="spellEnd"/>
-      <w:r>
-        <w:rPr>
-          <w:sz w:val="30"/>
-          <w:szCs w:val="30"/>
-        </w:rPr>
-        <w:t xml:space="preserve"> Pila</w:t>
+        <w:t>Nataly Pila</w:t>
       </w:r>
     </w:p>
     <w:p>
@@ -1305,19 +1269,11 @@
                 <w:rFonts w:ascii="Arial" w:eastAsia="Arial" w:hAnsi="Arial" w:cs="Arial"/>
               </w:rPr>
             </w:pPr>
-            <w:proofErr w:type="spellStart"/>
             <w:r>
               <w:rPr>
                 <w:rFonts w:ascii="Arial" w:eastAsia="Arial" w:hAnsi="Arial" w:cs="Arial"/>
               </w:rPr>
-              <w:t>Vianka</w:t>
-            </w:r>
-            <w:proofErr w:type="spellEnd"/>
-            <w:r>
-              <w:rPr>
-                <w:rFonts w:ascii="Arial" w:eastAsia="Arial" w:hAnsi="Arial" w:cs="Arial"/>
-              </w:rPr>
-              <w:t xml:space="preserve"> Herrera</w:t>
+              <w:t>Vianka Herrera</w:t>
             </w:r>
           </w:p>
           <w:p>
@@ -1334,28 +1290,12 @@
                 <w:rFonts w:ascii="Arial" w:eastAsia="Arial" w:hAnsi="Arial" w:cs="Arial"/>
               </w:rPr>
             </w:pPr>
-            <w:proofErr w:type="spellStart"/>
             <w:r>
               <w:rPr>
                 <w:rFonts w:ascii="Arial" w:eastAsia="Arial" w:hAnsi="Arial" w:cs="Arial"/>
               </w:rPr>
-              <w:t>Wladimir</w:t>
-            </w:r>
-            <w:proofErr w:type="spellEnd"/>
-            <w:r>
-              <w:rPr>
-                <w:rFonts w:ascii="Arial" w:eastAsia="Arial" w:hAnsi="Arial" w:cs="Arial"/>
-              </w:rPr>
-              <w:t xml:space="preserve"> </w:t>
-            </w:r>
-            <w:proofErr w:type="spellStart"/>
-            <w:r>
-              <w:rPr>
-                <w:rFonts w:ascii="Arial" w:eastAsia="Arial" w:hAnsi="Arial" w:cs="Arial"/>
-              </w:rPr>
-              <w:t>Jami</w:t>
-            </w:r>
-            <w:proofErr w:type="spellEnd"/>
+              <w:t>Wladimir Jami</w:t>
+            </w:r>
           </w:p>
           <w:p>
             <w:pPr>
@@ -1371,19 +1311,11 @@
                 <w:rFonts w:ascii="Arial" w:eastAsia="Arial" w:hAnsi="Arial" w:cs="Arial"/>
               </w:rPr>
             </w:pPr>
-            <w:proofErr w:type="spellStart"/>
             <w:r>
               <w:rPr>
                 <w:rFonts w:ascii="Arial" w:eastAsia="Arial" w:hAnsi="Arial" w:cs="Arial"/>
               </w:rPr>
-              <w:t>Nataly</w:t>
-            </w:r>
-            <w:proofErr w:type="spellEnd"/>
-            <w:r>
-              <w:rPr>
-                <w:rFonts w:ascii="Arial" w:eastAsia="Arial" w:hAnsi="Arial" w:cs="Arial"/>
-              </w:rPr>
-              <w:t xml:space="preserve"> Pila</w:t>
+              <w:t>Nataly Pila</w:t>
             </w:r>
           </w:p>
           <w:p>
@@ -6137,21 +6069,7 @@
         <w:rPr>
           <w:rFonts w:ascii="Arial" w:eastAsia="Arial" w:hAnsi="Arial" w:cs="Arial"/>
         </w:rPr>
-        <w:t xml:space="preserve"> capítulos en los cuales se irán detallando desde una perspectiva muy general hasta una visión específica, cada requerimiento que comprenderá el aplicativo </w:t>
-      </w:r>
-      <w:proofErr w:type="gramStart"/>
-      <w:r>
-        <w:rPr>
-          <w:rFonts w:ascii="Arial" w:eastAsia="Arial" w:hAnsi="Arial" w:cs="Arial"/>
-        </w:rPr>
-        <w:t>web,</w:t>
-      </w:r>
-      <w:proofErr w:type="gramEnd"/>
-      <w:r>
-        <w:rPr>
-          <w:rFonts w:ascii="Arial" w:eastAsia="Arial" w:hAnsi="Arial" w:cs="Arial"/>
-        </w:rPr>
-        <w:t xml:space="preserve"> también cuenta con toda la información necesaria para entender de manera clara y concisa cualquier duda que se puede generar en el proceso de creación, manipulación o mantenimiento del módulo a tratar en cuestión.</w:t>
+        <w:t xml:space="preserve"> capítulos en los cuales se irán detallando desde una perspectiva muy general hasta una visión específica, cada requerimiento que comprenderá el aplicativo web, también cuenta con toda la información necesaria para entender de manera clara y concisa cualquier duda que se puede generar en el proceso de creación, manipulación o mantenimiento del módulo a tratar en cuestión.</w:t>
       </w:r>
     </w:p>
     <w:p>
@@ -6948,7 +6866,6 @@
                 <w:rFonts w:ascii="Arial" w:eastAsia="Arial" w:hAnsi="Arial" w:cs="Arial"/>
                 <w:b/>
               </w:rPr>
-              <w:lastRenderedPageBreak/>
               <w:t>Actividades</w:t>
             </w:r>
           </w:p>
@@ -7034,6 +6951,7 @@
                 <w:rFonts w:ascii="Arial" w:eastAsia="Arial" w:hAnsi="Arial" w:cs="Arial"/>
                 <w:b/>
               </w:rPr>
+              <w:lastRenderedPageBreak/>
               <w:t>Habilidades</w:t>
             </w:r>
           </w:p>
@@ -7770,16 +7688,8 @@
         <w:rPr>
           <w:rFonts w:ascii="Arial" w:eastAsia="Arial" w:hAnsi="Arial" w:cs="Arial"/>
         </w:rPr>
-        <w:t xml:space="preserve">Nombre: </w:t>
+        <w:t>Nombre: PowerDesigner</w:t>
       </w:r>
-      <w:proofErr w:type="spellStart"/>
-      <w:r>
-        <w:rPr>
-          <w:rFonts w:ascii="Arial" w:eastAsia="Arial" w:hAnsi="Arial" w:cs="Arial"/>
-        </w:rPr>
-        <w:t>PowerDesigner</w:t>
-      </w:r>
-      <w:proofErr w:type="spellEnd"/>
     </w:p>
     <w:p>
       <w:pPr>
@@ -7967,16 +7877,8 @@
         <w:rPr>
           <w:rFonts w:ascii="Arial" w:eastAsia="Arial" w:hAnsi="Arial" w:cs="Arial"/>
         </w:rPr>
-        <w:t xml:space="preserve">Nombre: </w:t>
+        <w:t>Nombre: Mysql</w:t>
       </w:r>
-      <w:proofErr w:type="spellStart"/>
-      <w:r>
-        <w:rPr>
-          <w:rFonts w:ascii="Arial" w:eastAsia="Arial" w:hAnsi="Arial" w:cs="Arial"/>
-        </w:rPr>
-        <w:t>Mysql</w:t>
-      </w:r>
-      <w:proofErr w:type="spellEnd"/>
     </w:p>
     <w:p>
       <w:pPr>
@@ -8002,21 +7904,7 @@
         <w:rPr>
           <w:rFonts w:ascii="Arial" w:eastAsia="Arial" w:hAnsi="Arial" w:cs="Arial"/>
         </w:rPr>
-        <w:t xml:space="preserve">Número de versión: </w:t>
-      </w:r>
-      <w:proofErr w:type="spellStart"/>
-      <w:r>
-        <w:rPr>
-          <w:rFonts w:ascii="Arial" w:eastAsia="Arial" w:hAnsi="Arial" w:cs="Arial"/>
-        </w:rPr>
-        <w:t>phpMyAdmin</w:t>
-      </w:r>
-      <w:proofErr w:type="spellEnd"/>
-      <w:r>
-        <w:rPr>
-          <w:rFonts w:ascii="Arial" w:eastAsia="Arial" w:hAnsi="Arial" w:cs="Arial"/>
-        </w:rPr>
-        <w:t xml:space="preserve"> 5.0.3</w:t>
+        <w:t>Número de versión: phpMyAdmin 5.0.3</w:t>
       </w:r>
     </w:p>
     <w:p>
@@ -8076,7 +7964,6 @@
         <w:rPr>
           <w:rFonts w:ascii="Arial" w:eastAsia="Arial" w:hAnsi="Arial" w:cs="Arial"/>
         </w:rPr>
-        <w:lastRenderedPageBreak/>
         <w:t>Propósito: Es la base de datos sobre la cual se van a generar las tablas para registrar la información del restaurante</w:t>
       </w:r>
     </w:p>
@@ -8139,6 +8026,7 @@
         <w:rPr>
           <w:rFonts w:ascii="Arial" w:eastAsia="Arial" w:hAnsi="Arial" w:cs="Arial"/>
         </w:rPr>
+        <w:lastRenderedPageBreak/>
         <w:t>Sistema Operativo</w:t>
       </w:r>
     </w:p>
@@ -8325,16 +8213,8 @@
         <w:rPr>
           <w:rFonts w:ascii="Arial" w:eastAsia="Arial" w:hAnsi="Arial" w:cs="Arial"/>
         </w:rPr>
-        <w:t xml:space="preserve">Nombre: Visual Studio </w:t>
+        <w:t>Nombre: Visual Studio Code</w:t>
       </w:r>
-      <w:proofErr w:type="spellStart"/>
-      <w:r>
-        <w:rPr>
-          <w:rFonts w:ascii="Arial" w:eastAsia="Arial" w:hAnsi="Arial" w:cs="Arial"/>
-        </w:rPr>
-        <w:t>Code</w:t>
-      </w:r>
-      <w:proofErr w:type="spellEnd"/>
     </w:p>
     <w:p>
       <w:pPr>
@@ -8502,19 +8382,11 @@
           <w:rFonts w:ascii="Arial" w:hAnsi="Arial" w:cs="Arial"/>
         </w:rPr>
       </w:pPr>
-      <w:proofErr w:type="spellStart"/>
       <w:r>
         <w:rPr>
           <w:rFonts w:ascii="Arial" w:hAnsi="Arial" w:cs="Arial"/>
         </w:rPr>
-        <w:t>Phpmyadmin</w:t>
-      </w:r>
-      <w:proofErr w:type="spellEnd"/>
-      <w:r>
-        <w:rPr>
-          <w:rFonts w:ascii="Arial" w:hAnsi="Arial" w:cs="Arial"/>
-        </w:rPr>
-        <w:t xml:space="preserve"> </w:t>
+        <w:t xml:space="preserve">Phpmyadmin </w:t>
       </w:r>
       <w:r>
         <w:rPr>
@@ -9428,7 +9300,6 @@
                 <w:sz w:val="22"/>
                 <w:szCs w:val="22"/>
               </w:rPr>
-              <w:lastRenderedPageBreak/>
               <w:t>Ingresar Datos</w:t>
             </w:r>
           </w:p>
@@ -9514,7 +9385,6 @@
                 <w:sz w:val="22"/>
                 <w:szCs w:val="22"/>
               </w:rPr>
-              <w:lastRenderedPageBreak/>
               <w:t>Precondiciones</w:t>
             </w:r>
           </w:p>
@@ -9603,6 +9473,7 @@
                 <w:sz w:val="22"/>
                 <w:szCs w:val="22"/>
               </w:rPr>
+              <w:lastRenderedPageBreak/>
               <w:t>Post condiciones</w:t>
             </w:r>
           </w:p>
@@ -10241,23 +10112,7 @@
                 <w:sz w:val="22"/>
                 <w:szCs w:val="22"/>
               </w:rPr>
-              <w:t xml:space="preserve">El </w:t>
-            </w:r>
-            <w:r>
-              <w:rPr>
-                <w:rFonts w:ascii="Calibri" w:eastAsia="Calibri" w:hAnsi="Calibri" w:cs="Calibri"/>
-                <w:sz w:val="22"/>
-                <w:szCs w:val="22"/>
-              </w:rPr>
-              <w:t xml:space="preserve">cliente </w:t>
-            </w:r>
-            <w:r>
-              <w:rPr>
-                <w:rFonts w:ascii="Calibri" w:eastAsia="Calibri" w:hAnsi="Calibri" w:cs="Calibri"/>
-                <w:sz w:val="22"/>
-                <w:szCs w:val="22"/>
-              </w:rPr>
-              <w:t>puede iniciar sesión en la aplicación ingresando usuario y contraseña.</w:t>
+              <w:t>El cliente puede iniciar sesión en la aplicación ingresando usuario y contraseña.</w:t>
             </w:r>
             <w:r>
               <w:rPr>
@@ -10274,16 +10129,7 @@
                 <w:szCs w:val="22"/>
                 <w:highlight w:val="white"/>
               </w:rPr>
-              <w:t xml:space="preserve">El usuario </w:t>
-            </w:r>
-            <w:r>
-              <w:rPr>
-                <w:rFonts w:ascii="Calibri" w:eastAsia="Calibri" w:hAnsi="Calibri" w:cs="Calibri"/>
-                <w:sz w:val="22"/>
-                <w:szCs w:val="22"/>
-                <w:highlight w:val="white"/>
-              </w:rPr>
-              <w:t>y contraseña serán de opción abierta, en el caso del usuario</w:t>
+              <w:t>El usuario y contraseña serán de opción abierta, en el caso del usuario</w:t>
             </w:r>
             <w:r>
               <w:rPr>
@@ -11137,21 +10983,7 @@
           <w:b/>
           <w:bCs/>
         </w:rPr>
-        <w:t xml:space="preserve">Requisito Funcional </w:t>
-      </w:r>
-      <w:r>
-        <w:rPr>
-          <w:b/>
-          <w:bCs/>
-        </w:rPr>
-        <w:t>3</w:t>
-      </w:r>
-      <w:r>
-        <w:rPr>
-          <w:b/>
-          <w:bCs/>
-        </w:rPr>
-        <w:t>.</w:t>
+        <w:t>Requisito Funcional 3.</w:t>
       </w:r>
       <w:bookmarkEnd w:id="37"/>
     </w:p>
@@ -11316,7 +11148,6 @@
                 <w:sz w:val="22"/>
                 <w:szCs w:val="22"/>
               </w:rPr>
-              <w:lastRenderedPageBreak/>
               <w:t>Nombre</w:t>
             </w:r>
           </w:p>
@@ -11498,6 +11329,7 @@
                 <w:sz w:val="22"/>
                 <w:szCs w:val="22"/>
               </w:rPr>
+              <w:lastRenderedPageBreak/>
               <w:t>Descripción</w:t>
             </w:r>
           </w:p>
@@ -12237,21 +12069,7 @@
           <w:b/>
           <w:bCs/>
         </w:rPr>
-        <w:t xml:space="preserve">Requisito Funcional </w:t>
-      </w:r>
-      <w:r>
-        <w:rPr>
-          <w:b/>
-          <w:bCs/>
-        </w:rPr>
-        <w:t>4</w:t>
-      </w:r>
-      <w:r>
-        <w:rPr>
-          <w:b/>
-          <w:bCs/>
-        </w:rPr>
-        <w:t>.</w:t>
+        <w:t>Requisito Funcional 4.</w:t>
       </w:r>
       <w:bookmarkEnd w:id="38"/>
     </w:p>
@@ -13272,15 +13090,7 @@
                 <w:sz w:val="22"/>
                 <w:szCs w:val="22"/>
               </w:rPr>
-              <w:t xml:space="preserve">Muestra </w:t>
-            </w:r>
-            <w:r>
-              <w:rPr>
-                <w:rFonts w:ascii="Calibri" w:eastAsia="Calibri" w:hAnsi="Calibri" w:cs="Calibri"/>
-                <w:sz w:val="22"/>
-                <w:szCs w:val="22"/>
-              </w:rPr>
-              <w:t>las funcionalidades de administración.</w:t>
+              <w:t>Muestra las funcionalidades de administración.</w:t>
             </w:r>
           </w:p>
         </w:tc>
@@ -13326,7 +13136,6 @@
                 <w:sz w:val="22"/>
                 <w:szCs w:val="22"/>
               </w:rPr>
-              <w:lastRenderedPageBreak/>
               <w:t>Efectos Colaterales</w:t>
             </w:r>
           </w:p>
@@ -13418,6 +13227,7 @@
                 <w:sz w:val="22"/>
                 <w:szCs w:val="22"/>
               </w:rPr>
+              <w:lastRenderedPageBreak/>
               <w:t>Prioridad</w:t>
             </w:r>
           </w:p>
@@ -14873,15 +14683,7 @@
                 <w:sz w:val="22"/>
                 <w:szCs w:val="22"/>
               </w:rPr>
-              <w:t>Eliminar</w:t>
-            </w:r>
-            <w:r>
-              <w:rPr>
-                <w:rFonts w:ascii="Calibri" w:eastAsia="Calibri" w:hAnsi="Calibri" w:cs="Calibri"/>
-                <w:sz w:val="22"/>
-                <w:szCs w:val="22"/>
-              </w:rPr>
-              <w:t xml:space="preserve"> datos del cliente</w:t>
+              <w:t>Eliminar datos del cliente</w:t>
             </w:r>
           </w:p>
         </w:tc>
@@ -15159,7 +14961,6 @@
                 <w:sz w:val="22"/>
                 <w:szCs w:val="22"/>
               </w:rPr>
-              <w:lastRenderedPageBreak/>
               <w:t>Entradas</w:t>
             </w:r>
           </w:p>
@@ -15284,6 +15085,7 @@
                 <w:sz w:val="22"/>
                 <w:szCs w:val="22"/>
               </w:rPr>
+              <w:lastRenderedPageBreak/>
               <w:t>Salidas</w:t>
             </w:r>
           </w:p>
@@ -15428,31 +15230,7 @@
                 <w:sz w:val="22"/>
                 <w:szCs w:val="22"/>
               </w:rPr>
-              <w:t>Menú opción “</w:t>
-            </w:r>
-            <w:r>
-              <w:rPr>
-                <w:rFonts w:ascii="Calibri" w:eastAsia="Calibri" w:hAnsi="Calibri" w:cs="Calibri"/>
-                <w:sz w:val="22"/>
-                <w:szCs w:val="22"/>
-              </w:rPr>
-              <w:t>Eliminar</w:t>
-            </w:r>
-            <w:r>
-              <w:rPr>
-                <w:rFonts w:ascii="Calibri" w:eastAsia="Calibri" w:hAnsi="Calibri" w:cs="Calibri"/>
-                <w:sz w:val="22"/>
-                <w:szCs w:val="22"/>
-              </w:rPr>
-              <w:t xml:space="preserve"> usuarios”</w:t>
-            </w:r>
-            <w:r>
-              <w:rPr>
-                <w:rFonts w:ascii="Calibri" w:eastAsia="Calibri" w:hAnsi="Calibri" w:cs="Calibri"/>
-                <w:sz w:val="22"/>
-                <w:szCs w:val="22"/>
-              </w:rPr>
-              <w:t>.</w:t>
+              <w:t>Menú opción “Eliminar usuarios”.</w:t>
             </w:r>
           </w:p>
           <w:p>
@@ -16409,16 +16187,7 @@
                 <w:szCs w:val="22"/>
                 <w:highlight w:val="white"/>
               </w:rPr>
-              <w:t xml:space="preserve">Datos del </w:t>
-            </w:r>
-            <w:r>
-              <w:rPr>
-                <w:rFonts w:ascii="Calibri" w:eastAsia="Calibri" w:hAnsi="Calibri" w:cs="Calibri"/>
-                <w:sz w:val="22"/>
-                <w:szCs w:val="22"/>
-                <w:highlight w:val="white"/>
-              </w:rPr>
-              <w:t>platillo</w:t>
+              <w:t>Datos del platillo</w:t>
             </w:r>
           </w:p>
           <w:p>
@@ -16595,13 +16364,7 @@
               <w:rPr>
                 <w:rFonts w:ascii="Calibri" w:eastAsia="Calibri" w:hAnsi="Calibri" w:cs="Calibri"/>
               </w:rPr>
-              <w:t>Nuevo platillo</w:t>
-            </w:r>
-            <w:r>
-              <w:rPr>
-                <w:rFonts w:ascii="Calibri" w:eastAsia="Calibri" w:hAnsi="Calibri" w:cs="Calibri"/>
-              </w:rPr>
-              <w:t>.</w:t>
+              <w:t>Nuevo platillo.</w:t>
             </w:r>
           </w:p>
         </w:tc>
@@ -16686,23 +16449,7 @@
                 <w:sz w:val="22"/>
                 <w:szCs w:val="22"/>
               </w:rPr>
-              <w:t>Menú opción “</w:t>
-            </w:r>
-            <w:r>
-              <w:rPr>
-                <w:rFonts w:ascii="Calibri" w:eastAsia="Calibri" w:hAnsi="Calibri" w:cs="Calibri"/>
-                <w:sz w:val="22"/>
-                <w:szCs w:val="22"/>
-              </w:rPr>
-              <w:t>Nuevo platillo</w:t>
-            </w:r>
-            <w:r>
-              <w:rPr>
-                <w:rFonts w:ascii="Calibri" w:eastAsia="Calibri" w:hAnsi="Calibri" w:cs="Calibri"/>
-                <w:sz w:val="22"/>
-                <w:szCs w:val="22"/>
-              </w:rPr>
-              <w:t>”.</w:t>
+              <w:t>Menú opción “Nuevo platillo”.</w:t>
             </w:r>
           </w:p>
           <w:p>
@@ -17066,7 +16813,6 @@
                 <w:sz w:val="22"/>
                 <w:szCs w:val="22"/>
               </w:rPr>
-              <w:lastRenderedPageBreak/>
               <w:t>Prioridad</w:t>
             </w:r>
           </w:p>
@@ -17135,6 +16881,7 @@
           <w:b/>
           <w:bCs/>
         </w:rPr>
+        <w:lastRenderedPageBreak/>
         <w:t xml:space="preserve">Requisito Funcional </w:t>
       </w:r>
       <w:r>
@@ -17354,16 +17101,7 @@
                 <w:szCs w:val="22"/>
                 <w:highlight w:val="white"/>
               </w:rPr>
-              <w:t>Eliminación</w:t>
-            </w:r>
-            <w:r>
-              <w:rPr>
-                <w:rFonts w:ascii="Calibri" w:eastAsia="Calibri" w:hAnsi="Calibri" w:cs="Calibri"/>
-                <w:sz w:val="22"/>
-                <w:szCs w:val="22"/>
-                <w:highlight w:val="white"/>
-              </w:rPr>
-              <w:t xml:space="preserve"> menú</w:t>
+              <w:t>Eliminación menú</w:t>
             </w:r>
             <w:r>
               <w:rPr>
@@ -17556,70 +17294,7 @@
                 <w:szCs w:val="22"/>
                 <w:highlight w:val="white"/>
               </w:rPr>
-              <w:t>El a</w:t>
-            </w:r>
-            <w:r>
-              <w:rPr>
-                <w:rFonts w:ascii="Calibri" w:eastAsia="Calibri" w:hAnsi="Calibri" w:cs="Calibri"/>
-                <w:sz w:val="22"/>
-                <w:szCs w:val="22"/>
-                <w:highlight w:val="white"/>
-              </w:rPr>
-              <w:t xml:space="preserve">dministrador </w:t>
-            </w:r>
-            <w:r>
-              <w:rPr>
-                <w:rFonts w:ascii="Calibri" w:eastAsia="Calibri" w:hAnsi="Calibri" w:cs="Calibri"/>
-                <w:sz w:val="22"/>
-                <w:szCs w:val="22"/>
-                <w:highlight w:val="white"/>
-              </w:rPr>
-              <w:t>podrá eliminar los</w:t>
-            </w:r>
-            <w:r>
-              <w:rPr>
-                <w:rFonts w:ascii="Calibri" w:eastAsia="Calibri" w:hAnsi="Calibri" w:cs="Calibri"/>
-                <w:sz w:val="22"/>
-                <w:szCs w:val="22"/>
-                <w:highlight w:val="white"/>
-              </w:rPr>
-              <w:t xml:space="preserve"> platillos que </w:t>
-            </w:r>
-            <w:r>
-              <w:rPr>
-                <w:rFonts w:ascii="Calibri" w:eastAsia="Calibri" w:hAnsi="Calibri" w:cs="Calibri"/>
-                <w:sz w:val="22"/>
-                <w:szCs w:val="22"/>
-                <w:highlight w:val="white"/>
-              </w:rPr>
-              <w:t xml:space="preserve">ya no </w:t>
-            </w:r>
-            <w:r>
-              <w:rPr>
-                <w:rFonts w:ascii="Calibri" w:eastAsia="Calibri" w:hAnsi="Calibri" w:cs="Calibri"/>
-                <w:sz w:val="22"/>
-                <w:szCs w:val="22"/>
-                <w:highlight w:val="white"/>
-              </w:rPr>
-              <w:t>ofert</w:t>
-            </w:r>
-            <w:r>
-              <w:rPr>
-                <w:rFonts w:ascii="Calibri" w:eastAsia="Calibri" w:hAnsi="Calibri" w:cs="Calibri"/>
-                <w:sz w:val="22"/>
-                <w:szCs w:val="22"/>
-                <w:highlight w:val="white"/>
-              </w:rPr>
-              <w:t>e</w:t>
-            </w:r>
-            <w:r>
-              <w:rPr>
-                <w:rFonts w:ascii="Calibri" w:eastAsia="Calibri" w:hAnsi="Calibri" w:cs="Calibri"/>
-                <w:sz w:val="22"/>
-                <w:szCs w:val="22"/>
-                <w:highlight w:val="white"/>
-              </w:rPr>
-              <w:t>n en el menú del restaurante.</w:t>
+              <w:t>El administrador podrá eliminar los platillos que ya no oferten en el menú del restaurante.</w:t>
             </w:r>
           </w:p>
         </w:tc>
@@ -17711,16 +17386,7 @@
                 <w:szCs w:val="22"/>
                 <w:highlight w:val="white"/>
               </w:rPr>
-              <w:t xml:space="preserve">Datos del </w:t>
-            </w:r>
-            <w:r>
-              <w:rPr>
-                <w:rFonts w:ascii="Calibri" w:eastAsia="Calibri" w:hAnsi="Calibri" w:cs="Calibri"/>
-                <w:sz w:val="22"/>
-                <w:szCs w:val="22"/>
-                <w:highlight w:val="white"/>
-              </w:rPr>
-              <w:t>platillo</w:t>
+              <w:t>Datos del platillo</w:t>
             </w:r>
           </w:p>
           <w:p>
@@ -17745,15 +17411,7 @@
                 <w:sz w:val="22"/>
                 <w:szCs w:val="22"/>
               </w:rPr>
-              <w:t xml:space="preserve">Seleccionar </w:t>
-            </w:r>
-            <w:r>
-              <w:rPr>
-                <w:rFonts w:ascii="Calibri" w:eastAsia="Calibri" w:hAnsi="Calibri" w:cs="Calibri"/>
-                <w:sz w:val="22"/>
-                <w:szCs w:val="22"/>
-              </w:rPr>
-              <w:t>platillo</w:t>
+              <w:t>Seleccionar platillo</w:t>
             </w:r>
           </w:p>
         </w:tc>
@@ -17951,23 +17609,7 @@
                 <w:sz w:val="22"/>
                 <w:szCs w:val="22"/>
               </w:rPr>
-              <w:t xml:space="preserve">Menú opción “Eliminar </w:t>
-            </w:r>
-            <w:r>
-              <w:rPr>
-                <w:rFonts w:ascii="Calibri" w:eastAsia="Calibri" w:hAnsi="Calibri" w:cs="Calibri"/>
-                <w:sz w:val="22"/>
-                <w:szCs w:val="22"/>
-              </w:rPr>
-              <w:t>platillo</w:t>
-            </w:r>
-            <w:r>
-              <w:rPr>
-                <w:rFonts w:ascii="Calibri" w:eastAsia="Calibri" w:hAnsi="Calibri" w:cs="Calibri"/>
-                <w:sz w:val="22"/>
-                <w:szCs w:val="22"/>
-              </w:rPr>
-              <w:t>”.</w:t>
+              <w:t>Menú opción “Eliminar platillo”.</w:t>
             </w:r>
           </w:p>
           <w:p>
@@ -17989,23 +17631,7 @@
                 <w:sz w:val="22"/>
                 <w:szCs w:val="22"/>
               </w:rPr>
-              <w:t xml:space="preserve">Seleccionar </w:t>
-            </w:r>
-            <w:r>
-              <w:rPr>
-                <w:rFonts w:ascii="Calibri" w:eastAsia="Calibri" w:hAnsi="Calibri" w:cs="Calibri"/>
-                <w:sz w:val="22"/>
-                <w:szCs w:val="22"/>
-              </w:rPr>
-              <w:t>platillo</w:t>
-            </w:r>
-            <w:r>
-              <w:rPr>
-                <w:rFonts w:ascii="Calibri" w:eastAsia="Calibri" w:hAnsi="Calibri" w:cs="Calibri"/>
-                <w:sz w:val="22"/>
-                <w:szCs w:val="22"/>
-              </w:rPr>
-              <w:t>.</w:t>
+              <w:t>Seleccionar platillo.</w:t>
             </w:r>
           </w:p>
           <w:p>
@@ -18999,7 +18625,6 @@
                 <w:sz w:val="22"/>
                 <w:szCs w:val="22"/>
               </w:rPr>
-              <w:lastRenderedPageBreak/>
               <w:t>Proceso</w:t>
             </w:r>
           </w:p>
@@ -19035,25 +18660,7 @@
                 <w:sz w:val="22"/>
                 <w:szCs w:val="22"/>
               </w:rPr>
-              <w:t xml:space="preserve">Ingresar al </w:t>
-            </w:r>
-            <w:proofErr w:type="spellStart"/>
-            <w:r>
-              <w:rPr>
-                <w:rFonts w:ascii="Calibri" w:eastAsia="Calibri" w:hAnsi="Calibri" w:cs="Calibri"/>
-                <w:sz w:val="22"/>
-                <w:szCs w:val="22"/>
-              </w:rPr>
-              <w:t>login</w:t>
-            </w:r>
-            <w:proofErr w:type="spellEnd"/>
-            <w:r>
-              <w:rPr>
-                <w:rFonts w:ascii="Calibri" w:eastAsia="Calibri" w:hAnsi="Calibri" w:cs="Calibri"/>
-                <w:sz w:val="22"/>
-                <w:szCs w:val="22"/>
-              </w:rPr>
-              <w:t xml:space="preserve"> de la aplicación y dar clic en el botón Guía.</w:t>
+              <w:t>Ingresar al login de la aplicación y dar clic en el botón Guía.</w:t>
             </w:r>
           </w:p>
         </w:tc>
@@ -19134,18 +18741,8 @@
                 <w:sz w:val="22"/>
                 <w:szCs w:val="22"/>
               </w:rPr>
-              <w:t xml:space="preserve">Ingresar al </w:t>
-            </w:r>
-            <w:proofErr w:type="spellStart"/>
-            <w:r>
-              <w:rPr>
-                <w:rFonts w:ascii="Calibri" w:eastAsia="Calibri" w:hAnsi="Calibri" w:cs="Calibri"/>
-                <w:sz w:val="22"/>
-                <w:szCs w:val="22"/>
-              </w:rPr>
-              <w:t>login</w:t>
-            </w:r>
-            <w:proofErr w:type="spellEnd"/>
+              <w:t>Ingresar al login</w:t>
+            </w:r>
           </w:p>
         </w:tc>
       </w:tr>
@@ -19190,6 +18787,7 @@
                 <w:sz w:val="22"/>
                 <w:szCs w:val="22"/>
               </w:rPr>
+              <w:lastRenderedPageBreak/>
               <w:t>Post condiciones</w:t>
             </w:r>
           </w:p>
@@ -19414,15 +19012,142 @@
           <w:right w:val="nil"/>
           <w:between w:val="nil"/>
         </w:pBdr>
-        <w:ind w:left="1003"/>
         <w:rPr>
           <w:rFonts w:ascii="Arial" w:eastAsia="Arial" w:hAnsi="Arial" w:cs="Arial"/>
         </w:rPr>
       </w:pPr>
+    </w:p>
+    <w:p>
+      <w:pPr>
+        <w:pStyle w:val="Prrafodelista"/>
+        <w:widowControl/>
+        <w:numPr>
+          <w:ilvl w:val="1"/>
+          <w:numId w:val="1"/>
+        </w:numPr>
+        <w:pBdr>
+          <w:top w:val="nil"/>
+          <w:left w:val="nil"/>
+          <w:bottom w:val="nil"/>
+          <w:right w:val="nil"/>
+          <w:between w:val="nil"/>
+        </w:pBdr>
+        <w:spacing w:line="240" w:lineRule="auto"/>
+        <w:rPr>
+          <w:rFonts w:ascii="Arial" w:eastAsia="Arial" w:hAnsi="Arial" w:cs="Arial"/>
+          <w:b/>
+        </w:rPr>
+      </w:pPr>
+      <w:bookmarkStart w:id="44" w:name="_GoBack"/>
+      <w:bookmarkEnd w:id="44"/>
+      <w:r>
+        <w:rPr>
+          <w:rFonts w:ascii="Arial" w:eastAsia="Arial" w:hAnsi="Arial" w:cs="Arial"/>
+          <w:b/>
+        </w:rPr>
+        <w:t>Especificación de Casos de Uso</w:t>
+      </w:r>
+    </w:p>
+    <w:p/>
+    <w:p>
+      <w:pPr>
+        <w:widowControl/>
+        <w:rPr>
+          <w:rFonts w:ascii="Arial" w:eastAsia="Arial" w:hAnsi="Arial" w:cs="Arial"/>
+          <w:b/>
+          <w:sz w:val="22"/>
+          <w:szCs w:val="22"/>
+        </w:rPr>
+      </w:pPr>
+    </w:p>
+    <w:p>
+      <w:pPr>
+        <w:widowControl/>
+        <w:rPr>
+          <w:rFonts w:ascii="Arial" w:eastAsia="Arial" w:hAnsi="Arial" w:cs="Arial"/>
+          <w:b/>
+          <w:sz w:val="22"/>
+          <w:szCs w:val="22"/>
+        </w:rPr>
+      </w:pPr>
+      <w:r>
+        <w:rPr>
+          <w:rFonts w:ascii="Arial" w:eastAsia="Arial" w:hAnsi="Arial" w:cs="Arial"/>
+          <w:b/>
+          <w:sz w:val="22"/>
+          <w:szCs w:val="22"/>
+        </w:rPr>
+        <w:t>CASOS DE USO MÓDULO ADMINISTRADOR</w:t>
+      </w:r>
+    </w:p>
+    <w:p>
+      <w:pPr>
+        <w:widowControl/>
+        <w:rPr>
+          <w:rFonts w:ascii="Arial" w:eastAsia="Arial" w:hAnsi="Arial" w:cs="Arial"/>
+          <w:b/>
+          <w:sz w:val="22"/>
+          <w:szCs w:val="22"/>
+        </w:rPr>
+      </w:pPr>
+    </w:p>
+    <w:p>
+      <w:pPr>
+        <w:pBdr>
+          <w:top w:val="nil"/>
+          <w:left w:val="nil"/>
+          <w:bottom w:val="nil"/>
+          <w:right w:val="nil"/>
+          <w:between w:val="nil"/>
+        </w:pBdr>
+        <w:rPr>
+          <w:rFonts w:ascii="Arial" w:eastAsia="Arial" w:hAnsi="Arial" w:cs="Arial"/>
+        </w:rPr>
+      </w:pPr>
+      <w:r>
+        <w:rPr>
+          <w:rFonts w:ascii="Arial" w:eastAsia="Arial" w:hAnsi="Arial" w:cs="Arial"/>
+        </w:rPr>
+        <w:drawing>
+          <wp:inline distT="0" distB="0" distL="0" distR="0" wp14:anchorId="74278AE1" wp14:editId="698E9699">
+            <wp:extent cx="5943600" cy="4324350"/>
+            <wp:effectExtent l="0" t="0" r="0" b="0"/>
+            <wp:docPr id="1" name="Imagen 1"/>
+            <wp:cNvGraphicFramePr>
+              <a:graphicFrameLocks xmlns:a="http://schemas.openxmlformats.org/drawingml/2006/main" noChangeAspect="1"/>
+            </wp:cNvGraphicFramePr>
+            <a:graphic xmlns:a="http://schemas.openxmlformats.org/drawingml/2006/main">
+              <a:graphicData uri="http://schemas.openxmlformats.org/drawingml/2006/picture">
+                <pic:pic xmlns:pic="http://schemas.openxmlformats.org/drawingml/2006/picture">
+                  <pic:nvPicPr>
+                    <pic:cNvPr id="1" name=""/>
+                    <pic:cNvPicPr/>
+                  </pic:nvPicPr>
+                  <pic:blipFill>
+                    <a:blip r:embed="rId9"/>
+                    <a:stretch>
+                      <a:fillRect/>
+                    </a:stretch>
+                  </pic:blipFill>
+                  <pic:spPr>
+                    <a:xfrm>
+                      <a:off x="0" y="0"/>
+                      <a:ext cx="5943600" cy="4324350"/>
+                    </a:xfrm>
+                    <a:prstGeom prst="rect">
+                      <a:avLst/>
+                    </a:prstGeom>
+                  </pic:spPr>
+                </pic:pic>
+              </a:graphicData>
+            </a:graphic>
+          </wp:inline>
+        </w:drawing>
+      </w:r>
     </w:p>
     <w:sectPr>
-      <w:headerReference w:type="default" r:id="rId9"/>
-      <w:footerReference w:type="default" r:id="rId10"/>
+      <w:headerReference w:type="default" r:id="rId10"/>
+      <w:footerReference w:type="default" r:id="rId11"/>
       <w:pgSz w:w="12240" w:h="15840"/>
       <w:pgMar w:top="1440" w:right="1440" w:bottom="1440" w:left="1440" w:header="720" w:footer="720" w:gutter="0"/>
       <w:pgNumType w:start="0"/>
@@ -19434,7 +19159,7 @@
 </file>
 
 <file path=word/endnotes.xml><?xml version="1.0" encoding="utf-8"?>
-<w:endnotes xmlns:wpc="http://schemas.microsoft.com/office/word/2010/wordprocessingCanvas" xmlns:cx="http://schemas.microsoft.com/office/drawing/2014/chartex" xmlns:cx1="http://schemas.microsoft.com/office/drawing/2015/9/8/chartex" xmlns:cx2="http://schemas.microsoft.com/office/drawing/2015/10/21/chartex" xmlns:cx3="http://schemas.microsoft.com/office/drawing/2016/5/9/chartex" xmlns:cx4="http://schemas.microsoft.com/office/drawing/2016/5/10/chartex" xmlns:cx5="http://schemas.microsoft.com/office/drawing/2016/5/11/chartex" xmlns:cx6="http://schemas.microsoft.com/office/drawing/2016/5/12/chartex" xmlns:cx7="http://schemas.microsoft.com/office/drawing/2016/5/13/chartex" xmlns:cx8="http://schemas.microsoft.com/office/drawing/2016/5/14/chartex" xmlns:mc="http://schemas.openxmlformats.org/markup-compatibility/2006" xmlns:aink="http://schemas.microsoft.com/office/drawing/2016/ink" xmlns:am3d="http://schemas.microsoft.com/office/drawing/2017/model3d" xmlns:o="urn:schemas-microsoft-com:office:office" xmlns:oel="http://schemas.microsoft.com/office/2019/extlst" xmlns:r="http://schemas.openxmlformats.org/officeDocument/2006/relationships" xmlns:m="http://schemas.openxmlformats.org/officeDocument/2006/math" xmlns:v="urn:schemas-microsoft-com:vml" xmlns:wp14="http://schemas.microsoft.com/office/word/2010/wordprocessingDrawing" xmlns:wp="http://schemas.openxmlformats.org/drawingml/2006/wordprocessingDrawing" xmlns:w10="urn:schemas-microsoft-com:office:word" xmlns:w="http://schemas.openxmlformats.org/wordprocessingml/2006/main" xmlns:w14="http://schemas.microsoft.com/office/word/2010/wordml" xmlns:w15="http://schemas.microsoft.com/office/word/2012/wordml" xmlns:w16cex="http://schemas.microsoft.com/office/word/2018/wordml/cex" xmlns:w16cid="http://schemas.microsoft.com/office/word/2016/wordml/cid" xmlns:w16="http://schemas.microsoft.com/office/word/2018/wordml" xmlns:w16sdtdh="http://schemas.microsoft.com/office/word/2020/wordml/sdtdatahash" xmlns:w16se="http://schemas.microsoft.com/office/word/2015/wordml/symex" xmlns:wpg="http://schemas.microsoft.com/office/word/2010/wordprocessingGroup" xmlns:wpi="http://schemas.microsoft.com/office/word/2010/wordprocessingInk" xmlns:wne="http://schemas.microsoft.com/office/word/2006/wordml" xmlns:wps="http://schemas.microsoft.com/office/word/2010/wordprocessingShape" mc:Ignorable="w14 w15 w16se w16cid w16 w16cex w16sdtdh wp14">
+<w:endnotes xmlns:wpc="http://schemas.microsoft.com/office/word/2010/wordprocessingCanvas" xmlns:mc="http://schemas.openxmlformats.org/markup-compatibility/2006" xmlns:o="urn:schemas-microsoft-com:office:office" xmlns:r="http://schemas.openxmlformats.org/officeDocument/2006/relationships" xmlns:m="http://schemas.openxmlformats.org/officeDocument/2006/math" xmlns:v="urn:schemas-microsoft-com:vml" xmlns:wp14="http://schemas.microsoft.com/office/word/2010/wordprocessingDrawing" xmlns:wp="http://schemas.openxmlformats.org/drawingml/2006/wordprocessingDrawing" xmlns:w10="urn:schemas-microsoft-com:office:word" xmlns:w="http://schemas.openxmlformats.org/wordprocessingml/2006/main" xmlns:w14="http://schemas.microsoft.com/office/word/2010/wordml" xmlns:w15="http://schemas.microsoft.com/office/word/2012/wordml" xmlns:wpg="http://schemas.microsoft.com/office/word/2010/wordprocessingGroup" xmlns:wpi="http://schemas.microsoft.com/office/word/2010/wordprocessingInk" xmlns:wne="http://schemas.microsoft.com/office/word/2006/wordml" xmlns:wps="http://schemas.microsoft.com/office/word/2010/wordprocessingShape" mc:Ignorable="w14 w15 wp14">
   <w:endnote w:type="separator" w:id="-1">
     <w:p>
       <w:pPr>
@@ -19459,7 +19184,7 @@
 </file>
 
 <file path=word/footer1.xml><?xml version="1.0" encoding="utf-8"?>
-<w:ftr xmlns:wpc="http://schemas.microsoft.com/office/word/2010/wordprocessingCanvas" xmlns:cx="http://schemas.microsoft.com/office/drawing/2014/chartex" xmlns:cx1="http://schemas.microsoft.com/office/drawing/2015/9/8/chartex" xmlns:cx2="http://schemas.microsoft.com/office/drawing/2015/10/21/chartex" xmlns:cx3="http://schemas.microsoft.com/office/drawing/2016/5/9/chartex" xmlns:cx4="http://schemas.microsoft.com/office/drawing/2016/5/10/chartex" xmlns:cx5="http://schemas.microsoft.com/office/drawing/2016/5/11/chartex" xmlns:cx6="http://schemas.microsoft.com/office/drawing/2016/5/12/chartex" xmlns:cx7="http://schemas.microsoft.com/office/drawing/2016/5/13/chartex" xmlns:cx8="http://schemas.microsoft.com/office/drawing/2016/5/14/chartex" xmlns:mc="http://schemas.openxmlformats.org/markup-compatibility/2006" xmlns:aink="http://schemas.microsoft.com/office/drawing/2016/ink" xmlns:am3d="http://schemas.microsoft.com/office/drawing/2017/model3d" xmlns:o="urn:schemas-microsoft-com:office:office" xmlns:oel="http://schemas.microsoft.com/office/2019/extlst" xmlns:r="http://schemas.openxmlformats.org/officeDocument/2006/relationships" xmlns:m="http://schemas.openxmlformats.org/officeDocument/2006/math" xmlns:v="urn:schemas-microsoft-com:vml" xmlns:wp14="http://schemas.microsoft.com/office/word/2010/wordprocessingDrawing" xmlns:wp="http://schemas.openxmlformats.org/drawingml/2006/wordprocessingDrawing" xmlns:w10="urn:schemas-microsoft-com:office:word" xmlns:w="http://schemas.openxmlformats.org/wordprocessingml/2006/main" xmlns:w14="http://schemas.microsoft.com/office/word/2010/wordml" xmlns:w15="http://schemas.microsoft.com/office/word/2012/wordml" xmlns:w16cex="http://schemas.microsoft.com/office/word/2018/wordml/cex" xmlns:w16cid="http://schemas.microsoft.com/office/word/2016/wordml/cid" xmlns:w16="http://schemas.microsoft.com/office/word/2018/wordml" xmlns:w16sdtdh="http://schemas.microsoft.com/office/word/2020/wordml/sdtdatahash" xmlns:w16se="http://schemas.microsoft.com/office/word/2015/wordml/symex" xmlns:wpg="http://schemas.microsoft.com/office/word/2010/wordprocessingGroup" xmlns:wpi="http://schemas.microsoft.com/office/word/2010/wordprocessingInk" xmlns:wne="http://schemas.microsoft.com/office/word/2006/wordml" xmlns:wps="http://schemas.microsoft.com/office/word/2010/wordprocessingShape" mc:Ignorable="w14 w15 w16se w16cid w16 w16cex w16sdtdh wp14">
+<w:ftr xmlns:wpc="http://schemas.microsoft.com/office/word/2010/wordprocessingCanvas" xmlns:mc="http://schemas.openxmlformats.org/markup-compatibility/2006" xmlns:o="urn:schemas-microsoft-com:office:office" xmlns:r="http://schemas.openxmlformats.org/officeDocument/2006/relationships" xmlns:m="http://schemas.openxmlformats.org/officeDocument/2006/math" xmlns:v="urn:schemas-microsoft-com:vml" xmlns:wp14="http://schemas.microsoft.com/office/word/2010/wordprocessingDrawing" xmlns:wp="http://schemas.openxmlformats.org/drawingml/2006/wordprocessingDrawing" xmlns:w10="urn:schemas-microsoft-com:office:word" xmlns:w="http://schemas.openxmlformats.org/wordprocessingml/2006/main" xmlns:w14="http://schemas.microsoft.com/office/word/2010/wordml" xmlns:w15="http://schemas.microsoft.com/office/word/2012/wordml" xmlns:wpg="http://schemas.microsoft.com/office/word/2010/wordprocessingGroup" xmlns:wpi="http://schemas.microsoft.com/office/word/2010/wordprocessingInk" xmlns:wne="http://schemas.microsoft.com/office/word/2006/wordml" xmlns:wps="http://schemas.microsoft.com/office/word/2010/wordprocessingShape" mc:Ignorable="w14 w15 wp14">
   <w:p>
     <w:pPr>
       <w:tabs>
@@ -19481,7 +19206,7 @@
       <w:rPr>
         <w:noProof/>
       </w:rPr>
-      <w:t>16</w:t>
+      <w:t>11</w:t>
     </w:r>
     <w:r>
       <w:fldChar w:fldCharType="end"/>
@@ -19500,7 +19225,7 @@
 </file>
 
 <file path=word/footnotes.xml><?xml version="1.0" encoding="utf-8"?>
-<w:footnotes xmlns:wpc="http://schemas.microsoft.com/office/word/2010/wordprocessingCanvas" xmlns:cx="http://schemas.microsoft.com/office/drawing/2014/chartex" xmlns:cx1="http://schemas.microsoft.com/office/drawing/2015/9/8/chartex" xmlns:cx2="http://schemas.microsoft.com/office/drawing/2015/10/21/chartex" xmlns:cx3="http://schemas.microsoft.com/office/drawing/2016/5/9/chartex" xmlns:cx4="http://schemas.microsoft.com/office/drawing/2016/5/10/chartex" xmlns:cx5="http://schemas.microsoft.com/office/drawing/2016/5/11/chartex" xmlns:cx6="http://schemas.microsoft.com/office/drawing/2016/5/12/chartex" xmlns:cx7="http://schemas.microsoft.com/office/drawing/2016/5/13/chartex" xmlns:cx8="http://schemas.microsoft.com/office/drawing/2016/5/14/chartex" xmlns:mc="http://schemas.openxmlformats.org/markup-compatibility/2006" xmlns:aink="http://schemas.microsoft.com/office/drawing/2016/ink" xmlns:am3d="http://schemas.microsoft.com/office/drawing/2017/model3d" xmlns:o="urn:schemas-microsoft-com:office:office" xmlns:oel="http://schemas.microsoft.com/office/2019/extlst" xmlns:r="http://schemas.openxmlformats.org/officeDocument/2006/relationships" xmlns:m="http://schemas.openxmlformats.org/officeDocument/2006/math" xmlns:v="urn:schemas-microsoft-com:vml" xmlns:wp14="http://schemas.microsoft.com/office/word/2010/wordprocessingDrawing" xmlns:wp="http://schemas.openxmlformats.org/drawingml/2006/wordprocessingDrawing" xmlns:w10="urn:schemas-microsoft-com:office:word" xmlns:w="http://schemas.openxmlformats.org/wordprocessingml/2006/main" xmlns:w14="http://schemas.microsoft.com/office/word/2010/wordml" xmlns:w15="http://schemas.microsoft.com/office/word/2012/wordml" xmlns:w16cex="http://schemas.microsoft.com/office/word/2018/wordml/cex" xmlns:w16cid="http://schemas.microsoft.com/office/word/2016/wordml/cid" xmlns:w16="http://schemas.microsoft.com/office/word/2018/wordml" xmlns:w16sdtdh="http://schemas.microsoft.com/office/word/2020/wordml/sdtdatahash" xmlns:w16se="http://schemas.microsoft.com/office/word/2015/wordml/symex" xmlns:wpg="http://schemas.microsoft.com/office/word/2010/wordprocessingGroup" xmlns:wpi="http://schemas.microsoft.com/office/word/2010/wordprocessingInk" xmlns:wne="http://schemas.microsoft.com/office/word/2006/wordml" xmlns:wps="http://schemas.microsoft.com/office/word/2010/wordprocessingShape" mc:Ignorable="w14 w15 w16se w16cid w16 w16cex w16sdtdh wp14">
+<w:footnotes xmlns:wpc="http://schemas.microsoft.com/office/word/2010/wordprocessingCanvas" xmlns:mc="http://schemas.openxmlformats.org/markup-compatibility/2006" xmlns:o="urn:schemas-microsoft-com:office:office" xmlns:r="http://schemas.openxmlformats.org/officeDocument/2006/relationships" xmlns:m="http://schemas.openxmlformats.org/officeDocument/2006/math" xmlns:v="urn:schemas-microsoft-com:vml" xmlns:wp14="http://schemas.microsoft.com/office/word/2010/wordprocessingDrawing" xmlns:wp="http://schemas.openxmlformats.org/drawingml/2006/wordprocessingDrawing" xmlns:w10="urn:schemas-microsoft-com:office:word" xmlns:w="http://schemas.openxmlformats.org/wordprocessingml/2006/main" xmlns:w14="http://schemas.microsoft.com/office/word/2010/wordml" xmlns:w15="http://schemas.microsoft.com/office/word/2012/wordml" xmlns:wpg="http://schemas.microsoft.com/office/word/2010/wordprocessingGroup" xmlns:wpi="http://schemas.microsoft.com/office/word/2010/wordprocessingInk" xmlns:wne="http://schemas.microsoft.com/office/word/2006/wordml" xmlns:wps="http://schemas.microsoft.com/office/word/2010/wordprocessingShape" mc:Ignorable="w14 w15 wp14">
   <w:footnote w:type="separator" w:id="-1">
     <w:p>
       <w:pPr>
@@ -19525,7 +19250,7 @@
 </file>
 
 <file path=word/header1.xml><?xml version="1.0" encoding="utf-8"?>
-<w:hdr xmlns:wpc="http://schemas.microsoft.com/office/word/2010/wordprocessingCanvas" xmlns:cx="http://schemas.microsoft.com/office/drawing/2014/chartex" xmlns:cx1="http://schemas.microsoft.com/office/drawing/2015/9/8/chartex" xmlns:cx2="http://schemas.microsoft.com/office/drawing/2015/10/21/chartex" xmlns:cx3="http://schemas.microsoft.com/office/drawing/2016/5/9/chartex" xmlns:cx4="http://schemas.microsoft.com/office/drawing/2016/5/10/chartex" xmlns:cx5="http://schemas.microsoft.com/office/drawing/2016/5/11/chartex" xmlns:cx6="http://schemas.microsoft.com/office/drawing/2016/5/12/chartex" xmlns:cx7="http://schemas.microsoft.com/office/drawing/2016/5/13/chartex" xmlns:cx8="http://schemas.microsoft.com/office/drawing/2016/5/14/chartex" xmlns:mc="http://schemas.openxmlformats.org/markup-compatibility/2006" xmlns:aink="http://schemas.microsoft.com/office/drawing/2016/ink" xmlns:am3d="http://schemas.microsoft.com/office/drawing/2017/model3d" xmlns:o="urn:schemas-microsoft-com:office:office" xmlns:oel="http://schemas.microsoft.com/office/2019/extlst" xmlns:r="http://schemas.openxmlformats.org/officeDocument/2006/relationships" xmlns:m="http://schemas.openxmlformats.org/officeDocument/2006/math" xmlns:v="urn:schemas-microsoft-com:vml" xmlns:wp14="http://schemas.microsoft.com/office/word/2010/wordprocessingDrawing" xmlns:wp="http://schemas.openxmlformats.org/drawingml/2006/wordprocessingDrawing" xmlns:w10="urn:schemas-microsoft-com:office:word" xmlns:w="http://schemas.openxmlformats.org/wordprocessingml/2006/main" xmlns:w14="http://schemas.microsoft.com/office/word/2010/wordml" xmlns:w15="http://schemas.microsoft.com/office/word/2012/wordml" xmlns:w16cex="http://schemas.microsoft.com/office/word/2018/wordml/cex" xmlns:w16cid="http://schemas.microsoft.com/office/word/2016/wordml/cid" xmlns:w16="http://schemas.microsoft.com/office/word/2018/wordml" xmlns:w16sdtdh="http://schemas.microsoft.com/office/word/2020/wordml/sdtdatahash" xmlns:w16se="http://schemas.microsoft.com/office/word/2015/wordml/symex" xmlns:wpg="http://schemas.microsoft.com/office/word/2010/wordprocessingGroup" xmlns:wpi="http://schemas.microsoft.com/office/word/2010/wordprocessingInk" xmlns:wne="http://schemas.microsoft.com/office/word/2006/wordml" xmlns:wps="http://schemas.microsoft.com/office/word/2010/wordprocessingShape" mc:Ignorable="w14 w15 w16se w16cid w16 w16cex w16sdtdh wp14">
+<w:hdr xmlns:wpc="http://schemas.microsoft.com/office/word/2010/wordprocessingCanvas" xmlns:mc="http://schemas.openxmlformats.org/markup-compatibility/2006" xmlns:o="urn:schemas-microsoft-com:office:office" xmlns:r="http://schemas.openxmlformats.org/officeDocument/2006/relationships" xmlns:m="http://schemas.openxmlformats.org/officeDocument/2006/math" xmlns:v="urn:schemas-microsoft-com:vml" xmlns:wp14="http://schemas.microsoft.com/office/word/2010/wordprocessingDrawing" xmlns:wp="http://schemas.openxmlformats.org/drawingml/2006/wordprocessingDrawing" xmlns:w10="urn:schemas-microsoft-com:office:word" xmlns:w="http://schemas.openxmlformats.org/wordprocessingml/2006/main" xmlns:w14="http://schemas.microsoft.com/office/word/2010/wordml" xmlns:w15="http://schemas.microsoft.com/office/word/2012/wordml" xmlns:wpg="http://schemas.microsoft.com/office/word/2010/wordprocessingGroup" xmlns:wpi="http://schemas.microsoft.com/office/word/2010/wordprocessingInk" xmlns:wne="http://schemas.microsoft.com/office/word/2006/wordml" xmlns:wps="http://schemas.microsoft.com/office/word/2010/wordprocessingShape" mc:Ignorable="w14 w15 wp14">
   <w:p/>
   <w:tbl>
     <w:tblPr>
@@ -19684,8 +19409,8 @@
 </file>
 
 <file path=word/numbering.xml><?xml version="1.0" encoding="utf-8"?>
-<w:numbering xmlns:wpc="http://schemas.microsoft.com/office/word/2010/wordprocessingCanvas" xmlns:cx="http://schemas.microsoft.com/office/drawing/2014/chartex" xmlns:cx1="http://schemas.microsoft.com/office/drawing/2015/9/8/chartex" xmlns:cx2="http://schemas.microsoft.com/office/drawing/2015/10/21/chartex" xmlns:cx3="http://schemas.microsoft.com/office/drawing/2016/5/9/chartex" xmlns:cx4="http://schemas.microsoft.com/office/drawing/2016/5/10/chartex" xmlns:cx5="http://schemas.microsoft.com/office/drawing/2016/5/11/chartex" xmlns:cx6="http://schemas.microsoft.com/office/drawing/2016/5/12/chartex" xmlns:cx7="http://schemas.microsoft.com/office/drawing/2016/5/13/chartex" xmlns:cx8="http://schemas.microsoft.com/office/drawing/2016/5/14/chartex" xmlns:mc="http://schemas.openxmlformats.org/markup-compatibility/2006" xmlns:aink="http://schemas.microsoft.com/office/drawing/2016/ink" xmlns:am3d="http://schemas.microsoft.com/office/drawing/2017/model3d" xmlns:o="urn:schemas-microsoft-com:office:office" xmlns:oel="http://schemas.microsoft.com/office/2019/extlst" xmlns:r="http://schemas.openxmlformats.org/officeDocument/2006/relationships" xmlns:m="http://schemas.openxmlformats.org/officeDocument/2006/math" xmlns:v="urn:schemas-microsoft-com:vml" xmlns:wp14="http://schemas.microsoft.com/office/word/2010/wordprocessingDrawing" xmlns:wp="http://schemas.openxmlformats.org/drawingml/2006/wordprocessingDrawing" xmlns:w10="urn:schemas-microsoft-com:office:word" xmlns:w="http://schemas.openxmlformats.org/wordprocessingml/2006/main" xmlns:w14="http://schemas.microsoft.com/office/word/2010/wordml" xmlns:w15="http://schemas.microsoft.com/office/word/2012/wordml" xmlns:w16cex="http://schemas.microsoft.com/office/word/2018/wordml/cex" xmlns:w16cid="http://schemas.microsoft.com/office/word/2016/wordml/cid" xmlns:w16="http://schemas.microsoft.com/office/word/2018/wordml" xmlns:w16sdtdh="http://schemas.microsoft.com/office/word/2020/wordml/sdtdatahash" xmlns:w16se="http://schemas.microsoft.com/office/word/2015/wordml/symex" xmlns:wpg="http://schemas.microsoft.com/office/word/2010/wordprocessingGroup" xmlns:wpi="http://schemas.microsoft.com/office/word/2010/wordprocessingInk" xmlns:wne="http://schemas.microsoft.com/office/word/2006/wordml" xmlns:wps="http://schemas.microsoft.com/office/word/2010/wordprocessingShape" mc:Ignorable="w14 w15 w16se w16cid w16 w16cex w16sdtdh wp14">
-  <w:abstractNum w:abstractNumId="0" w15:restartNumberingAfterBreak="0">
+<w:numbering xmlns:wpc="http://schemas.microsoft.com/office/word/2010/wordprocessingCanvas" xmlns:mc="http://schemas.openxmlformats.org/markup-compatibility/2006" xmlns:o="urn:schemas-microsoft-com:office:office" xmlns:r="http://schemas.openxmlformats.org/officeDocument/2006/relationships" xmlns:m="http://schemas.openxmlformats.org/officeDocument/2006/math" xmlns:v="urn:schemas-microsoft-com:vml" xmlns:wp14="http://schemas.microsoft.com/office/word/2010/wordprocessingDrawing" xmlns:wp="http://schemas.openxmlformats.org/drawingml/2006/wordprocessingDrawing" xmlns:w10="urn:schemas-microsoft-com:office:word" xmlns:w="http://schemas.openxmlformats.org/wordprocessingml/2006/main" xmlns:w14="http://schemas.microsoft.com/office/word/2010/wordml" xmlns:w15="http://schemas.microsoft.com/office/word/2012/wordml" xmlns:wpg="http://schemas.microsoft.com/office/word/2010/wordprocessingGroup" xmlns:wpi="http://schemas.microsoft.com/office/word/2010/wordprocessingInk" xmlns:wne="http://schemas.microsoft.com/office/word/2006/wordml" xmlns:wps="http://schemas.microsoft.com/office/word/2010/wordprocessingShape" mc:Ignorable="w14 w15 wp14">
+  <w:abstractNum w:abstractNumId="0">
     <w:nsid w:val="00950E23"/>
     <w:multiLevelType w:val="multilevel"/>
     <w:tmpl w:val="FAB0FDEC"/>
@@ -19771,7 +19496,7 @@
       </w:pPr>
     </w:lvl>
   </w:abstractNum>
-  <w:abstractNum w:abstractNumId="1" w15:restartNumberingAfterBreak="0">
+  <w:abstractNum w:abstractNumId="1">
     <w:nsid w:val="04596AB7"/>
     <w:multiLevelType w:val="multilevel"/>
     <w:tmpl w:val="760C4276"/>
@@ -19884,7 +19609,7 @@
       </w:rPr>
     </w:lvl>
   </w:abstractNum>
-  <w:abstractNum w:abstractNumId="2" w15:restartNumberingAfterBreak="0">
+  <w:abstractNum w:abstractNumId="2">
     <w:nsid w:val="04A268D1"/>
     <w:multiLevelType w:val="hybridMultilevel"/>
     <w:tmpl w:val="D1E4B7D2"/>
@@ -19970,7 +19695,7 @@
       </w:pPr>
     </w:lvl>
   </w:abstractNum>
-  <w:abstractNum w:abstractNumId="3" w15:restartNumberingAfterBreak="0">
+  <w:abstractNum w:abstractNumId="3">
     <w:nsid w:val="08DA43FB"/>
     <w:multiLevelType w:val="multilevel"/>
     <w:tmpl w:val="28FA54B4"/>
@@ -20083,7 +19808,7 @@
       </w:rPr>
     </w:lvl>
   </w:abstractNum>
-  <w:abstractNum w:abstractNumId="4" w15:restartNumberingAfterBreak="0">
+  <w:abstractNum w:abstractNumId="4">
     <w:nsid w:val="0A1333E1"/>
     <w:multiLevelType w:val="multilevel"/>
     <w:tmpl w:val="FEC80074"/>
@@ -20196,7 +19921,7 @@
       </w:rPr>
     </w:lvl>
   </w:abstractNum>
-  <w:abstractNum w:abstractNumId="5" w15:restartNumberingAfterBreak="0">
+  <w:abstractNum w:abstractNumId="5">
     <w:nsid w:val="0ACB3695"/>
     <w:multiLevelType w:val="multilevel"/>
     <w:tmpl w:val="3F1EC7D2"/>
@@ -20309,7 +20034,7 @@
       </w:rPr>
     </w:lvl>
   </w:abstractNum>
-  <w:abstractNum w:abstractNumId="6" w15:restartNumberingAfterBreak="0">
+  <w:abstractNum w:abstractNumId="6">
     <w:nsid w:val="0D5E0A19"/>
     <w:multiLevelType w:val="multilevel"/>
     <w:tmpl w:val="28FA54B4"/>
@@ -20422,7 +20147,7 @@
       </w:rPr>
     </w:lvl>
   </w:abstractNum>
-  <w:abstractNum w:abstractNumId="7" w15:restartNumberingAfterBreak="0">
+  <w:abstractNum w:abstractNumId="7">
     <w:nsid w:val="0E9D590E"/>
     <w:multiLevelType w:val="multilevel"/>
     <w:tmpl w:val="57467796"/>
@@ -20553,7 +20278,7 @@
       </w:rPr>
     </w:lvl>
   </w:abstractNum>
-  <w:abstractNum w:abstractNumId="8" w15:restartNumberingAfterBreak="0">
+  <w:abstractNum w:abstractNumId="8">
     <w:nsid w:val="109855D1"/>
     <w:multiLevelType w:val="multilevel"/>
     <w:tmpl w:val="0A166D32"/>
@@ -20666,7 +20391,7 @@
       </w:rPr>
     </w:lvl>
   </w:abstractNum>
-  <w:abstractNum w:abstractNumId="9" w15:restartNumberingAfterBreak="0">
+  <w:abstractNum w:abstractNumId="9">
     <w:nsid w:val="130022A6"/>
     <w:multiLevelType w:val="multilevel"/>
     <w:tmpl w:val="28FA54B4"/>
@@ -20779,7 +20504,7 @@
       </w:rPr>
     </w:lvl>
   </w:abstractNum>
-  <w:abstractNum w:abstractNumId="10" w15:restartNumberingAfterBreak="0">
+  <w:abstractNum w:abstractNumId="10">
     <w:nsid w:val="17AB2B10"/>
     <w:multiLevelType w:val="multilevel"/>
     <w:tmpl w:val="94CE4840"/>
@@ -20892,7 +20617,7 @@
       </w:rPr>
     </w:lvl>
   </w:abstractNum>
-  <w:abstractNum w:abstractNumId="11" w15:restartNumberingAfterBreak="0">
+  <w:abstractNum w:abstractNumId="11">
     <w:nsid w:val="1DF334DC"/>
     <w:multiLevelType w:val="multilevel"/>
     <w:tmpl w:val="290AAD56"/>
@@ -20985,7 +20710,7 @@
       </w:pPr>
     </w:lvl>
   </w:abstractNum>
-  <w:abstractNum w:abstractNumId="12" w15:restartNumberingAfterBreak="0">
+  <w:abstractNum w:abstractNumId="12">
     <w:nsid w:val="22D74D38"/>
     <w:multiLevelType w:val="hybridMultilevel"/>
     <w:tmpl w:val="4BF099C4"/>
@@ -21098,7 +20823,7 @@
       </w:rPr>
     </w:lvl>
   </w:abstractNum>
-  <w:abstractNum w:abstractNumId="13" w15:restartNumberingAfterBreak="0">
+  <w:abstractNum w:abstractNumId="13">
     <w:nsid w:val="27D02345"/>
     <w:multiLevelType w:val="multilevel"/>
     <w:tmpl w:val="782E01F6"/>
@@ -21211,7 +20936,7 @@
       </w:rPr>
     </w:lvl>
   </w:abstractNum>
-  <w:abstractNum w:abstractNumId="14" w15:restartNumberingAfterBreak="0">
+  <w:abstractNum w:abstractNumId="14">
     <w:nsid w:val="290C6CD4"/>
     <w:multiLevelType w:val="multilevel"/>
     <w:tmpl w:val="9D4846CE"/>
@@ -21324,7 +21049,7 @@
       </w:rPr>
     </w:lvl>
   </w:abstractNum>
-  <w:abstractNum w:abstractNumId="15" w15:restartNumberingAfterBreak="0">
+  <w:abstractNum w:abstractNumId="15">
     <w:nsid w:val="2A0F4651"/>
     <w:multiLevelType w:val="multilevel"/>
     <w:tmpl w:val="C7C450B4"/>
@@ -21437,7 +21162,7 @@
       </w:rPr>
     </w:lvl>
   </w:abstractNum>
-  <w:abstractNum w:abstractNumId="16" w15:restartNumberingAfterBreak="0">
+  <w:abstractNum w:abstractNumId="16">
     <w:nsid w:val="2CA738BD"/>
     <w:multiLevelType w:val="multilevel"/>
     <w:tmpl w:val="DE70FDD4"/>
@@ -21550,7 +21275,7 @@
       </w:rPr>
     </w:lvl>
   </w:abstractNum>
-  <w:abstractNum w:abstractNumId="17" w15:restartNumberingAfterBreak="0">
+  <w:abstractNum w:abstractNumId="17">
     <w:nsid w:val="31096701"/>
     <w:multiLevelType w:val="hybridMultilevel"/>
     <w:tmpl w:val="58B6ADEC"/>
@@ -21663,7 +21388,7 @@
       </w:rPr>
     </w:lvl>
   </w:abstractNum>
-  <w:abstractNum w:abstractNumId="18" w15:restartNumberingAfterBreak="0">
+  <w:abstractNum w:abstractNumId="18">
     <w:nsid w:val="31C91781"/>
     <w:multiLevelType w:val="multilevel"/>
     <w:tmpl w:val="DC729852"/>
@@ -21776,7 +21501,7 @@
       </w:rPr>
     </w:lvl>
   </w:abstractNum>
-  <w:abstractNum w:abstractNumId="19" w15:restartNumberingAfterBreak="0">
+  <w:abstractNum w:abstractNumId="19">
     <w:nsid w:val="37A85CFC"/>
     <w:multiLevelType w:val="multilevel"/>
     <w:tmpl w:val="CE8ED028"/>
@@ -21889,7 +21614,7 @@
       </w:rPr>
     </w:lvl>
   </w:abstractNum>
-  <w:abstractNum w:abstractNumId="20" w15:restartNumberingAfterBreak="0">
+  <w:abstractNum w:abstractNumId="20">
     <w:nsid w:val="3A1B60B7"/>
     <w:multiLevelType w:val="hybridMultilevel"/>
     <w:tmpl w:val="D0CCD49A"/>
@@ -22002,7 +21727,7 @@
       </w:rPr>
     </w:lvl>
   </w:abstractNum>
-  <w:abstractNum w:abstractNumId="21" w15:restartNumberingAfterBreak="0">
+  <w:abstractNum w:abstractNumId="21">
     <w:nsid w:val="3F044E9C"/>
     <w:multiLevelType w:val="multilevel"/>
     <w:tmpl w:val="EB2CB3FA"/>
@@ -22115,7 +21840,7 @@
       </w:rPr>
     </w:lvl>
   </w:abstractNum>
-  <w:abstractNum w:abstractNumId="22" w15:restartNumberingAfterBreak="0">
+  <w:abstractNum w:abstractNumId="22">
     <w:nsid w:val="3F13045C"/>
     <w:multiLevelType w:val="multilevel"/>
     <w:tmpl w:val="B7A833D8"/>
@@ -22228,7 +21953,7 @@
       </w:rPr>
     </w:lvl>
   </w:abstractNum>
-  <w:abstractNum w:abstractNumId="23" w15:restartNumberingAfterBreak="0">
+  <w:abstractNum w:abstractNumId="23">
     <w:nsid w:val="45256570"/>
     <w:multiLevelType w:val="multilevel"/>
     <w:tmpl w:val="28FA54B4"/>
@@ -22341,7 +22066,7 @@
       </w:rPr>
     </w:lvl>
   </w:abstractNum>
-  <w:abstractNum w:abstractNumId="24" w15:restartNumberingAfterBreak="0">
+  <w:abstractNum w:abstractNumId="24">
     <w:nsid w:val="4628372E"/>
     <w:multiLevelType w:val="multilevel"/>
     <w:tmpl w:val="290AAD56"/>
@@ -22434,7 +22159,7 @@
       </w:pPr>
     </w:lvl>
   </w:abstractNum>
-  <w:abstractNum w:abstractNumId="25" w15:restartNumberingAfterBreak="0">
+  <w:abstractNum w:abstractNumId="25">
     <w:nsid w:val="4AC9434A"/>
     <w:multiLevelType w:val="multilevel"/>
     <w:tmpl w:val="7114AA28"/>
@@ -22547,7 +22272,100 @@
       </w:rPr>
     </w:lvl>
   </w:abstractNum>
-  <w:abstractNum w:abstractNumId="26" w15:restartNumberingAfterBreak="0">
+  <w:abstractNum w:abstractNumId="26">
+    <w:nsid w:val="50047DA4"/>
+    <w:multiLevelType w:val="multilevel"/>
+    <w:tmpl w:val="290AAD56"/>
+    <w:lvl w:ilvl="0">
+      <w:start w:val="1"/>
+      <w:numFmt w:val="decimal"/>
+      <w:lvlText w:val="%1."/>
+      <w:lvlJc w:val="left"/>
+      <w:pPr>
+        <w:ind w:left="720" w:hanging="360"/>
+      </w:pPr>
+    </w:lvl>
+    <w:lvl w:ilvl="1">
+      <w:start w:val="1"/>
+      <w:numFmt w:val="decimal"/>
+      <w:lvlText w:val="%1.%2."/>
+      <w:lvlJc w:val="left"/>
+      <w:pPr>
+        <w:ind w:left="720" w:hanging="360"/>
+      </w:pPr>
+      <w:rPr>
+        <w:strike w:val="0"/>
+        <w:color w:val="000000"/>
+      </w:rPr>
+    </w:lvl>
+    <w:lvl w:ilvl="2">
+      <w:start w:val="1"/>
+      <w:numFmt w:val="decimal"/>
+      <w:lvlText w:val="%1.%2.%3."/>
+      <w:lvlJc w:val="left"/>
+      <w:pPr>
+        <w:ind w:left="1003" w:hanging="720"/>
+      </w:pPr>
+    </w:lvl>
+    <w:lvl w:ilvl="3">
+      <w:start w:val="1"/>
+      <w:numFmt w:val="decimal"/>
+      <w:lvlText w:val="%1.%2.%3.%4."/>
+      <w:lvlJc w:val="left"/>
+      <w:pPr>
+        <w:ind w:left="1080" w:hanging="720"/>
+      </w:pPr>
+      <w:rPr>
+        <w:b/>
+      </w:rPr>
+    </w:lvl>
+    <w:lvl w:ilvl="4">
+      <w:start w:val="1"/>
+      <w:numFmt w:val="decimal"/>
+      <w:lvlText w:val="%1.%2.%3.%4.%5."/>
+      <w:lvlJc w:val="left"/>
+      <w:pPr>
+        <w:ind w:left="1440" w:hanging="1080"/>
+      </w:pPr>
+    </w:lvl>
+    <w:lvl w:ilvl="5">
+      <w:start w:val="1"/>
+      <w:numFmt w:val="decimal"/>
+      <w:lvlText w:val="%1.%2.%3.%4.%5.%6."/>
+      <w:lvlJc w:val="left"/>
+      <w:pPr>
+        <w:ind w:left="1440" w:hanging="1080"/>
+      </w:pPr>
+    </w:lvl>
+    <w:lvl w:ilvl="6">
+      <w:start w:val="1"/>
+      <w:numFmt w:val="decimal"/>
+      <w:lvlText w:val="%1.%2.%3.%4.%5.%6.%7."/>
+      <w:lvlJc w:val="left"/>
+      <w:pPr>
+        <w:ind w:left="1800" w:hanging="1440"/>
+      </w:pPr>
+    </w:lvl>
+    <w:lvl w:ilvl="7">
+      <w:start w:val="1"/>
+      <w:numFmt w:val="decimal"/>
+      <w:lvlText w:val="%1.%2.%3.%4.%5.%6.%7.%8."/>
+      <w:lvlJc w:val="left"/>
+      <w:pPr>
+        <w:ind w:left="1800" w:hanging="1440"/>
+      </w:pPr>
+    </w:lvl>
+    <w:lvl w:ilvl="8">
+      <w:start w:val="1"/>
+      <w:numFmt w:val="decimal"/>
+      <w:lvlText w:val="%1.%2.%3.%4.%5.%6.%7.%8.%9."/>
+      <w:lvlJc w:val="left"/>
+      <w:pPr>
+        <w:ind w:left="2160" w:hanging="1800"/>
+      </w:pPr>
+    </w:lvl>
+  </w:abstractNum>
+  <w:abstractNum w:abstractNumId="27">
     <w:nsid w:val="511566FF"/>
     <w:multiLevelType w:val="multilevel"/>
     <w:tmpl w:val="28FA54B4"/>
@@ -22660,7 +22478,7 @@
       </w:rPr>
     </w:lvl>
   </w:abstractNum>
-  <w:abstractNum w:abstractNumId="27" w15:restartNumberingAfterBreak="0">
+  <w:abstractNum w:abstractNumId="28">
     <w:nsid w:val="514D2C1B"/>
     <w:multiLevelType w:val="multilevel"/>
     <w:tmpl w:val="77020382"/>
@@ -22773,7 +22591,7 @@
       </w:rPr>
     </w:lvl>
   </w:abstractNum>
-  <w:abstractNum w:abstractNumId="28" w15:restartNumberingAfterBreak="0">
+  <w:abstractNum w:abstractNumId="29">
     <w:nsid w:val="5A2328C4"/>
     <w:multiLevelType w:val="multilevel"/>
     <w:tmpl w:val="2E56E31A"/>
@@ -22886,7 +22704,7 @@
       </w:rPr>
     </w:lvl>
   </w:abstractNum>
-  <w:abstractNum w:abstractNumId="29" w15:restartNumberingAfterBreak="0">
+  <w:abstractNum w:abstractNumId="30">
     <w:nsid w:val="5BA45DB5"/>
     <w:multiLevelType w:val="multilevel"/>
     <w:tmpl w:val="40FEDC28"/>
@@ -22972,7 +22790,7 @@
       </w:pPr>
     </w:lvl>
   </w:abstractNum>
-  <w:abstractNum w:abstractNumId="30" w15:restartNumberingAfterBreak="0">
+  <w:abstractNum w:abstractNumId="31">
     <w:nsid w:val="5C044218"/>
     <w:multiLevelType w:val="multilevel"/>
     <w:tmpl w:val="AA4C9088"/>
@@ -23085,7 +22903,7 @@
       </w:rPr>
     </w:lvl>
   </w:abstractNum>
-  <w:abstractNum w:abstractNumId="31" w15:restartNumberingAfterBreak="0">
+  <w:abstractNum w:abstractNumId="32">
     <w:nsid w:val="5C422129"/>
     <w:multiLevelType w:val="multilevel"/>
     <w:tmpl w:val="B776AD6C"/>
@@ -23198,7 +23016,7 @@
       </w:rPr>
     </w:lvl>
   </w:abstractNum>
-  <w:abstractNum w:abstractNumId="32" w15:restartNumberingAfterBreak="0">
+  <w:abstractNum w:abstractNumId="33">
     <w:nsid w:val="63866748"/>
     <w:multiLevelType w:val="multilevel"/>
     <w:tmpl w:val="B7A833D8"/>
@@ -23311,7 +23129,7 @@
       </w:rPr>
     </w:lvl>
   </w:abstractNum>
-  <w:abstractNum w:abstractNumId="33" w15:restartNumberingAfterBreak="0">
+  <w:abstractNum w:abstractNumId="34">
     <w:nsid w:val="649E5BC3"/>
     <w:multiLevelType w:val="multilevel"/>
     <w:tmpl w:val="28FA54B4"/>
@@ -23424,7 +23242,7 @@
       </w:rPr>
     </w:lvl>
   </w:abstractNum>
-  <w:abstractNum w:abstractNumId="34" w15:restartNumberingAfterBreak="0">
+  <w:abstractNum w:abstractNumId="35">
     <w:nsid w:val="6B2C4FE0"/>
     <w:multiLevelType w:val="multilevel"/>
     <w:tmpl w:val="290AAD56"/>
@@ -23517,7 +23335,7 @@
       </w:pPr>
     </w:lvl>
   </w:abstractNum>
-  <w:abstractNum w:abstractNumId="35" w15:restartNumberingAfterBreak="0">
+  <w:abstractNum w:abstractNumId="36">
     <w:nsid w:val="6CFB1B6B"/>
     <w:multiLevelType w:val="hybridMultilevel"/>
     <w:tmpl w:val="1F8C85A8"/>
@@ -23630,7 +23448,7 @@
       </w:rPr>
     </w:lvl>
   </w:abstractNum>
-  <w:abstractNum w:abstractNumId="36" w15:restartNumberingAfterBreak="0">
+  <w:abstractNum w:abstractNumId="37">
     <w:nsid w:val="6D4A6F03"/>
     <w:multiLevelType w:val="multilevel"/>
     <w:tmpl w:val="290AAD56"/>
@@ -23723,7 +23541,7 @@
       </w:pPr>
     </w:lvl>
   </w:abstractNum>
-  <w:abstractNum w:abstractNumId="37" w15:restartNumberingAfterBreak="0">
+  <w:abstractNum w:abstractNumId="38">
     <w:nsid w:val="714C43C8"/>
     <w:multiLevelType w:val="multilevel"/>
     <w:tmpl w:val="B7A833D8"/>
@@ -23836,7 +23654,7 @@
       </w:rPr>
     </w:lvl>
   </w:abstractNum>
-  <w:abstractNum w:abstractNumId="38" w15:restartNumberingAfterBreak="0">
+  <w:abstractNum w:abstractNumId="39">
     <w:nsid w:val="75661D72"/>
     <w:multiLevelType w:val="multilevel"/>
     <w:tmpl w:val="A7A029AC"/>
@@ -23949,7 +23767,7 @@
       </w:rPr>
     </w:lvl>
   </w:abstractNum>
-  <w:abstractNum w:abstractNumId="39" w15:restartNumberingAfterBreak="0">
+  <w:abstractNum w:abstractNumId="40">
     <w:nsid w:val="76487398"/>
     <w:multiLevelType w:val="multilevel"/>
     <w:tmpl w:val="290AAD56"/>
@@ -24042,7 +23860,7 @@
       </w:pPr>
     </w:lvl>
   </w:abstractNum>
-  <w:abstractNum w:abstractNumId="40" w15:restartNumberingAfterBreak="0">
+  <w:abstractNum w:abstractNumId="41">
     <w:nsid w:val="79160197"/>
     <w:multiLevelType w:val="multilevel"/>
     <w:tmpl w:val="592C8988"/>
@@ -24155,7 +23973,7 @@
       </w:rPr>
     </w:lvl>
   </w:abstractNum>
-  <w:abstractNum w:abstractNumId="41" w15:restartNumberingAfterBreak="0">
+  <w:abstractNum w:abstractNumId="42">
     <w:nsid w:val="79323B87"/>
     <w:multiLevelType w:val="multilevel"/>
     <w:tmpl w:val="28FA54B4"/>
@@ -24268,7 +24086,7 @@
       </w:rPr>
     </w:lvl>
   </w:abstractNum>
-  <w:abstractNum w:abstractNumId="42" w15:restartNumberingAfterBreak="0">
+  <w:abstractNum w:abstractNumId="43">
     <w:nsid w:val="7B17656E"/>
     <w:multiLevelType w:val="multilevel"/>
     <w:tmpl w:val="0B64792A"/>
@@ -24381,140 +24199,143 @@
       </w:rPr>
     </w:lvl>
   </w:abstractNum>
-  <w:num w:numId="1" w16cid:durableId="360398001">
+  <w:num w:numId="1">
+    <w:abstractNumId w:val="35"/>
+  </w:num>
+  <w:num w:numId="2">
+    <w:abstractNumId w:val="13"/>
+  </w:num>
+  <w:num w:numId="3">
+    <w:abstractNumId w:val="30"/>
+  </w:num>
+  <w:num w:numId="4">
+    <w:abstractNumId w:val="18"/>
+  </w:num>
+  <w:num w:numId="5">
+    <w:abstractNumId w:val="6"/>
+  </w:num>
+  <w:num w:numId="6">
+    <w:abstractNumId w:val="41"/>
+  </w:num>
+  <w:num w:numId="7">
+    <w:abstractNumId w:val="25"/>
+  </w:num>
+  <w:num w:numId="8">
+    <w:abstractNumId w:val="19"/>
+  </w:num>
+  <w:num w:numId="9">
+    <w:abstractNumId w:val="5"/>
+  </w:num>
+  <w:num w:numId="10">
+    <w:abstractNumId w:val="21"/>
+  </w:num>
+  <w:num w:numId="11">
+    <w:abstractNumId w:val="39"/>
+  </w:num>
+  <w:num w:numId="12">
+    <w:abstractNumId w:val="1"/>
+  </w:num>
+  <w:num w:numId="13">
+    <w:abstractNumId w:val="10"/>
+  </w:num>
+  <w:num w:numId="14">
+    <w:abstractNumId w:val="7"/>
+  </w:num>
+  <w:num w:numId="15">
+    <w:abstractNumId w:val="8"/>
+  </w:num>
+  <w:num w:numId="16">
+    <w:abstractNumId w:val="28"/>
+  </w:num>
+  <w:num w:numId="17">
+    <w:abstractNumId w:val="0"/>
+  </w:num>
+  <w:num w:numId="18">
+    <w:abstractNumId w:val="43"/>
+  </w:num>
+  <w:num w:numId="19">
+    <w:abstractNumId w:val="29"/>
+  </w:num>
+  <w:num w:numId="20">
+    <w:abstractNumId w:val="4"/>
+  </w:num>
+  <w:num w:numId="21">
+    <w:abstractNumId w:val="31"/>
+  </w:num>
+  <w:num w:numId="22">
+    <w:abstractNumId w:val="15"/>
+  </w:num>
+  <w:num w:numId="23">
+    <w:abstractNumId w:val="22"/>
+  </w:num>
+  <w:num w:numId="24">
+    <w:abstractNumId w:val="16"/>
+  </w:num>
+  <w:num w:numId="25">
+    <w:abstractNumId w:val="14"/>
+  </w:num>
+  <w:num w:numId="26">
+    <w:abstractNumId w:val="2"/>
+  </w:num>
+  <w:num w:numId="27">
+    <w:abstractNumId w:val="12"/>
+  </w:num>
+  <w:num w:numId="28">
+    <w:abstractNumId w:val="36"/>
+  </w:num>
+  <w:num w:numId="29">
+    <w:abstractNumId w:val="11"/>
+  </w:num>
+  <w:num w:numId="30">
+    <w:abstractNumId w:val="17"/>
+  </w:num>
+  <w:num w:numId="31">
+    <w:abstractNumId w:val="24"/>
+  </w:num>
+  <w:num w:numId="32">
+    <w:abstractNumId w:val="32"/>
+  </w:num>
+  <w:num w:numId="33">
+    <w:abstractNumId w:val="40"/>
+  </w:num>
+  <w:num w:numId="34">
+    <w:abstractNumId w:val="20"/>
+  </w:num>
+  <w:num w:numId="35">
+    <w:abstractNumId w:val="37"/>
+  </w:num>
+  <w:num w:numId="36">
+    <w:abstractNumId w:val="38"/>
+  </w:num>
+  <w:num w:numId="37">
+    <w:abstractNumId w:val="33"/>
+  </w:num>
+  <w:num w:numId="38">
     <w:abstractNumId w:val="34"/>
   </w:num>
-  <w:num w:numId="2" w16cid:durableId="1344239293">
-    <w:abstractNumId w:val="13"/>
+  <w:num w:numId="39">
+    <w:abstractNumId w:val="3"/>
   </w:num>
-  <w:num w:numId="3" w16cid:durableId="1274556943">
-    <w:abstractNumId w:val="29"/>
+  <w:num w:numId="40">
+    <w:abstractNumId w:val="42"/>
   </w:num>
-  <w:num w:numId="4" w16cid:durableId="280844276">
-    <w:abstractNumId w:val="18"/>
+  <w:num w:numId="41">
+    <w:abstractNumId w:val="9"/>
   </w:num>
-  <w:num w:numId="5" w16cid:durableId="1239630691">
-    <w:abstractNumId w:val="6"/>
-  </w:num>
-  <w:num w:numId="6" w16cid:durableId="246307816">
-    <w:abstractNumId w:val="40"/>
-  </w:num>
-  <w:num w:numId="7" w16cid:durableId="101728449">
-    <w:abstractNumId w:val="25"/>
-  </w:num>
-  <w:num w:numId="8" w16cid:durableId="53893447">
-    <w:abstractNumId w:val="19"/>
-  </w:num>
-  <w:num w:numId="9" w16cid:durableId="578562548">
-    <w:abstractNumId w:val="5"/>
-  </w:num>
-  <w:num w:numId="10" w16cid:durableId="57558765">
-    <w:abstractNumId w:val="21"/>
-  </w:num>
-  <w:num w:numId="11" w16cid:durableId="1534347203">
-    <w:abstractNumId w:val="38"/>
-  </w:num>
-  <w:num w:numId="12" w16cid:durableId="618269288">
-    <w:abstractNumId w:val="1"/>
-  </w:num>
-  <w:num w:numId="13" w16cid:durableId="1793278844">
-    <w:abstractNumId w:val="10"/>
-  </w:num>
-  <w:num w:numId="14" w16cid:durableId="1355182946">
-    <w:abstractNumId w:val="7"/>
-  </w:num>
-  <w:num w:numId="15" w16cid:durableId="967975591">
-    <w:abstractNumId w:val="8"/>
-  </w:num>
-  <w:num w:numId="16" w16cid:durableId="713582256">
+  <w:num w:numId="42">
     <w:abstractNumId w:val="27"/>
   </w:num>
-  <w:num w:numId="17" w16cid:durableId="36053410">
-    <w:abstractNumId w:val="0"/>
+  <w:num w:numId="43">
+    <w:abstractNumId w:val="23"/>
   </w:num>
-  <w:num w:numId="18" w16cid:durableId="1145313114">
-    <w:abstractNumId w:val="42"/>
-  </w:num>
-  <w:num w:numId="19" w16cid:durableId="1060708665">
-    <w:abstractNumId w:val="28"/>
-  </w:num>
-  <w:num w:numId="20" w16cid:durableId="1548757037">
-    <w:abstractNumId w:val="4"/>
-  </w:num>
-  <w:num w:numId="21" w16cid:durableId="961113197">
-    <w:abstractNumId w:val="30"/>
-  </w:num>
-  <w:num w:numId="22" w16cid:durableId="135806892">
-    <w:abstractNumId w:val="15"/>
-  </w:num>
-  <w:num w:numId="23" w16cid:durableId="2131704536">
-    <w:abstractNumId w:val="22"/>
-  </w:num>
-  <w:num w:numId="24" w16cid:durableId="868449396">
-    <w:abstractNumId w:val="16"/>
-  </w:num>
-  <w:num w:numId="25" w16cid:durableId="1119371205">
-    <w:abstractNumId w:val="14"/>
-  </w:num>
-  <w:num w:numId="26" w16cid:durableId="1398817902">
-    <w:abstractNumId w:val="2"/>
-  </w:num>
-  <w:num w:numId="27" w16cid:durableId="625506839">
-    <w:abstractNumId w:val="12"/>
-  </w:num>
-  <w:num w:numId="28" w16cid:durableId="816385727">
-    <w:abstractNumId w:val="35"/>
-  </w:num>
-  <w:num w:numId="29" w16cid:durableId="211119763">
-    <w:abstractNumId w:val="11"/>
-  </w:num>
-  <w:num w:numId="30" w16cid:durableId="1137576675">
-    <w:abstractNumId w:val="17"/>
-  </w:num>
-  <w:num w:numId="31" w16cid:durableId="1948610685">
-    <w:abstractNumId w:val="24"/>
-  </w:num>
-  <w:num w:numId="32" w16cid:durableId="1199507288">
-    <w:abstractNumId w:val="31"/>
-  </w:num>
-  <w:num w:numId="33" w16cid:durableId="1697270414">
-    <w:abstractNumId w:val="39"/>
-  </w:num>
-  <w:num w:numId="34" w16cid:durableId="889150171">
-    <w:abstractNumId w:val="20"/>
-  </w:num>
-  <w:num w:numId="35" w16cid:durableId="87312415">
-    <w:abstractNumId w:val="36"/>
-  </w:num>
-  <w:num w:numId="36" w16cid:durableId="327247454">
-    <w:abstractNumId w:val="37"/>
-  </w:num>
-  <w:num w:numId="37" w16cid:durableId="440077411">
-    <w:abstractNumId w:val="32"/>
-  </w:num>
-  <w:num w:numId="38" w16cid:durableId="63258456">
-    <w:abstractNumId w:val="33"/>
-  </w:num>
-  <w:num w:numId="39" w16cid:durableId="1575311916">
-    <w:abstractNumId w:val="3"/>
-  </w:num>
-  <w:num w:numId="40" w16cid:durableId="1839147305">
-    <w:abstractNumId w:val="41"/>
-  </w:num>
-  <w:num w:numId="41" w16cid:durableId="526990770">
-    <w:abstractNumId w:val="9"/>
-  </w:num>
-  <w:num w:numId="42" w16cid:durableId="207765865">
+  <w:num w:numId="44">
     <w:abstractNumId w:val="26"/>
-  </w:num>
-  <w:num w:numId="43" w16cid:durableId="921333225">
-    <w:abstractNumId w:val="23"/>
   </w:num>
 </w:numbering>
 </file>
 
 <file path=word/styles.xml><?xml version="1.0" encoding="utf-8"?>
-<w:styles xmlns:mc="http://schemas.openxmlformats.org/markup-compatibility/2006" xmlns:r="http://schemas.openxmlformats.org/officeDocument/2006/relationships" xmlns:w="http://schemas.openxmlformats.org/wordprocessingml/2006/main" xmlns:w14="http://schemas.microsoft.com/office/word/2010/wordml" xmlns:w15="http://schemas.microsoft.com/office/word/2012/wordml" xmlns:w16cex="http://schemas.microsoft.com/office/word/2018/wordml/cex" xmlns:w16cid="http://schemas.microsoft.com/office/word/2016/wordml/cid" xmlns:w16="http://schemas.microsoft.com/office/word/2018/wordml" xmlns:w16sdtdh="http://schemas.microsoft.com/office/word/2020/wordml/sdtdatahash" xmlns:w16se="http://schemas.microsoft.com/office/word/2015/wordml/symex" mc:Ignorable="w14 w15 w16se w16cid w16 w16cex w16sdtdh">
+<w:styles xmlns:mc="http://schemas.openxmlformats.org/markup-compatibility/2006" xmlns:r="http://schemas.openxmlformats.org/officeDocument/2006/relationships" xmlns:w="http://schemas.openxmlformats.org/wordprocessingml/2006/main" xmlns:w14="http://schemas.microsoft.com/office/word/2010/wordml" xmlns:w15="http://schemas.microsoft.com/office/word/2012/wordml" mc:Ignorable="w14 w15">
   <w:docDefaults>
     <w:rPrDefault>
       <w:rPr>
@@ -24529,7 +24350,7 @@
       </w:pPr>
     </w:pPrDefault>
   </w:docDefaults>
-  <w:latentStyles w:defLockedState="0" w:defUIPriority="99" w:defSemiHidden="0" w:defUnhideWhenUsed="0" w:defQFormat="0" w:count="376">
+  <w:latentStyles w:defLockedState="0" w:defUIPriority="99" w:defSemiHidden="0" w:defUnhideWhenUsed="0" w:defQFormat="0" w:count="371">
     <w:lsdException w:name="Normal" w:uiPriority="0" w:qFormat="1"/>
     <w:lsdException w:name="heading 1" w:uiPriority="9" w:qFormat="1"/>
     <w:lsdException w:name="heading 2" w:semiHidden="1" w:uiPriority="9" w:unhideWhenUsed="1" w:qFormat="1"/>
@@ -24635,6 +24456,7 @@
     <w:lsdException w:name="HTML Sample" w:semiHidden="1" w:unhideWhenUsed="1"/>
     <w:lsdException w:name="HTML Typewriter" w:semiHidden="1" w:unhideWhenUsed="1"/>
     <w:lsdException w:name="HTML Variable" w:semiHidden="1" w:unhideWhenUsed="1"/>
+    <w:lsdException w:name="Normal Table" w:semiHidden="1" w:unhideWhenUsed="1"/>
     <w:lsdException w:name="annotation subject" w:semiHidden="1" w:unhideWhenUsed="1"/>
     <w:lsdException w:name="No List" w:semiHidden="1" w:unhideWhenUsed="1"/>
     <w:lsdException w:name="Outline List 1" w:semiHidden="1" w:unhideWhenUsed="1"/>
@@ -24677,8 +24499,11 @@
     <w:lsdException w:name="Table Contemporary" w:semiHidden="1" w:unhideWhenUsed="1"/>
     <w:lsdException w:name="Table Elegant" w:semiHidden="1" w:unhideWhenUsed="1"/>
     <w:lsdException w:name="Table Professional" w:semiHidden="1" w:unhideWhenUsed="1"/>
+    <w:lsdException w:name="Table Subtle 1" w:semiHidden="1" w:unhideWhenUsed="1"/>
     <w:lsdException w:name="Table Subtle 2" w:semiHidden="1" w:unhideWhenUsed="1"/>
     <w:lsdException w:name="Table Web 1" w:semiHidden="1" w:unhideWhenUsed="1"/>
+    <w:lsdException w:name="Table Web 2" w:semiHidden="1" w:unhideWhenUsed="1"/>
+    <w:lsdException w:name="Table Web 3" w:semiHidden="1" w:unhideWhenUsed="1"/>
     <w:lsdException w:name="Balloon Text" w:semiHidden="1" w:unhideWhenUsed="1"/>
     <w:lsdException w:name="Table Grid" w:uiPriority="39"/>
     <w:lsdException w:name="Table Theme" w:semiHidden="1" w:unhideWhenUsed="1"/>
@@ -24897,11 +24722,6 @@
     <w:lsdException w:name="List Table 5 Dark Accent 6" w:uiPriority="50"/>
     <w:lsdException w:name="List Table 6 Colorful Accent 6" w:uiPriority="51"/>
     <w:lsdException w:name="List Table 7 Colorful Accent 6" w:uiPriority="52"/>
-    <w:lsdException w:name="Mention" w:semiHidden="1" w:unhideWhenUsed="1"/>
-    <w:lsdException w:name="Smart Hyperlink" w:semiHidden="1" w:unhideWhenUsed="1"/>
-    <w:lsdException w:name="Hashtag" w:semiHidden="1" w:unhideWhenUsed="1"/>
-    <w:lsdException w:name="Unresolved Mention" w:semiHidden="1" w:unhideWhenUsed="1"/>
-    <w:lsdException w:name="Smart Link" w:semiHidden="1" w:unhideWhenUsed="1"/>
   </w:latentStyles>
   <w:style w:type="paragraph" w:default="1" w:styleId="Normal">
     <w:name w:val="Normal"/>
@@ -25102,11 +24922,11 @@
       </w:tblCellMar>
     </w:tblPr>
   </w:style>
-  <w:style w:type="paragraph" w:styleId="Ttulo">
+  <w:style w:type="paragraph" w:styleId="Puesto">
     <w:name w:val="Title"/>
     <w:basedOn w:val="Normal"/>
     <w:next w:val="Normal"/>
-    <w:link w:val="TtuloCar"/>
+    <w:link w:val="PuestoCar"/>
     <w:uiPriority w:val="10"/>
     <w:qFormat/>
     <w:rsid w:val="00234500"/>
@@ -25302,10 +25122,10 @@
       </w:tblCellMar>
     </w:tblPr>
   </w:style>
-  <w:style w:type="character" w:customStyle="1" w:styleId="TtuloCar">
-    <w:name w:val="Título Car"/>
+  <w:style w:type="character" w:customStyle="1" w:styleId="PuestoCar">
+    <w:name w:val="Puesto Car"/>
     <w:basedOn w:val="Fuentedeprrafopredeter"/>
-    <w:link w:val="Ttulo"/>
+    <w:link w:val="Puesto"/>
     <w:rsid w:val="00234500"/>
     <w:rPr>
       <w:rFonts w:ascii="Arial" w:eastAsia="Arial" w:hAnsi="Arial" w:cs="Arial"/>
@@ -25400,7 +25220,7 @@
       <w:lang w:eastAsia="es-ES"/>
     </w:rPr>
   </w:style>
-  <w:style w:type="paragraph" w:styleId="TtuloTDC">
+  <w:style w:type="paragraph" w:styleId="TtulodeTDC">
     <w:name w:val="TOC Heading"/>
     <w:basedOn w:val="Ttulo1"/>
     <w:next w:val="Normal"/>
@@ -25708,7 +25528,9 @@
       <w:tblStyleRowBandSize w:val="1"/>
       <w:tblStyleColBandSize w:val="1"/>
       <w:tblCellMar>
+        <w:top w:w="0" w:type="dxa"/>
         <w:left w:w="115" w:type="dxa"/>
+        <w:bottom w:w="0" w:type="dxa"/>
         <w:right w:w="115" w:type="dxa"/>
       </w:tblCellMar>
     </w:tblPr>
@@ -25719,7 +25541,9 @@
       <w:tblStyleRowBandSize w:val="1"/>
       <w:tblStyleColBandSize w:val="1"/>
       <w:tblCellMar>
+        <w:top w:w="0" w:type="dxa"/>
         <w:left w:w="115" w:type="dxa"/>
+        <w:bottom w:w="0" w:type="dxa"/>
         <w:right w:w="115" w:type="dxa"/>
       </w:tblCellMar>
     </w:tblPr>
@@ -25730,7 +25554,9 @@
       <w:tblStyleRowBandSize w:val="1"/>
       <w:tblStyleColBandSize w:val="1"/>
       <w:tblCellMar>
+        <w:top w:w="0" w:type="dxa"/>
         <w:left w:w="115" w:type="dxa"/>
+        <w:bottom w:w="0" w:type="dxa"/>
         <w:right w:w="115" w:type="dxa"/>
       </w:tblCellMar>
     </w:tblPr>
@@ -25741,7 +25567,9 @@
       <w:tblStyleRowBandSize w:val="1"/>
       <w:tblStyleColBandSize w:val="1"/>
       <w:tblCellMar>
+        <w:top w:w="0" w:type="dxa"/>
         <w:left w:w="80" w:type="dxa"/>
+        <w:bottom w:w="0" w:type="dxa"/>
         <w:right w:w="80" w:type="dxa"/>
       </w:tblCellMar>
     </w:tblPr>
@@ -25752,7 +25580,9 @@
       <w:tblStyleRowBandSize w:val="1"/>
       <w:tblStyleColBandSize w:val="1"/>
       <w:tblCellMar>
+        <w:top w:w="0" w:type="dxa"/>
         <w:left w:w="115" w:type="dxa"/>
+        <w:bottom w:w="0" w:type="dxa"/>
         <w:right w:w="115" w:type="dxa"/>
       </w:tblCellMar>
     </w:tblPr>
@@ -25763,7 +25593,9 @@
       <w:tblStyleRowBandSize w:val="1"/>
       <w:tblStyleColBandSize w:val="1"/>
       <w:tblCellMar>
+        <w:top w:w="0" w:type="dxa"/>
         <w:left w:w="115" w:type="dxa"/>
+        <w:bottom w:w="0" w:type="dxa"/>
         <w:right w:w="115" w:type="dxa"/>
       </w:tblCellMar>
     </w:tblPr>
@@ -25774,7 +25606,9 @@
       <w:tblStyleRowBandSize w:val="1"/>
       <w:tblStyleColBandSize w:val="1"/>
       <w:tblCellMar>
+        <w:top w:w="0" w:type="dxa"/>
         <w:left w:w="115" w:type="dxa"/>
+        <w:bottom w:w="0" w:type="dxa"/>
         <w:right w:w="115" w:type="dxa"/>
       </w:tblCellMar>
     </w:tblPr>
@@ -25785,7 +25619,9 @@
       <w:tblStyleRowBandSize w:val="1"/>
       <w:tblStyleColBandSize w:val="1"/>
       <w:tblCellMar>
+        <w:top w:w="0" w:type="dxa"/>
         <w:left w:w="115" w:type="dxa"/>
+        <w:bottom w:w="0" w:type="dxa"/>
         <w:right w:w="115" w:type="dxa"/>
       </w:tblCellMar>
     </w:tblPr>
@@ -25796,7 +25632,9 @@
       <w:tblStyleRowBandSize w:val="1"/>
       <w:tblStyleColBandSize w:val="1"/>
       <w:tblCellMar>
+        <w:top w:w="0" w:type="dxa"/>
         <w:left w:w="115" w:type="dxa"/>
+        <w:bottom w:w="0" w:type="dxa"/>
         <w:right w:w="115" w:type="dxa"/>
       </w:tblCellMar>
     </w:tblPr>
@@ -25807,7 +25645,9 @@
       <w:tblStyleRowBandSize w:val="1"/>
       <w:tblStyleColBandSize w:val="1"/>
       <w:tblCellMar>
+        <w:top w:w="0" w:type="dxa"/>
         <w:left w:w="115" w:type="dxa"/>
+        <w:bottom w:w="0" w:type="dxa"/>
         <w:right w:w="115" w:type="dxa"/>
       </w:tblCellMar>
     </w:tblPr>
@@ -25818,7 +25658,9 @@
       <w:tblStyleRowBandSize w:val="1"/>
       <w:tblStyleColBandSize w:val="1"/>
       <w:tblCellMar>
+        <w:top w:w="0" w:type="dxa"/>
         <w:left w:w="115" w:type="dxa"/>
+        <w:bottom w:w="0" w:type="dxa"/>
         <w:right w:w="115" w:type="dxa"/>
       </w:tblCellMar>
     </w:tblPr>
@@ -25829,7 +25671,9 @@
       <w:tblStyleRowBandSize w:val="1"/>
       <w:tblStyleColBandSize w:val="1"/>
       <w:tblCellMar>
+        <w:top w:w="0" w:type="dxa"/>
         <w:left w:w="115" w:type="dxa"/>
+        <w:bottom w:w="0" w:type="dxa"/>
         <w:right w:w="115" w:type="dxa"/>
       </w:tblCellMar>
     </w:tblPr>
@@ -25840,7 +25684,9 @@
       <w:tblStyleRowBandSize w:val="1"/>
       <w:tblStyleColBandSize w:val="1"/>
       <w:tblCellMar>
+        <w:top w:w="0" w:type="dxa"/>
         <w:left w:w="115" w:type="dxa"/>
+        <w:bottom w:w="0" w:type="dxa"/>
         <w:right w:w="115" w:type="dxa"/>
       </w:tblCellMar>
     </w:tblPr>
@@ -25851,7 +25697,9 @@
       <w:tblStyleRowBandSize w:val="1"/>
       <w:tblStyleColBandSize w:val="1"/>
       <w:tblCellMar>
+        <w:top w:w="0" w:type="dxa"/>
         <w:left w:w="115" w:type="dxa"/>
+        <w:bottom w:w="0" w:type="dxa"/>
         <w:right w:w="115" w:type="dxa"/>
       </w:tblCellMar>
     </w:tblPr>
@@ -25862,7 +25710,9 @@
       <w:tblStyleRowBandSize w:val="1"/>
       <w:tblStyleColBandSize w:val="1"/>
       <w:tblCellMar>
+        <w:top w:w="0" w:type="dxa"/>
         <w:left w:w="115" w:type="dxa"/>
+        <w:bottom w:w="0" w:type="dxa"/>
         <w:right w:w="115" w:type="dxa"/>
       </w:tblCellMar>
     </w:tblPr>
@@ -25873,7 +25723,9 @@
       <w:tblStyleRowBandSize w:val="1"/>
       <w:tblStyleColBandSize w:val="1"/>
       <w:tblCellMar>
+        <w:top w:w="0" w:type="dxa"/>
         <w:left w:w="115" w:type="dxa"/>
+        <w:bottom w:w="0" w:type="dxa"/>
         <w:right w:w="115" w:type="dxa"/>
       </w:tblCellMar>
     </w:tblPr>
@@ -25884,7 +25736,9 @@
       <w:tblStyleRowBandSize w:val="1"/>
       <w:tblStyleColBandSize w:val="1"/>
       <w:tblCellMar>
+        <w:top w:w="0" w:type="dxa"/>
         <w:left w:w="115" w:type="dxa"/>
+        <w:bottom w:w="0" w:type="dxa"/>
         <w:right w:w="115" w:type="dxa"/>
       </w:tblCellMar>
     </w:tblPr>
@@ -25895,7 +25749,9 @@
       <w:tblStyleRowBandSize w:val="1"/>
       <w:tblStyleColBandSize w:val="1"/>
       <w:tblCellMar>
+        <w:top w:w="0" w:type="dxa"/>
         <w:left w:w="115" w:type="dxa"/>
+        <w:bottom w:w="0" w:type="dxa"/>
         <w:right w:w="115" w:type="dxa"/>
       </w:tblCellMar>
     </w:tblPr>
@@ -25906,7 +25762,9 @@
       <w:tblStyleRowBandSize w:val="1"/>
       <w:tblStyleColBandSize w:val="1"/>
       <w:tblCellMar>
+        <w:top w:w="0" w:type="dxa"/>
         <w:left w:w="115" w:type="dxa"/>
+        <w:bottom w:w="0" w:type="dxa"/>
         <w:right w:w="115" w:type="dxa"/>
       </w:tblCellMar>
     </w:tblPr>
@@ -25917,7 +25775,9 @@
       <w:tblStyleRowBandSize w:val="1"/>
       <w:tblStyleColBandSize w:val="1"/>
       <w:tblCellMar>
+        <w:top w:w="0" w:type="dxa"/>
         <w:left w:w="115" w:type="dxa"/>
+        <w:bottom w:w="0" w:type="dxa"/>
         <w:right w:w="115" w:type="dxa"/>
       </w:tblCellMar>
     </w:tblPr>
@@ -25928,7 +25788,9 @@
       <w:tblStyleRowBandSize w:val="1"/>
       <w:tblStyleColBandSize w:val="1"/>
       <w:tblCellMar>
+        <w:top w:w="0" w:type="dxa"/>
         <w:left w:w="115" w:type="dxa"/>
+        <w:bottom w:w="0" w:type="dxa"/>
         <w:right w:w="115" w:type="dxa"/>
       </w:tblCellMar>
     </w:tblPr>
@@ -25939,7 +25801,9 @@
       <w:tblStyleRowBandSize w:val="1"/>
       <w:tblStyleColBandSize w:val="1"/>
       <w:tblCellMar>
+        <w:top w:w="0" w:type="dxa"/>
         <w:left w:w="115" w:type="dxa"/>
+        <w:bottom w:w="0" w:type="dxa"/>
         <w:right w:w="115" w:type="dxa"/>
       </w:tblCellMar>
     </w:tblPr>
@@ -25953,7 +25817,9 @@
       <w:tblStyleRowBandSize w:val="1"/>
       <w:tblStyleColBandSize w:val="1"/>
       <w:tblCellMar>
+        <w:top w:w="0" w:type="dxa"/>
         <w:left w:w="115" w:type="dxa"/>
+        <w:bottom w:w="0" w:type="dxa"/>
         <w:right w:w="115" w:type="dxa"/>
       </w:tblCellMar>
     </w:tblPr>
@@ -25967,7 +25833,9 @@
       <w:tblStyleRowBandSize w:val="1"/>
       <w:tblStyleColBandSize w:val="1"/>
       <w:tblCellMar>
+        <w:top w:w="0" w:type="dxa"/>
         <w:left w:w="115" w:type="dxa"/>
+        <w:bottom w:w="0" w:type="dxa"/>
         <w:right w:w="115" w:type="dxa"/>
       </w:tblCellMar>
     </w:tblPr>
@@ -25981,7 +25849,9 @@
       <w:tblStyleRowBandSize w:val="1"/>
       <w:tblStyleColBandSize w:val="1"/>
       <w:tblCellMar>
+        <w:top w:w="0" w:type="dxa"/>
         <w:left w:w="115" w:type="dxa"/>
+        <w:bottom w:w="0" w:type="dxa"/>
         <w:right w:w="115" w:type="dxa"/>
       </w:tblCellMar>
     </w:tblPr>
@@ -25995,7 +25865,9 @@
       <w:tblStyleRowBandSize w:val="1"/>
       <w:tblStyleColBandSize w:val="1"/>
       <w:tblCellMar>
+        <w:top w:w="0" w:type="dxa"/>
         <w:left w:w="115" w:type="dxa"/>
+        <w:bottom w:w="0" w:type="dxa"/>
         <w:right w:w="115" w:type="dxa"/>
       </w:tblCellMar>
     </w:tblPr>
@@ -26009,7 +25881,9 @@
       <w:tblStyleRowBandSize w:val="1"/>
       <w:tblStyleColBandSize w:val="1"/>
       <w:tblCellMar>
+        <w:top w:w="0" w:type="dxa"/>
         <w:left w:w="115" w:type="dxa"/>
+        <w:bottom w:w="0" w:type="dxa"/>
         <w:right w:w="115" w:type="dxa"/>
       </w:tblCellMar>
     </w:tblPr>
@@ -26023,7 +25897,9 @@
       <w:tblStyleRowBandSize w:val="1"/>
       <w:tblStyleColBandSize w:val="1"/>
       <w:tblCellMar>
+        <w:top w:w="0" w:type="dxa"/>
         <w:left w:w="115" w:type="dxa"/>
+        <w:bottom w:w="0" w:type="dxa"/>
         <w:right w:w="115" w:type="dxa"/>
       </w:tblCellMar>
     </w:tblPr>
@@ -26037,7 +25913,9 @@
       <w:tblStyleRowBandSize w:val="1"/>
       <w:tblStyleColBandSize w:val="1"/>
       <w:tblCellMar>
+        <w:top w:w="0" w:type="dxa"/>
         <w:left w:w="115" w:type="dxa"/>
+        <w:bottom w:w="0" w:type="dxa"/>
         <w:right w:w="115" w:type="dxa"/>
       </w:tblCellMar>
     </w:tblPr>
@@ -26051,7 +25929,9 @@
       <w:tblStyleRowBandSize w:val="1"/>
       <w:tblStyleColBandSize w:val="1"/>
       <w:tblCellMar>
+        <w:top w:w="0" w:type="dxa"/>
         <w:left w:w="115" w:type="dxa"/>
+        <w:bottom w:w="0" w:type="dxa"/>
         <w:right w:w="115" w:type="dxa"/>
       </w:tblCellMar>
     </w:tblPr>
@@ -26065,7 +25945,9 @@
       <w:tblStyleRowBandSize w:val="1"/>
       <w:tblStyleColBandSize w:val="1"/>
       <w:tblCellMar>
+        <w:top w:w="0" w:type="dxa"/>
         <w:left w:w="115" w:type="dxa"/>
+        <w:bottom w:w="0" w:type="dxa"/>
         <w:right w:w="115" w:type="dxa"/>
       </w:tblCellMar>
     </w:tblPr>
@@ -26079,7 +25961,9 @@
       <w:tblStyleRowBandSize w:val="1"/>
       <w:tblStyleColBandSize w:val="1"/>
       <w:tblCellMar>
+        <w:top w:w="0" w:type="dxa"/>
         <w:left w:w="115" w:type="dxa"/>
+        <w:bottom w:w="0" w:type="dxa"/>
         <w:right w:w="115" w:type="dxa"/>
       </w:tblCellMar>
     </w:tblPr>
@@ -26093,7 +25977,9 @@
       <w:tblStyleRowBandSize w:val="1"/>
       <w:tblStyleColBandSize w:val="1"/>
       <w:tblCellMar>
+        <w:top w:w="0" w:type="dxa"/>
         <w:left w:w="115" w:type="dxa"/>
+        <w:bottom w:w="0" w:type="dxa"/>
         <w:right w:w="115" w:type="dxa"/>
       </w:tblCellMar>
     </w:tblPr>
@@ -26107,7 +25993,9 @@
       <w:tblStyleRowBandSize w:val="1"/>
       <w:tblStyleColBandSize w:val="1"/>
       <w:tblCellMar>
+        <w:top w:w="0" w:type="dxa"/>
         <w:left w:w="115" w:type="dxa"/>
+        <w:bottom w:w="0" w:type="dxa"/>
         <w:right w:w="115" w:type="dxa"/>
       </w:tblCellMar>
     </w:tblPr>
@@ -26121,7 +26009,9 @@
       <w:tblStyleRowBandSize w:val="1"/>
       <w:tblStyleColBandSize w:val="1"/>
       <w:tblCellMar>
+        <w:top w:w="0" w:type="dxa"/>
         <w:left w:w="115" w:type="dxa"/>
+        <w:bottom w:w="0" w:type="dxa"/>
         <w:right w:w="115" w:type="dxa"/>
       </w:tblCellMar>
     </w:tblPr>
@@ -26135,7 +26025,9 @@
       <w:tblStyleRowBandSize w:val="1"/>
       <w:tblStyleColBandSize w:val="1"/>
       <w:tblCellMar>
+        <w:top w:w="0" w:type="dxa"/>
         <w:left w:w="115" w:type="dxa"/>
+        <w:bottom w:w="0" w:type="dxa"/>
         <w:right w:w="115" w:type="dxa"/>
       </w:tblCellMar>
     </w:tblPr>
@@ -26149,7 +26041,9 @@
       <w:tblStyleRowBandSize w:val="1"/>
       <w:tblStyleColBandSize w:val="1"/>
       <w:tblCellMar>
+        <w:top w:w="0" w:type="dxa"/>
         <w:left w:w="115" w:type="dxa"/>
+        <w:bottom w:w="0" w:type="dxa"/>
         <w:right w:w="115" w:type="dxa"/>
       </w:tblCellMar>
     </w:tblPr>
@@ -26163,7 +26057,9 @@
       <w:tblStyleRowBandSize w:val="1"/>
       <w:tblStyleColBandSize w:val="1"/>
       <w:tblCellMar>
+        <w:top w:w="0" w:type="dxa"/>
         <w:left w:w="115" w:type="dxa"/>
+        <w:bottom w:w="0" w:type="dxa"/>
         <w:right w:w="115" w:type="dxa"/>
       </w:tblCellMar>
     </w:tblPr>
@@ -26177,7 +26073,9 @@
       <w:tblStyleRowBandSize w:val="1"/>
       <w:tblStyleColBandSize w:val="1"/>
       <w:tblCellMar>
+        <w:top w:w="0" w:type="dxa"/>
         <w:left w:w="115" w:type="dxa"/>
+        <w:bottom w:w="0" w:type="dxa"/>
         <w:right w:w="115" w:type="dxa"/>
       </w:tblCellMar>
     </w:tblPr>
@@ -26191,7 +26089,9 @@
       <w:tblStyleRowBandSize w:val="1"/>
       <w:tblStyleColBandSize w:val="1"/>
       <w:tblCellMar>
+        <w:top w:w="0" w:type="dxa"/>
         <w:left w:w="115" w:type="dxa"/>
+        <w:bottom w:w="0" w:type="dxa"/>
         <w:right w:w="115" w:type="dxa"/>
       </w:tblCellMar>
     </w:tblPr>
@@ -26205,7 +26105,9 @@
       <w:tblStyleRowBandSize w:val="1"/>
       <w:tblStyleColBandSize w:val="1"/>
       <w:tblCellMar>
+        <w:top w:w="0" w:type="dxa"/>
         <w:left w:w="115" w:type="dxa"/>
+        <w:bottom w:w="0" w:type="dxa"/>
         <w:right w:w="115" w:type="dxa"/>
       </w:tblCellMar>
     </w:tblPr>
@@ -26219,7 +26121,9 @@
       <w:tblStyleRowBandSize w:val="1"/>
       <w:tblStyleColBandSize w:val="1"/>
       <w:tblCellMar>
+        <w:top w:w="0" w:type="dxa"/>
         <w:left w:w="115" w:type="dxa"/>
+        <w:bottom w:w="0" w:type="dxa"/>
         <w:right w:w="115" w:type="dxa"/>
       </w:tblCellMar>
     </w:tblPr>
@@ -26233,7 +26137,9 @@
       <w:tblStyleRowBandSize w:val="1"/>
       <w:tblStyleColBandSize w:val="1"/>
       <w:tblCellMar>
+        <w:top w:w="0" w:type="dxa"/>
         <w:left w:w="115" w:type="dxa"/>
+        <w:bottom w:w="0" w:type="dxa"/>
         <w:right w:w="115" w:type="dxa"/>
       </w:tblCellMar>
     </w:tblPr>
@@ -26247,7 +26153,9 @@
       <w:tblStyleRowBandSize w:val="1"/>
       <w:tblStyleColBandSize w:val="1"/>
       <w:tblCellMar>
+        <w:top w:w="0" w:type="dxa"/>
         <w:left w:w="115" w:type="dxa"/>
+        <w:bottom w:w="0" w:type="dxa"/>
         <w:right w:w="115" w:type="dxa"/>
       </w:tblCellMar>
     </w:tblPr>
@@ -26261,7 +26169,9 @@
       <w:tblStyleRowBandSize w:val="1"/>
       <w:tblStyleColBandSize w:val="1"/>
       <w:tblCellMar>
+        <w:top w:w="0" w:type="dxa"/>
         <w:left w:w="115" w:type="dxa"/>
+        <w:bottom w:w="0" w:type="dxa"/>
         <w:right w:w="115" w:type="dxa"/>
       </w:tblCellMar>
     </w:tblPr>
@@ -26275,7 +26185,9 @@
       <w:tblStyleRowBandSize w:val="1"/>
       <w:tblStyleColBandSize w:val="1"/>
       <w:tblCellMar>
+        <w:top w:w="0" w:type="dxa"/>
         <w:left w:w="115" w:type="dxa"/>
+        <w:bottom w:w="0" w:type="dxa"/>
         <w:right w:w="115" w:type="dxa"/>
       </w:tblCellMar>
     </w:tblPr>
@@ -26289,7 +26201,9 @@
       <w:tblStyleRowBandSize w:val="1"/>
       <w:tblStyleColBandSize w:val="1"/>
       <w:tblCellMar>
+        <w:top w:w="0" w:type="dxa"/>
         <w:left w:w="115" w:type="dxa"/>
+        <w:bottom w:w="0" w:type="dxa"/>
         <w:right w:w="115" w:type="dxa"/>
       </w:tblCellMar>
     </w:tblPr>
@@ -26303,7 +26217,9 @@
       <w:tblStyleRowBandSize w:val="1"/>
       <w:tblStyleColBandSize w:val="1"/>
       <w:tblCellMar>
+        <w:top w:w="0" w:type="dxa"/>
         <w:left w:w="115" w:type="dxa"/>
+        <w:bottom w:w="0" w:type="dxa"/>
         <w:right w:w="115" w:type="dxa"/>
       </w:tblCellMar>
     </w:tblPr>
@@ -26317,7 +26233,9 @@
       <w:tblStyleRowBandSize w:val="1"/>
       <w:tblStyleColBandSize w:val="1"/>
       <w:tblCellMar>
+        <w:top w:w="0" w:type="dxa"/>
         <w:left w:w="115" w:type="dxa"/>
+        <w:bottom w:w="0" w:type="dxa"/>
         <w:right w:w="115" w:type="dxa"/>
       </w:tblCellMar>
     </w:tblPr>
@@ -26331,7 +26249,9 @@
       <w:tblStyleRowBandSize w:val="1"/>
       <w:tblStyleColBandSize w:val="1"/>
       <w:tblCellMar>
+        <w:top w:w="0" w:type="dxa"/>
         <w:left w:w="115" w:type="dxa"/>
+        <w:bottom w:w="0" w:type="dxa"/>
         <w:right w:w="115" w:type="dxa"/>
       </w:tblCellMar>
     </w:tblPr>
@@ -26345,7 +26265,9 @@
       <w:tblStyleRowBandSize w:val="1"/>
       <w:tblStyleColBandSize w:val="1"/>
       <w:tblCellMar>
+        <w:top w:w="0" w:type="dxa"/>
         <w:left w:w="115" w:type="dxa"/>
+        <w:bottom w:w="0" w:type="dxa"/>
         <w:right w:w="115" w:type="dxa"/>
       </w:tblCellMar>
     </w:tblPr>
@@ -26359,7 +26281,9 @@
       <w:tblStyleRowBandSize w:val="1"/>
       <w:tblStyleColBandSize w:val="1"/>
       <w:tblCellMar>
+        <w:top w:w="0" w:type="dxa"/>
         <w:left w:w="115" w:type="dxa"/>
+        <w:bottom w:w="0" w:type="dxa"/>
         <w:right w:w="115" w:type="dxa"/>
       </w:tblCellMar>
     </w:tblPr>
@@ -26373,7 +26297,9 @@
       <w:tblStyleRowBandSize w:val="1"/>
       <w:tblStyleColBandSize w:val="1"/>
       <w:tblCellMar>
+        <w:top w:w="0" w:type="dxa"/>
         <w:left w:w="115" w:type="dxa"/>
+        <w:bottom w:w="0" w:type="dxa"/>
         <w:right w:w="115" w:type="dxa"/>
       </w:tblCellMar>
     </w:tblPr>
@@ -26387,7 +26313,9 @@
       <w:tblStyleRowBandSize w:val="1"/>
       <w:tblStyleColBandSize w:val="1"/>
       <w:tblCellMar>
+        <w:top w:w="0" w:type="dxa"/>
         <w:left w:w="115" w:type="dxa"/>
+        <w:bottom w:w="0" w:type="dxa"/>
         <w:right w:w="115" w:type="dxa"/>
       </w:tblCellMar>
     </w:tblPr>
@@ -26401,7 +26329,9 @@
       <w:tblStyleRowBandSize w:val="1"/>
       <w:tblStyleColBandSize w:val="1"/>
       <w:tblCellMar>
+        <w:top w:w="0" w:type="dxa"/>
         <w:left w:w="115" w:type="dxa"/>
+        <w:bottom w:w="0" w:type="dxa"/>
         <w:right w:w="115" w:type="dxa"/>
       </w:tblCellMar>
     </w:tblPr>
@@ -26415,7 +26345,9 @@
       <w:tblStyleRowBandSize w:val="1"/>
       <w:tblStyleColBandSize w:val="1"/>
       <w:tblCellMar>
+        <w:top w:w="0" w:type="dxa"/>
         <w:left w:w="115" w:type="dxa"/>
+        <w:bottom w:w="0" w:type="dxa"/>
         <w:right w:w="115" w:type="dxa"/>
       </w:tblCellMar>
     </w:tblPr>
@@ -26429,7 +26361,9 @@
       <w:tblStyleRowBandSize w:val="1"/>
       <w:tblStyleColBandSize w:val="1"/>
       <w:tblCellMar>
+        <w:top w:w="0" w:type="dxa"/>
         <w:left w:w="115" w:type="dxa"/>
+        <w:bottom w:w="0" w:type="dxa"/>
         <w:right w:w="115" w:type="dxa"/>
       </w:tblCellMar>
     </w:tblPr>
@@ -26443,7 +26377,9 @@
       <w:tblStyleRowBandSize w:val="1"/>
       <w:tblStyleColBandSize w:val="1"/>
       <w:tblCellMar>
+        <w:top w:w="0" w:type="dxa"/>
         <w:left w:w="115" w:type="dxa"/>
+        <w:bottom w:w="0" w:type="dxa"/>
         <w:right w:w="115" w:type="dxa"/>
       </w:tblCellMar>
     </w:tblPr>
@@ -26457,7 +26393,9 @@
       <w:tblStyleRowBandSize w:val="1"/>
       <w:tblStyleColBandSize w:val="1"/>
       <w:tblCellMar>
+        <w:top w:w="0" w:type="dxa"/>
         <w:left w:w="115" w:type="dxa"/>
+        <w:bottom w:w="0" w:type="dxa"/>
         <w:right w:w="115" w:type="dxa"/>
       </w:tblCellMar>
     </w:tblPr>
@@ -26471,7 +26409,9 @@
       <w:tblStyleRowBandSize w:val="1"/>
       <w:tblStyleColBandSize w:val="1"/>
       <w:tblCellMar>
+        <w:top w:w="0" w:type="dxa"/>
         <w:left w:w="115" w:type="dxa"/>
+        <w:bottom w:w="0" w:type="dxa"/>
         <w:right w:w="115" w:type="dxa"/>
       </w:tblCellMar>
     </w:tblPr>
@@ -26485,7 +26425,9 @@
       <w:tblStyleRowBandSize w:val="1"/>
       <w:tblStyleColBandSize w:val="1"/>
       <w:tblCellMar>
+        <w:top w:w="0" w:type="dxa"/>
         <w:left w:w="115" w:type="dxa"/>
+        <w:bottom w:w="0" w:type="dxa"/>
         <w:right w:w="115" w:type="dxa"/>
       </w:tblCellMar>
     </w:tblPr>
@@ -26499,7 +26441,9 @@
       <w:tblStyleRowBandSize w:val="1"/>
       <w:tblStyleColBandSize w:val="1"/>
       <w:tblCellMar>
+        <w:top w:w="0" w:type="dxa"/>
         <w:left w:w="115" w:type="dxa"/>
+        <w:bottom w:w="0" w:type="dxa"/>
         <w:right w:w="115" w:type="dxa"/>
       </w:tblCellMar>
     </w:tblPr>
@@ -26513,7 +26457,9 @@
       <w:tblStyleRowBandSize w:val="1"/>
       <w:tblStyleColBandSize w:val="1"/>
       <w:tblCellMar>
+        <w:top w:w="0" w:type="dxa"/>
         <w:left w:w="115" w:type="dxa"/>
+        <w:bottom w:w="0" w:type="dxa"/>
         <w:right w:w="115" w:type="dxa"/>
       </w:tblCellMar>
     </w:tblPr>
@@ -26527,7 +26473,9 @@
       <w:tblStyleRowBandSize w:val="1"/>
       <w:tblStyleColBandSize w:val="1"/>
       <w:tblCellMar>
+        <w:top w:w="0" w:type="dxa"/>
         <w:left w:w="115" w:type="dxa"/>
+        <w:bottom w:w="0" w:type="dxa"/>
         <w:right w:w="115" w:type="dxa"/>
       </w:tblCellMar>
     </w:tblPr>
@@ -26541,7 +26489,9 @@
       <w:tblStyleRowBandSize w:val="1"/>
       <w:tblStyleColBandSize w:val="1"/>
       <w:tblCellMar>
+        <w:top w:w="0" w:type="dxa"/>
         <w:left w:w="115" w:type="dxa"/>
+        <w:bottom w:w="0" w:type="dxa"/>
         <w:right w:w="115" w:type="dxa"/>
       </w:tblCellMar>
     </w:tblPr>
@@ -26555,7 +26505,9 @@
       <w:tblStyleRowBandSize w:val="1"/>
       <w:tblStyleColBandSize w:val="1"/>
       <w:tblCellMar>
+        <w:top w:w="0" w:type="dxa"/>
         <w:left w:w="115" w:type="dxa"/>
+        <w:bottom w:w="0" w:type="dxa"/>
         <w:right w:w="115" w:type="dxa"/>
       </w:tblCellMar>
     </w:tblPr>
@@ -26569,7 +26521,9 @@
       <w:tblStyleRowBandSize w:val="1"/>
       <w:tblStyleColBandSize w:val="1"/>
       <w:tblCellMar>
+        <w:top w:w="0" w:type="dxa"/>
         <w:left w:w="115" w:type="dxa"/>
+        <w:bottom w:w="0" w:type="dxa"/>
         <w:right w:w="115" w:type="dxa"/>
       </w:tblCellMar>
     </w:tblPr>
@@ -26583,7 +26537,9 @@
       <w:tblStyleRowBandSize w:val="1"/>
       <w:tblStyleColBandSize w:val="1"/>
       <w:tblCellMar>
+        <w:top w:w="0" w:type="dxa"/>
         <w:left w:w="115" w:type="dxa"/>
+        <w:bottom w:w="0" w:type="dxa"/>
         <w:right w:w="115" w:type="dxa"/>
       </w:tblCellMar>
     </w:tblPr>
@@ -26597,7 +26553,9 @@
       <w:tblStyleRowBandSize w:val="1"/>
       <w:tblStyleColBandSize w:val="1"/>
       <w:tblCellMar>
+        <w:top w:w="0" w:type="dxa"/>
         <w:left w:w="115" w:type="dxa"/>
+        <w:bottom w:w="0" w:type="dxa"/>
         <w:right w:w="115" w:type="dxa"/>
       </w:tblCellMar>
     </w:tblPr>
@@ -26611,7 +26569,9 @@
       <w:tblStyleRowBandSize w:val="1"/>
       <w:tblStyleColBandSize w:val="1"/>
       <w:tblCellMar>
+        <w:top w:w="0" w:type="dxa"/>
         <w:left w:w="115" w:type="dxa"/>
+        <w:bottom w:w="0" w:type="dxa"/>
         <w:right w:w="115" w:type="dxa"/>
       </w:tblCellMar>
     </w:tblPr>
@@ -26625,7 +26585,9 @@
       <w:tblStyleRowBandSize w:val="1"/>
       <w:tblStyleColBandSize w:val="1"/>
       <w:tblCellMar>
+        <w:top w:w="0" w:type="dxa"/>
         <w:left w:w="115" w:type="dxa"/>
+        <w:bottom w:w="0" w:type="dxa"/>
         <w:right w:w="115" w:type="dxa"/>
       </w:tblCellMar>
     </w:tblPr>
@@ -26639,7 +26601,9 @@
       <w:tblStyleRowBandSize w:val="1"/>
       <w:tblStyleColBandSize w:val="1"/>
       <w:tblCellMar>
+        <w:top w:w="0" w:type="dxa"/>
         <w:left w:w="115" w:type="dxa"/>
+        <w:bottom w:w="0" w:type="dxa"/>
         <w:right w:w="115" w:type="dxa"/>
       </w:tblCellMar>
     </w:tblPr>
@@ -26653,7 +26617,9 @@
       <w:tblStyleRowBandSize w:val="1"/>
       <w:tblStyleColBandSize w:val="1"/>
       <w:tblCellMar>
+        <w:top w:w="0" w:type="dxa"/>
         <w:left w:w="115" w:type="dxa"/>
+        <w:bottom w:w="0" w:type="dxa"/>
         <w:right w:w="115" w:type="dxa"/>
       </w:tblCellMar>
     </w:tblPr>
@@ -26670,7 +26636,9 @@
       <w:tblStyleRowBandSize w:val="1"/>
       <w:tblStyleColBandSize w:val="1"/>
       <w:tblCellMar>
+        <w:top w:w="0" w:type="dxa"/>
         <w:left w:w="115" w:type="dxa"/>
+        <w:bottom w:w="0" w:type="dxa"/>
         <w:right w:w="115" w:type="dxa"/>
       </w:tblCellMar>
     </w:tblPr>
@@ -26687,7 +26655,9 @@
       <w:tblStyleRowBandSize w:val="1"/>
       <w:tblStyleColBandSize w:val="1"/>
       <w:tblCellMar>
+        <w:top w:w="0" w:type="dxa"/>
         <w:left w:w="115" w:type="dxa"/>
+        <w:bottom w:w="0" w:type="dxa"/>
         <w:right w:w="115" w:type="dxa"/>
       </w:tblCellMar>
     </w:tblPr>
@@ -26704,7 +26674,9 @@
       <w:tblStyleRowBandSize w:val="1"/>
       <w:tblStyleColBandSize w:val="1"/>
       <w:tblCellMar>
+        <w:top w:w="0" w:type="dxa"/>
         <w:left w:w="115" w:type="dxa"/>
+        <w:bottom w:w="0" w:type="dxa"/>
         <w:right w:w="115" w:type="dxa"/>
       </w:tblCellMar>
     </w:tblPr>
@@ -26721,7 +26693,9 @@
       <w:tblStyleRowBandSize w:val="1"/>
       <w:tblStyleColBandSize w:val="1"/>
       <w:tblCellMar>
+        <w:top w:w="0" w:type="dxa"/>
         <w:left w:w="115" w:type="dxa"/>
+        <w:bottom w:w="0" w:type="dxa"/>
         <w:right w:w="115" w:type="dxa"/>
       </w:tblCellMar>
     </w:tblPr>
@@ -26738,7 +26712,9 @@
       <w:tblStyleRowBandSize w:val="1"/>
       <w:tblStyleColBandSize w:val="1"/>
       <w:tblCellMar>
+        <w:top w:w="0" w:type="dxa"/>
         <w:left w:w="115" w:type="dxa"/>
+        <w:bottom w:w="0" w:type="dxa"/>
         <w:right w:w="115" w:type="dxa"/>
       </w:tblCellMar>
     </w:tblPr>
@@ -26755,7 +26731,9 @@
       <w:tblStyleRowBandSize w:val="1"/>
       <w:tblStyleColBandSize w:val="1"/>
       <w:tblCellMar>
+        <w:top w:w="0" w:type="dxa"/>
         <w:left w:w="115" w:type="dxa"/>
+        <w:bottom w:w="0" w:type="dxa"/>
         <w:right w:w="115" w:type="dxa"/>
       </w:tblCellMar>
     </w:tblPr>
@@ -26772,7 +26750,9 @@
       <w:tblStyleRowBandSize w:val="1"/>
       <w:tblStyleColBandSize w:val="1"/>
       <w:tblCellMar>
+        <w:top w:w="0" w:type="dxa"/>
         <w:left w:w="115" w:type="dxa"/>
+        <w:bottom w:w="0" w:type="dxa"/>
         <w:right w:w="115" w:type="dxa"/>
       </w:tblCellMar>
     </w:tblPr>
@@ -26789,7 +26769,9 @@
       <w:tblStyleRowBandSize w:val="1"/>
       <w:tblStyleColBandSize w:val="1"/>
       <w:tblCellMar>
+        <w:top w:w="0" w:type="dxa"/>
         <w:left w:w="115" w:type="dxa"/>
+        <w:bottom w:w="0" w:type="dxa"/>
         <w:right w:w="115" w:type="dxa"/>
       </w:tblCellMar>
     </w:tblPr>
@@ -26806,7 +26788,9 @@
       <w:tblStyleRowBandSize w:val="1"/>
       <w:tblStyleColBandSize w:val="1"/>
       <w:tblCellMar>
+        <w:top w:w="0" w:type="dxa"/>
         <w:left w:w="115" w:type="dxa"/>
+        <w:bottom w:w="0" w:type="dxa"/>
         <w:right w:w="115" w:type="dxa"/>
       </w:tblCellMar>
     </w:tblPr>
@@ -26823,7 +26807,9 @@
       <w:tblStyleRowBandSize w:val="1"/>
       <w:tblStyleColBandSize w:val="1"/>
       <w:tblCellMar>
+        <w:top w:w="0" w:type="dxa"/>
         <w:left w:w="115" w:type="dxa"/>
+        <w:bottom w:w="0" w:type="dxa"/>
         <w:right w:w="115" w:type="dxa"/>
       </w:tblCellMar>
     </w:tblPr>
@@ -26840,7 +26826,9 @@
       <w:tblStyleRowBandSize w:val="1"/>
       <w:tblStyleColBandSize w:val="1"/>
       <w:tblCellMar>
+        <w:top w:w="0" w:type="dxa"/>
         <w:left w:w="115" w:type="dxa"/>
+        <w:bottom w:w="0" w:type="dxa"/>
         <w:right w:w="115" w:type="dxa"/>
       </w:tblCellMar>
     </w:tblPr>
@@ -26857,7 +26845,9 @@
       <w:tblStyleRowBandSize w:val="1"/>
       <w:tblStyleColBandSize w:val="1"/>
       <w:tblCellMar>
+        <w:top w:w="0" w:type="dxa"/>
         <w:left w:w="115" w:type="dxa"/>
+        <w:bottom w:w="0" w:type="dxa"/>
         <w:right w:w="115" w:type="dxa"/>
       </w:tblCellMar>
     </w:tblPr>
@@ -26874,7 +26864,9 @@
       <w:tblStyleRowBandSize w:val="1"/>
       <w:tblStyleColBandSize w:val="1"/>
       <w:tblCellMar>
+        <w:top w:w="0" w:type="dxa"/>
         <w:left w:w="115" w:type="dxa"/>
+        <w:bottom w:w="0" w:type="dxa"/>
         <w:right w:w="115" w:type="dxa"/>
       </w:tblCellMar>
     </w:tblPr>
@@ -26891,7 +26883,9 @@
       <w:tblStyleRowBandSize w:val="1"/>
       <w:tblStyleColBandSize w:val="1"/>
       <w:tblCellMar>
+        <w:top w:w="0" w:type="dxa"/>
         <w:left w:w="115" w:type="dxa"/>
+        <w:bottom w:w="0" w:type="dxa"/>
         <w:right w:w="115" w:type="dxa"/>
       </w:tblCellMar>
     </w:tblPr>
@@ -26908,7 +26902,9 @@
       <w:tblStyleRowBandSize w:val="1"/>
       <w:tblStyleColBandSize w:val="1"/>
       <w:tblCellMar>
+        <w:top w:w="0" w:type="dxa"/>
         <w:left w:w="115" w:type="dxa"/>
+        <w:bottom w:w="0" w:type="dxa"/>
         <w:right w:w="115" w:type="dxa"/>
       </w:tblCellMar>
     </w:tblPr>
@@ -26925,7 +26921,9 @@
       <w:tblStyleRowBandSize w:val="1"/>
       <w:tblStyleColBandSize w:val="1"/>
       <w:tblCellMar>
+        <w:top w:w="0" w:type="dxa"/>
         <w:left w:w="115" w:type="dxa"/>
+        <w:bottom w:w="0" w:type="dxa"/>
         <w:right w:w="115" w:type="dxa"/>
       </w:tblCellMar>
     </w:tblPr>
@@ -26942,7 +26940,9 @@
       <w:tblStyleRowBandSize w:val="1"/>
       <w:tblStyleColBandSize w:val="1"/>
       <w:tblCellMar>
+        <w:top w:w="0" w:type="dxa"/>
         <w:left w:w="115" w:type="dxa"/>
+        <w:bottom w:w="0" w:type="dxa"/>
         <w:right w:w="115" w:type="dxa"/>
       </w:tblCellMar>
     </w:tblPr>
@@ -26959,7 +26959,9 @@
       <w:tblStyleRowBandSize w:val="1"/>
       <w:tblStyleColBandSize w:val="1"/>
       <w:tblCellMar>
+        <w:top w:w="0" w:type="dxa"/>
         <w:left w:w="115" w:type="dxa"/>
+        <w:bottom w:w="0" w:type="dxa"/>
         <w:right w:w="115" w:type="dxa"/>
       </w:tblCellMar>
     </w:tblPr>
@@ -26976,7 +26978,9 @@
       <w:tblStyleRowBandSize w:val="1"/>
       <w:tblStyleColBandSize w:val="1"/>
       <w:tblCellMar>
+        <w:top w:w="0" w:type="dxa"/>
         <w:left w:w="115" w:type="dxa"/>
+        <w:bottom w:w="0" w:type="dxa"/>
         <w:right w:w="115" w:type="dxa"/>
       </w:tblCellMar>
     </w:tblPr>
@@ -26993,7 +26997,9 @@
       <w:tblStyleRowBandSize w:val="1"/>
       <w:tblStyleColBandSize w:val="1"/>
       <w:tblCellMar>
+        <w:top w:w="0" w:type="dxa"/>
         <w:left w:w="115" w:type="dxa"/>
+        <w:bottom w:w="0" w:type="dxa"/>
         <w:right w:w="115" w:type="dxa"/>
       </w:tblCellMar>
     </w:tblPr>
@@ -27010,7 +27016,9 @@
       <w:tblStyleRowBandSize w:val="1"/>
       <w:tblStyleColBandSize w:val="1"/>
       <w:tblCellMar>
+        <w:top w:w="0" w:type="dxa"/>
         <w:left w:w="115" w:type="dxa"/>
+        <w:bottom w:w="0" w:type="dxa"/>
         <w:right w:w="115" w:type="dxa"/>
       </w:tblCellMar>
     </w:tblPr>
@@ -27027,7 +27035,9 @@
       <w:tblStyleRowBandSize w:val="1"/>
       <w:tblStyleColBandSize w:val="1"/>
       <w:tblCellMar>
+        <w:top w:w="0" w:type="dxa"/>
         <w:left w:w="115" w:type="dxa"/>
+        <w:bottom w:w="0" w:type="dxa"/>
         <w:right w:w="115" w:type="dxa"/>
       </w:tblCellMar>
     </w:tblPr>
@@ -27044,7 +27054,9 @@
       <w:tblStyleRowBandSize w:val="1"/>
       <w:tblStyleColBandSize w:val="1"/>
       <w:tblCellMar>
+        <w:top w:w="0" w:type="dxa"/>
         <w:left w:w="115" w:type="dxa"/>
+        <w:bottom w:w="0" w:type="dxa"/>
         <w:right w:w="115" w:type="dxa"/>
       </w:tblCellMar>
     </w:tblPr>
@@ -27061,7 +27073,9 @@
       <w:tblStyleRowBandSize w:val="1"/>
       <w:tblStyleColBandSize w:val="1"/>
       <w:tblCellMar>
+        <w:top w:w="0" w:type="dxa"/>
         <w:left w:w="115" w:type="dxa"/>
+        <w:bottom w:w="0" w:type="dxa"/>
         <w:right w:w="115" w:type="dxa"/>
       </w:tblCellMar>
     </w:tblPr>
@@ -27078,7 +27092,9 @@
       <w:tblStyleRowBandSize w:val="1"/>
       <w:tblStyleColBandSize w:val="1"/>
       <w:tblCellMar>
+        <w:top w:w="0" w:type="dxa"/>
         <w:left w:w="115" w:type="dxa"/>
+        <w:bottom w:w="0" w:type="dxa"/>
         <w:right w:w="115" w:type="dxa"/>
       </w:tblCellMar>
     </w:tblPr>
@@ -27095,7 +27111,9 @@
       <w:tblStyleRowBandSize w:val="1"/>
       <w:tblStyleColBandSize w:val="1"/>
       <w:tblCellMar>
+        <w:top w:w="0" w:type="dxa"/>
         <w:left w:w="115" w:type="dxa"/>
+        <w:bottom w:w="0" w:type="dxa"/>
         <w:right w:w="115" w:type="dxa"/>
       </w:tblCellMar>
     </w:tblPr>
@@ -27112,7 +27130,9 @@
       <w:tblStyleRowBandSize w:val="1"/>
       <w:tblStyleColBandSize w:val="1"/>
       <w:tblCellMar>
+        <w:top w:w="0" w:type="dxa"/>
         <w:left w:w="115" w:type="dxa"/>
+        <w:bottom w:w="0" w:type="dxa"/>
         <w:right w:w="115" w:type="dxa"/>
       </w:tblCellMar>
     </w:tblPr>
@@ -27129,7 +27149,9 @@
       <w:tblStyleRowBandSize w:val="1"/>
       <w:tblStyleColBandSize w:val="1"/>
       <w:tblCellMar>
+        <w:top w:w="0" w:type="dxa"/>
         <w:left w:w="115" w:type="dxa"/>
+        <w:bottom w:w="0" w:type="dxa"/>
         <w:right w:w="115" w:type="dxa"/>
       </w:tblCellMar>
     </w:tblPr>
@@ -27146,7 +27168,9 @@
       <w:tblStyleRowBandSize w:val="1"/>
       <w:tblStyleColBandSize w:val="1"/>
       <w:tblCellMar>
+        <w:top w:w="0" w:type="dxa"/>
         <w:left w:w="115" w:type="dxa"/>
+        <w:bottom w:w="0" w:type="dxa"/>
         <w:right w:w="115" w:type="dxa"/>
       </w:tblCellMar>
     </w:tblPr>
@@ -27163,12 +27187,14 @@
       <w:tblStyleRowBandSize w:val="1"/>
       <w:tblStyleColBandSize w:val="1"/>
       <w:tblCellMar>
+        <w:top w:w="0" w:type="dxa"/>
         <w:left w:w="115" w:type="dxa"/>
+        <w:bottom w:w="0" w:type="dxa"/>
         <w:right w:w="115" w:type="dxa"/>
       </w:tblCellMar>
     </w:tblPr>
   </w:style>
-  <w:style w:type="character" w:styleId="Mencinsinresolver">
+  <w:style w:type="character" w:customStyle="1" w:styleId="UnresolvedMention">
     <w:name w:val="Unresolved Mention"/>
     <w:basedOn w:val="Fuentedeprrafopredeter"/>
     <w:uiPriority w:val="99"/>

</xml_diff>

<commit_message>
Revert "imagenes caso de uso"
</commit_message>
<xml_diff>
--- a/PROYECTO_FINAL_G4/2. DOCUMENTACION_G4/2.1 ELICITACION/2.1.1 ESPECIFICACIONES/G4_Especificacion_Requisitos_Software_V.1.0.docx
+++ b/PROYECTO_FINAL_G4/2. DOCUMENTACION_G4/2.1 ELICITACION/2.1.1 ESPECIFICACIONES/G4_Especificacion_Requisitos_Software_V.1.0.docx
@@ -1,6 +1,6 @@
 
 <file path=word/document.xml><?xml version="1.0" encoding="utf-8"?>
-<w:document xmlns:wpc="http://schemas.microsoft.com/office/word/2010/wordprocessingCanvas" xmlns:mc="http://schemas.openxmlformats.org/markup-compatibility/2006" xmlns:o="urn:schemas-microsoft-com:office:office" xmlns:r="http://schemas.openxmlformats.org/officeDocument/2006/relationships" xmlns:m="http://schemas.openxmlformats.org/officeDocument/2006/math" xmlns:v="urn:schemas-microsoft-com:vml" xmlns:wp14="http://schemas.microsoft.com/office/word/2010/wordprocessingDrawing" xmlns:wp="http://schemas.openxmlformats.org/drawingml/2006/wordprocessingDrawing" xmlns:w10="urn:schemas-microsoft-com:office:word" xmlns:w="http://schemas.openxmlformats.org/wordprocessingml/2006/main" xmlns:w14="http://schemas.microsoft.com/office/word/2010/wordml" xmlns:w15="http://schemas.microsoft.com/office/word/2012/wordml" xmlns:wpg="http://schemas.microsoft.com/office/word/2010/wordprocessingGroup" xmlns:wpi="http://schemas.microsoft.com/office/word/2010/wordprocessingInk" xmlns:wne="http://schemas.microsoft.com/office/word/2006/wordml" xmlns:wps="http://schemas.microsoft.com/office/word/2010/wordprocessingShape" mc:Ignorable="w14 w15 wp14">
+<w:document xmlns:wpc="http://schemas.microsoft.com/office/word/2010/wordprocessingCanvas" xmlns:cx="http://schemas.microsoft.com/office/drawing/2014/chartex" xmlns:cx1="http://schemas.microsoft.com/office/drawing/2015/9/8/chartex" xmlns:cx2="http://schemas.microsoft.com/office/drawing/2015/10/21/chartex" xmlns:cx3="http://schemas.microsoft.com/office/drawing/2016/5/9/chartex" xmlns:cx4="http://schemas.microsoft.com/office/drawing/2016/5/10/chartex" xmlns:cx5="http://schemas.microsoft.com/office/drawing/2016/5/11/chartex" xmlns:cx6="http://schemas.microsoft.com/office/drawing/2016/5/12/chartex" xmlns:cx7="http://schemas.microsoft.com/office/drawing/2016/5/13/chartex" xmlns:cx8="http://schemas.microsoft.com/office/drawing/2016/5/14/chartex" xmlns:mc="http://schemas.openxmlformats.org/markup-compatibility/2006" xmlns:aink="http://schemas.microsoft.com/office/drawing/2016/ink" xmlns:am3d="http://schemas.microsoft.com/office/drawing/2017/model3d" xmlns:o="urn:schemas-microsoft-com:office:office" xmlns:oel="http://schemas.microsoft.com/office/2019/extlst" xmlns:r="http://schemas.openxmlformats.org/officeDocument/2006/relationships" xmlns:m="http://schemas.openxmlformats.org/officeDocument/2006/math" xmlns:v="urn:schemas-microsoft-com:vml" xmlns:wp14="http://schemas.microsoft.com/office/word/2010/wordprocessingDrawing" xmlns:wp="http://schemas.openxmlformats.org/drawingml/2006/wordprocessingDrawing" xmlns:w10="urn:schemas-microsoft-com:office:word" xmlns:w="http://schemas.openxmlformats.org/wordprocessingml/2006/main" xmlns:w14="http://schemas.microsoft.com/office/word/2010/wordml" xmlns:w15="http://schemas.microsoft.com/office/word/2012/wordml" xmlns:w16cex="http://schemas.microsoft.com/office/word/2018/wordml/cex" xmlns:w16cid="http://schemas.microsoft.com/office/word/2016/wordml/cid" xmlns:w16="http://schemas.microsoft.com/office/word/2018/wordml" xmlns:w16sdtdh="http://schemas.microsoft.com/office/word/2020/wordml/sdtdatahash" xmlns:w16se="http://schemas.microsoft.com/office/word/2015/wordml/symex" xmlns:wpg="http://schemas.microsoft.com/office/word/2010/wordprocessingGroup" xmlns:wpi="http://schemas.microsoft.com/office/word/2010/wordprocessingInk" xmlns:wne="http://schemas.microsoft.com/office/word/2006/wordml" xmlns:wps="http://schemas.microsoft.com/office/word/2010/wordprocessingShape" mc:Ignorable="w14 w15 w16se w16cid w16 w16cex w16sdtdh wp14">
   <w:body>
     <w:p>
       <w:pPr>
@@ -60,7 +60,7 @@
       <w:r>
         <w:rPr>
           <w:noProof/>
-          <w:lang w:val="es-ES"/>
+          <w:lang w:val="en-US" w:eastAsia="en-US"/>
         </w:rPr>
         <mc:AlternateContent>
           <mc:Choice Requires="wps">
@@ -124,7 +124,7 @@
           </mc:Choice>
           <mc:Fallback>
             <w:pict>
-              <v:rect w14:anchorId="1C7B8691" id="Rectángulo 57" o:spid="_x0000_s1026" style="position:absolute;left:0;text-align:left;margin-left:0;margin-top:0;width:647.1pt;height:68.9pt;z-index:251658240;visibility:visible;mso-wrap-style:square;mso-wrap-distance-left:9pt;mso-wrap-distance-top:0;mso-wrap-distance-right:9pt;mso-wrap-distance-bottom:0;mso-position-horizontal:center;mso-position-horizontal-relative:page;mso-position-vertical:bottom;mso-position-vertical-relative:page;v-text-anchor:middle" o:gfxdata="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" fillcolor="#4472c4 [3204]" strokecolor="#4472c4 [3204]">
+              <v:rect w14:anchorId="1C7B8691" id="Rectángulo 57" o:spid="_x0000_s1026" style="position:absolute;left:0;text-align:left;margin-left:0;margin-top:0;width:647.1pt;height:68.9pt;z-index:251658240;visibility:visible;mso-wrap-style:square;mso-wrap-distance-left:9pt;mso-wrap-distance-top:0;mso-wrap-distance-right:9pt;mso-wrap-distance-bottom:0;mso-position-horizontal:center;mso-position-horizontal-relative:page;mso-position-vertical:bottom;mso-position-vertical-relative:page;v-text-anchor:middle" o:gfxdata="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" fillcolor="#4472c4 [3204]" strokecolor="#4472c4 [3204]">
                 <v:stroke startarrowwidth="narrow" startarrowlength="short" endarrowwidth="narrow" endarrowlength="short"/>
                 <v:textbox inset="2.53958mm,2.53958mm,2.53958mm,2.53958mm">
                   <w:txbxContent>
@@ -145,7 +145,7 @@
       <w:r>
         <w:rPr>
           <w:noProof/>
-          <w:lang w:val="es-ES"/>
+          <w:lang w:val="en-US" w:eastAsia="en-US"/>
         </w:rPr>
         <mc:AlternateContent>
           <mc:Choice Requires="wps">
@@ -209,7 +209,7 @@
           </mc:Choice>
           <mc:Fallback>
             <w:pict>
-              <v:rect w14:anchorId="1C45D0AB" id="Rectángulo 56" o:spid="_x0000_s1027" style="position:absolute;left:0;text-align:left;margin-left:0;margin-top:0;width:11.65pt;height:835.7pt;z-index:251659264;visibility:visible;mso-wrap-style:square;mso-wrap-distance-left:9pt;mso-wrap-distance-top:0;mso-wrap-distance-right:9pt;mso-wrap-distance-bottom:0;mso-position-horizontal:center;mso-position-horizontal-relative:left-margin-area;mso-position-vertical:center;mso-position-vertical-relative:page;v-text-anchor:middle" o:gfxdata="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" strokecolor="#4472c4 [3204]">
+              <v:rect w14:anchorId="1C45D0AB" id="Rectángulo 56" o:spid="_x0000_s1027" style="position:absolute;left:0;text-align:left;margin-left:0;margin-top:0;width:11.65pt;height:835.7pt;z-index:251659264;visibility:visible;mso-wrap-style:square;mso-wrap-distance-left:9pt;mso-wrap-distance-top:0;mso-wrap-distance-right:9pt;mso-wrap-distance-bottom:0;mso-position-horizontal:center;mso-position-horizontal-relative:left-margin-area;mso-position-vertical:center;mso-position-vertical-relative:page;v-text-anchor:middle" o:gfxdata="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" strokecolor="#4472c4 [3204]">
                 <v:stroke startarrowwidth="narrow" startarrowlength="short" endarrowwidth="narrow" endarrowlength="short"/>
                 <v:textbox inset="2.53958mm,2.53958mm,2.53958mm,2.53958mm">
                   <w:txbxContent>
@@ -230,7 +230,7 @@
       <w:r>
         <w:rPr>
           <w:noProof/>
-          <w:lang w:val="es-ES"/>
+          <w:lang w:val="en-US" w:eastAsia="en-US"/>
         </w:rPr>
         <mc:AlternateContent>
           <mc:Choice Requires="wps">
@@ -294,7 +294,7 @@
           </mc:Choice>
           <mc:Fallback>
             <w:pict>
-              <v:rect w14:anchorId="19BBC87A" id="Rectángulo 59" o:spid="_x0000_s1028" style="position:absolute;left:0;text-align:left;margin-left:0;margin-top:0;width:11.65pt;height:835.7pt;z-index:251660288;visibility:visible;mso-wrap-style:square;mso-wrap-distance-left:9pt;mso-wrap-distance-top:0;mso-wrap-distance-right:9pt;mso-wrap-distance-bottom:0;mso-position-horizontal:center;mso-position-horizontal-relative:right-margin-area;mso-position-vertical:center;mso-position-vertical-relative:page;v-text-anchor:middle" o:gfxdata="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" strokecolor="#4472c4 [3204]">
+              <v:rect w14:anchorId="19BBC87A" id="Rectángulo 59" o:spid="_x0000_s1028" style="position:absolute;left:0;text-align:left;margin-left:0;margin-top:0;width:11.65pt;height:835.7pt;z-index:251660288;visibility:visible;mso-wrap-style:square;mso-wrap-distance-left:9pt;mso-wrap-distance-top:0;mso-wrap-distance-right:9pt;mso-wrap-distance-bottom:0;mso-position-horizontal:center;mso-position-horizontal-relative:right-margin-area;mso-position-vertical:center;mso-position-vertical-relative:page;v-text-anchor:middle" o:gfxdata="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" strokecolor="#4472c4 [3204]">
                 <v:stroke startarrowwidth="narrow" startarrowlength="short" endarrowwidth="narrow" endarrowlength="short"/>
                 <v:textbox inset="2.53958mm,2.53958mm,2.53958mm,2.53958mm">
                   <w:txbxContent>
@@ -315,7 +315,7 @@
       <w:r>
         <w:rPr>
           <w:noProof/>
-          <w:lang w:val="es-ES"/>
+          <w:lang w:val="en-US" w:eastAsia="en-US"/>
         </w:rPr>
         <mc:AlternateContent>
           <mc:Choice Requires="wps">
@@ -379,7 +379,7 @@
           </mc:Choice>
           <mc:Fallback>
             <w:pict>
-              <v:rect w14:anchorId="1D8D1D5F" id="Rectángulo 58" o:spid="_x0000_s1029" style="position:absolute;left:0;text-align:left;margin-left:0;margin-top:0;width:647.1pt;height:69.3pt;z-index:251661312;visibility:visible;mso-wrap-style:square;mso-wrap-distance-left:9pt;mso-wrap-distance-top:0;mso-wrap-distance-right:9pt;mso-wrap-distance-bottom:0;mso-position-horizontal:center;mso-position-horizontal-relative:page;mso-position-vertical:top;mso-position-vertical-relative:top-margin-area;v-text-anchor:middle" o:gfxdata="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" fillcolor="#4472c4 [3204]" strokecolor="#00b0f0">
+              <v:rect w14:anchorId="1D8D1D5F" id="Rectángulo 58" o:spid="_x0000_s1029" style="position:absolute;left:0;text-align:left;margin-left:0;margin-top:0;width:647.1pt;height:69.3pt;z-index:251661312;visibility:visible;mso-wrap-style:square;mso-wrap-distance-left:9pt;mso-wrap-distance-top:0;mso-wrap-distance-right:9pt;mso-wrap-distance-bottom:0;mso-position-horizontal:center;mso-position-horizontal-relative:page;mso-position-vertical:top;mso-position-vertical-relative:top-margin-area;v-text-anchor:middle" o:gfxdata="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" fillcolor="#4472c4 [3204]" strokecolor="#00b0f0">
                 <v:stroke startarrowwidth="narrow" startarrowlength="short" endarrowwidth="narrow" endarrowlength="short"/>
                 <v:textbox inset="2.53958mm,2.53958mm,2.53958mm,2.53958mm">
                   <w:txbxContent>
@@ -409,7 +409,7 @@
       <w:r>
         <w:rPr>
           <w:noProof/>
-          <w:lang w:val="es-ES"/>
+          <w:lang w:val="en-US" w:eastAsia="en-US"/>
         </w:rPr>
         <w:drawing>
           <wp:anchor distT="0" distB="0" distL="114300" distR="114300" simplePos="0" relativeHeight="251662336" behindDoc="0" locked="0" layoutInCell="1" hidden="0" allowOverlap="1" wp14:anchorId="79738A87" wp14:editId="609648DD">
@@ -788,12 +788,21 @@
           <w:szCs w:val="30"/>
         </w:rPr>
       </w:pPr>
+      <w:proofErr w:type="spellStart"/>
       <w:r>
         <w:rPr>
           <w:sz w:val="30"/>
           <w:szCs w:val="30"/>
         </w:rPr>
-        <w:t>Vianka Herrera</w:t>
+        <w:t>Vianka</w:t>
+      </w:r>
+      <w:proofErr w:type="spellEnd"/>
+      <w:r>
+        <w:rPr>
+          <w:sz w:val="30"/>
+          <w:szCs w:val="30"/>
+        </w:rPr>
+        <w:t xml:space="preserve"> Herrera</w:t>
       </w:r>
     </w:p>
     <w:p>
@@ -806,13 +815,31 @@
           <w:szCs w:val="30"/>
         </w:rPr>
       </w:pPr>
+      <w:proofErr w:type="spellStart"/>
       <w:r>
         <w:rPr>
           <w:sz w:val="30"/>
           <w:szCs w:val="30"/>
         </w:rPr>
-        <w:t>Wladimir Jami</w:t>
+        <w:t>Wladimir</w:t>
       </w:r>
+      <w:proofErr w:type="spellEnd"/>
+      <w:r>
+        <w:rPr>
+          <w:sz w:val="30"/>
+          <w:szCs w:val="30"/>
+        </w:rPr>
+        <w:t xml:space="preserve"> </w:t>
+      </w:r>
+      <w:proofErr w:type="spellStart"/>
+      <w:r>
+        <w:rPr>
+          <w:sz w:val="30"/>
+          <w:szCs w:val="30"/>
+        </w:rPr>
+        <w:t>Jami</w:t>
+      </w:r>
+      <w:proofErr w:type="spellEnd"/>
     </w:p>
     <w:p>
       <w:pPr>
@@ -824,12 +851,21 @@
           <w:szCs w:val="30"/>
         </w:rPr>
       </w:pPr>
+      <w:proofErr w:type="spellStart"/>
       <w:r>
         <w:rPr>
           <w:sz w:val="30"/>
           <w:szCs w:val="30"/>
         </w:rPr>
-        <w:t>Nataly Pila</w:t>
+        <w:t>Nataly</w:t>
+      </w:r>
+      <w:proofErr w:type="spellEnd"/>
+      <w:r>
+        <w:rPr>
+          <w:sz w:val="30"/>
+          <w:szCs w:val="30"/>
+        </w:rPr>
+        <w:t xml:space="preserve"> Pila</w:t>
       </w:r>
     </w:p>
     <w:p>
@@ -1269,11 +1305,19 @@
                 <w:rFonts w:ascii="Arial" w:eastAsia="Arial" w:hAnsi="Arial" w:cs="Arial"/>
               </w:rPr>
             </w:pPr>
+            <w:proofErr w:type="spellStart"/>
             <w:r>
               <w:rPr>
                 <w:rFonts w:ascii="Arial" w:eastAsia="Arial" w:hAnsi="Arial" w:cs="Arial"/>
               </w:rPr>
-              <w:t>Vianka Herrera</w:t>
+              <w:t>Vianka</w:t>
+            </w:r>
+            <w:proofErr w:type="spellEnd"/>
+            <w:r>
+              <w:rPr>
+                <w:rFonts w:ascii="Arial" w:eastAsia="Arial" w:hAnsi="Arial" w:cs="Arial"/>
+              </w:rPr>
+              <w:t xml:space="preserve"> Herrera</w:t>
             </w:r>
           </w:p>
           <w:p>
@@ -1290,12 +1334,28 @@
                 <w:rFonts w:ascii="Arial" w:eastAsia="Arial" w:hAnsi="Arial" w:cs="Arial"/>
               </w:rPr>
             </w:pPr>
+            <w:proofErr w:type="spellStart"/>
             <w:r>
               <w:rPr>
                 <w:rFonts w:ascii="Arial" w:eastAsia="Arial" w:hAnsi="Arial" w:cs="Arial"/>
               </w:rPr>
-              <w:t>Wladimir Jami</w:t>
-            </w:r>
+              <w:t>Wladimir</w:t>
+            </w:r>
+            <w:proofErr w:type="spellEnd"/>
+            <w:r>
+              <w:rPr>
+                <w:rFonts w:ascii="Arial" w:eastAsia="Arial" w:hAnsi="Arial" w:cs="Arial"/>
+              </w:rPr>
+              <w:t xml:space="preserve"> </w:t>
+            </w:r>
+            <w:proofErr w:type="spellStart"/>
+            <w:r>
+              <w:rPr>
+                <w:rFonts w:ascii="Arial" w:eastAsia="Arial" w:hAnsi="Arial" w:cs="Arial"/>
+              </w:rPr>
+              <w:t>Jami</w:t>
+            </w:r>
+            <w:proofErr w:type="spellEnd"/>
           </w:p>
           <w:p>
             <w:pPr>
@@ -1311,11 +1371,19 @@
                 <w:rFonts w:ascii="Arial" w:eastAsia="Arial" w:hAnsi="Arial" w:cs="Arial"/>
               </w:rPr>
             </w:pPr>
+            <w:proofErr w:type="spellStart"/>
             <w:r>
               <w:rPr>
                 <w:rFonts w:ascii="Arial" w:eastAsia="Arial" w:hAnsi="Arial" w:cs="Arial"/>
               </w:rPr>
-              <w:t>Nataly Pila</w:t>
+              <w:t>Nataly</w:t>
+            </w:r>
+            <w:proofErr w:type="spellEnd"/>
+            <w:r>
+              <w:rPr>
+                <w:rFonts w:ascii="Arial" w:eastAsia="Arial" w:hAnsi="Arial" w:cs="Arial"/>
+              </w:rPr>
+              <w:t xml:space="preserve"> Pila</w:t>
             </w:r>
           </w:p>
           <w:p>
@@ -6069,7 +6137,21 @@
         <w:rPr>
           <w:rFonts w:ascii="Arial" w:eastAsia="Arial" w:hAnsi="Arial" w:cs="Arial"/>
         </w:rPr>
-        <w:t xml:space="preserve"> capítulos en los cuales se irán detallando desde una perspectiva muy general hasta una visión específica, cada requerimiento que comprenderá el aplicativo web, también cuenta con toda la información necesaria para entender de manera clara y concisa cualquier duda que se puede generar en el proceso de creación, manipulación o mantenimiento del módulo a tratar en cuestión.</w:t>
+        <w:t xml:space="preserve"> capítulos en los cuales se irán detallando desde una perspectiva muy general hasta una visión específica, cada requerimiento que comprenderá el aplicativo </w:t>
+      </w:r>
+      <w:proofErr w:type="gramStart"/>
+      <w:r>
+        <w:rPr>
+          <w:rFonts w:ascii="Arial" w:eastAsia="Arial" w:hAnsi="Arial" w:cs="Arial"/>
+        </w:rPr>
+        <w:t>web,</w:t>
+      </w:r>
+      <w:proofErr w:type="gramEnd"/>
+      <w:r>
+        <w:rPr>
+          <w:rFonts w:ascii="Arial" w:eastAsia="Arial" w:hAnsi="Arial" w:cs="Arial"/>
+        </w:rPr>
+        <w:t xml:space="preserve"> también cuenta con toda la información necesaria para entender de manera clara y concisa cualquier duda que se puede generar en el proceso de creación, manipulación o mantenimiento del módulo a tratar en cuestión.</w:t>
       </w:r>
     </w:p>
     <w:p>
@@ -6866,6 +6948,7 @@
                 <w:rFonts w:ascii="Arial" w:eastAsia="Arial" w:hAnsi="Arial" w:cs="Arial"/>
                 <w:b/>
               </w:rPr>
+              <w:lastRenderedPageBreak/>
               <w:t>Actividades</w:t>
             </w:r>
           </w:p>
@@ -6951,7 +7034,6 @@
                 <w:rFonts w:ascii="Arial" w:eastAsia="Arial" w:hAnsi="Arial" w:cs="Arial"/>
                 <w:b/>
               </w:rPr>
-              <w:lastRenderedPageBreak/>
               <w:t>Habilidades</w:t>
             </w:r>
           </w:p>
@@ -7688,8 +7770,16 @@
         <w:rPr>
           <w:rFonts w:ascii="Arial" w:eastAsia="Arial" w:hAnsi="Arial" w:cs="Arial"/>
         </w:rPr>
-        <w:t>Nombre: PowerDesigner</w:t>
+        <w:t xml:space="preserve">Nombre: </w:t>
       </w:r>
+      <w:proofErr w:type="spellStart"/>
+      <w:r>
+        <w:rPr>
+          <w:rFonts w:ascii="Arial" w:eastAsia="Arial" w:hAnsi="Arial" w:cs="Arial"/>
+        </w:rPr>
+        <w:t>PowerDesigner</w:t>
+      </w:r>
+      <w:proofErr w:type="spellEnd"/>
     </w:p>
     <w:p>
       <w:pPr>
@@ -7877,8 +7967,16 @@
         <w:rPr>
           <w:rFonts w:ascii="Arial" w:eastAsia="Arial" w:hAnsi="Arial" w:cs="Arial"/>
         </w:rPr>
-        <w:t>Nombre: Mysql</w:t>
+        <w:t xml:space="preserve">Nombre: </w:t>
       </w:r>
+      <w:proofErr w:type="spellStart"/>
+      <w:r>
+        <w:rPr>
+          <w:rFonts w:ascii="Arial" w:eastAsia="Arial" w:hAnsi="Arial" w:cs="Arial"/>
+        </w:rPr>
+        <w:t>Mysql</w:t>
+      </w:r>
+      <w:proofErr w:type="spellEnd"/>
     </w:p>
     <w:p>
       <w:pPr>
@@ -7904,7 +8002,21 @@
         <w:rPr>
           <w:rFonts w:ascii="Arial" w:eastAsia="Arial" w:hAnsi="Arial" w:cs="Arial"/>
         </w:rPr>
-        <w:t>Número de versión: phpMyAdmin 5.0.3</w:t>
+        <w:t xml:space="preserve">Número de versión: </w:t>
+      </w:r>
+      <w:proofErr w:type="spellStart"/>
+      <w:r>
+        <w:rPr>
+          <w:rFonts w:ascii="Arial" w:eastAsia="Arial" w:hAnsi="Arial" w:cs="Arial"/>
+        </w:rPr>
+        <w:t>phpMyAdmin</w:t>
+      </w:r>
+      <w:proofErr w:type="spellEnd"/>
+      <w:r>
+        <w:rPr>
+          <w:rFonts w:ascii="Arial" w:eastAsia="Arial" w:hAnsi="Arial" w:cs="Arial"/>
+        </w:rPr>
+        <w:t xml:space="preserve"> 5.0.3</w:t>
       </w:r>
     </w:p>
     <w:p>
@@ -7964,6 +8076,7 @@
         <w:rPr>
           <w:rFonts w:ascii="Arial" w:eastAsia="Arial" w:hAnsi="Arial" w:cs="Arial"/>
         </w:rPr>
+        <w:lastRenderedPageBreak/>
         <w:t>Propósito: Es la base de datos sobre la cual se van a generar las tablas para registrar la información del restaurante</w:t>
       </w:r>
     </w:p>
@@ -8026,7 +8139,6 @@
         <w:rPr>
           <w:rFonts w:ascii="Arial" w:eastAsia="Arial" w:hAnsi="Arial" w:cs="Arial"/>
         </w:rPr>
-        <w:lastRenderedPageBreak/>
         <w:t>Sistema Operativo</w:t>
       </w:r>
     </w:p>
@@ -8213,8 +8325,16 @@
         <w:rPr>
           <w:rFonts w:ascii="Arial" w:eastAsia="Arial" w:hAnsi="Arial" w:cs="Arial"/>
         </w:rPr>
-        <w:t>Nombre: Visual Studio Code</w:t>
+        <w:t xml:space="preserve">Nombre: Visual Studio </w:t>
       </w:r>
+      <w:proofErr w:type="spellStart"/>
+      <w:r>
+        <w:rPr>
+          <w:rFonts w:ascii="Arial" w:eastAsia="Arial" w:hAnsi="Arial" w:cs="Arial"/>
+        </w:rPr>
+        <w:t>Code</w:t>
+      </w:r>
+      <w:proofErr w:type="spellEnd"/>
     </w:p>
     <w:p>
       <w:pPr>
@@ -8382,11 +8502,19 @@
           <w:rFonts w:ascii="Arial" w:hAnsi="Arial" w:cs="Arial"/>
         </w:rPr>
       </w:pPr>
+      <w:proofErr w:type="spellStart"/>
       <w:r>
         <w:rPr>
           <w:rFonts w:ascii="Arial" w:hAnsi="Arial" w:cs="Arial"/>
         </w:rPr>
-        <w:t xml:space="preserve">Phpmyadmin </w:t>
+        <w:t>Phpmyadmin</w:t>
+      </w:r>
+      <w:proofErr w:type="spellEnd"/>
+      <w:r>
+        <w:rPr>
+          <w:rFonts w:ascii="Arial" w:hAnsi="Arial" w:cs="Arial"/>
+        </w:rPr>
+        <w:t xml:space="preserve"> </w:t>
       </w:r>
       <w:r>
         <w:rPr>
@@ -9300,6 +9428,7 @@
                 <w:sz w:val="22"/>
                 <w:szCs w:val="22"/>
               </w:rPr>
+              <w:lastRenderedPageBreak/>
               <w:t>Ingresar Datos</w:t>
             </w:r>
           </w:p>
@@ -9385,6 +9514,7 @@
                 <w:sz w:val="22"/>
                 <w:szCs w:val="22"/>
               </w:rPr>
+              <w:lastRenderedPageBreak/>
               <w:t>Precondiciones</w:t>
             </w:r>
           </w:p>
@@ -9473,7 +9603,6 @@
                 <w:sz w:val="22"/>
                 <w:szCs w:val="22"/>
               </w:rPr>
-              <w:lastRenderedPageBreak/>
               <w:t>Post condiciones</w:t>
             </w:r>
           </w:p>
@@ -10112,7 +10241,23 @@
                 <w:sz w:val="22"/>
                 <w:szCs w:val="22"/>
               </w:rPr>
-              <w:t>El cliente puede iniciar sesión en la aplicación ingresando usuario y contraseña.</w:t>
+              <w:t xml:space="preserve">El </w:t>
+            </w:r>
+            <w:r>
+              <w:rPr>
+                <w:rFonts w:ascii="Calibri" w:eastAsia="Calibri" w:hAnsi="Calibri" w:cs="Calibri"/>
+                <w:sz w:val="22"/>
+                <w:szCs w:val="22"/>
+              </w:rPr>
+              <w:t xml:space="preserve">cliente </w:t>
+            </w:r>
+            <w:r>
+              <w:rPr>
+                <w:rFonts w:ascii="Calibri" w:eastAsia="Calibri" w:hAnsi="Calibri" w:cs="Calibri"/>
+                <w:sz w:val="22"/>
+                <w:szCs w:val="22"/>
+              </w:rPr>
+              <w:t>puede iniciar sesión en la aplicación ingresando usuario y contraseña.</w:t>
             </w:r>
             <w:r>
               <w:rPr>
@@ -10129,7 +10274,16 @@
                 <w:szCs w:val="22"/>
                 <w:highlight w:val="white"/>
               </w:rPr>
-              <w:t>El usuario y contraseña serán de opción abierta, en el caso del usuario</w:t>
+              <w:t xml:space="preserve">El usuario </w:t>
+            </w:r>
+            <w:r>
+              <w:rPr>
+                <w:rFonts w:ascii="Calibri" w:eastAsia="Calibri" w:hAnsi="Calibri" w:cs="Calibri"/>
+                <w:sz w:val="22"/>
+                <w:szCs w:val="22"/>
+                <w:highlight w:val="white"/>
+              </w:rPr>
+              <w:t>y contraseña serán de opción abierta, en el caso del usuario</w:t>
             </w:r>
             <w:r>
               <w:rPr>
@@ -10983,7 +11137,21 @@
           <w:b/>
           <w:bCs/>
         </w:rPr>
-        <w:t>Requisito Funcional 3.</w:t>
+        <w:t xml:space="preserve">Requisito Funcional </w:t>
+      </w:r>
+      <w:r>
+        <w:rPr>
+          <w:b/>
+          <w:bCs/>
+        </w:rPr>
+        <w:t>3</w:t>
+      </w:r>
+      <w:r>
+        <w:rPr>
+          <w:b/>
+          <w:bCs/>
+        </w:rPr>
+        <w:t>.</w:t>
       </w:r>
       <w:bookmarkEnd w:id="37"/>
     </w:p>
@@ -11148,6 +11316,7 @@
                 <w:sz w:val="22"/>
                 <w:szCs w:val="22"/>
               </w:rPr>
+              <w:lastRenderedPageBreak/>
               <w:t>Nombre</w:t>
             </w:r>
           </w:p>
@@ -11329,7 +11498,6 @@
                 <w:sz w:val="22"/>
                 <w:szCs w:val="22"/>
               </w:rPr>
-              <w:lastRenderedPageBreak/>
               <w:t>Descripción</w:t>
             </w:r>
           </w:p>
@@ -12069,7 +12237,21 @@
           <w:b/>
           <w:bCs/>
         </w:rPr>
-        <w:t>Requisito Funcional 4.</w:t>
+        <w:t xml:space="preserve">Requisito Funcional </w:t>
+      </w:r>
+      <w:r>
+        <w:rPr>
+          <w:b/>
+          <w:bCs/>
+        </w:rPr>
+        <w:t>4</w:t>
+      </w:r>
+      <w:r>
+        <w:rPr>
+          <w:b/>
+          <w:bCs/>
+        </w:rPr>
+        <w:t>.</w:t>
       </w:r>
       <w:bookmarkEnd w:id="38"/>
     </w:p>
@@ -13090,7 +13272,15 @@
                 <w:sz w:val="22"/>
                 <w:szCs w:val="22"/>
               </w:rPr>
-              <w:t>Muestra las funcionalidades de administración.</w:t>
+              <w:t xml:space="preserve">Muestra </w:t>
+            </w:r>
+            <w:r>
+              <w:rPr>
+                <w:rFonts w:ascii="Calibri" w:eastAsia="Calibri" w:hAnsi="Calibri" w:cs="Calibri"/>
+                <w:sz w:val="22"/>
+                <w:szCs w:val="22"/>
+              </w:rPr>
+              <w:t>las funcionalidades de administración.</w:t>
             </w:r>
           </w:p>
         </w:tc>
@@ -13136,6 +13326,7 @@
                 <w:sz w:val="22"/>
                 <w:szCs w:val="22"/>
               </w:rPr>
+              <w:lastRenderedPageBreak/>
               <w:t>Efectos Colaterales</w:t>
             </w:r>
           </w:p>
@@ -13227,7 +13418,6 @@
                 <w:sz w:val="22"/>
                 <w:szCs w:val="22"/>
               </w:rPr>
-              <w:lastRenderedPageBreak/>
               <w:t>Prioridad</w:t>
             </w:r>
           </w:p>
@@ -14683,7 +14873,15 @@
                 <w:sz w:val="22"/>
                 <w:szCs w:val="22"/>
               </w:rPr>
-              <w:t>Eliminar datos del cliente</w:t>
+              <w:t>Eliminar</w:t>
+            </w:r>
+            <w:r>
+              <w:rPr>
+                <w:rFonts w:ascii="Calibri" w:eastAsia="Calibri" w:hAnsi="Calibri" w:cs="Calibri"/>
+                <w:sz w:val="22"/>
+                <w:szCs w:val="22"/>
+              </w:rPr>
+              <w:t xml:space="preserve"> datos del cliente</w:t>
             </w:r>
           </w:p>
         </w:tc>
@@ -14961,6 +15159,7 @@
                 <w:sz w:val="22"/>
                 <w:szCs w:val="22"/>
               </w:rPr>
+              <w:lastRenderedPageBreak/>
               <w:t>Entradas</w:t>
             </w:r>
           </w:p>
@@ -15085,7 +15284,6 @@
                 <w:sz w:val="22"/>
                 <w:szCs w:val="22"/>
               </w:rPr>
-              <w:lastRenderedPageBreak/>
               <w:t>Salidas</w:t>
             </w:r>
           </w:p>
@@ -15230,7 +15428,31 @@
                 <w:sz w:val="22"/>
                 <w:szCs w:val="22"/>
               </w:rPr>
-              <w:t>Menú opción “Eliminar usuarios”.</w:t>
+              <w:t>Menú opción “</w:t>
+            </w:r>
+            <w:r>
+              <w:rPr>
+                <w:rFonts w:ascii="Calibri" w:eastAsia="Calibri" w:hAnsi="Calibri" w:cs="Calibri"/>
+                <w:sz w:val="22"/>
+                <w:szCs w:val="22"/>
+              </w:rPr>
+              <w:t>Eliminar</w:t>
+            </w:r>
+            <w:r>
+              <w:rPr>
+                <w:rFonts w:ascii="Calibri" w:eastAsia="Calibri" w:hAnsi="Calibri" w:cs="Calibri"/>
+                <w:sz w:val="22"/>
+                <w:szCs w:val="22"/>
+              </w:rPr>
+              <w:t xml:space="preserve"> usuarios”</w:t>
+            </w:r>
+            <w:r>
+              <w:rPr>
+                <w:rFonts w:ascii="Calibri" w:eastAsia="Calibri" w:hAnsi="Calibri" w:cs="Calibri"/>
+                <w:sz w:val="22"/>
+                <w:szCs w:val="22"/>
+              </w:rPr>
+              <w:t>.</w:t>
             </w:r>
           </w:p>
           <w:p>
@@ -16187,7 +16409,16 @@
                 <w:szCs w:val="22"/>
                 <w:highlight w:val="white"/>
               </w:rPr>
-              <w:t>Datos del platillo</w:t>
+              <w:t xml:space="preserve">Datos del </w:t>
+            </w:r>
+            <w:r>
+              <w:rPr>
+                <w:rFonts w:ascii="Calibri" w:eastAsia="Calibri" w:hAnsi="Calibri" w:cs="Calibri"/>
+                <w:sz w:val="22"/>
+                <w:szCs w:val="22"/>
+                <w:highlight w:val="white"/>
+              </w:rPr>
+              <w:t>platillo</w:t>
             </w:r>
           </w:p>
           <w:p>
@@ -16364,7 +16595,13 @@
               <w:rPr>
                 <w:rFonts w:ascii="Calibri" w:eastAsia="Calibri" w:hAnsi="Calibri" w:cs="Calibri"/>
               </w:rPr>
-              <w:t>Nuevo platillo.</w:t>
+              <w:t>Nuevo platillo</w:t>
+            </w:r>
+            <w:r>
+              <w:rPr>
+                <w:rFonts w:ascii="Calibri" w:eastAsia="Calibri" w:hAnsi="Calibri" w:cs="Calibri"/>
+              </w:rPr>
+              <w:t>.</w:t>
             </w:r>
           </w:p>
         </w:tc>
@@ -16449,7 +16686,23 @@
                 <w:sz w:val="22"/>
                 <w:szCs w:val="22"/>
               </w:rPr>
-              <w:t>Menú opción “Nuevo platillo”.</w:t>
+              <w:t>Menú opción “</w:t>
+            </w:r>
+            <w:r>
+              <w:rPr>
+                <w:rFonts w:ascii="Calibri" w:eastAsia="Calibri" w:hAnsi="Calibri" w:cs="Calibri"/>
+                <w:sz w:val="22"/>
+                <w:szCs w:val="22"/>
+              </w:rPr>
+              <w:t>Nuevo platillo</w:t>
+            </w:r>
+            <w:r>
+              <w:rPr>
+                <w:rFonts w:ascii="Calibri" w:eastAsia="Calibri" w:hAnsi="Calibri" w:cs="Calibri"/>
+                <w:sz w:val="22"/>
+                <w:szCs w:val="22"/>
+              </w:rPr>
+              <w:t>”.</w:t>
             </w:r>
           </w:p>
           <w:p>
@@ -16813,6 +17066,7 @@
                 <w:sz w:val="22"/>
                 <w:szCs w:val="22"/>
               </w:rPr>
+              <w:lastRenderedPageBreak/>
               <w:t>Prioridad</w:t>
             </w:r>
           </w:p>
@@ -16881,7 +17135,6 @@
           <w:b/>
           <w:bCs/>
         </w:rPr>
-        <w:lastRenderedPageBreak/>
         <w:t xml:space="preserve">Requisito Funcional </w:t>
       </w:r>
       <w:r>
@@ -17101,7 +17354,16 @@
                 <w:szCs w:val="22"/>
                 <w:highlight w:val="white"/>
               </w:rPr>
-              <w:t>Eliminación menú</w:t>
+              <w:t>Eliminación</w:t>
+            </w:r>
+            <w:r>
+              <w:rPr>
+                <w:rFonts w:ascii="Calibri" w:eastAsia="Calibri" w:hAnsi="Calibri" w:cs="Calibri"/>
+                <w:sz w:val="22"/>
+                <w:szCs w:val="22"/>
+                <w:highlight w:val="white"/>
+              </w:rPr>
+              <w:t xml:space="preserve"> menú</w:t>
             </w:r>
             <w:r>
               <w:rPr>
@@ -17294,7 +17556,70 @@
                 <w:szCs w:val="22"/>
                 <w:highlight w:val="white"/>
               </w:rPr>
-              <w:t>El administrador podrá eliminar los platillos que ya no oferten en el menú del restaurante.</w:t>
+              <w:t>El a</w:t>
+            </w:r>
+            <w:r>
+              <w:rPr>
+                <w:rFonts w:ascii="Calibri" w:eastAsia="Calibri" w:hAnsi="Calibri" w:cs="Calibri"/>
+                <w:sz w:val="22"/>
+                <w:szCs w:val="22"/>
+                <w:highlight w:val="white"/>
+              </w:rPr>
+              <w:t xml:space="preserve">dministrador </w:t>
+            </w:r>
+            <w:r>
+              <w:rPr>
+                <w:rFonts w:ascii="Calibri" w:eastAsia="Calibri" w:hAnsi="Calibri" w:cs="Calibri"/>
+                <w:sz w:val="22"/>
+                <w:szCs w:val="22"/>
+                <w:highlight w:val="white"/>
+              </w:rPr>
+              <w:t>podrá eliminar los</w:t>
+            </w:r>
+            <w:r>
+              <w:rPr>
+                <w:rFonts w:ascii="Calibri" w:eastAsia="Calibri" w:hAnsi="Calibri" w:cs="Calibri"/>
+                <w:sz w:val="22"/>
+                <w:szCs w:val="22"/>
+                <w:highlight w:val="white"/>
+              </w:rPr>
+              <w:t xml:space="preserve"> platillos que </w:t>
+            </w:r>
+            <w:r>
+              <w:rPr>
+                <w:rFonts w:ascii="Calibri" w:eastAsia="Calibri" w:hAnsi="Calibri" w:cs="Calibri"/>
+                <w:sz w:val="22"/>
+                <w:szCs w:val="22"/>
+                <w:highlight w:val="white"/>
+              </w:rPr>
+              <w:t xml:space="preserve">ya no </w:t>
+            </w:r>
+            <w:r>
+              <w:rPr>
+                <w:rFonts w:ascii="Calibri" w:eastAsia="Calibri" w:hAnsi="Calibri" w:cs="Calibri"/>
+                <w:sz w:val="22"/>
+                <w:szCs w:val="22"/>
+                <w:highlight w:val="white"/>
+              </w:rPr>
+              <w:t>ofert</w:t>
+            </w:r>
+            <w:r>
+              <w:rPr>
+                <w:rFonts w:ascii="Calibri" w:eastAsia="Calibri" w:hAnsi="Calibri" w:cs="Calibri"/>
+                <w:sz w:val="22"/>
+                <w:szCs w:val="22"/>
+                <w:highlight w:val="white"/>
+              </w:rPr>
+              <w:t>e</w:t>
+            </w:r>
+            <w:r>
+              <w:rPr>
+                <w:rFonts w:ascii="Calibri" w:eastAsia="Calibri" w:hAnsi="Calibri" w:cs="Calibri"/>
+                <w:sz w:val="22"/>
+                <w:szCs w:val="22"/>
+                <w:highlight w:val="white"/>
+              </w:rPr>
+              <w:t>n en el menú del restaurante.</w:t>
             </w:r>
           </w:p>
         </w:tc>
@@ -17386,7 +17711,16 @@
                 <w:szCs w:val="22"/>
                 <w:highlight w:val="white"/>
               </w:rPr>
-              <w:t>Datos del platillo</w:t>
+              <w:t xml:space="preserve">Datos del </w:t>
+            </w:r>
+            <w:r>
+              <w:rPr>
+                <w:rFonts w:ascii="Calibri" w:eastAsia="Calibri" w:hAnsi="Calibri" w:cs="Calibri"/>
+                <w:sz w:val="22"/>
+                <w:szCs w:val="22"/>
+                <w:highlight w:val="white"/>
+              </w:rPr>
+              <w:t>platillo</w:t>
             </w:r>
           </w:p>
           <w:p>
@@ -17411,7 +17745,15 @@
                 <w:sz w:val="22"/>
                 <w:szCs w:val="22"/>
               </w:rPr>
-              <w:t>Seleccionar platillo</w:t>
+              <w:t xml:space="preserve">Seleccionar </w:t>
+            </w:r>
+            <w:r>
+              <w:rPr>
+                <w:rFonts w:ascii="Calibri" w:eastAsia="Calibri" w:hAnsi="Calibri" w:cs="Calibri"/>
+                <w:sz w:val="22"/>
+                <w:szCs w:val="22"/>
+              </w:rPr>
+              <w:t>platillo</w:t>
             </w:r>
           </w:p>
         </w:tc>
@@ -17609,7 +17951,23 @@
                 <w:sz w:val="22"/>
                 <w:szCs w:val="22"/>
               </w:rPr>
-              <w:t>Menú opción “Eliminar platillo”.</w:t>
+              <w:t xml:space="preserve">Menú opción “Eliminar </w:t>
+            </w:r>
+            <w:r>
+              <w:rPr>
+                <w:rFonts w:ascii="Calibri" w:eastAsia="Calibri" w:hAnsi="Calibri" w:cs="Calibri"/>
+                <w:sz w:val="22"/>
+                <w:szCs w:val="22"/>
+              </w:rPr>
+              <w:t>platillo</w:t>
+            </w:r>
+            <w:r>
+              <w:rPr>
+                <w:rFonts w:ascii="Calibri" w:eastAsia="Calibri" w:hAnsi="Calibri" w:cs="Calibri"/>
+                <w:sz w:val="22"/>
+                <w:szCs w:val="22"/>
+              </w:rPr>
+              <w:t>”.</w:t>
             </w:r>
           </w:p>
           <w:p>
@@ -17631,7 +17989,23 @@
                 <w:sz w:val="22"/>
                 <w:szCs w:val="22"/>
               </w:rPr>
-              <w:t>Seleccionar platillo.</w:t>
+              <w:t xml:space="preserve">Seleccionar </w:t>
+            </w:r>
+            <w:r>
+              <w:rPr>
+                <w:rFonts w:ascii="Calibri" w:eastAsia="Calibri" w:hAnsi="Calibri" w:cs="Calibri"/>
+                <w:sz w:val="22"/>
+                <w:szCs w:val="22"/>
+              </w:rPr>
+              <w:t>platillo</w:t>
+            </w:r>
+            <w:r>
+              <w:rPr>
+                <w:rFonts w:ascii="Calibri" w:eastAsia="Calibri" w:hAnsi="Calibri" w:cs="Calibri"/>
+                <w:sz w:val="22"/>
+                <w:szCs w:val="22"/>
+              </w:rPr>
+              <w:t>.</w:t>
             </w:r>
           </w:p>
           <w:p>
@@ -18625,6 +18999,7 @@
                 <w:sz w:val="22"/>
                 <w:szCs w:val="22"/>
               </w:rPr>
+              <w:lastRenderedPageBreak/>
               <w:t>Proceso</w:t>
             </w:r>
           </w:p>
@@ -18660,7 +19035,25 @@
                 <w:sz w:val="22"/>
                 <w:szCs w:val="22"/>
               </w:rPr>
-              <w:t>Ingresar al login de la aplicación y dar clic en el botón Guía.</w:t>
+              <w:t xml:space="preserve">Ingresar al </w:t>
+            </w:r>
+            <w:proofErr w:type="spellStart"/>
+            <w:r>
+              <w:rPr>
+                <w:rFonts w:ascii="Calibri" w:eastAsia="Calibri" w:hAnsi="Calibri" w:cs="Calibri"/>
+                <w:sz w:val="22"/>
+                <w:szCs w:val="22"/>
+              </w:rPr>
+              <w:t>login</w:t>
+            </w:r>
+            <w:proofErr w:type="spellEnd"/>
+            <w:r>
+              <w:rPr>
+                <w:rFonts w:ascii="Calibri" w:eastAsia="Calibri" w:hAnsi="Calibri" w:cs="Calibri"/>
+                <w:sz w:val="22"/>
+                <w:szCs w:val="22"/>
+              </w:rPr>
+              <w:t xml:space="preserve"> de la aplicación y dar clic en el botón Guía.</w:t>
             </w:r>
           </w:p>
         </w:tc>
@@ -18741,8 +19134,18 @@
                 <w:sz w:val="22"/>
                 <w:szCs w:val="22"/>
               </w:rPr>
-              <w:t>Ingresar al login</w:t>
-            </w:r>
+              <w:t xml:space="preserve">Ingresar al </w:t>
+            </w:r>
+            <w:proofErr w:type="spellStart"/>
+            <w:r>
+              <w:rPr>
+                <w:rFonts w:ascii="Calibri" w:eastAsia="Calibri" w:hAnsi="Calibri" w:cs="Calibri"/>
+                <w:sz w:val="22"/>
+                <w:szCs w:val="22"/>
+              </w:rPr>
+              <w:t>login</w:t>
+            </w:r>
+            <w:proofErr w:type="spellEnd"/>
           </w:p>
         </w:tc>
       </w:tr>
@@ -18787,7 +19190,6 @@
                 <w:sz w:val="22"/>
                 <w:szCs w:val="22"/>
               </w:rPr>
-              <w:lastRenderedPageBreak/>
               <w:t>Post condiciones</w:t>
             </w:r>
           </w:p>
@@ -19012,142 +19414,15 @@
           <w:right w:val="nil"/>
           <w:between w:val="nil"/>
         </w:pBdr>
+        <w:ind w:left="1003"/>
         <w:rPr>
           <w:rFonts w:ascii="Arial" w:eastAsia="Arial" w:hAnsi="Arial" w:cs="Arial"/>
         </w:rPr>
       </w:pPr>
-    </w:p>
-    <w:p>
-      <w:pPr>
-        <w:pStyle w:val="Prrafodelista"/>
-        <w:widowControl/>
-        <w:numPr>
-          <w:ilvl w:val="1"/>
-          <w:numId w:val="1"/>
-        </w:numPr>
-        <w:pBdr>
-          <w:top w:val="nil"/>
-          <w:left w:val="nil"/>
-          <w:bottom w:val="nil"/>
-          <w:right w:val="nil"/>
-          <w:between w:val="nil"/>
-        </w:pBdr>
-        <w:spacing w:line="240" w:lineRule="auto"/>
-        <w:rPr>
-          <w:rFonts w:ascii="Arial" w:eastAsia="Arial" w:hAnsi="Arial" w:cs="Arial"/>
-          <w:b/>
-        </w:rPr>
-      </w:pPr>
-      <w:bookmarkStart w:id="44" w:name="_GoBack"/>
-      <w:bookmarkEnd w:id="44"/>
-      <w:r>
-        <w:rPr>
-          <w:rFonts w:ascii="Arial" w:eastAsia="Arial" w:hAnsi="Arial" w:cs="Arial"/>
-          <w:b/>
-        </w:rPr>
-        <w:t>Especificación de Casos de Uso</w:t>
-      </w:r>
-    </w:p>
-    <w:p/>
-    <w:p>
-      <w:pPr>
-        <w:widowControl/>
-        <w:rPr>
-          <w:rFonts w:ascii="Arial" w:eastAsia="Arial" w:hAnsi="Arial" w:cs="Arial"/>
-          <w:b/>
-          <w:sz w:val="22"/>
-          <w:szCs w:val="22"/>
-        </w:rPr>
-      </w:pPr>
-    </w:p>
-    <w:p>
-      <w:pPr>
-        <w:widowControl/>
-        <w:rPr>
-          <w:rFonts w:ascii="Arial" w:eastAsia="Arial" w:hAnsi="Arial" w:cs="Arial"/>
-          <w:b/>
-          <w:sz w:val="22"/>
-          <w:szCs w:val="22"/>
-        </w:rPr>
-      </w:pPr>
-      <w:r>
-        <w:rPr>
-          <w:rFonts w:ascii="Arial" w:eastAsia="Arial" w:hAnsi="Arial" w:cs="Arial"/>
-          <w:b/>
-          <w:sz w:val="22"/>
-          <w:szCs w:val="22"/>
-        </w:rPr>
-        <w:t>CASOS DE USO MÓDULO ADMINISTRADOR</w:t>
-      </w:r>
-    </w:p>
-    <w:p>
-      <w:pPr>
-        <w:widowControl/>
-        <w:rPr>
-          <w:rFonts w:ascii="Arial" w:eastAsia="Arial" w:hAnsi="Arial" w:cs="Arial"/>
-          <w:b/>
-          <w:sz w:val="22"/>
-          <w:szCs w:val="22"/>
-        </w:rPr>
-      </w:pPr>
-    </w:p>
-    <w:p>
-      <w:pPr>
-        <w:pBdr>
-          <w:top w:val="nil"/>
-          <w:left w:val="nil"/>
-          <w:bottom w:val="nil"/>
-          <w:right w:val="nil"/>
-          <w:between w:val="nil"/>
-        </w:pBdr>
-        <w:rPr>
-          <w:rFonts w:ascii="Arial" w:eastAsia="Arial" w:hAnsi="Arial" w:cs="Arial"/>
-        </w:rPr>
-      </w:pPr>
-      <w:r>
-        <w:rPr>
-          <w:rFonts w:ascii="Arial" w:eastAsia="Arial" w:hAnsi="Arial" w:cs="Arial"/>
-        </w:rPr>
-        <w:drawing>
-          <wp:inline distT="0" distB="0" distL="0" distR="0" wp14:anchorId="74278AE1" wp14:editId="698E9699">
-            <wp:extent cx="5943600" cy="4324350"/>
-            <wp:effectExtent l="0" t="0" r="0" b="0"/>
-            <wp:docPr id="1" name="Imagen 1"/>
-            <wp:cNvGraphicFramePr>
-              <a:graphicFrameLocks xmlns:a="http://schemas.openxmlformats.org/drawingml/2006/main" noChangeAspect="1"/>
-            </wp:cNvGraphicFramePr>
-            <a:graphic xmlns:a="http://schemas.openxmlformats.org/drawingml/2006/main">
-              <a:graphicData uri="http://schemas.openxmlformats.org/drawingml/2006/picture">
-                <pic:pic xmlns:pic="http://schemas.openxmlformats.org/drawingml/2006/picture">
-                  <pic:nvPicPr>
-                    <pic:cNvPr id="1" name=""/>
-                    <pic:cNvPicPr/>
-                  </pic:nvPicPr>
-                  <pic:blipFill>
-                    <a:blip r:embed="rId9"/>
-                    <a:stretch>
-                      <a:fillRect/>
-                    </a:stretch>
-                  </pic:blipFill>
-                  <pic:spPr>
-                    <a:xfrm>
-                      <a:off x="0" y="0"/>
-                      <a:ext cx="5943600" cy="4324350"/>
-                    </a:xfrm>
-                    <a:prstGeom prst="rect">
-                      <a:avLst/>
-                    </a:prstGeom>
-                  </pic:spPr>
-                </pic:pic>
-              </a:graphicData>
-            </a:graphic>
-          </wp:inline>
-        </w:drawing>
-      </w:r>
     </w:p>
     <w:sectPr>
-      <w:headerReference w:type="default" r:id="rId10"/>
-      <w:footerReference w:type="default" r:id="rId11"/>
+      <w:headerReference w:type="default" r:id="rId9"/>
+      <w:footerReference w:type="default" r:id="rId10"/>
       <w:pgSz w:w="12240" w:h="15840"/>
       <w:pgMar w:top="1440" w:right="1440" w:bottom="1440" w:left="1440" w:header="720" w:footer="720" w:gutter="0"/>
       <w:pgNumType w:start="0"/>
@@ -19159,7 +19434,7 @@
 </file>
 
 <file path=word/endnotes.xml><?xml version="1.0" encoding="utf-8"?>
-<w:endnotes xmlns:wpc="http://schemas.microsoft.com/office/word/2010/wordprocessingCanvas" xmlns:mc="http://schemas.openxmlformats.org/markup-compatibility/2006" xmlns:o="urn:schemas-microsoft-com:office:office" xmlns:r="http://schemas.openxmlformats.org/officeDocument/2006/relationships" xmlns:m="http://schemas.openxmlformats.org/officeDocument/2006/math" xmlns:v="urn:schemas-microsoft-com:vml" xmlns:wp14="http://schemas.microsoft.com/office/word/2010/wordprocessingDrawing" xmlns:wp="http://schemas.openxmlformats.org/drawingml/2006/wordprocessingDrawing" xmlns:w10="urn:schemas-microsoft-com:office:word" xmlns:w="http://schemas.openxmlformats.org/wordprocessingml/2006/main" xmlns:w14="http://schemas.microsoft.com/office/word/2010/wordml" xmlns:w15="http://schemas.microsoft.com/office/word/2012/wordml" xmlns:wpg="http://schemas.microsoft.com/office/word/2010/wordprocessingGroup" xmlns:wpi="http://schemas.microsoft.com/office/word/2010/wordprocessingInk" xmlns:wne="http://schemas.microsoft.com/office/word/2006/wordml" xmlns:wps="http://schemas.microsoft.com/office/word/2010/wordprocessingShape" mc:Ignorable="w14 w15 wp14">
+<w:endnotes xmlns:wpc="http://schemas.microsoft.com/office/word/2010/wordprocessingCanvas" xmlns:cx="http://schemas.microsoft.com/office/drawing/2014/chartex" xmlns:cx1="http://schemas.microsoft.com/office/drawing/2015/9/8/chartex" xmlns:cx2="http://schemas.microsoft.com/office/drawing/2015/10/21/chartex" xmlns:cx3="http://schemas.microsoft.com/office/drawing/2016/5/9/chartex" xmlns:cx4="http://schemas.microsoft.com/office/drawing/2016/5/10/chartex" xmlns:cx5="http://schemas.microsoft.com/office/drawing/2016/5/11/chartex" xmlns:cx6="http://schemas.microsoft.com/office/drawing/2016/5/12/chartex" xmlns:cx7="http://schemas.microsoft.com/office/drawing/2016/5/13/chartex" xmlns:cx8="http://schemas.microsoft.com/office/drawing/2016/5/14/chartex" xmlns:mc="http://schemas.openxmlformats.org/markup-compatibility/2006" xmlns:aink="http://schemas.microsoft.com/office/drawing/2016/ink" xmlns:am3d="http://schemas.microsoft.com/office/drawing/2017/model3d" xmlns:o="urn:schemas-microsoft-com:office:office" xmlns:oel="http://schemas.microsoft.com/office/2019/extlst" xmlns:r="http://schemas.openxmlformats.org/officeDocument/2006/relationships" xmlns:m="http://schemas.openxmlformats.org/officeDocument/2006/math" xmlns:v="urn:schemas-microsoft-com:vml" xmlns:wp14="http://schemas.microsoft.com/office/word/2010/wordprocessingDrawing" xmlns:wp="http://schemas.openxmlformats.org/drawingml/2006/wordprocessingDrawing" xmlns:w10="urn:schemas-microsoft-com:office:word" xmlns:w="http://schemas.openxmlformats.org/wordprocessingml/2006/main" xmlns:w14="http://schemas.microsoft.com/office/word/2010/wordml" xmlns:w15="http://schemas.microsoft.com/office/word/2012/wordml" xmlns:w16cex="http://schemas.microsoft.com/office/word/2018/wordml/cex" xmlns:w16cid="http://schemas.microsoft.com/office/word/2016/wordml/cid" xmlns:w16="http://schemas.microsoft.com/office/word/2018/wordml" xmlns:w16sdtdh="http://schemas.microsoft.com/office/word/2020/wordml/sdtdatahash" xmlns:w16se="http://schemas.microsoft.com/office/word/2015/wordml/symex" xmlns:wpg="http://schemas.microsoft.com/office/word/2010/wordprocessingGroup" xmlns:wpi="http://schemas.microsoft.com/office/word/2010/wordprocessingInk" xmlns:wne="http://schemas.microsoft.com/office/word/2006/wordml" xmlns:wps="http://schemas.microsoft.com/office/word/2010/wordprocessingShape" mc:Ignorable="w14 w15 w16se w16cid w16 w16cex w16sdtdh wp14">
   <w:endnote w:type="separator" w:id="-1">
     <w:p>
       <w:pPr>
@@ -19184,7 +19459,7 @@
 </file>
 
 <file path=word/footer1.xml><?xml version="1.0" encoding="utf-8"?>
-<w:ftr xmlns:wpc="http://schemas.microsoft.com/office/word/2010/wordprocessingCanvas" xmlns:mc="http://schemas.openxmlformats.org/markup-compatibility/2006" xmlns:o="urn:schemas-microsoft-com:office:office" xmlns:r="http://schemas.openxmlformats.org/officeDocument/2006/relationships" xmlns:m="http://schemas.openxmlformats.org/officeDocument/2006/math" xmlns:v="urn:schemas-microsoft-com:vml" xmlns:wp14="http://schemas.microsoft.com/office/word/2010/wordprocessingDrawing" xmlns:wp="http://schemas.openxmlformats.org/drawingml/2006/wordprocessingDrawing" xmlns:w10="urn:schemas-microsoft-com:office:word" xmlns:w="http://schemas.openxmlformats.org/wordprocessingml/2006/main" xmlns:w14="http://schemas.microsoft.com/office/word/2010/wordml" xmlns:w15="http://schemas.microsoft.com/office/word/2012/wordml" xmlns:wpg="http://schemas.microsoft.com/office/word/2010/wordprocessingGroup" xmlns:wpi="http://schemas.microsoft.com/office/word/2010/wordprocessingInk" xmlns:wne="http://schemas.microsoft.com/office/word/2006/wordml" xmlns:wps="http://schemas.microsoft.com/office/word/2010/wordprocessingShape" mc:Ignorable="w14 w15 wp14">
+<w:ftr xmlns:wpc="http://schemas.microsoft.com/office/word/2010/wordprocessingCanvas" xmlns:cx="http://schemas.microsoft.com/office/drawing/2014/chartex" xmlns:cx1="http://schemas.microsoft.com/office/drawing/2015/9/8/chartex" xmlns:cx2="http://schemas.microsoft.com/office/drawing/2015/10/21/chartex" xmlns:cx3="http://schemas.microsoft.com/office/drawing/2016/5/9/chartex" xmlns:cx4="http://schemas.microsoft.com/office/drawing/2016/5/10/chartex" xmlns:cx5="http://schemas.microsoft.com/office/drawing/2016/5/11/chartex" xmlns:cx6="http://schemas.microsoft.com/office/drawing/2016/5/12/chartex" xmlns:cx7="http://schemas.microsoft.com/office/drawing/2016/5/13/chartex" xmlns:cx8="http://schemas.microsoft.com/office/drawing/2016/5/14/chartex" xmlns:mc="http://schemas.openxmlformats.org/markup-compatibility/2006" xmlns:aink="http://schemas.microsoft.com/office/drawing/2016/ink" xmlns:am3d="http://schemas.microsoft.com/office/drawing/2017/model3d" xmlns:o="urn:schemas-microsoft-com:office:office" xmlns:oel="http://schemas.microsoft.com/office/2019/extlst" xmlns:r="http://schemas.openxmlformats.org/officeDocument/2006/relationships" xmlns:m="http://schemas.openxmlformats.org/officeDocument/2006/math" xmlns:v="urn:schemas-microsoft-com:vml" xmlns:wp14="http://schemas.microsoft.com/office/word/2010/wordprocessingDrawing" xmlns:wp="http://schemas.openxmlformats.org/drawingml/2006/wordprocessingDrawing" xmlns:w10="urn:schemas-microsoft-com:office:word" xmlns:w="http://schemas.openxmlformats.org/wordprocessingml/2006/main" xmlns:w14="http://schemas.microsoft.com/office/word/2010/wordml" xmlns:w15="http://schemas.microsoft.com/office/word/2012/wordml" xmlns:w16cex="http://schemas.microsoft.com/office/word/2018/wordml/cex" xmlns:w16cid="http://schemas.microsoft.com/office/word/2016/wordml/cid" xmlns:w16="http://schemas.microsoft.com/office/word/2018/wordml" xmlns:w16sdtdh="http://schemas.microsoft.com/office/word/2020/wordml/sdtdatahash" xmlns:w16se="http://schemas.microsoft.com/office/word/2015/wordml/symex" xmlns:wpg="http://schemas.microsoft.com/office/word/2010/wordprocessingGroup" xmlns:wpi="http://schemas.microsoft.com/office/word/2010/wordprocessingInk" xmlns:wne="http://schemas.microsoft.com/office/word/2006/wordml" xmlns:wps="http://schemas.microsoft.com/office/word/2010/wordprocessingShape" mc:Ignorable="w14 w15 w16se w16cid w16 w16cex w16sdtdh wp14">
   <w:p>
     <w:pPr>
       <w:tabs>
@@ -19206,7 +19481,7 @@
       <w:rPr>
         <w:noProof/>
       </w:rPr>
-      <w:t>11</w:t>
+      <w:t>16</w:t>
     </w:r>
     <w:r>
       <w:fldChar w:fldCharType="end"/>
@@ -19225,7 +19500,7 @@
 </file>
 
 <file path=word/footnotes.xml><?xml version="1.0" encoding="utf-8"?>
-<w:footnotes xmlns:wpc="http://schemas.microsoft.com/office/word/2010/wordprocessingCanvas" xmlns:mc="http://schemas.openxmlformats.org/markup-compatibility/2006" xmlns:o="urn:schemas-microsoft-com:office:office" xmlns:r="http://schemas.openxmlformats.org/officeDocument/2006/relationships" xmlns:m="http://schemas.openxmlformats.org/officeDocument/2006/math" xmlns:v="urn:schemas-microsoft-com:vml" xmlns:wp14="http://schemas.microsoft.com/office/word/2010/wordprocessingDrawing" xmlns:wp="http://schemas.openxmlformats.org/drawingml/2006/wordprocessingDrawing" xmlns:w10="urn:schemas-microsoft-com:office:word" xmlns:w="http://schemas.openxmlformats.org/wordprocessingml/2006/main" xmlns:w14="http://schemas.microsoft.com/office/word/2010/wordml" xmlns:w15="http://schemas.microsoft.com/office/word/2012/wordml" xmlns:wpg="http://schemas.microsoft.com/office/word/2010/wordprocessingGroup" xmlns:wpi="http://schemas.microsoft.com/office/word/2010/wordprocessingInk" xmlns:wne="http://schemas.microsoft.com/office/word/2006/wordml" xmlns:wps="http://schemas.microsoft.com/office/word/2010/wordprocessingShape" mc:Ignorable="w14 w15 wp14">
+<w:footnotes xmlns:wpc="http://schemas.microsoft.com/office/word/2010/wordprocessingCanvas" xmlns:cx="http://schemas.microsoft.com/office/drawing/2014/chartex" xmlns:cx1="http://schemas.microsoft.com/office/drawing/2015/9/8/chartex" xmlns:cx2="http://schemas.microsoft.com/office/drawing/2015/10/21/chartex" xmlns:cx3="http://schemas.microsoft.com/office/drawing/2016/5/9/chartex" xmlns:cx4="http://schemas.microsoft.com/office/drawing/2016/5/10/chartex" xmlns:cx5="http://schemas.microsoft.com/office/drawing/2016/5/11/chartex" xmlns:cx6="http://schemas.microsoft.com/office/drawing/2016/5/12/chartex" xmlns:cx7="http://schemas.microsoft.com/office/drawing/2016/5/13/chartex" xmlns:cx8="http://schemas.microsoft.com/office/drawing/2016/5/14/chartex" xmlns:mc="http://schemas.openxmlformats.org/markup-compatibility/2006" xmlns:aink="http://schemas.microsoft.com/office/drawing/2016/ink" xmlns:am3d="http://schemas.microsoft.com/office/drawing/2017/model3d" xmlns:o="urn:schemas-microsoft-com:office:office" xmlns:oel="http://schemas.microsoft.com/office/2019/extlst" xmlns:r="http://schemas.openxmlformats.org/officeDocument/2006/relationships" xmlns:m="http://schemas.openxmlformats.org/officeDocument/2006/math" xmlns:v="urn:schemas-microsoft-com:vml" xmlns:wp14="http://schemas.microsoft.com/office/word/2010/wordprocessingDrawing" xmlns:wp="http://schemas.openxmlformats.org/drawingml/2006/wordprocessingDrawing" xmlns:w10="urn:schemas-microsoft-com:office:word" xmlns:w="http://schemas.openxmlformats.org/wordprocessingml/2006/main" xmlns:w14="http://schemas.microsoft.com/office/word/2010/wordml" xmlns:w15="http://schemas.microsoft.com/office/word/2012/wordml" xmlns:w16cex="http://schemas.microsoft.com/office/word/2018/wordml/cex" xmlns:w16cid="http://schemas.microsoft.com/office/word/2016/wordml/cid" xmlns:w16="http://schemas.microsoft.com/office/word/2018/wordml" xmlns:w16sdtdh="http://schemas.microsoft.com/office/word/2020/wordml/sdtdatahash" xmlns:w16se="http://schemas.microsoft.com/office/word/2015/wordml/symex" xmlns:wpg="http://schemas.microsoft.com/office/word/2010/wordprocessingGroup" xmlns:wpi="http://schemas.microsoft.com/office/word/2010/wordprocessingInk" xmlns:wne="http://schemas.microsoft.com/office/word/2006/wordml" xmlns:wps="http://schemas.microsoft.com/office/word/2010/wordprocessingShape" mc:Ignorable="w14 w15 w16se w16cid w16 w16cex w16sdtdh wp14">
   <w:footnote w:type="separator" w:id="-1">
     <w:p>
       <w:pPr>
@@ -19250,7 +19525,7 @@
 </file>
 
 <file path=word/header1.xml><?xml version="1.0" encoding="utf-8"?>
-<w:hdr xmlns:wpc="http://schemas.microsoft.com/office/word/2010/wordprocessingCanvas" xmlns:mc="http://schemas.openxmlformats.org/markup-compatibility/2006" xmlns:o="urn:schemas-microsoft-com:office:office" xmlns:r="http://schemas.openxmlformats.org/officeDocument/2006/relationships" xmlns:m="http://schemas.openxmlformats.org/officeDocument/2006/math" xmlns:v="urn:schemas-microsoft-com:vml" xmlns:wp14="http://schemas.microsoft.com/office/word/2010/wordprocessingDrawing" xmlns:wp="http://schemas.openxmlformats.org/drawingml/2006/wordprocessingDrawing" xmlns:w10="urn:schemas-microsoft-com:office:word" xmlns:w="http://schemas.openxmlformats.org/wordprocessingml/2006/main" xmlns:w14="http://schemas.microsoft.com/office/word/2010/wordml" xmlns:w15="http://schemas.microsoft.com/office/word/2012/wordml" xmlns:wpg="http://schemas.microsoft.com/office/word/2010/wordprocessingGroup" xmlns:wpi="http://schemas.microsoft.com/office/word/2010/wordprocessingInk" xmlns:wne="http://schemas.microsoft.com/office/word/2006/wordml" xmlns:wps="http://schemas.microsoft.com/office/word/2010/wordprocessingShape" mc:Ignorable="w14 w15 wp14">
+<w:hdr xmlns:wpc="http://schemas.microsoft.com/office/word/2010/wordprocessingCanvas" xmlns:cx="http://schemas.microsoft.com/office/drawing/2014/chartex" xmlns:cx1="http://schemas.microsoft.com/office/drawing/2015/9/8/chartex" xmlns:cx2="http://schemas.microsoft.com/office/drawing/2015/10/21/chartex" xmlns:cx3="http://schemas.microsoft.com/office/drawing/2016/5/9/chartex" xmlns:cx4="http://schemas.microsoft.com/office/drawing/2016/5/10/chartex" xmlns:cx5="http://schemas.microsoft.com/office/drawing/2016/5/11/chartex" xmlns:cx6="http://schemas.microsoft.com/office/drawing/2016/5/12/chartex" xmlns:cx7="http://schemas.microsoft.com/office/drawing/2016/5/13/chartex" xmlns:cx8="http://schemas.microsoft.com/office/drawing/2016/5/14/chartex" xmlns:mc="http://schemas.openxmlformats.org/markup-compatibility/2006" xmlns:aink="http://schemas.microsoft.com/office/drawing/2016/ink" xmlns:am3d="http://schemas.microsoft.com/office/drawing/2017/model3d" xmlns:o="urn:schemas-microsoft-com:office:office" xmlns:oel="http://schemas.microsoft.com/office/2019/extlst" xmlns:r="http://schemas.openxmlformats.org/officeDocument/2006/relationships" xmlns:m="http://schemas.openxmlformats.org/officeDocument/2006/math" xmlns:v="urn:schemas-microsoft-com:vml" xmlns:wp14="http://schemas.microsoft.com/office/word/2010/wordprocessingDrawing" xmlns:wp="http://schemas.openxmlformats.org/drawingml/2006/wordprocessingDrawing" xmlns:w10="urn:schemas-microsoft-com:office:word" xmlns:w="http://schemas.openxmlformats.org/wordprocessingml/2006/main" xmlns:w14="http://schemas.microsoft.com/office/word/2010/wordml" xmlns:w15="http://schemas.microsoft.com/office/word/2012/wordml" xmlns:w16cex="http://schemas.microsoft.com/office/word/2018/wordml/cex" xmlns:w16cid="http://schemas.microsoft.com/office/word/2016/wordml/cid" xmlns:w16="http://schemas.microsoft.com/office/word/2018/wordml" xmlns:w16sdtdh="http://schemas.microsoft.com/office/word/2020/wordml/sdtdatahash" xmlns:w16se="http://schemas.microsoft.com/office/word/2015/wordml/symex" xmlns:wpg="http://schemas.microsoft.com/office/word/2010/wordprocessingGroup" xmlns:wpi="http://schemas.microsoft.com/office/word/2010/wordprocessingInk" xmlns:wne="http://schemas.microsoft.com/office/word/2006/wordml" xmlns:wps="http://schemas.microsoft.com/office/word/2010/wordprocessingShape" mc:Ignorable="w14 w15 w16se w16cid w16 w16cex w16sdtdh wp14">
   <w:p/>
   <w:tbl>
     <w:tblPr>
@@ -19409,8 +19684,8 @@
 </file>
 
 <file path=word/numbering.xml><?xml version="1.0" encoding="utf-8"?>
-<w:numbering xmlns:wpc="http://schemas.microsoft.com/office/word/2010/wordprocessingCanvas" xmlns:mc="http://schemas.openxmlformats.org/markup-compatibility/2006" xmlns:o="urn:schemas-microsoft-com:office:office" xmlns:r="http://schemas.openxmlformats.org/officeDocument/2006/relationships" xmlns:m="http://schemas.openxmlformats.org/officeDocument/2006/math" xmlns:v="urn:schemas-microsoft-com:vml" xmlns:wp14="http://schemas.microsoft.com/office/word/2010/wordprocessingDrawing" xmlns:wp="http://schemas.openxmlformats.org/drawingml/2006/wordprocessingDrawing" xmlns:w10="urn:schemas-microsoft-com:office:word" xmlns:w="http://schemas.openxmlformats.org/wordprocessingml/2006/main" xmlns:w14="http://schemas.microsoft.com/office/word/2010/wordml" xmlns:w15="http://schemas.microsoft.com/office/word/2012/wordml" xmlns:wpg="http://schemas.microsoft.com/office/word/2010/wordprocessingGroup" xmlns:wpi="http://schemas.microsoft.com/office/word/2010/wordprocessingInk" xmlns:wne="http://schemas.microsoft.com/office/word/2006/wordml" xmlns:wps="http://schemas.microsoft.com/office/word/2010/wordprocessingShape" mc:Ignorable="w14 w15 wp14">
-  <w:abstractNum w:abstractNumId="0">
+<w:numbering xmlns:wpc="http://schemas.microsoft.com/office/word/2010/wordprocessingCanvas" xmlns:cx="http://schemas.microsoft.com/office/drawing/2014/chartex" xmlns:cx1="http://schemas.microsoft.com/office/drawing/2015/9/8/chartex" xmlns:cx2="http://schemas.microsoft.com/office/drawing/2015/10/21/chartex" xmlns:cx3="http://schemas.microsoft.com/office/drawing/2016/5/9/chartex" xmlns:cx4="http://schemas.microsoft.com/office/drawing/2016/5/10/chartex" xmlns:cx5="http://schemas.microsoft.com/office/drawing/2016/5/11/chartex" xmlns:cx6="http://schemas.microsoft.com/office/drawing/2016/5/12/chartex" xmlns:cx7="http://schemas.microsoft.com/office/drawing/2016/5/13/chartex" xmlns:cx8="http://schemas.microsoft.com/office/drawing/2016/5/14/chartex" xmlns:mc="http://schemas.openxmlformats.org/markup-compatibility/2006" xmlns:aink="http://schemas.microsoft.com/office/drawing/2016/ink" xmlns:am3d="http://schemas.microsoft.com/office/drawing/2017/model3d" xmlns:o="urn:schemas-microsoft-com:office:office" xmlns:oel="http://schemas.microsoft.com/office/2019/extlst" xmlns:r="http://schemas.openxmlformats.org/officeDocument/2006/relationships" xmlns:m="http://schemas.openxmlformats.org/officeDocument/2006/math" xmlns:v="urn:schemas-microsoft-com:vml" xmlns:wp14="http://schemas.microsoft.com/office/word/2010/wordprocessingDrawing" xmlns:wp="http://schemas.openxmlformats.org/drawingml/2006/wordprocessingDrawing" xmlns:w10="urn:schemas-microsoft-com:office:word" xmlns:w="http://schemas.openxmlformats.org/wordprocessingml/2006/main" xmlns:w14="http://schemas.microsoft.com/office/word/2010/wordml" xmlns:w15="http://schemas.microsoft.com/office/word/2012/wordml" xmlns:w16cex="http://schemas.microsoft.com/office/word/2018/wordml/cex" xmlns:w16cid="http://schemas.microsoft.com/office/word/2016/wordml/cid" xmlns:w16="http://schemas.microsoft.com/office/word/2018/wordml" xmlns:w16sdtdh="http://schemas.microsoft.com/office/word/2020/wordml/sdtdatahash" xmlns:w16se="http://schemas.microsoft.com/office/word/2015/wordml/symex" xmlns:wpg="http://schemas.microsoft.com/office/word/2010/wordprocessingGroup" xmlns:wpi="http://schemas.microsoft.com/office/word/2010/wordprocessingInk" xmlns:wne="http://schemas.microsoft.com/office/word/2006/wordml" xmlns:wps="http://schemas.microsoft.com/office/word/2010/wordprocessingShape" mc:Ignorable="w14 w15 w16se w16cid w16 w16cex w16sdtdh wp14">
+  <w:abstractNum w:abstractNumId="0" w15:restartNumberingAfterBreak="0">
     <w:nsid w:val="00950E23"/>
     <w:multiLevelType w:val="multilevel"/>
     <w:tmpl w:val="FAB0FDEC"/>
@@ -19496,7 +19771,7 @@
       </w:pPr>
     </w:lvl>
   </w:abstractNum>
-  <w:abstractNum w:abstractNumId="1">
+  <w:abstractNum w:abstractNumId="1" w15:restartNumberingAfterBreak="0">
     <w:nsid w:val="04596AB7"/>
     <w:multiLevelType w:val="multilevel"/>
     <w:tmpl w:val="760C4276"/>
@@ -19609,7 +19884,7 @@
       </w:rPr>
     </w:lvl>
   </w:abstractNum>
-  <w:abstractNum w:abstractNumId="2">
+  <w:abstractNum w:abstractNumId="2" w15:restartNumberingAfterBreak="0">
     <w:nsid w:val="04A268D1"/>
     <w:multiLevelType w:val="hybridMultilevel"/>
     <w:tmpl w:val="D1E4B7D2"/>
@@ -19695,7 +19970,7 @@
       </w:pPr>
     </w:lvl>
   </w:abstractNum>
-  <w:abstractNum w:abstractNumId="3">
+  <w:abstractNum w:abstractNumId="3" w15:restartNumberingAfterBreak="0">
     <w:nsid w:val="08DA43FB"/>
     <w:multiLevelType w:val="multilevel"/>
     <w:tmpl w:val="28FA54B4"/>
@@ -19808,7 +20083,7 @@
       </w:rPr>
     </w:lvl>
   </w:abstractNum>
-  <w:abstractNum w:abstractNumId="4">
+  <w:abstractNum w:abstractNumId="4" w15:restartNumberingAfterBreak="0">
     <w:nsid w:val="0A1333E1"/>
     <w:multiLevelType w:val="multilevel"/>
     <w:tmpl w:val="FEC80074"/>
@@ -19921,7 +20196,7 @@
       </w:rPr>
     </w:lvl>
   </w:abstractNum>
-  <w:abstractNum w:abstractNumId="5">
+  <w:abstractNum w:abstractNumId="5" w15:restartNumberingAfterBreak="0">
     <w:nsid w:val="0ACB3695"/>
     <w:multiLevelType w:val="multilevel"/>
     <w:tmpl w:val="3F1EC7D2"/>
@@ -20034,7 +20309,7 @@
       </w:rPr>
     </w:lvl>
   </w:abstractNum>
-  <w:abstractNum w:abstractNumId="6">
+  <w:abstractNum w:abstractNumId="6" w15:restartNumberingAfterBreak="0">
     <w:nsid w:val="0D5E0A19"/>
     <w:multiLevelType w:val="multilevel"/>
     <w:tmpl w:val="28FA54B4"/>
@@ -20147,7 +20422,7 @@
       </w:rPr>
     </w:lvl>
   </w:abstractNum>
-  <w:abstractNum w:abstractNumId="7">
+  <w:abstractNum w:abstractNumId="7" w15:restartNumberingAfterBreak="0">
     <w:nsid w:val="0E9D590E"/>
     <w:multiLevelType w:val="multilevel"/>
     <w:tmpl w:val="57467796"/>
@@ -20278,7 +20553,7 @@
       </w:rPr>
     </w:lvl>
   </w:abstractNum>
-  <w:abstractNum w:abstractNumId="8">
+  <w:abstractNum w:abstractNumId="8" w15:restartNumberingAfterBreak="0">
     <w:nsid w:val="109855D1"/>
     <w:multiLevelType w:val="multilevel"/>
     <w:tmpl w:val="0A166D32"/>
@@ -20391,7 +20666,7 @@
       </w:rPr>
     </w:lvl>
   </w:abstractNum>
-  <w:abstractNum w:abstractNumId="9">
+  <w:abstractNum w:abstractNumId="9" w15:restartNumberingAfterBreak="0">
     <w:nsid w:val="130022A6"/>
     <w:multiLevelType w:val="multilevel"/>
     <w:tmpl w:val="28FA54B4"/>
@@ -20504,7 +20779,7 @@
       </w:rPr>
     </w:lvl>
   </w:abstractNum>
-  <w:abstractNum w:abstractNumId="10">
+  <w:abstractNum w:abstractNumId="10" w15:restartNumberingAfterBreak="0">
     <w:nsid w:val="17AB2B10"/>
     <w:multiLevelType w:val="multilevel"/>
     <w:tmpl w:val="94CE4840"/>
@@ -20617,7 +20892,7 @@
       </w:rPr>
     </w:lvl>
   </w:abstractNum>
-  <w:abstractNum w:abstractNumId="11">
+  <w:abstractNum w:abstractNumId="11" w15:restartNumberingAfterBreak="0">
     <w:nsid w:val="1DF334DC"/>
     <w:multiLevelType w:val="multilevel"/>
     <w:tmpl w:val="290AAD56"/>
@@ -20710,7 +20985,7 @@
       </w:pPr>
     </w:lvl>
   </w:abstractNum>
-  <w:abstractNum w:abstractNumId="12">
+  <w:abstractNum w:abstractNumId="12" w15:restartNumberingAfterBreak="0">
     <w:nsid w:val="22D74D38"/>
     <w:multiLevelType w:val="hybridMultilevel"/>
     <w:tmpl w:val="4BF099C4"/>
@@ -20823,7 +21098,7 @@
       </w:rPr>
     </w:lvl>
   </w:abstractNum>
-  <w:abstractNum w:abstractNumId="13">
+  <w:abstractNum w:abstractNumId="13" w15:restartNumberingAfterBreak="0">
     <w:nsid w:val="27D02345"/>
     <w:multiLevelType w:val="multilevel"/>
     <w:tmpl w:val="782E01F6"/>
@@ -20936,7 +21211,7 @@
       </w:rPr>
     </w:lvl>
   </w:abstractNum>
-  <w:abstractNum w:abstractNumId="14">
+  <w:abstractNum w:abstractNumId="14" w15:restartNumberingAfterBreak="0">
     <w:nsid w:val="290C6CD4"/>
     <w:multiLevelType w:val="multilevel"/>
     <w:tmpl w:val="9D4846CE"/>
@@ -21049,7 +21324,7 @@
       </w:rPr>
     </w:lvl>
   </w:abstractNum>
-  <w:abstractNum w:abstractNumId="15">
+  <w:abstractNum w:abstractNumId="15" w15:restartNumberingAfterBreak="0">
     <w:nsid w:val="2A0F4651"/>
     <w:multiLevelType w:val="multilevel"/>
     <w:tmpl w:val="C7C450B4"/>
@@ -21162,7 +21437,7 @@
       </w:rPr>
     </w:lvl>
   </w:abstractNum>
-  <w:abstractNum w:abstractNumId="16">
+  <w:abstractNum w:abstractNumId="16" w15:restartNumberingAfterBreak="0">
     <w:nsid w:val="2CA738BD"/>
     <w:multiLevelType w:val="multilevel"/>
     <w:tmpl w:val="DE70FDD4"/>
@@ -21275,7 +21550,7 @@
       </w:rPr>
     </w:lvl>
   </w:abstractNum>
-  <w:abstractNum w:abstractNumId="17">
+  <w:abstractNum w:abstractNumId="17" w15:restartNumberingAfterBreak="0">
     <w:nsid w:val="31096701"/>
     <w:multiLevelType w:val="hybridMultilevel"/>
     <w:tmpl w:val="58B6ADEC"/>
@@ -21388,7 +21663,7 @@
       </w:rPr>
     </w:lvl>
   </w:abstractNum>
-  <w:abstractNum w:abstractNumId="18">
+  <w:abstractNum w:abstractNumId="18" w15:restartNumberingAfterBreak="0">
     <w:nsid w:val="31C91781"/>
     <w:multiLevelType w:val="multilevel"/>
     <w:tmpl w:val="DC729852"/>
@@ -21501,7 +21776,7 @@
       </w:rPr>
     </w:lvl>
   </w:abstractNum>
-  <w:abstractNum w:abstractNumId="19">
+  <w:abstractNum w:abstractNumId="19" w15:restartNumberingAfterBreak="0">
     <w:nsid w:val="37A85CFC"/>
     <w:multiLevelType w:val="multilevel"/>
     <w:tmpl w:val="CE8ED028"/>
@@ -21614,7 +21889,7 @@
       </w:rPr>
     </w:lvl>
   </w:abstractNum>
-  <w:abstractNum w:abstractNumId="20">
+  <w:abstractNum w:abstractNumId="20" w15:restartNumberingAfterBreak="0">
     <w:nsid w:val="3A1B60B7"/>
     <w:multiLevelType w:val="hybridMultilevel"/>
     <w:tmpl w:val="D0CCD49A"/>
@@ -21727,7 +22002,7 @@
       </w:rPr>
     </w:lvl>
   </w:abstractNum>
-  <w:abstractNum w:abstractNumId="21">
+  <w:abstractNum w:abstractNumId="21" w15:restartNumberingAfterBreak="0">
     <w:nsid w:val="3F044E9C"/>
     <w:multiLevelType w:val="multilevel"/>
     <w:tmpl w:val="EB2CB3FA"/>
@@ -21840,7 +22115,7 @@
       </w:rPr>
     </w:lvl>
   </w:abstractNum>
-  <w:abstractNum w:abstractNumId="22">
+  <w:abstractNum w:abstractNumId="22" w15:restartNumberingAfterBreak="0">
     <w:nsid w:val="3F13045C"/>
     <w:multiLevelType w:val="multilevel"/>
     <w:tmpl w:val="B7A833D8"/>
@@ -21953,7 +22228,7 @@
       </w:rPr>
     </w:lvl>
   </w:abstractNum>
-  <w:abstractNum w:abstractNumId="23">
+  <w:abstractNum w:abstractNumId="23" w15:restartNumberingAfterBreak="0">
     <w:nsid w:val="45256570"/>
     <w:multiLevelType w:val="multilevel"/>
     <w:tmpl w:val="28FA54B4"/>
@@ -22066,7 +22341,7 @@
       </w:rPr>
     </w:lvl>
   </w:abstractNum>
-  <w:abstractNum w:abstractNumId="24">
+  <w:abstractNum w:abstractNumId="24" w15:restartNumberingAfterBreak="0">
     <w:nsid w:val="4628372E"/>
     <w:multiLevelType w:val="multilevel"/>
     <w:tmpl w:val="290AAD56"/>
@@ -22159,7 +22434,7 @@
       </w:pPr>
     </w:lvl>
   </w:abstractNum>
-  <w:abstractNum w:abstractNumId="25">
+  <w:abstractNum w:abstractNumId="25" w15:restartNumberingAfterBreak="0">
     <w:nsid w:val="4AC9434A"/>
     <w:multiLevelType w:val="multilevel"/>
     <w:tmpl w:val="7114AA28"/>
@@ -22272,100 +22547,7 @@
       </w:rPr>
     </w:lvl>
   </w:abstractNum>
-  <w:abstractNum w:abstractNumId="26">
-    <w:nsid w:val="50047DA4"/>
-    <w:multiLevelType w:val="multilevel"/>
-    <w:tmpl w:val="290AAD56"/>
-    <w:lvl w:ilvl="0">
-      <w:start w:val="1"/>
-      <w:numFmt w:val="decimal"/>
-      <w:lvlText w:val="%1."/>
-      <w:lvlJc w:val="left"/>
-      <w:pPr>
-        <w:ind w:left="720" w:hanging="360"/>
-      </w:pPr>
-    </w:lvl>
-    <w:lvl w:ilvl="1">
-      <w:start w:val="1"/>
-      <w:numFmt w:val="decimal"/>
-      <w:lvlText w:val="%1.%2."/>
-      <w:lvlJc w:val="left"/>
-      <w:pPr>
-        <w:ind w:left="720" w:hanging="360"/>
-      </w:pPr>
-      <w:rPr>
-        <w:strike w:val="0"/>
-        <w:color w:val="000000"/>
-      </w:rPr>
-    </w:lvl>
-    <w:lvl w:ilvl="2">
-      <w:start w:val="1"/>
-      <w:numFmt w:val="decimal"/>
-      <w:lvlText w:val="%1.%2.%3."/>
-      <w:lvlJc w:val="left"/>
-      <w:pPr>
-        <w:ind w:left="1003" w:hanging="720"/>
-      </w:pPr>
-    </w:lvl>
-    <w:lvl w:ilvl="3">
-      <w:start w:val="1"/>
-      <w:numFmt w:val="decimal"/>
-      <w:lvlText w:val="%1.%2.%3.%4."/>
-      <w:lvlJc w:val="left"/>
-      <w:pPr>
-        <w:ind w:left="1080" w:hanging="720"/>
-      </w:pPr>
-      <w:rPr>
-        <w:b/>
-      </w:rPr>
-    </w:lvl>
-    <w:lvl w:ilvl="4">
-      <w:start w:val="1"/>
-      <w:numFmt w:val="decimal"/>
-      <w:lvlText w:val="%1.%2.%3.%4.%5."/>
-      <w:lvlJc w:val="left"/>
-      <w:pPr>
-        <w:ind w:left="1440" w:hanging="1080"/>
-      </w:pPr>
-    </w:lvl>
-    <w:lvl w:ilvl="5">
-      <w:start w:val="1"/>
-      <w:numFmt w:val="decimal"/>
-      <w:lvlText w:val="%1.%2.%3.%4.%5.%6."/>
-      <w:lvlJc w:val="left"/>
-      <w:pPr>
-        <w:ind w:left="1440" w:hanging="1080"/>
-      </w:pPr>
-    </w:lvl>
-    <w:lvl w:ilvl="6">
-      <w:start w:val="1"/>
-      <w:numFmt w:val="decimal"/>
-      <w:lvlText w:val="%1.%2.%3.%4.%5.%6.%7."/>
-      <w:lvlJc w:val="left"/>
-      <w:pPr>
-        <w:ind w:left="1800" w:hanging="1440"/>
-      </w:pPr>
-    </w:lvl>
-    <w:lvl w:ilvl="7">
-      <w:start w:val="1"/>
-      <w:numFmt w:val="decimal"/>
-      <w:lvlText w:val="%1.%2.%3.%4.%5.%6.%7.%8."/>
-      <w:lvlJc w:val="left"/>
-      <w:pPr>
-        <w:ind w:left="1800" w:hanging="1440"/>
-      </w:pPr>
-    </w:lvl>
-    <w:lvl w:ilvl="8">
-      <w:start w:val="1"/>
-      <w:numFmt w:val="decimal"/>
-      <w:lvlText w:val="%1.%2.%3.%4.%5.%6.%7.%8.%9."/>
-      <w:lvlJc w:val="left"/>
-      <w:pPr>
-        <w:ind w:left="2160" w:hanging="1800"/>
-      </w:pPr>
-    </w:lvl>
-  </w:abstractNum>
-  <w:abstractNum w:abstractNumId="27">
+  <w:abstractNum w:abstractNumId="26" w15:restartNumberingAfterBreak="0">
     <w:nsid w:val="511566FF"/>
     <w:multiLevelType w:val="multilevel"/>
     <w:tmpl w:val="28FA54B4"/>
@@ -22478,7 +22660,7 @@
       </w:rPr>
     </w:lvl>
   </w:abstractNum>
-  <w:abstractNum w:abstractNumId="28">
+  <w:abstractNum w:abstractNumId="27" w15:restartNumberingAfterBreak="0">
     <w:nsid w:val="514D2C1B"/>
     <w:multiLevelType w:val="multilevel"/>
     <w:tmpl w:val="77020382"/>
@@ -22591,7 +22773,7 @@
       </w:rPr>
     </w:lvl>
   </w:abstractNum>
-  <w:abstractNum w:abstractNumId="29">
+  <w:abstractNum w:abstractNumId="28" w15:restartNumberingAfterBreak="0">
     <w:nsid w:val="5A2328C4"/>
     <w:multiLevelType w:val="multilevel"/>
     <w:tmpl w:val="2E56E31A"/>
@@ -22704,7 +22886,7 @@
       </w:rPr>
     </w:lvl>
   </w:abstractNum>
-  <w:abstractNum w:abstractNumId="30">
+  <w:abstractNum w:abstractNumId="29" w15:restartNumberingAfterBreak="0">
     <w:nsid w:val="5BA45DB5"/>
     <w:multiLevelType w:val="multilevel"/>
     <w:tmpl w:val="40FEDC28"/>
@@ -22790,7 +22972,7 @@
       </w:pPr>
     </w:lvl>
   </w:abstractNum>
-  <w:abstractNum w:abstractNumId="31">
+  <w:abstractNum w:abstractNumId="30" w15:restartNumberingAfterBreak="0">
     <w:nsid w:val="5C044218"/>
     <w:multiLevelType w:val="multilevel"/>
     <w:tmpl w:val="AA4C9088"/>
@@ -22903,7 +23085,7 @@
       </w:rPr>
     </w:lvl>
   </w:abstractNum>
-  <w:abstractNum w:abstractNumId="32">
+  <w:abstractNum w:abstractNumId="31" w15:restartNumberingAfterBreak="0">
     <w:nsid w:val="5C422129"/>
     <w:multiLevelType w:val="multilevel"/>
     <w:tmpl w:val="B776AD6C"/>
@@ -23016,7 +23198,7 @@
       </w:rPr>
     </w:lvl>
   </w:abstractNum>
-  <w:abstractNum w:abstractNumId="33">
+  <w:abstractNum w:abstractNumId="32" w15:restartNumberingAfterBreak="0">
     <w:nsid w:val="63866748"/>
     <w:multiLevelType w:val="multilevel"/>
     <w:tmpl w:val="B7A833D8"/>
@@ -23129,7 +23311,7 @@
       </w:rPr>
     </w:lvl>
   </w:abstractNum>
-  <w:abstractNum w:abstractNumId="34">
+  <w:abstractNum w:abstractNumId="33" w15:restartNumberingAfterBreak="0">
     <w:nsid w:val="649E5BC3"/>
     <w:multiLevelType w:val="multilevel"/>
     <w:tmpl w:val="28FA54B4"/>
@@ -23242,7 +23424,7 @@
       </w:rPr>
     </w:lvl>
   </w:abstractNum>
-  <w:abstractNum w:abstractNumId="35">
+  <w:abstractNum w:abstractNumId="34" w15:restartNumberingAfterBreak="0">
     <w:nsid w:val="6B2C4FE0"/>
     <w:multiLevelType w:val="multilevel"/>
     <w:tmpl w:val="290AAD56"/>
@@ -23335,7 +23517,7 @@
       </w:pPr>
     </w:lvl>
   </w:abstractNum>
-  <w:abstractNum w:abstractNumId="36">
+  <w:abstractNum w:abstractNumId="35" w15:restartNumberingAfterBreak="0">
     <w:nsid w:val="6CFB1B6B"/>
     <w:multiLevelType w:val="hybridMultilevel"/>
     <w:tmpl w:val="1F8C85A8"/>
@@ -23448,7 +23630,7 @@
       </w:rPr>
     </w:lvl>
   </w:abstractNum>
-  <w:abstractNum w:abstractNumId="37">
+  <w:abstractNum w:abstractNumId="36" w15:restartNumberingAfterBreak="0">
     <w:nsid w:val="6D4A6F03"/>
     <w:multiLevelType w:val="multilevel"/>
     <w:tmpl w:val="290AAD56"/>
@@ -23541,7 +23723,7 @@
       </w:pPr>
     </w:lvl>
   </w:abstractNum>
-  <w:abstractNum w:abstractNumId="38">
+  <w:abstractNum w:abstractNumId="37" w15:restartNumberingAfterBreak="0">
     <w:nsid w:val="714C43C8"/>
     <w:multiLevelType w:val="multilevel"/>
     <w:tmpl w:val="B7A833D8"/>
@@ -23654,7 +23836,7 @@
       </w:rPr>
     </w:lvl>
   </w:abstractNum>
-  <w:abstractNum w:abstractNumId="39">
+  <w:abstractNum w:abstractNumId="38" w15:restartNumberingAfterBreak="0">
     <w:nsid w:val="75661D72"/>
     <w:multiLevelType w:val="multilevel"/>
     <w:tmpl w:val="A7A029AC"/>
@@ -23767,7 +23949,7 @@
       </w:rPr>
     </w:lvl>
   </w:abstractNum>
-  <w:abstractNum w:abstractNumId="40">
+  <w:abstractNum w:abstractNumId="39" w15:restartNumberingAfterBreak="0">
     <w:nsid w:val="76487398"/>
     <w:multiLevelType w:val="multilevel"/>
     <w:tmpl w:val="290AAD56"/>
@@ -23860,7 +24042,7 @@
       </w:pPr>
     </w:lvl>
   </w:abstractNum>
-  <w:abstractNum w:abstractNumId="41">
+  <w:abstractNum w:abstractNumId="40" w15:restartNumberingAfterBreak="0">
     <w:nsid w:val="79160197"/>
     <w:multiLevelType w:val="multilevel"/>
     <w:tmpl w:val="592C8988"/>
@@ -23973,7 +24155,7 @@
       </w:rPr>
     </w:lvl>
   </w:abstractNum>
-  <w:abstractNum w:abstractNumId="42">
+  <w:abstractNum w:abstractNumId="41" w15:restartNumberingAfterBreak="0">
     <w:nsid w:val="79323B87"/>
     <w:multiLevelType w:val="multilevel"/>
     <w:tmpl w:val="28FA54B4"/>
@@ -24086,7 +24268,7 @@
       </w:rPr>
     </w:lvl>
   </w:abstractNum>
-  <w:abstractNum w:abstractNumId="43">
+  <w:abstractNum w:abstractNumId="42" w15:restartNumberingAfterBreak="0">
     <w:nsid w:val="7B17656E"/>
     <w:multiLevelType w:val="multilevel"/>
     <w:tmpl w:val="0B64792A"/>
@@ -24199,143 +24381,140 @@
       </w:rPr>
     </w:lvl>
   </w:abstractNum>
-  <w:num w:numId="1">
+  <w:num w:numId="1" w16cid:durableId="360398001">
+    <w:abstractNumId w:val="34"/>
+  </w:num>
+  <w:num w:numId="2" w16cid:durableId="1344239293">
+    <w:abstractNumId w:val="13"/>
+  </w:num>
+  <w:num w:numId="3" w16cid:durableId="1274556943">
+    <w:abstractNumId w:val="29"/>
+  </w:num>
+  <w:num w:numId="4" w16cid:durableId="280844276">
+    <w:abstractNumId w:val="18"/>
+  </w:num>
+  <w:num w:numId="5" w16cid:durableId="1239630691">
+    <w:abstractNumId w:val="6"/>
+  </w:num>
+  <w:num w:numId="6" w16cid:durableId="246307816">
+    <w:abstractNumId w:val="40"/>
+  </w:num>
+  <w:num w:numId="7" w16cid:durableId="101728449">
+    <w:abstractNumId w:val="25"/>
+  </w:num>
+  <w:num w:numId="8" w16cid:durableId="53893447">
+    <w:abstractNumId w:val="19"/>
+  </w:num>
+  <w:num w:numId="9" w16cid:durableId="578562548">
+    <w:abstractNumId w:val="5"/>
+  </w:num>
+  <w:num w:numId="10" w16cid:durableId="57558765">
+    <w:abstractNumId w:val="21"/>
+  </w:num>
+  <w:num w:numId="11" w16cid:durableId="1534347203">
+    <w:abstractNumId w:val="38"/>
+  </w:num>
+  <w:num w:numId="12" w16cid:durableId="618269288">
+    <w:abstractNumId w:val="1"/>
+  </w:num>
+  <w:num w:numId="13" w16cid:durableId="1793278844">
+    <w:abstractNumId w:val="10"/>
+  </w:num>
+  <w:num w:numId="14" w16cid:durableId="1355182946">
+    <w:abstractNumId w:val="7"/>
+  </w:num>
+  <w:num w:numId="15" w16cid:durableId="967975591">
+    <w:abstractNumId w:val="8"/>
+  </w:num>
+  <w:num w:numId="16" w16cid:durableId="713582256">
+    <w:abstractNumId w:val="27"/>
+  </w:num>
+  <w:num w:numId="17" w16cid:durableId="36053410">
+    <w:abstractNumId w:val="0"/>
+  </w:num>
+  <w:num w:numId="18" w16cid:durableId="1145313114">
+    <w:abstractNumId w:val="42"/>
+  </w:num>
+  <w:num w:numId="19" w16cid:durableId="1060708665">
+    <w:abstractNumId w:val="28"/>
+  </w:num>
+  <w:num w:numId="20" w16cid:durableId="1548757037">
+    <w:abstractNumId w:val="4"/>
+  </w:num>
+  <w:num w:numId="21" w16cid:durableId="961113197">
+    <w:abstractNumId w:val="30"/>
+  </w:num>
+  <w:num w:numId="22" w16cid:durableId="135806892">
+    <w:abstractNumId w:val="15"/>
+  </w:num>
+  <w:num w:numId="23" w16cid:durableId="2131704536">
+    <w:abstractNumId w:val="22"/>
+  </w:num>
+  <w:num w:numId="24" w16cid:durableId="868449396">
+    <w:abstractNumId w:val="16"/>
+  </w:num>
+  <w:num w:numId="25" w16cid:durableId="1119371205">
+    <w:abstractNumId w:val="14"/>
+  </w:num>
+  <w:num w:numId="26" w16cid:durableId="1398817902">
+    <w:abstractNumId w:val="2"/>
+  </w:num>
+  <w:num w:numId="27" w16cid:durableId="625506839">
+    <w:abstractNumId w:val="12"/>
+  </w:num>
+  <w:num w:numId="28" w16cid:durableId="816385727">
     <w:abstractNumId w:val="35"/>
   </w:num>
-  <w:num w:numId="2">
-    <w:abstractNumId w:val="13"/>
+  <w:num w:numId="29" w16cid:durableId="211119763">
+    <w:abstractNumId w:val="11"/>
   </w:num>
-  <w:num w:numId="3">
-    <w:abstractNumId w:val="30"/>
+  <w:num w:numId="30" w16cid:durableId="1137576675">
+    <w:abstractNumId w:val="17"/>
   </w:num>
-  <w:num w:numId="4">
-    <w:abstractNumId w:val="18"/>
+  <w:num w:numId="31" w16cid:durableId="1948610685">
+    <w:abstractNumId w:val="24"/>
   </w:num>
-  <w:num w:numId="5">
-    <w:abstractNumId w:val="6"/>
+  <w:num w:numId="32" w16cid:durableId="1199507288">
+    <w:abstractNumId w:val="31"/>
   </w:num>
-  <w:num w:numId="6">
+  <w:num w:numId="33" w16cid:durableId="1697270414">
+    <w:abstractNumId w:val="39"/>
+  </w:num>
+  <w:num w:numId="34" w16cid:durableId="889150171">
+    <w:abstractNumId w:val="20"/>
+  </w:num>
+  <w:num w:numId="35" w16cid:durableId="87312415">
+    <w:abstractNumId w:val="36"/>
+  </w:num>
+  <w:num w:numId="36" w16cid:durableId="327247454">
+    <w:abstractNumId w:val="37"/>
+  </w:num>
+  <w:num w:numId="37" w16cid:durableId="440077411">
+    <w:abstractNumId w:val="32"/>
+  </w:num>
+  <w:num w:numId="38" w16cid:durableId="63258456">
+    <w:abstractNumId w:val="33"/>
+  </w:num>
+  <w:num w:numId="39" w16cid:durableId="1575311916">
+    <w:abstractNumId w:val="3"/>
+  </w:num>
+  <w:num w:numId="40" w16cid:durableId="1839147305">
     <w:abstractNumId w:val="41"/>
   </w:num>
-  <w:num w:numId="7">
-    <w:abstractNumId w:val="25"/>
-  </w:num>
-  <w:num w:numId="8">
-    <w:abstractNumId w:val="19"/>
-  </w:num>
-  <w:num w:numId="9">
-    <w:abstractNumId w:val="5"/>
-  </w:num>
-  <w:num w:numId="10">
-    <w:abstractNumId w:val="21"/>
-  </w:num>
-  <w:num w:numId="11">
-    <w:abstractNumId w:val="39"/>
-  </w:num>
-  <w:num w:numId="12">
-    <w:abstractNumId w:val="1"/>
-  </w:num>
-  <w:num w:numId="13">
-    <w:abstractNumId w:val="10"/>
-  </w:num>
-  <w:num w:numId="14">
-    <w:abstractNumId w:val="7"/>
-  </w:num>
-  <w:num w:numId="15">
-    <w:abstractNumId w:val="8"/>
-  </w:num>
-  <w:num w:numId="16">
-    <w:abstractNumId w:val="28"/>
-  </w:num>
-  <w:num w:numId="17">
-    <w:abstractNumId w:val="0"/>
-  </w:num>
-  <w:num w:numId="18">
-    <w:abstractNumId w:val="43"/>
-  </w:num>
-  <w:num w:numId="19">
-    <w:abstractNumId w:val="29"/>
-  </w:num>
-  <w:num w:numId="20">
-    <w:abstractNumId w:val="4"/>
-  </w:num>
-  <w:num w:numId="21">
-    <w:abstractNumId w:val="31"/>
-  </w:num>
-  <w:num w:numId="22">
-    <w:abstractNumId w:val="15"/>
-  </w:num>
-  <w:num w:numId="23">
-    <w:abstractNumId w:val="22"/>
-  </w:num>
-  <w:num w:numId="24">
-    <w:abstractNumId w:val="16"/>
-  </w:num>
-  <w:num w:numId="25">
-    <w:abstractNumId w:val="14"/>
-  </w:num>
-  <w:num w:numId="26">
-    <w:abstractNumId w:val="2"/>
-  </w:num>
-  <w:num w:numId="27">
-    <w:abstractNumId w:val="12"/>
-  </w:num>
-  <w:num w:numId="28">
-    <w:abstractNumId w:val="36"/>
-  </w:num>
-  <w:num w:numId="29">
-    <w:abstractNumId w:val="11"/>
-  </w:num>
-  <w:num w:numId="30">
-    <w:abstractNumId w:val="17"/>
-  </w:num>
-  <w:num w:numId="31">
-    <w:abstractNumId w:val="24"/>
-  </w:num>
-  <w:num w:numId="32">
-    <w:abstractNumId w:val="32"/>
-  </w:num>
-  <w:num w:numId="33">
-    <w:abstractNumId w:val="40"/>
-  </w:num>
-  <w:num w:numId="34">
-    <w:abstractNumId w:val="20"/>
-  </w:num>
-  <w:num w:numId="35">
-    <w:abstractNumId w:val="37"/>
-  </w:num>
-  <w:num w:numId="36">
-    <w:abstractNumId w:val="38"/>
-  </w:num>
-  <w:num w:numId="37">
-    <w:abstractNumId w:val="33"/>
-  </w:num>
-  <w:num w:numId="38">
-    <w:abstractNumId w:val="34"/>
-  </w:num>
-  <w:num w:numId="39">
-    <w:abstractNumId w:val="3"/>
-  </w:num>
-  <w:num w:numId="40">
-    <w:abstractNumId w:val="42"/>
-  </w:num>
-  <w:num w:numId="41">
+  <w:num w:numId="41" w16cid:durableId="526990770">
     <w:abstractNumId w:val="9"/>
   </w:num>
-  <w:num w:numId="42">
-    <w:abstractNumId w:val="27"/>
+  <w:num w:numId="42" w16cid:durableId="207765865">
+    <w:abstractNumId w:val="26"/>
   </w:num>
-  <w:num w:numId="43">
+  <w:num w:numId="43" w16cid:durableId="921333225">
     <w:abstractNumId w:val="23"/>
-  </w:num>
-  <w:num w:numId="44">
-    <w:abstractNumId w:val="26"/>
   </w:num>
 </w:numbering>
 </file>
 
 <file path=word/styles.xml><?xml version="1.0" encoding="utf-8"?>
-<w:styles xmlns:mc="http://schemas.openxmlformats.org/markup-compatibility/2006" xmlns:r="http://schemas.openxmlformats.org/officeDocument/2006/relationships" xmlns:w="http://schemas.openxmlformats.org/wordprocessingml/2006/main" xmlns:w14="http://schemas.microsoft.com/office/word/2010/wordml" xmlns:w15="http://schemas.microsoft.com/office/word/2012/wordml" mc:Ignorable="w14 w15">
+<w:styles xmlns:mc="http://schemas.openxmlformats.org/markup-compatibility/2006" xmlns:r="http://schemas.openxmlformats.org/officeDocument/2006/relationships" xmlns:w="http://schemas.openxmlformats.org/wordprocessingml/2006/main" xmlns:w14="http://schemas.microsoft.com/office/word/2010/wordml" xmlns:w15="http://schemas.microsoft.com/office/word/2012/wordml" xmlns:w16cex="http://schemas.microsoft.com/office/word/2018/wordml/cex" xmlns:w16cid="http://schemas.microsoft.com/office/word/2016/wordml/cid" xmlns:w16="http://schemas.microsoft.com/office/word/2018/wordml" xmlns:w16sdtdh="http://schemas.microsoft.com/office/word/2020/wordml/sdtdatahash" xmlns:w16se="http://schemas.microsoft.com/office/word/2015/wordml/symex" mc:Ignorable="w14 w15 w16se w16cid w16 w16cex w16sdtdh">
   <w:docDefaults>
     <w:rPrDefault>
       <w:rPr>
@@ -24350,7 +24529,7 @@
       </w:pPr>
     </w:pPrDefault>
   </w:docDefaults>
-  <w:latentStyles w:defLockedState="0" w:defUIPriority="99" w:defSemiHidden="0" w:defUnhideWhenUsed="0" w:defQFormat="0" w:count="371">
+  <w:latentStyles w:defLockedState="0" w:defUIPriority="99" w:defSemiHidden="0" w:defUnhideWhenUsed="0" w:defQFormat="0" w:count="376">
     <w:lsdException w:name="Normal" w:uiPriority="0" w:qFormat="1"/>
     <w:lsdException w:name="heading 1" w:uiPriority="9" w:qFormat="1"/>
     <w:lsdException w:name="heading 2" w:semiHidden="1" w:uiPriority="9" w:unhideWhenUsed="1" w:qFormat="1"/>
@@ -24456,7 +24635,6 @@
     <w:lsdException w:name="HTML Sample" w:semiHidden="1" w:unhideWhenUsed="1"/>
     <w:lsdException w:name="HTML Typewriter" w:semiHidden="1" w:unhideWhenUsed="1"/>
     <w:lsdException w:name="HTML Variable" w:semiHidden="1" w:unhideWhenUsed="1"/>
-    <w:lsdException w:name="Normal Table" w:semiHidden="1" w:unhideWhenUsed="1"/>
     <w:lsdException w:name="annotation subject" w:semiHidden="1" w:unhideWhenUsed="1"/>
     <w:lsdException w:name="No List" w:semiHidden="1" w:unhideWhenUsed="1"/>
     <w:lsdException w:name="Outline List 1" w:semiHidden="1" w:unhideWhenUsed="1"/>
@@ -24499,11 +24677,8 @@
     <w:lsdException w:name="Table Contemporary" w:semiHidden="1" w:unhideWhenUsed="1"/>
     <w:lsdException w:name="Table Elegant" w:semiHidden="1" w:unhideWhenUsed="1"/>
     <w:lsdException w:name="Table Professional" w:semiHidden="1" w:unhideWhenUsed="1"/>
-    <w:lsdException w:name="Table Subtle 1" w:semiHidden="1" w:unhideWhenUsed="1"/>
     <w:lsdException w:name="Table Subtle 2" w:semiHidden="1" w:unhideWhenUsed="1"/>
     <w:lsdException w:name="Table Web 1" w:semiHidden="1" w:unhideWhenUsed="1"/>
-    <w:lsdException w:name="Table Web 2" w:semiHidden="1" w:unhideWhenUsed="1"/>
-    <w:lsdException w:name="Table Web 3" w:semiHidden="1" w:unhideWhenUsed="1"/>
     <w:lsdException w:name="Balloon Text" w:semiHidden="1" w:unhideWhenUsed="1"/>
     <w:lsdException w:name="Table Grid" w:uiPriority="39"/>
     <w:lsdException w:name="Table Theme" w:semiHidden="1" w:unhideWhenUsed="1"/>
@@ -24722,6 +24897,11 @@
     <w:lsdException w:name="List Table 5 Dark Accent 6" w:uiPriority="50"/>
     <w:lsdException w:name="List Table 6 Colorful Accent 6" w:uiPriority="51"/>
     <w:lsdException w:name="List Table 7 Colorful Accent 6" w:uiPriority="52"/>
+    <w:lsdException w:name="Mention" w:semiHidden="1" w:unhideWhenUsed="1"/>
+    <w:lsdException w:name="Smart Hyperlink" w:semiHidden="1" w:unhideWhenUsed="1"/>
+    <w:lsdException w:name="Hashtag" w:semiHidden="1" w:unhideWhenUsed="1"/>
+    <w:lsdException w:name="Unresolved Mention" w:semiHidden="1" w:unhideWhenUsed="1"/>
+    <w:lsdException w:name="Smart Link" w:semiHidden="1" w:unhideWhenUsed="1"/>
   </w:latentStyles>
   <w:style w:type="paragraph" w:default="1" w:styleId="Normal">
     <w:name w:val="Normal"/>
@@ -24922,11 +25102,11 @@
       </w:tblCellMar>
     </w:tblPr>
   </w:style>
-  <w:style w:type="paragraph" w:styleId="Puesto">
+  <w:style w:type="paragraph" w:styleId="Ttulo">
     <w:name w:val="Title"/>
     <w:basedOn w:val="Normal"/>
     <w:next w:val="Normal"/>
-    <w:link w:val="PuestoCar"/>
+    <w:link w:val="TtuloCar"/>
     <w:uiPriority w:val="10"/>
     <w:qFormat/>
     <w:rsid w:val="00234500"/>
@@ -25122,10 +25302,10 @@
       </w:tblCellMar>
     </w:tblPr>
   </w:style>
-  <w:style w:type="character" w:customStyle="1" w:styleId="PuestoCar">
-    <w:name w:val="Puesto Car"/>
+  <w:style w:type="character" w:customStyle="1" w:styleId="TtuloCar">
+    <w:name w:val="Título Car"/>
     <w:basedOn w:val="Fuentedeprrafopredeter"/>
-    <w:link w:val="Puesto"/>
+    <w:link w:val="Ttulo"/>
     <w:rsid w:val="00234500"/>
     <w:rPr>
       <w:rFonts w:ascii="Arial" w:eastAsia="Arial" w:hAnsi="Arial" w:cs="Arial"/>
@@ -25220,7 +25400,7 @@
       <w:lang w:eastAsia="es-ES"/>
     </w:rPr>
   </w:style>
-  <w:style w:type="paragraph" w:styleId="TtulodeTDC">
+  <w:style w:type="paragraph" w:styleId="TtuloTDC">
     <w:name w:val="TOC Heading"/>
     <w:basedOn w:val="Ttulo1"/>
     <w:next w:val="Normal"/>
@@ -25528,9 +25708,7 @@
       <w:tblStyleRowBandSize w:val="1"/>
       <w:tblStyleColBandSize w:val="1"/>
       <w:tblCellMar>
-        <w:top w:w="0" w:type="dxa"/>
         <w:left w:w="115" w:type="dxa"/>
-        <w:bottom w:w="0" w:type="dxa"/>
         <w:right w:w="115" w:type="dxa"/>
       </w:tblCellMar>
     </w:tblPr>
@@ -25541,9 +25719,7 @@
       <w:tblStyleRowBandSize w:val="1"/>
       <w:tblStyleColBandSize w:val="1"/>
       <w:tblCellMar>
-        <w:top w:w="0" w:type="dxa"/>
         <w:left w:w="115" w:type="dxa"/>
-        <w:bottom w:w="0" w:type="dxa"/>
         <w:right w:w="115" w:type="dxa"/>
       </w:tblCellMar>
     </w:tblPr>
@@ -25554,9 +25730,7 @@
       <w:tblStyleRowBandSize w:val="1"/>
       <w:tblStyleColBandSize w:val="1"/>
       <w:tblCellMar>
-        <w:top w:w="0" w:type="dxa"/>
         <w:left w:w="115" w:type="dxa"/>
-        <w:bottom w:w="0" w:type="dxa"/>
         <w:right w:w="115" w:type="dxa"/>
       </w:tblCellMar>
     </w:tblPr>
@@ -25567,9 +25741,7 @@
       <w:tblStyleRowBandSize w:val="1"/>
       <w:tblStyleColBandSize w:val="1"/>
       <w:tblCellMar>
-        <w:top w:w="0" w:type="dxa"/>
         <w:left w:w="80" w:type="dxa"/>
-        <w:bottom w:w="0" w:type="dxa"/>
         <w:right w:w="80" w:type="dxa"/>
       </w:tblCellMar>
     </w:tblPr>
@@ -25580,9 +25752,7 @@
       <w:tblStyleRowBandSize w:val="1"/>
       <w:tblStyleColBandSize w:val="1"/>
       <w:tblCellMar>
-        <w:top w:w="0" w:type="dxa"/>
         <w:left w:w="115" w:type="dxa"/>
-        <w:bottom w:w="0" w:type="dxa"/>
         <w:right w:w="115" w:type="dxa"/>
       </w:tblCellMar>
     </w:tblPr>
@@ -25593,9 +25763,7 @@
       <w:tblStyleRowBandSize w:val="1"/>
       <w:tblStyleColBandSize w:val="1"/>
       <w:tblCellMar>
-        <w:top w:w="0" w:type="dxa"/>
         <w:left w:w="115" w:type="dxa"/>
-        <w:bottom w:w="0" w:type="dxa"/>
         <w:right w:w="115" w:type="dxa"/>
       </w:tblCellMar>
     </w:tblPr>
@@ -25606,9 +25774,7 @@
       <w:tblStyleRowBandSize w:val="1"/>
       <w:tblStyleColBandSize w:val="1"/>
       <w:tblCellMar>
-        <w:top w:w="0" w:type="dxa"/>
         <w:left w:w="115" w:type="dxa"/>
-        <w:bottom w:w="0" w:type="dxa"/>
         <w:right w:w="115" w:type="dxa"/>
       </w:tblCellMar>
     </w:tblPr>
@@ -25619,9 +25785,7 @@
       <w:tblStyleRowBandSize w:val="1"/>
       <w:tblStyleColBandSize w:val="1"/>
       <w:tblCellMar>
-        <w:top w:w="0" w:type="dxa"/>
         <w:left w:w="115" w:type="dxa"/>
-        <w:bottom w:w="0" w:type="dxa"/>
         <w:right w:w="115" w:type="dxa"/>
       </w:tblCellMar>
     </w:tblPr>
@@ -25632,9 +25796,7 @@
       <w:tblStyleRowBandSize w:val="1"/>
       <w:tblStyleColBandSize w:val="1"/>
       <w:tblCellMar>
-        <w:top w:w="0" w:type="dxa"/>
         <w:left w:w="115" w:type="dxa"/>
-        <w:bottom w:w="0" w:type="dxa"/>
         <w:right w:w="115" w:type="dxa"/>
       </w:tblCellMar>
     </w:tblPr>
@@ -25645,9 +25807,7 @@
       <w:tblStyleRowBandSize w:val="1"/>
       <w:tblStyleColBandSize w:val="1"/>
       <w:tblCellMar>
-        <w:top w:w="0" w:type="dxa"/>
         <w:left w:w="115" w:type="dxa"/>
-        <w:bottom w:w="0" w:type="dxa"/>
         <w:right w:w="115" w:type="dxa"/>
       </w:tblCellMar>
     </w:tblPr>
@@ -25658,9 +25818,7 @@
       <w:tblStyleRowBandSize w:val="1"/>
       <w:tblStyleColBandSize w:val="1"/>
       <w:tblCellMar>
-        <w:top w:w="0" w:type="dxa"/>
         <w:left w:w="115" w:type="dxa"/>
-        <w:bottom w:w="0" w:type="dxa"/>
         <w:right w:w="115" w:type="dxa"/>
       </w:tblCellMar>
     </w:tblPr>
@@ -25671,9 +25829,7 @@
       <w:tblStyleRowBandSize w:val="1"/>
       <w:tblStyleColBandSize w:val="1"/>
       <w:tblCellMar>
-        <w:top w:w="0" w:type="dxa"/>
         <w:left w:w="115" w:type="dxa"/>
-        <w:bottom w:w="0" w:type="dxa"/>
         <w:right w:w="115" w:type="dxa"/>
       </w:tblCellMar>
     </w:tblPr>
@@ -25684,9 +25840,7 @@
       <w:tblStyleRowBandSize w:val="1"/>
       <w:tblStyleColBandSize w:val="1"/>
       <w:tblCellMar>
-        <w:top w:w="0" w:type="dxa"/>
         <w:left w:w="115" w:type="dxa"/>
-        <w:bottom w:w="0" w:type="dxa"/>
         <w:right w:w="115" w:type="dxa"/>
       </w:tblCellMar>
     </w:tblPr>
@@ -25697,9 +25851,7 @@
       <w:tblStyleRowBandSize w:val="1"/>
       <w:tblStyleColBandSize w:val="1"/>
       <w:tblCellMar>
-        <w:top w:w="0" w:type="dxa"/>
         <w:left w:w="115" w:type="dxa"/>
-        <w:bottom w:w="0" w:type="dxa"/>
         <w:right w:w="115" w:type="dxa"/>
       </w:tblCellMar>
     </w:tblPr>
@@ -25710,9 +25862,7 @@
       <w:tblStyleRowBandSize w:val="1"/>
       <w:tblStyleColBandSize w:val="1"/>
       <w:tblCellMar>
-        <w:top w:w="0" w:type="dxa"/>
         <w:left w:w="115" w:type="dxa"/>
-        <w:bottom w:w="0" w:type="dxa"/>
         <w:right w:w="115" w:type="dxa"/>
       </w:tblCellMar>
     </w:tblPr>
@@ -25723,9 +25873,7 @@
       <w:tblStyleRowBandSize w:val="1"/>
       <w:tblStyleColBandSize w:val="1"/>
       <w:tblCellMar>
-        <w:top w:w="0" w:type="dxa"/>
         <w:left w:w="115" w:type="dxa"/>
-        <w:bottom w:w="0" w:type="dxa"/>
         <w:right w:w="115" w:type="dxa"/>
       </w:tblCellMar>
     </w:tblPr>
@@ -25736,9 +25884,7 @@
       <w:tblStyleRowBandSize w:val="1"/>
       <w:tblStyleColBandSize w:val="1"/>
       <w:tblCellMar>
-        <w:top w:w="0" w:type="dxa"/>
         <w:left w:w="115" w:type="dxa"/>
-        <w:bottom w:w="0" w:type="dxa"/>
         <w:right w:w="115" w:type="dxa"/>
       </w:tblCellMar>
     </w:tblPr>
@@ -25749,9 +25895,7 @@
       <w:tblStyleRowBandSize w:val="1"/>
       <w:tblStyleColBandSize w:val="1"/>
       <w:tblCellMar>
-        <w:top w:w="0" w:type="dxa"/>
         <w:left w:w="115" w:type="dxa"/>
-        <w:bottom w:w="0" w:type="dxa"/>
         <w:right w:w="115" w:type="dxa"/>
       </w:tblCellMar>
     </w:tblPr>
@@ -25762,9 +25906,7 @@
       <w:tblStyleRowBandSize w:val="1"/>
       <w:tblStyleColBandSize w:val="1"/>
       <w:tblCellMar>
-        <w:top w:w="0" w:type="dxa"/>
         <w:left w:w="115" w:type="dxa"/>
-        <w:bottom w:w="0" w:type="dxa"/>
         <w:right w:w="115" w:type="dxa"/>
       </w:tblCellMar>
     </w:tblPr>
@@ -25775,9 +25917,7 @@
       <w:tblStyleRowBandSize w:val="1"/>
       <w:tblStyleColBandSize w:val="1"/>
       <w:tblCellMar>
-        <w:top w:w="0" w:type="dxa"/>
         <w:left w:w="115" w:type="dxa"/>
-        <w:bottom w:w="0" w:type="dxa"/>
         <w:right w:w="115" w:type="dxa"/>
       </w:tblCellMar>
     </w:tblPr>
@@ -25788,9 +25928,7 @@
       <w:tblStyleRowBandSize w:val="1"/>
       <w:tblStyleColBandSize w:val="1"/>
       <w:tblCellMar>
-        <w:top w:w="0" w:type="dxa"/>
         <w:left w:w="115" w:type="dxa"/>
-        <w:bottom w:w="0" w:type="dxa"/>
         <w:right w:w="115" w:type="dxa"/>
       </w:tblCellMar>
     </w:tblPr>
@@ -25801,9 +25939,7 @@
       <w:tblStyleRowBandSize w:val="1"/>
       <w:tblStyleColBandSize w:val="1"/>
       <w:tblCellMar>
-        <w:top w:w="0" w:type="dxa"/>
         <w:left w:w="115" w:type="dxa"/>
-        <w:bottom w:w="0" w:type="dxa"/>
         <w:right w:w="115" w:type="dxa"/>
       </w:tblCellMar>
     </w:tblPr>
@@ -25817,9 +25953,7 @@
       <w:tblStyleRowBandSize w:val="1"/>
       <w:tblStyleColBandSize w:val="1"/>
       <w:tblCellMar>
-        <w:top w:w="0" w:type="dxa"/>
         <w:left w:w="115" w:type="dxa"/>
-        <w:bottom w:w="0" w:type="dxa"/>
         <w:right w:w="115" w:type="dxa"/>
       </w:tblCellMar>
     </w:tblPr>
@@ -25833,9 +25967,7 @@
       <w:tblStyleRowBandSize w:val="1"/>
       <w:tblStyleColBandSize w:val="1"/>
       <w:tblCellMar>
-        <w:top w:w="0" w:type="dxa"/>
         <w:left w:w="115" w:type="dxa"/>
-        <w:bottom w:w="0" w:type="dxa"/>
         <w:right w:w="115" w:type="dxa"/>
       </w:tblCellMar>
     </w:tblPr>
@@ -25849,9 +25981,7 @@
       <w:tblStyleRowBandSize w:val="1"/>
       <w:tblStyleColBandSize w:val="1"/>
       <w:tblCellMar>
-        <w:top w:w="0" w:type="dxa"/>
         <w:left w:w="115" w:type="dxa"/>
-        <w:bottom w:w="0" w:type="dxa"/>
         <w:right w:w="115" w:type="dxa"/>
       </w:tblCellMar>
     </w:tblPr>
@@ -25865,9 +25995,7 @@
       <w:tblStyleRowBandSize w:val="1"/>
       <w:tblStyleColBandSize w:val="1"/>
       <w:tblCellMar>
-        <w:top w:w="0" w:type="dxa"/>
         <w:left w:w="115" w:type="dxa"/>
-        <w:bottom w:w="0" w:type="dxa"/>
         <w:right w:w="115" w:type="dxa"/>
       </w:tblCellMar>
     </w:tblPr>
@@ -25881,9 +26009,7 @@
       <w:tblStyleRowBandSize w:val="1"/>
       <w:tblStyleColBandSize w:val="1"/>
       <w:tblCellMar>
-        <w:top w:w="0" w:type="dxa"/>
         <w:left w:w="115" w:type="dxa"/>
-        <w:bottom w:w="0" w:type="dxa"/>
         <w:right w:w="115" w:type="dxa"/>
       </w:tblCellMar>
     </w:tblPr>
@@ -25897,9 +26023,7 @@
       <w:tblStyleRowBandSize w:val="1"/>
       <w:tblStyleColBandSize w:val="1"/>
       <w:tblCellMar>
-        <w:top w:w="0" w:type="dxa"/>
         <w:left w:w="115" w:type="dxa"/>
-        <w:bottom w:w="0" w:type="dxa"/>
         <w:right w:w="115" w:type="dxa"/>
       </w:tblCellMar>
     </w:tblPr>
@@ -25913,9 +26037,7 @@
       <w:tblStyleRowBandSize w:val="1"/>
       <w:tblStyleColBandSize w:val="1"/>
       <w:tblCellMar>
-        <w:top w:w="0" w:type="dxa"/>
         <w:left w:w="115" w:type="dxa"/>
-        <w:bottom w:w="0" w:type="dxa"/>
         <w:right w:w="115" w:type="dxa"/>
       </w:tblCellMar>
     </w:tblPr>
@@ -25929,9 +26051,7 @@
       <w:tblStyleRowBandSize w:val="1"/>
       <w:tblStyleColBandSize w:val="1"/>
       <w:tblCellMar>
-        <w:top w:w="0" w:type="dxa"/>
         <w:left w:w="115" w:type="dxa"/>
-        <w:bottom w:w="0" w:type="dxa"/>
         <w:right w:w="115" w:type="dxa"/>
       </w:tblCellMar>
     </w:tblPr>
@@ -25945,9 +26065,7 @@
       <w:tblStyleRowBandSize w:val="1"/>
       <w:tblStyleColBandSize w:val="1"/>
       <w:tblCellMar>
-        <w:top w:w="0" w:type="dxa"/>
         <w:left w:w="115" w:type="dxa"/>
-        <w:bottom w:w="0" w:type="dxa"/>
         <w:right w:w="115" w:type="dxa"/>
       </w:tblCellMar>
     </w:tblPr>
@@ -25961,9 +26079,7 @@
       <w:tblStyleRowBandSize w:val="1"/>
       <w:tblStyleColBandSize w:val="1"/>
       <w:tblCellMar>
-        <w:top w:w="0" w:type="dxa"/>
         <w:left w:w="115" w:type="dxa"/>
-        <w:bottom w:w="0" w:type="dxa"/>
         <w:right w:w="115" w:type="dxa"/>
       </w:tblCellMar>
     </w:tblPr>
@@ -25977,9 +26093,7 @@
       <w:tblStyleRowBandSize w:val="1"/>
       <w:tblStyleColBandSize w:val="1"/>
       <w:tblCellMar>
-        <w:top w:w="0" w:type="dxa"/>
         <w:left w:w="115" w:type="dxa"/>
-        <w:bottom w:w="0" w:type="dxa"/>
         <w:right w:w="115" w:type="dxa"/>
       </w:tblCellMar>
     </w:tblPr>
@@ -25993,9 +26107,7 @@
       <w:tblStyleRowBandSize w:val="1"/>
       <w:tblStyleColBandSize w:val="1"/>
       <w:tblCellMar>
-        <w:top w:w="0" w:type="dxa"/>
         <w:left w:w="115" w:type="dxa"/>
-        <w:bottom w:w="0" w:type="dxa"/>
         <w:right w:w="115" w:type="dxa"/>
       </w:tblCellMar>
     </w:tblPr>
@@ -26009,9 +26121,7 @@
       <w:tblStyleRowBandSize w:val="1"/>
       <w:tblStyleColBandSize w:val="1"/>
       <w:tblCellMar>
-        <w:top w:w="0" w:type="dxa"/>
         <w:left w:w="115" w:type="dxa"/>
-        <w:bottom w:w="0" w:type="dxa"/>
         <w:right w:w="115" w:type="dxa"/>
       </w:tblCellMar>
     </w:tblPr>
@@ -26025,9 +26135,7 @@
       <w:tblStyleRowBandSize w:val="1"/>
       <w:tblStyleColBandSize w:val="1"/>
       <w:tblCellMar>
-        <w:top w:w="0" w:type="dxa"/>
         <w:left w:w="115" w:type="dxa"/>
-        <w:bottom w:w="0" w:type="dxa"/>
         <w:right w:w="115" w:type="dxa"/>
       </w:tblCellMar>
     </w:tblPr>
@@ -26041,9 +26149,7 @@
       <w:tblStyleRowBandSize w:val="1"/>
       <w:tblStyleColBandSize w:val="1"/>
       <w:tblCellMar>
-        <w:top w:w="0" w:type="dxa"/>
         <w:left w:w="115" w:type="dxa"/>
-        <w:bottom w:w="0" w:type="dxa"/>
         <w:right w:w="115" w:type="dxa"/>
       </w:tblCellMar>
     </w:tblPr>
@@ -26057,9 +26163,7 @@
       <w:tblStyleRowBandSize w:val="1"/>
       <w:tblStyleColBandSize w:val="1"/>
       <w:tblCellMar>
-        <w:top w:w="0" w:type="dxa"/>
         <w:left w:w="115" w:type="dxa"/>
-        <w:bottom w:w="0" w:type="dxa"/>
         <w:right w:w="115" w:type="dxa"/>
       </w:tblCellMar>
     </w:tblPr>
@@ -26073,9 +26177,7 @@
       <w:tblStyleRowBandSize w:val="1"/>
       <w:tblStyleColBandSize w:val="1"/>
       <w:tblCellMar>
-        <w:top w:w="0" w:type="dxa"/>
         <w:left w:w="115" w:type="dxa"/>
-        <w:bottom w:w="0" w:type="dxa"/>
         <w:right w:w="115" w:type="dxa"/>
       </w:tblCellMar>
     </w:tblPr>
@@ -26089,9 +26191,7 @@
       <w:tblStyleRowBandSize w:val="1"/>
       <w:tblStyleColBandSize w:val="1"/>
       <w:tblCellMar>
-        <w:top w:w="0" w:type="dxa"/>
         <w:left w:w="115" w:type="dxa"/>
-        <w:bottom w:w="0" w:type="dxa"/>
         <w:right w:w="115" w:type="dxa"/>
       </w:tblCellMar>
     </w:tblPr>
@@ -26105,9 +26205,7 @@
       <w:tblStyleRowBandSize w:val="1"/>
       <w:tblStyleColBandSize w:val="1"/>
       <w:tblCellMar>
-        <w:top w:w="0" w:type="dxa"/>
         <w:left w:w="115" w:type="dxa"/>
-        <w:bottom w:w="0" w:type="dxa"/>
         <w:right w:w="115" w:type="dxa"/>
       </w:tblCellMar>
     </w:tblPr>
@@ -26121,9 +26219,7 @@
       <w:tblStyleRowBandSize w:val="1"/>
       <w:tblStyleColBandSize w:val="1"/>
       <w:tblCellMar>
-        <w:top w:w="0" w:type="dxa"/>
         <w:left w:w="115" w:type="dxa"/>
-        <w:bottom w:w="0" w:type="dxa"/>
         <w:right w:w="115" w:type="dxa"/>
       </w:tblCellMar>
     </w:tblPr>
@@ -26137,9 +26233,7 @@
       <w:tblStyleRowBandSize w:val="1"/>
       <w:tblStyleColBandSize w:val="1"/>
       <w:tblCellMar>
-        <w:top w:w="0" w:type="dxa"/>
         <w:left w:w="115" w:type="dxa"/>
-        <w:bottom w:w="0" w:type="dxa"/>
         <w:right w:w="115" w:type="dxa"/>
       </w:tblCellMar>
     </w:tblPr>
@@ -26153,9 +26247,7 @@
       <w:tblStyleRowBandSize w:val="1"/>
       <w:tblStyleColBandSize w:val="1"/>
       <w:tblCellMar>
-        <w:top w:w="0" w:type="dxa"/>
         <w:left w:w="115" w:type="dxa"/>
-        <w:bottom w:w="0" w:type="dxa"/>
         <w:right w:w="115" w:type="dxa"/>
       </w:tblCellMar>
     </w:tblPr>
@@ -26169,9 +26261,7 @@
       <w:tblStyleRowBandSize w:val="1"/>
       <w:tblStyleColBandSize w:val="1"/>
       <w:tblCellMar>
-        <w:top w:w="0" w:type="dxa"/>
         <w:left w:w="115" w:type="dxa"/>
-        <w:bottom w:w="0" w:type="dxa"/>
         <w:right w:w="115" w:type="dxa"/>
       </w:tblCellMar>
     </w:tblPr>
@@ -26185,9 +26275,7 @@
       <w:tblStyleRowBandSize w:val="1"/>
       <w:tblStyleColBandSize w:val="1"/>
       <w:tblCellMar>
-        <w:top w:w="0" w:type="dxa"/>
         <w:left w:w="115" w:type="dxa"/>
-        <w:bottom w:w="0" w:type="dxa"/>
         <w:right w:w="115" w:type="dxa"/>
       </w:tblCellMar>
     </w:tblPr>
@@ -26201,9 +26289,7 @@
       <w:tblStyleRowBandSize w:val="1"/>
       <w:tblStyleColBandSize w:val="1"/>
       <w:tblCellMar>
-        <w:top w:w="0" w:type="dxa"/>
         <w:left w:w="115" w:type="dxa"/>
-        <w:bottom w:w="0" w:type="dxa"/>
         <w:right w:w="115" w:type="dxa"/>
       </w:tblCellMar>
     </w:tblPr>
@@ -26217,9 +26303,7 @@
       <w:tblStyleRowBandSize w:val="1"/>
       <w:tblStyleColBandSize w:val="1"/>
       <w:tblCellMar>
-        <w:top w:w="0" w:type="dxa"/>
         <w:left w:w="115" w:type="dxa"/>
-        <w:bottom w:w="0" w:type="dxa"/>
         <w:right w:w="115" w:type="dxa"/>
       </w:tblCellMar>
     </w:tblPr>
@@ -26233,9 +26317,7 @@
       <w:tblStyleRowBandSize w:val="1"/>
       <w:tblStyleColBandSize w:val="1"/>
       <w:tblCellMar>
-        <w:top w:w="0" w:type="dxa"/>
         <w:left w:w="115" w:type="dxa"/>
-        <w:bottom w:w="0" w:type="dxa"/>
         <w:right w:w="115" w:type="dxa"/>
       </w:tblCellMar>
     </w:tblPr>
@@ -26249,9 +26331,7 @@
       <w:tblStyleRowBandSize w:val="1"/>
       <w:tblStyleColBandSize w:val="1"/>
       <w:tblCellMar>
-        <w:top w:w="0" w:type="dxa"/>
         <w:left w:w="115" w:type="dxa"/>
-        <w:bottom w:w="0" w:type="dxa"/>
         <w:right w:w="115" w:type="dxa"/>
       </w:tblCellMar>
     </w:tblPr>
@@ -26265,9 +26345,7 @@
       <w:tblStyleRowBandSize w:val="1"/>
       <w:tblStyleColBandSize w:val="1"/>
       <w:tblCellMar>
-        <w:top w:w="0" w:type="dxa"/>
         <w:left w:w="115" w:type="dxa"/>
-        <w:bottom w:w="0" w:type="dxa"/>
         <w:right w:w="115" w:type="dxa"/>
       </w:tblCellMar>
     </w:tblPr>
@@ -26281,9 +26359,7 @@
       <w:tblStyleRowBandSize w:val="1"/>
       <w:tblStyleColBandSize w:val="1"/>
       <w:tblCellMar>
-        <w:top w:w="0" w:type="dxa"/>
         <w:left w:w="115" w:type="dxa"/>
-        <w:bottom w:w="0" w:type="dxa"/>
         <w:right w:w="115" w:type="dxa"/>
       </w:tblCellMar>
     </w:tblPr>
@@ -26297,9 +26373,7 @@
       <w:tblStyleRowBandSize w:val="1"/>
       <w:tblStyleColBandSize w:val="1"/>
       <w:tblCellMar>
-        <w:top w:w="0" w:type="dxa"/>
         <w:left w:w="115" w:type="dxa"/>
-        <w:bottom w:w="0" w:type="dxa"/>
         <w:right w:w="115" w:type="dxa"/>
       </w:tblCellMar>
     </w:tblPr>
@@ -26313,9 +26387,7 @@
       <w:tblStyleRowBandSize w:val="1"/>
       <w:tblStyleColBandSize w:val="1"/>
       <w:tblCellMar>
-        <w:top w:w="0" w:type="dxa"/>
         <w:left w:w="115" w:type="dxa"/>
-        <w:bottom w:w="0" w:type="dxa"/>
         <w:right w:w="115" w:type="dxa"/>
       </w:tblCellMar>
     </w:tblPr>
@@ -26329,9 +26401,7 @@
       <w:tblStyleRowBandSize w:val="1"/>
       <w:tblStyleColBandSize w:val="1"/>
       <w:tblCellMar>
-        <w:top w:w="0" w:type="dxa"/>
         <w:left w:w="115" w:type="dxa"/>
-        <w:bottom w:w="0" w:type="dxa"/>
         <w:right w:w="115" w:type="dxa"/>
       </w:tblCellMar>
     </w:tblPr>
@@ -26345,9 +26415,7 @@
       <w:tblStyleRowBandSize w:val="1"/>
       <w:tblStyleColBandSize w:val="1"/>
       <w:tblCellMar>
-        <w:top w:w="0" w:type="dxa"/>
         <w:left w:w="115" w:type="dxa"/>
-        <w:bottom w:w="0" w:type="dxa"/>
         <w:right w:w="115" w:type="dxa"/>
       </w:tblCellMar>
     </w:tblPr>
@@ -26361,9 +26429,7 @@
       <w:tblStyleRowBandSize w:val="1"/>
       <w:tblStyleColBandSize w:val="1"/>
       <w:tblCellMar>
-        <w:top w:w="0" w:type="dxa"/>
         <w:left w:w="115" w:type="dxa"/>
-        <w:bottom w:w="0" w:type="dxa"/>
         <w:right w:w="115" w:type="dxa"/>
       </w:tblCellMar>
     </w:tblPr>
@@ -26377,9 +26443,7 @@
       <w:tblStyleRowBandSize w:val="1"/>
       <w:tblStyleColBandSize w:val="1"/>
       <w:tblCellMar>
-        <w:top w:w="0" w:type="dxa"/>
         <w:left w:w="115" w:type="dxa"/>
-        <w:bottom w:w="0" w:type="dxa"/>
         <w:right w:w="115" w:type="dxa"/>
       </w:tblCellMar>
     </w:tblPr>
@@ -26393,9 +26457,7 @@
       <w:tblStyleRowBandSize w:val="1"/>
       <w:tblStyleColBandSize w:val="1"/>
       <w:tblCellMar>
-        <w:top w:w="0" w:type="dxa"/>
         <w:left w:w="115" w:type="dxa"/>
-        <w:bottom w:w="0" w:type="dxa"/>
         <w:right w:w="115" w:type="dxa"/>
       </w:tblCellMar>
     </w:tblPr>
@@ -26409,9 +26471,7 @@
       <w:tblStyleRowBandSize w:val="1"/>
       <w:tblStyleColBandSize w:val="1"/>
       <w:tblCellMar>
-        <w:top w:w="0" w:type="dxa"/>
         <w:left w:w="115" w:type="dxa"/>
-        <w:bottom w:w="0" w:type="dxa"/>
         <w:right w:w="115" w:type="dxa"/>
       </w:tblCellMar>
     </w:tblPr>
@@ -26425,9 +26485,7 @@
       <w:tblStyleRowBandSize w:val="1"/>
       <w:tblStyleColBandSize w:val="1"/>
       <w:tblCellMar>
-        <w:top w:w="0" w:type="dxa"/>
         <w:left w:w="115" w:type="dxa"/>
-        <w:bottom w:w="0" w:type="dxa"/>
         <w:right w:w="115" w:type="dxa"/>
       </w:tblCellMar>
     </w:tblPr>
@@ -26441,9 +26499,7 @@
       <w:tblStyleRowBandSize w:val="1"/>
       <w:tblStyleColBandSize w:val="1"/>
       <w:tblCellMar>
-        <w:top w:w="0" w:type="dxa"/>
         <w:left w:w="115" w:type="dxa"/>
-        <w:bottom w:w="0" w:type="dxa"/>
         <w:right w:w="115" w:type="dxa"/>
       </w:tblCellMar>
     </w:tblPr>
@@ -26457,9 +26513,7 @@
       <w:tblStyleRowBandSize w:val="1"/>
       <w:tblStyleColBandSize w:val="1"/>
       <w:tblCellMar>
-        <w:top w:w="0" w:type="dxa"/>
         <w:left w:w="115" w:type="dxa"/>
-        <w:bottom w:w="0" w:type="dxa"/>
         <w:right w:w="115" w:type="dxa"/>
       </w:tblCellMar>
     </w:tblPr>
@@ -26473,9 +26527,7 @@
       <w:tblStyleRowBandSize w:val="1"/>
       <w:tblStyleColBandSize w:val="1"/>
       <w:tblCellMar>
-        <w:top w:w="0" w:type="dxa"/>
         <w:left w:w="115" w:type="dxa"/>
-        <w:bottom w:w="0" w:type="dxa"/>
         <w:right w:w="115" w:type="dxa"/>
       </w:tblCellMar>
     </w:tblPr>
@@ -26489,9 +26541,7 @@
       <w:tblStyleRowBandSize w:val="1"/>
       <w:tblStyleColBandSize w:val="1"/>
       <w:tblCellMar>
-        <w:top w:w="0" w:type="dxa"/>
         <w:left w:w="115" w:type="dxa"/>
-        <w:bottom w:w="0" w:type="dxa"/>
         <w:right w:w="115" w:type="dxa"/>
       </w:tblCellMar>
     </w:tblPr>
@@ -26505,9 +26555,7 @@
       <w:tblStyleRowBandSize w:val="1"/>
       <w:tblStyleColBandSize w:val="1"/>
       <w:tblCellMar>
-        <w:top w:w="0" w:type="dxa"/>
         <w:left w:w="115" w:type="dxa"/>
-        <w:bottom w:w="0" w:type="dxa"/>
         <w:right w:w="115" w:type="dxa"/>
       </w:tblCellMar>
     </w:tblPr>
@@ -26521,9 +26569,7 @@
       <w:tblStyleRowBandSize w:val="1"/>
       <w:tblStyleColBandSize w:val="1"/>
       <w:tblCellMar>
-        <w:top w:w="0" w:type="dxa"/>
         <w:left w:w="115" w:type="dxa"/>
-        <w:bottom w:w="0" w:type="dxa"/>
         <w:right w:w="115" w:type="dxa"/>
       </w:tblCellMar>
     </w:tblPr>
@@ -26537,9 +26583,7 @@
       <w:tblStyleRowBandSize w:val="1"/>
       <w:tblStyleColBandSize w:val="1"/>
       <w:tblCellMar>
-        <w:top w:w="0" w:type="dxa"/>
         <w:left w:w="115" w:type="dxa"/>
-        <w:bottom w:w="0" w:type="dxa"/>
         <w:right w:w="115" w:type="dxa"/>
       </w:tblCellMar>
     </w:tblPr>
@@ -26553,9 +26597,7 @@
       <w:tblStyleRowBandSize w:val="1"/>
       <w:tblStyleColBandSize w:val="1"/>
       <w:tblCellMar>
-        <w:top w:w="0" w:type="dxa"/>
         <w:left w:w="115" w:type="dxa"/>
-        <w:bottom w:w="0" w:type="dxa"/>
         <w:right w:w="115" w:type="dxa"/>
       </w:tblCellMar>
     </w:tblPr>
@@ -26569,9 +26611,7 @@
       <w:tblStyleRowBandSize w:val="1"/>
       <w:tblStyleColBandSize w:val="1"/>
       <w:tblCellMar>
-        <w:top w:w="0" w:type="dxa"/>
         <w:left w:w="115" w:type="dxa"/>
-        <w:bottom w:w="0" w:type="dxa"/>
         <w:right w:w="115" w:type="dxa"/>
       </w:tblCellMar>
     </w:tblPr>
@@ -26585,9 +26625,7 @@
       <w:tblStyleRowBandSize w:val="1"/>
       <w:tblStyleColBandSize w:val="1"/>
       <w:tblCellMar>
-        <w:top w:w="0" w:type="dxa"/>
         <w:left w:w="115" w:type="dxa"/>
-        <w:bottom w:w="0" w:type="dxa"/>
         <w:right w:w="115" w:type="dxa"/>
       </w:tblCellMar>
     </w:tblPr>
@@ -26601,9 +26639,7 @@
       <w:tblStyleRowBandSize w:val="1"/>
       <w:tblStyleColBandSize w:val="1"/>
       <w:tblCellMar>
-        <w:top w:w="0" w:type="dxa"/>
         <w:left w:w="115" w:type="dxa"/>
-        <w:bottom w:w="0" w:type="dxa"/>
         <w:right w:w="115" w:type="dxa"/>
       </w:tblCellMar>
     </w:tblPr>
@@ -26617,9 +26653,7 @@
       <w:tblStyleRowBandSize w:val="1"/>
       <w:tblStyleColBandSize w:val="1"/>
       <w:tblCellMar>
-        <w:top w:w="0" w:type="dxa"/>
         <w:left w:w="115" w:type="dxa"/>
-        <w:bottom w:w="0" w:type="dxa"/>
         <w:right w:w="115" w:type="dxa"/>
       </w:tblCellMar>
     </w:tblPr>
@@ -26636,9 +26670,7 @@
       <w:tblStyleRowBandSize w:val="1"/>
       <w:tblStyleColBandSize w:val="1"/>
       <w:tblCellMar>
-        <w:top w:w="0" w:type="dxa"/>
         <w:left w:w="115" w:type="dxa"/>
-        <w:bottom w:w="0" w:type="dxa"/>
         <w:right w:w="115" w:type="dxa"/>
       </w:tblCellMar>
     </w:tblPr>
@@ -26655,9 +26687,7 @@
       <w:tblStyleRowBandSize w:val="1"/>
       <w:tblStyleColBandSize w:val="1"/>
       <w:tblCellMar>
-        <w:top w:w="0" w:type="dxa"/>
         <w:left w:w="115" w:type="dxa"/>
-        <w:bottom w:w="0" w:type="dxa"/>
         <w:right w:w="115" w:type="dxa"/>
       </w:tblCellMar>
     </w:tblPr>
@@ -26674,9 +26704,7 @@
       <w:tblStyleRowBandSize w:val="1"/>
       <w:tblStyleColBandSize w:val="1"/>
       <w:tblCellMar>
-        <w:top w:w="0" w:type="dxa"/>
         <w:left w:w="115" w:type="dxa"/>
-        <w:bottom w:w="0" w:type="dxa"/>
         <w:right w:w="115" w:type="dxa"/>
       </w:tblCellMar>
     </w:tblPr>
@@ -26693,9 +26721,7 @@
       <w:tblStyleRowBandSize w:val="1"/>
       <w:tblStyleColBandSize w:val="1"/>
       <w:tblCellMar>
-        <w:top w:w="0" w:type="dxa"/>
         <w:left w:w="115" w:type="dxa"/>
-        <w:bottom w:w="0" w:type="dxa"/>
         <w:right w:w="115" w:type="dxa"/>
       </w:tblCellMar>
     </w:tblPr>
@@ -26712,9 +26738,7 @@
       <w:tblStyleRowBandSize w:val="1"/>
       <w:tblStyleColBandSize w:val="1"/>
       <w:tblCellMar>
-        <w:top w:w="0" w:type="dxa"/>
         <w:left w:w="115" w:type="dxa"/>
-        <w:bottom w:w="0" w:type="dxa"/>
         <w:right w:w="115" w:type="dxa"/>
       </w:tblCellMar>
     </w:tblPr>
@@ -26731,9 +26755,7 @@
       <w:tblStyleRowBandSize w:val="1"/>
       <w:tblStyleColBandSize w:val="1"/>
       <w:tblCellMar>
-        <w:top w:w="0" w:type="dxa"/>
         <w:left w:w="115" w:type="dxa"/>
-        <w:bottom w:w="0" w:type="dxa"/>
         <w:right w:w="115" w:type="dxa"/>
       </w:tblCellMar>
     </w:tblPr>
@@ -26750,9 +26772,7 @@
       <w:tblStyleRowBandSize w:val="1"/>
       <w:tblStyleColBandSize w:val="1"/>
       <w:tblCellMar>
-        <w:top w:w="0" w:type="dxa"/>
         <w:left w:w="115" w:type="dxa"/>
-        <w:bottom w:w="0" w:type="dxa"/>
         <w:right w:w="115" w:type="dxa"/>
       </w:tblCellMar>
     </w:tblPr>
@@ -26769,9 +26789,7 @@
       <w:tblStyleRowBandSize w:val="1"/>
       <w:tblStyleColBandSize w:val="1"/>
       <w:tblCellMar>
-        <w:top w:w="0" w:type="dxa"/>
         <w:left w:w="115" w:type="dxa"/>
-        <w:bottom w:w="0" w:type="dxa"/>
         <w:right w:w="115" w:type="dxa"/>
       </w:tblCellMar>
     </w:tblPr>
@@ -26788,9 +26806,7 @@
       <w:tblStyleRowBandSize w:val="1"/>
       <w:tblStyleColBandSize w:val="1"/>
       <w:tblCellMar>
-        <w:top w:w="0" w:type="dxa"/>
         <w:left w:w="115" w:type="dxa"/>
-        <w:bottom w:w="0" w:type="dxa"/>
         <w:right w:w="115" w:type="dxa"/>
       </w:tblCellMar>
     </w:tblPr>
@@ -26807,9 +26823,7 @@
       <w:tblStyleRowBandSize w:val="1"/>
       <w:tblStyleColBandSize w:val="1"/>
       <w:tblCellMar>
-        <w:top w:w="0" w:type="dxa"/>
         <w:left w:w="115" w:type="dxa"/>
-        <w:bottom w:w="0" w:type="dxa"/>
         <w:right w:w="115" w:type="dxa"/>
       </w:tblCellMar>
     </w:tblPr>
@@ -26826,9 +26840,7 @@
       <w:tblStyleRowBandSize w:val="1"/>
       <w:tblStyleColBandSize w:val="1"/>
       <w:tblCellMar>
-        <w:top w:w="0" w:type="dxa"/>
         <w:left w:w="115" w:type="dxa"/>
-        <w:bottom w:w="0" w:type="dxa"/>
         <w:right w:w="115" w:type="dxa"/>
       </w:tblCellMar>
     </w:tblPr>
@@ -26845,9 +26857,7 @@
       <w:tblStyleRowBandSize w:val="1"/>
       <w:tblStyleColBandSize w:val="1"/>
       <w:tblCellMar>
-        <w:top w:w="0" w:type="dxa"/>
         <w:left w:w="115" w:type="dxa"/>
-        <w:bottom w:w="0" w:type="dxa"/>
         <w:right w:w="115" w:type="dxa"/>
       </w:tblCellMar>
     </w:tblPr>
@@ -26864,9 +26874,7 @@
       <w:tblStyleRowBandSize w:val="1"/>
       <w:tblStyleColBandSize w:val="1"/>
       <w:tblCellMar>
-        <w:top w:w="0" w:type="dxa"/>
         <w:left w:w="115" w:type="dxa"/>
-        <w:bottom w:w="0" w:type="dxa"/>
         <w:right w:w="115" w:type="dxa"/>
       </w:tblCellMar>
     </w:tblPr>
@@ -26883,9 +26891,7 @@
       <w:tblStyleRowBandSize w:val="1"/>
       <w:tblStyleColBandSize w:val="1"/>
       <w:tblCellMar>
-        <w:top w:w="0" w:type="dxa"/>
         <w:left w:w="115" w:type="dxa"/>
-        <w:bottom w:w="0" w:type="dxa"/>
         <w:right w:w="115" w:type="dxa"/>
       </w:tblCellMar>
     </w:tblPr>
@@ -26902,9 +26908,7 @@
       <w:tblStyleRowBandSize w:val="1"/>
       <w:tblStyleColBandSize w:val="1"/>
       <w:tblCellMar>
-        <w:top w:w="0" w:type="dxa"/>
         <w:left w:w="115" w:type="dxa"/>
-        <w:bottom w:w="0" w:type="dxa"/>
         <w:right w:w="115" w:type="dxa"/>
       </w:tblCellMar>
     </w:tblPr>
@@ -26921,9 +26925,7 @@
       <w:tblStyleRowBandSize w:val="1"/>
       <w:tblStyleColBandSize w:val="1"/>
       <w:tblCellMar>
-        <w:top w:w="0" w:type="dxa"/>
         <w:left w:w="115" w:type="dxa"/>
-        <w:bottom w:w="0" w:type="dxa"/>
         <w:right w:w="115" w:type="dxa"/>
       </w:tblCellMar>
     </w:tblPr>
@@ -26940,9 +26942,7 @@
       <w:tblStyleRowBandSize w:val="1"/>
       <w:tblStyleColBandSize w:val="1"/>
       <w:tblCellMar>
-        <w:top w:w="0" w:type="dxa"/>
         <w:left w:w="115" w:type="dxa"/>
-        <w:bottom w:w="0" w:type="dxa"/>
         <w:right w:w="115" w:type="dxa"/>
       </w:tblCellMar>
     </w:tblPr>
@@ -26959,9 +26959,7 @@
       <w:tblStyleRowBandSize w:val="1"/>
       <w:tblStyleColBandSize w:val="1"/>
       <w:tblCellMar>
-        <w:top w:w="0" w:type="dxa"/>
         <w:left w:w="115" w:type="dxa"/>
-        <w:bottom w:w="0" w:type="dxa"/>
         <w:right w:w="115" w:type="dxa"/>
       </w:tblCellMar>
     </w:tblPr>
@@ -26978,9 +26976,7 @@
       <w:tblStyleRowBandSize w:val="1"/>
       <w:tblStyleColBandSize w:val="1"/>
       <w:tblCellMar>
-        <w:top w:w="0" w:type="dxa"/>
         <w:left w:w="115" w:type="dxa"/>
-        <w:bottom w:w="0" w:type="dxa"/>
         <w:right w:w="115" w:type="dxa"/>
       </w:tblCellMar>
     </w:tblPr>
@@ -26997,9 +26993,7 @@
       <w:tblStyleRowBandSize w:val="1"/>
       <w:tblStyleColBandSize w:val="1"/>
       <w:tblCellMar>
-        <w:top w:w="0" w:type="dxa"/>
         <w:left w:w="115" w:type="dxa"/>
-        <w:bottom w:w="0" w:type="dxa"/>
         <w:right w:w="115" w:type="dxa"/>
       </w:tblCellMar>
     </w:tblPr>
@@ -27016,9 +27010,7 @@
       <w:tblStyleRowBandSize w:val="1"/>
       <w:tblStyleColBandSize w:val="1"/>
       <w:tblCellMar>
-        <w:top w:w="0" w:type="dxa"/>
         <w:left w:w="115" w:type="dxa"/>
-        <w:bottom w:w="0" w:type="dxa"/>
         <w:right w:w="115" w:type="dxa"/>
       </w:tblCellMar>
     </w:tblPr>
@@ -27035,9 +27027,7 @@
       <w:tblStyleRowBandSize w:val="1"/>
       <w:tblStyleColBandSize w:val="1"/>
       <w:tblCellMar>
-        <w:top w:w="0" w:type="dxa"/>
         <w:left w:w="115" w:type="dxa"/>
-        <w:bottom w:w="0" w:type="dxa"/>
         <w:right w:w="115" w:type="dxa"/>
       </w:tblCellMar>
     </w:tblPr>
@@ -27054,9 +27044,7 @@
       <w:tblStyleRowBandSize w:val="1"/>
       <w:tblStyleColBandSize w:val="1"/>
       <w:tblCellMar>
-        <w:top w:w="0" w:type="dxa"/>
         <w:left w:w="115" w:type="dxa"/>
-        <w:bottom w:w="0" w:type="dxa"/>
         <w:right w:w="115" w:type="dxa"/>
       </w:tblCellMar>
     </w:tblPr>
@@ -27073,9 +27061,7 @@
       <w:tblStyleRowBandSize w:val="1"/>
       <w:tblStyleColBandSize w:val="1"/>
       <w:tblCellMar>
-        <w:top w:w="0" w:type="dxa"/>
         <w:left w:w="115" w:type="dxa"/>
-        <w:bottom w:w="0" w:type="dxa"/>
         <w:right w:w="115" w:type="dxa"/>
       </w:tblCellMar>
     </w:tblPr>
@@ -27092,9 +27078,7 @@
       <w:tblStyleRowBandSize w:val="1"/>
       <w:tblStyleColBandSize w:val="1"/>
       <w:tblCellMar>
-        <w:top w:w="0" w:type="dxa"/>
         <w:left w:w="115" w:type="dxa"/>
-        <w:bottom w:w="0" w:type="dxa"/>
         <w:right w:w="115" w:type="dxa"/>
       </w:tblCellMar>
     </w:tblPr>
@@ -27111,9 +27095,7 @@
       <w:tblStyleRowBandSize w:val="1"/>
       <w:tblStyleColBandSize w:val="1"/>
       <w:tblCellMar>
-        <w:top w:w="0" w:type="dxa"/>
         <w:left w:w="115" w:type="dxa"/>
-        <w:bottom w:w="0" w:type="dxa"/>
         <w:right w:w="115" w:type="dxa"/>
       </w:tblCellMar>
     </w:tblPr>
@@ -27130,9 +27112,7 @@
       <w:tblStyleRowBandSize w:val="1"/>
       <w:tblStyleColBandSize w:val="1"/>
       <w:tblCellMar>
-        <w:top w:w="0" w:type="dxa"/>
         <w:left w:w="115" w:type="dxa"/>
-        <w:bottom w:w="0" w:type="dxa"/>
         <w:right w:w="115" w:type="dxa"/>
       </w:tblCellMar>
     </w:tblPr>
@@ -27149,9 +27129,7 @@
       <w:tblStyleRowBandSize w:val="1"/>
       <w:tblStyleColBandSize w:val="1"/>
       <w:tblCellMar>
-        <w:top w:w="0" w:type="dxa"/>
         <w:left w:w="115" w:type="dxa"/>
-        <w:bottom w:w="0" w:type="dxa"/>
         <w:right w:w="115" w:type="dxa"/>
       </w:tblCellMar>
     </w:tblPr>
@@ -27168,9 +27146,7 @@
       <w:tblStyleRowBandSize w:val="1"/>
       <w:tblStyleColBandSize w:val="1"/>
       <w:tblCellMar>
-        <w:top w:w="0" w:type="dxa"/>
         <w:left w:w="115" w:type="dxa"/>
-        <w:bottom w:w="0" w:type="dxa"/>
         <w:right w:w="115" w:type="dxa"/>
       </w:tblCellMar>
     </w:tblPr>
@@ -27187,14 +27163,12 @@
       <w:tblStyleRowBandSize w:val="1"/>
       <w:tblStyleColBandSize w:val="1"/>
       <w:tblCellMar>
-        <w:top w:w="0" w:type="dxa"/>
         <w:left w:w="115" w:type="dxa"/>
-        <w:bottom w:w="0" w:type="dxa"/>
         <w:right w:w="115" w:type="dxa"/>
       </w:tblCellMar>
     </w:tblPr>
   </w:style>
-  <w:style w:type="character" w:customStyle="1" w:styleId="UnresolvedMention">
+  <w:style w:type="character" w:styleId="Mencinsinresolver">
     <w:name w:val="Unresolved Mention"/>
     <w:basedOn w:val="Fuentedeprrafopredeter"/>
     <w:uiPriority w:val="99"/>

</xml_diff>

<commit_message>
Revert "Revert "imagenes caso de uso""
</commit_message>
<xml_diff>
--- a/PROYECTO_FINAL_G4/2. DOCUMENTACION_G4/2.1 ELICITACION/2.1.1 ESPECIFICACIONES/G4_Especificacion_Requisitos_Software_V.1.0.docx
+++ b/PROYECTO_FINAL_G4/2. DOCUMENTACION_G4/2.1 ELICITACION/2.1.1 ESPECIFICACIONES/G4_Especificacion_Requisitos_Software_V.1.0.docx
@@ -1,6 +1,6 @@
 
 <file path=word/document.xml><?xml version="1.0" encoding="utf-8"?>
-<w:document xmlns:wpc="http://schemas.microsoft.com/office/word/2010/wordprocessingCanvas" xmlns:cx="http://schemas.microsoft.com/office/drawing/2014/chartex" xmlns:cx1="http://schemas.microsoft.com/office/drawing/2015/9/8/chartex" xmlns:cx2="http://schemas.microsoft.com/office/drawing/2015/10/21/chartex" xmlns:cx3="http://schemas.microsoft.com/office/drawing/2016/5/9/chartex" xmlns:cx4="http://schemas.microsoft.com/office/drawing/2016/5/10/chartex" xmlns:cx5="http://schemas.microsoft.com/office/drawing/2016/5/11/chartex" xmlns:cx6="http://schemas.microsoft.com/office/drawing/2016/5/12/chartex" xmlns:cx7="http://schemas.microsoft.com/office/drawing/2016/5/13/chartex" xmlns:cx8="http://schemas.microsoft.com/office/drawing/2016/5/14/chartex" xmlns:mc="http://schemas.openxmlformats.org/markup-compatibility/2006" xmlns:aink="http://schemas.microsoft.com/office/drawing/2016/ink" xmlns:am3d="http://schemas.microsoft.com/office/drawing/2017/model3d" xmlns:o="urn:schemas-microsoft-com:office:office" xmlns:oel="http://schemas.microsoft.com/office/2019/extlst" xmlns:r="http://schemas.openxmlformats.org/officeDocument/2006/relationships" xmlns:m="http://schemas.openxmlformats.org/officeDocument/2006/math" xmlns:v="urn:schemas-microsoft-com:vml" xmlns:wp14="http://schemas.microsoft.com/office/word/2010/wordprocessingDrawing" xmlns:wp="http://schemas.openxmlformats.org/drawingml/2006/wordprocessingDrawing" xmlns:w10="urn:schemas-microsoft-com:office:word" xmlns:w="http://schemas.openxmlformats.org/wordprocessingml/2006/main" xmlns:w14="http://schemas.microsoft.com/office/word/2010/wordml" xmlns:w15="http://schemas.microsoft.com/office/word/2012/wordml" xmlns:w16cex="http://schemas.microsoft.com/office/word/2018/wordml/cex" xmlns:w16cid="http://schemas.microsoft.com/office/word/2016/wordml/cid" xmlns:w16="http://schemas.microsoft.com/office/word/2018/wordml" xmlns:w16sdtdh="http://schemas.microsoft.com/office/word/2020/wordml/sdtdatahash" xmlns:w16se="http://schemas.microsoft.com/office/word/2015/wordml/symex" xmlns:wpg="http://schemas.microsoft.com/office/word/2010/wordprocessingGroup" xmlns:wpi="http://schemas.microsoft.com/office/word/2010/wordprocessingInk" xmlns:wne="http://schemas.microsoft.com/office/word/2006/wordml" xmlns:wps="http://schemas.microsoft.com/office/word/2010/wordprocessingShape" mc:Ignorable="w14 w15 w16se w16cid w16 w16cex w16sdtdh wp14">
+<w:document xmlns:wpc="http://schemas.microsoft.com/office/word/2010/wordprocessingCanvas" xmlns:mc="http://schemas.openxmlformats.org/markup-compatibility/2006" xmlns:o="urn:schemas-microsoft-com:office:office" xmlns:r="http://schemas.openxmlformats.org/officeDocument/2006/relationships" xmlns:m="http://schemas.openxmlformats.org/officeDocument/2006/math" xmlns:v="urn:schemas-microsoft-com:vml" xmlns:wp14="http://schemas.microsoft.com/office/word/2010/wordprocessingDrawing" xmlns:wp="http://schemas.openxmlformats.org/drawingml/2006/wordprocessingDrawing" xmlns:w10="urn:schemas-microsoft-com:office:word" xmlns:w="http://schemas.openxmlformats.org/wordprocessingml/2006/main" xmlns:w14="http://schemas.microsoft.com/office/word/2010/wordml" xmlns:w15="http://schemas.microsoft.com/office/word/2012/wordml" xmlns:wpg="http://schemas.microsoft.com/office/word/2010/wordprocessingGroup" xmlns:wpi="http://schemas.microsoft.com/office/word/2010/wordprocessingInk" xmlns:wne="http://schemas.microsoft.com/office/word/2006/wordml" xmlns:wps="http://schemas.microsoft.com/office/word/2010/wordprocessingShape" mc:Ignorable="w14 w15 wp14">
   <w:body>
     <w:p>
       <w:pPr>
@@ -60,7 +60,7 @@
       <w:r>
         <w:rPr>
           <w:noProof/>
-          <w:lang w:val="en-US" w:eastAsia="en-US"/>
+          <w:lang w:val="es-ES"/>
         </w:rPr>
         <mc:AlternateContent>
           <mc:Choice Requires="wps">
@@ -124,7 +124,7 @@
           </mc:Choice>
           <mc:Fallback>
             <w:pict>
-              <v:rect w14:anchorId="1C7B8691" id="Rectángulo 57" o:spid="_x0000_s1026" style="position:absolute;left:0;text-align:left;margin-left:0;margin-top:0;width:647.1pt;height:68.9pt;z-index:251658240;visibility:visible;mso-wrap-style:square;mso-wrap-distance-left:9pt;mso-wrap-distance-top:0;mso-wrap-distance-right:9pt;mso-wrap-distance-bottom:0;mso-position-horizontal:center;mso-position-horizontal-relative:page;mso-position-vertical:bottom;mso-position-vertical-relative:page;v-text-anchor:middle" o:gfxdata="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" fillcolor="#4472c4 [3204]" strokecolor="#4472c4 [3204]">
+              <v:rect w14:anchorId="1C7B8691" id="Rectángulo 57" o:spid="_x0000_s1026" style="position:absolute;left:0;text-align:left;margin-left:0;margin-top:0;width:647.1pt;height:68.9pt;z-index:251658240;visibility:visible;mso-wrap-style:square;mso-wrap-distance-left:9pt;mso-wrap-distance-top:0;mso-wrap-distance-right:9pt;mso-wrap-distance-bottom:0;mso-position-horizontal:center;mso-position-horizontal-relative:page;mso-position-vertical:bottom;mso-position-vertical-relative:page;v-text-anchor:middle" o:gfxdata="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" fillcolor="#4472c4 [3204]" strokecolor="#4472c4 [3204]">
                 <v:stroke startarrowwidth="narrow" startarrowlength="short" endarrowwidth="narrow" endarrowlength="short"/>
                 <v:textbox inset="2.53958mm,2.53958mm,2.53958mm,2.53958mm">
                   <w:txbxContent>
@@ -145,7 +145,7 @@
       <w:r>
         <w:rPr>
           <w:noProof/>
-          <w:lang w:val="en-US" w:eastAsia="en-US"/>
+          <w:lang w:val="es-ES"/>
         </w:rPr>
         <mc:AlternateContent>
           <mc:Choice Requires="wps">
@@ -209,7 +209,7 @@
           </mc:Choice>
           <mc:Fallback>
             <w:pict>
-              <v:rect w14:anchorId="1C45D0AB" id="Rectángulo 56" o:spid="_x0000_s1027" style="position:absolute;left:0;text-align:left;margin-left:0;margin-top:0;width:11.65pt;height:835.7pt;z-index:251659264;visibility:visible;mso-wrap-style:square;mso-wrap-distance-left:9pt;mso-wrap-distance-top:0;mso-wrap-distance-right:9pt;mso-wrap-distance-bottom:0;mso-position-horizontal:center;mso-position-horizontal-relative:left-margin-area;mso-position-vertical:center;mso-position-vertical-relative:page;v-text-anchor:middle" o:gfxdata="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" strokecolor="#4472c4 [3204]">
+              <v:rect w14:anchorId="1C45D0AB" id="Rectángulo 56" o:spid="_x0000_s1027" style="position:absolute;left:0;text-align:left;margin-left:0;margin-top:0;width:11.65pt;height:835.7pt;z-index:251659264;visibility:visible;mso-wrap-style:square;mso-wrap-distance-left:9pt;mso-wrap-distance-top:0;mso-wrap-distance-right:9pt;mso-wrap-distance-bottom:0;mso-position-horizontal:center;mso-position-horizontal-relative:left-margin-area;mso-position-vertical:center;mso-position-vertical-relative:page;v-text-anchor:middle" o:gfxdata="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" strokecolor="#4472c4 [3204]">
                 <v:stroke startarrowwidth="narrow" startarrowlength="short" endarrowwidth="narrow" endarrowlength="short"/>
                 <v:textbox inset="2.53958mm,2.53958mm,2.53958mm,2.53958mm">
                   <w:txbxContent>
@@ -230,7 +230,7 @@
       <w:r>
         <w:rPr>
           <w:noProof/>
-          <w:lang w:val="en-US" w:eastAsia="en-US"/>
+          <w:lang w:val="es-ES"/>
         </w:rPr>
         <mc:AlternateContent>
           <mc:Choice Requires="wps">
@@ -294,7 +294,7 @@
           </mc:Choice>
           <mc:Fallback>
             <w:pict>
-              <v:rect w14:anchorId="19BBC87A" id="Rectángulo 59" o:spid="_x0000_s1028" style="position:absolute;left:0;text-align:left;margin-left:0;margin-top:0;width:11.65pt;height:835.7pt;z-index:251660288;visibility:visible;mso-wrap-style:square;mso-wrap-distance-left:9pt;mso-wrap-distance-top:0;mso-wrap-distance-right:9pt;mso-wrap-distance-bottom:0;mso-position-horizontal:center;mso-position-horizontal-relative:right-margin-area;mso-position-vertical:center;mso-position-vertical-relative:page;v-text-anchor:middle" o:gfxdata="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" strokecolor="#4472c4 [3204]">
+              <v:rect w14:anchorId="19BBC87A" id="Rectángulo 59" o:spid="_x0000_s1028" style="position:absolute;left:0;text-align:left;margin-left:0;margin-top:0;width:11.65pt;height:835.7pt;z-index:251660288;visibility:visible;mso-wrap-style:square;mso-wrap-distance-left:9pt;mso-wrap-distance-top:0;mso-wrap-distance-right:9pt;mso-wrap-distance-bottom:0;mso-position-horizontal:center;mso-position-horizontal-relative:right-margin-area;mso-position-vertical:center;mso-position-vertical-relative:page;v-text-anchor:middle" o:gfxdata="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" strokecolor="#4472c4 [3204]">
                 <v:stroke startarrowwidth="narrow" startarrowlength="short" endarrowwidth="narrow" endarrowlength="short"/>
                 <v:textbox inset="2.53958mm,2.53958mm,2.53958mm,2.53958mm">
                   <w:txbxContent>
@@ -315,7 +315,7 @@
       <w:r>
         <w:rPr>
           <w:noProof/>
-          <w:lang w:val="en-US" w:eastAsia="en-US"/>
+          <w:lang w:val="es-ES"/>
         </w:rPr>
         <mc:AlternateContent>
           <mc:Choice Requires="wps">
@@ -379,7 +379,7 @@
           </mc:Choice>
           <mc:Fallback>
             <w:pict>
-              <v:rect w14:anchorId="1D8D1D5F" id="Rectángulo 58" o:spid="_x0000_s1029" style="position:absolute;left:0;text-align:left;margin-left:0;margin-top:0;width:647.1pt;height:69.3pt;z-index:251661312;visibility:visible;mso-wrap-style:square;mso-wrap-distance-left:9pt;mso-wrap-distance-top:0;mso-wrap-distance-right:9pt;mso-wrap-distance-bottom:0;mso-position-horizontal:center;mso-position-horizontal-relative:page;mso-position-vertical:top;mso-position-vertical-relative:top-margin-area;v-text-anchor:middle" o:gfxdata="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" fillcolor="#4472c4 [3204]" strokecolor="#00b0f0">
+              <v:rect w14:anchorId="1D8D1D5F" id="Rectángulo 58" o:spid="_x0000_s1029" style="position:absolute;left:0;text-align:left;margin-left:0;margin-top:0;width:647.1pt;height:69.3pt;z-index:251661312;visibility:visible;mso-wrap-style:square;mso-wrap-distance-left:9pt;mso-wrap-distance-top:0;mso-wrap-distance-right:9pt;mso-wrap-distance-bottom:0;mso-position-horizontal:center;mso-position-horizontal-relative:page;mso-position-vertical:top;mso-position-vertical-relative:top-margin-area;v-text-anchor:middle" o:gfxdata="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" fillcolor="#4472c4 [3204]" strokecolor="#00b0f0">
                 <v:stroke startarrowwidth="narrow" startarrowlength="short" endarrowwidth="narrow" endarrowlength="short"/>
                 <v:textbox inset="2.53958mm,2.53958mm,2.53958mm,2.53958mm">
                   <w:txbxContent>
@@ -409,7 +409,7 @@
       <w:r>
         <w:rPr>
           <w:noProof/>
-          <w:lang w:val="en-US" w:eastAsia="en-US"/>
+          <w:lang w:val="es-ES"/>
         </w:rPr>
         <w:drawing>
           <wp:anchor distT="0" distB="0" distL="114300" distR="114300" simplePos="0" relativeHeight="251662336" behindDoc="0" locked="0" layoutInCell="1" hidden="0" allowOverlap="1" wp14:anchorId="79738A87" wp14:editId="609648DD">
@@ -788,21 +788,12 @@
           <w:szCs w:val="30"/>
         </w:rPr>
       </w:pPr>
-      <w:proofErr w:type="spellStart"/>
       <w:r>
         <w:rPr>
           <w:sz w:val="30"/>
           <w:szCs w:val="30"/>
         </w:rPr>
-        <w:t>Vianka</w:t>
-      </w:r>
-      <w:proofErr w:type="spellEnd"/>
-      <w:r>
-        <w:rPr>
-          <w:sz w:val="30"/>
-          <w:szCs w:val="30"/>
-        </w:rPr>
-        <w:t xml:space="preserve"> Herrera</w:t>
+        <w:t>Vianka Herrera</w:t>
       </w:r>
     </w:p>
     <w:p>
@@ -815,31 +806,13 @@
           <w:szCs w:val="30"/>
         </w:rPr>
       </w:pPr>
-      <w:proofErr w:type="spellStart"/>
       <w:r>
         <w:rPr>
           <w:sz w:val="30"/>
           <w:szCs w:val="30"/>
         </w:rPr>
-        <w:t>Wladimir</w:t>
+        <w:t>Wladimir Jami</w:t>
       </w:r>
-      <w:proofErr w:type="spellEnd"/>
-      <w:r>
-        <w:rPr>
-          <w:sz w:val="30"/>
-          <w:szCs w:val="30"/>
-        </w:rPr>
-        <w:t xml:space="preserve"> </w:t>
-      </w:r>
-      <w:proofErr w:type="spellStart"/>
-      <w:r>
-        <w:rPr>
-          <w:sz w:val="30"/>
-          <w:szCs w:val="30"/>
-        </w:rPr>
-        <w:t>Jami</w:t>
-      </w:r>
-      <w:proofErr w:type="spellEnd"/>
     </w:p>
     <w:p>
       <w:pPr>
@@ -851,21 +824,12 @@
           <w:szCs w:val="30"/>
         </w:rPr>
       </w:pPr>
-      <w:proofErr w:type="spellStart"/>
       <w:r>
         <w:rPr>
           <w:sz w:val="30"/>
           <w:szCs w:val="30"/>
         </w:rPr>
-        <w:t>Nataly</w:t>
-      </w:r>
-      <w:proofErr w:type="spellEnd"/>
-      <w:r>
-        <w:rPr>
-          <w:sz w:val="30"/>
-          <w:szCs w:val="30"/>
-        </w:rPr>
-        <w:t xml:space="preserve"> Pila</w:t>
+        <w:t>Nataly Pila</w:t>
       </w:r>
     </w:p>
     <w:p>
@@ -1305,19 +1269,11 @@
                 <w:rFonts w:ascii="Arial" w:eastAsia="Arial" w:hAnsi="Arial" w:cs="Arial"/>
               </w:rPr>
             </w:pPr>
-            <w:proofErr w:type="spellStart"/>
             <w:r>
               <w:rPr>
                 <w:rFonts w:ascii="Arial" w:eastAsia="Arial" w:hAnsi="Arial" w:cs="Arial"/>
               </w:rPr>
-              <w:t>Vianka</w:t>
-            </w:r>
-            <w:proofErr w:type="spellEnd"/>
-            <w:r>
-              <w:rPr>
-                <w:rFonts w:ascii="Arial" w:eastAsia="Arial" w:hAnsi="Arial" w:cs="Arial"/>
-              </w:rPr>
-              <w:t xml:space="preserve"> Herrera</w:t>
+              <w:t>Vianka Herrera</w:t>
             </w:r>
           </w:p>
           <w:p>
@@ -1334,28 +1290,12 @@
                 <w:rFonts w:ascii="Arial" w:eastAsia="Arial" w:hAnsi="Arial" w:cs="Arial"/>
               </w:rPr>
             </w:pPr>
-            <w:proofErr w:type="spellStart"/>
             <w:r>
               <w:rPr>
                 <w:rFonts w:ascii="Arial" w:eastAsia="Arial" w:hAnsi="Arial" w:cs="Arial"/>
               </w:rPr>
-              <w:t>Wladimir</w:t>
-            </w:r>
-            <w:proofErr w:type="spellEnd"/>
-            <w:r>
-              <w:rPr>
-                <w:rFonts w:ascii="Arial" w:eastAsia="Arial" w:hAnsi="Arial" w:cs="Arial"/>
-              </w:rPr>
-              <w:t xml:space="preserve"> </w:t>
-            </w:r>
-            <w:proofErr w:type="spellStart"/>
-            <w:r>
-              <w:rPr>
-                <w:rFonts w:ascii="Arial" w:eastAsia="Arial" w:hAnsi="Arial" w:cs="Arial"/>
-              </w:rPr>
-              <w:t>Jami</w:t>
-            </w:r>
-            <w:proofErr w:type="spellEnd"/>
+              <w:t>Wladimir Jami</w:t>
+            </w:r>
           </w:p>
           <w:p>
             <w:pPr>
@@ -1371,19 +1311,11 @@
                 <w:rFonts w:ascii="Arial" w:eastAsia="Arial" w:hAnsi="Arial" w:cs="Arial"/>
               </w:rPr>
             </w:pPr>
-            <w:proofErr w:type="spellStart"/>
             <w:r>
               <w:rPr>
                 <w:rFonts w:ascii="Arial" w:eastAsia="Arial" w:hAnsi="Arial" w:cs="Arial"/>
               </w:rPr>
-              <w:t>Nataly</w:t>
-            </w:r>
-            <w:proofErr w:type="spellEnd"/>
-            <w:r>
-              <w:rPr>
-                <w:rFonts w:ascii="Arial" w:eastAsia="Arial" w:hAnsi="Arial" w:cs="Arial"/>
-              </w:rPr>
-              <w:t xml:space="preserve"> Pila</w:t>
+              <w:t>Nataly Pila</w:t>
             </w:r>
           </w:p>
           <w:p>
@@ -6137,21 +6069,7 @@
         <w:rPr>
           <w:rFonts w:ascii="Arial" w:eastAsia="Arial" w:hAnsi="Arial" w:cs="Arial"/>
         </w:rPr>
-        <w:t xml:space="preserve"> capítulos en los cuales se irán detallando desde una perspectiva muy general hasta una visión específica, cada requerimiento que comprenderá el aplicativo </w:t>
-      </w:r>
-      <w:proofErr w:type="gramStart"/>
-      <w:r>
-        <w:rPr>
-          <w:rFonts w:ascii="Arial" w:eastAsia="Arial" w:hAnsi="Arial" w:cs="Arial"/>
-        </w:rPr>
-        <w:t>web,</w:t>
-      </w:r>
-      <w:proofErr w:type="gramEnd"/>
-      <w:r>
-        <w:rPr>
-          <w:rFonts w:ascii="Arial" w:eastAsia="Arial" w:hAnsi="Arial" w:cs="Arial"/>
-        </w:rPr>
-        <w:t xml:space="preserve"> también cuenta con toda la información necesaria para entender de manera clara y concisa cualquier duda que se puede generar en el proceso de creación, manipulación o mantenimiento del módulo a tratar en cuestión.</w:t>
+        <w:t xml:space="preserve"> capítulos en los cuales se irán detallando desde una perspectiva muy general hasta una visión específica, cada requerimiento que comprenderá el aplicativo web, también cuenta con toda la información necesaria para entender de manera clara y concisa cualquier duda que se puede generar en el proceso de creación, manipulación o mantenimiento del módulo a tratar en cuestión.</w:t>
       </w:r>
     </w:p>
     <w:p>
@@ -6948,7 +6866,6 @@
                 <w:rFonts w:ascii="Arial" w:eastAsia="Arial" w:hAnsi="Arial" w:cs="Arial"/>
                 <w:b/>
               </w:rPr>
-              <w:lastRenderedPageBreak/>
               <w:t>Actividades</w:t>
             </w:r>
           </w:p>
@@ -7034,6 +6951,7 @@
                 <w:rFonts w:ascii="Arial" w:eastAsia="Arial" w:hAnsi="Arial" w:cs="Arial"/>
                 <w:b/>
               </w:rPr>
+              <w:lastRenderedPageBreak/>
               <w:t>Habilidades</w:t>
             </w:r>
           </w:p>
@@ -7770,16 +7688,8 @@
         <w:rPr>
           <w:rFonts w:ascii="Arial" w:eastAsia="Arial" w:hAnsi="Arial" w:cs="Arial"/>
         </w:rPr>
-        <w:t xml:space="preserve">Nombre: </w:t>
+        <w:t>Nombre: PowerDesigner</w:t>
       </w:r>
-      <w:proofErr w:type="spellStart"/>
-      <w:r>
-        <w:rPr>
-          <w:rFonts w:ascii="Arial" w:eastAsia="Arial" w:hAnsi="Arial" w:cs="Arial"/>
-        </w:rPr>
-        <w:t>PowerDesigner</w:t>
-      </w:r>
-      <w:proofErr w:type="spellEnd"/>
     </w:p>
     <w:p>
       <w:pPr>
@@ -7967,16 +7877,8 @@
         <w:rPr>
           <w:rFonts w:ascii="Arial" w:eastAsia="Arial" w:hAnsi="Arial" w:cs="Arial"/>
         </w:rPr>
-        <w:t xml:space="preserve">Nombre: </w:t>
+        <w:t>Nombre: Mysql</w:t>
       </w:r>
-      <w:proofErr w:type="spellStart"/>
-      <w:r>
-        <w:rPr>
-          <w:rFonts w:ascii="Arial" w:eastAsia="Arial" w:hAnsi="Arial" w:cs="Arial"/>
-        </w:rPr>
-        <w:t>Mysql</w:t>
-      </w:r>
-      <w:proofErr w:type="spellEnd"/>
     </w:p>
     <w:p>
       <w:pPr>
@@ -8002,21 +7904,7 @@
         <w:rPr>
           <w:rFonts w:ascii="Arial" w:eastAsia="Arial" w:hAnsi="Arial" w:cs="Arial"/>
         </w:rPr>
-        <w:t xml:space="preserve">Número de versión: </w:t>
-      </w:r>
-      <w:proofErr w:type="spellStart"/>
-      <w:r>
-        <w:rPr>
-          <w:rFonts w:ascii="Arial" w:eastAsia="Arial" w:hAnsi="Arial" w:cs="Arial"/>
-        </w:rPr>
-        <w:t>phpMyAdmin</w:t>
-      </w:r>
-      <w:proofErr w:type="spellEnd"/>
-      <w:r>
-        <w:rPr>
-          <w:rFonts w:ascii="Arial" w:eastAsia="Arial" w:hAnsi="Arial" w:cs="Arial"/>
-        </w:rPr>
-        <w:t xml:space="preserve"> 5.0.3</w:t>
+        <w:t>Número de versión: phpMyAdmin 5.0.3</w:t>
       </w:r>
     </w:p>
     <w:p>
@@ -8076,7 +7964,6 @@
         <w:rPr>
           <w:rFonts w:ascii="Arial" w:eastAsia="Arial" w:hAnsi="Arial" w:cs="Arial"/>
         </w:rPr>
-        <w:lastRenderedPageBreak/>
         <w:t>Propósito: Es la base de datos sobre la cual se van a generar las tablas para registrar la información del restaurante</w:t>
       </w:r>
     </w:p>
@@ -8139,6 +8026,7 @@
         <w:rPr>
           <w:rFonts w:ascii="Arial" w:eastAsia="Arial" w:hAnsi="Arial" w:cs="Arial"/>
         </w:rPr>
+        <w:lastRenderedPageBreak/>
         <w:t>Sistema Operativo</w:t>
       </w:r>
     </w:p>
@@ -8325,16 +8213,8 @@
         <w:rPr>
           <w:rFonts w:ascii="Arial" w:eastAsia="Arial" w:hAnsi="Arial" w:cs="Arial"/>
         </w:rPr>
-        <w:t xml:space="preserve">Nombre: Visual Studio </w:t>
+        <w:t>Nombre: Visual Studio Code</w:t>
       </w:r>
-      <w:proofErr w:type="spellStart"/>
-      <w:r>
-        <w:rPr>
-          <w:rFonts w:ascii="Arial" w:eastAsia="Arial" w:hAnsi="Arial" w:cs="Arial"/>
-        </w:rPr>
-        <w:t>Code</w:t>
-      </w:r>
-      <w:proofErr w:type="spellEnd"/>
     </w:p>
     <w:p>
       <w:pPr>
@@ -8502,19 +8382,11 @@
           <w:rFonts w:ascii="Arial" w:hAnsi="Arial" w:cs="Arial"/>
         </w:rPr>
       </w:pPr>
-      <w:proofErr w:type="spellStart"/>
       <w:r>
         <w:rPr>
           <w:rFonts w:ascii="Arial" w:hAnsi="Arial" w:cs="Arial"/>
         </w:rPr>
-        <w:t>Phpmyadmin</w:t>
-      </w:r>
-      <w:proofErr w:type="spellEnd"/>
-      <w:r>
-        <w:rPr>
-          <w:rFonts w:ascii="Arial" w:hAnsi="Arial" w:cs="Arial"/>
-        </w:rPr>
-        <w:t xml:space="preserve"> </w:t>
+        <w:t xml:space="preserve">Phpmyadmin </w:t>
       </w:r>
       <w:r>
         <w:rPr>
@@ -9428,7 +9300,6 @@
                 <w:sz w:val="22"/>
                 <w:szCs w:val="22"/>
               </w:rPr>
-              <w:lastRenderedPageBreak/>
               <w:t>Ingresar Datos</w:t>
             </w:r>
           </w:p>
@@ -9514,7 +9385,6 @@
                 <w:sz w:val="22"/>
                 <w:szCs w:val="22"/>
               </w:rPr>
-              <w:lastRenderedPageBreak/>
               <w:t>Precondiciones</w:t>
             </w:r>
           </w:p>
@@ -9603,6 +9473,7 @@
                 <w:sz w:val="22"/>
                 <w:szCs w:val="22"/>
               </w:rPr>
+              <w:lastRenderedPageBreak/>
               <w:t>Post condiciones</w:t>
             </w:r>
           </w:p>
@@ -10241,23 +10112,7 @@
                 <w:sz w:val="22"/>
                 <w:szCs w:val="22"/>
               </w:rPr>
-              <w:t xml:space="preserve">El </w:t>
-            </w:r>
-            <w:r>
-              <w:rPr>
-                <w:rFonts w:ascii="Calibri" w:eastAsia="Calibri" w:hAnsi="Calibri" w:cs="Calibri"/>
-                <w:sz w:val="22"/>
-                <w:szCs w:val="22"/>
-              </w:rPr>
-              <w:t xml:space="preserve">cliente </w:t>
-            </w:r>
-            <w:r>
-              <w:rPr>
-                <w:rFonts w:ascii="Calibri" w:eastAsia="Calibri" w:hAnsi="Calibri" w:cs="Calibri"/>
-                <w:sz w:val="22"/>
-                <w:szCs w:val="22"/>
-              </w:rPr>
-              <w:t>puede iniciar sesión en la aplicación ingresando usuario y contraseña.</w:t>
+              <w:t>El cliente puede iniciar sesión en la aplicación ingresando usuario y contraseña.</w:t>
             </w:r>
             <w:r>
               <w:rPr>
@@ -10274,16 +10129,7 @@
                 <w:szCs w:val="22"/>
                 <w:highlight w:val="white"/>
               </w:rPr>
-              <w:t xml:space="preserve">El usuario </w:t>
-            </w:r>
-            <w:r>
-              <w:rPr>
-                <w:rFonts w:ascii="Calibri" w:eastAsia="Calibri" w:hAnsi="Calibri" w:cs="Calibri"/>
-                <w:sz w:val="22"/>
-                <w:szCs w:val="22"/>
-                <w:highlight w:val="white"/>
-              </w:rPr>
-              <w:t>y contraseña serán de opción abierta, en el caso del usuario</w:t>
+              <w:t>El usuario y contraseña serán de opción abierta, en el caso del usuario</w:t>
             </w:r>
             <w:r>
               <w:rPr>
@@ -11137,21 +10983,7 @@
           <w:b/>
           <w:bCs/>
         </w:rPr>
-        <w:t xml:space="preserve">Requisito Funcional </w:t>
-      </w:r>
-      <w:r>
-        <w:rPr>
-          <w:b/>
-          <w:bCs/>
-        </w:rPr>
-        <w:t>3</w:t>
-      </w:r>
-      <w:r>
-        <w:rPr>
-          <w:b/>
-          <w:bCs/>
-        </w:rPr>
-        <w:t>.</w:t>
+        <w:t>Requisito Funcional 3.</w:t>
       </w:r>
       <w:bookmarkEnd w:id="37"/>
     </w:p>
@@ -11316,7 +11148,6 @@
                 <w:sz w:val="22"/>
                 <w:szCs w:val="22"/>
               </w:rPr>
-              <w:lastRenderedPageBreak/>
               <w:t>Nombre</w:t>
             </w:r>
           </w:p>
@@ -11498,6 +11329,7 @@
                 <w:sz w:val="22"/>
                 <w:szCs w:val="22"/>
               </w:rPr>
+              <w:lastRenderedPageBreak/>
               <w:t>Descripción</w:t>
             </w:r>
           </w:p>
@@ -12237,21 +12069,7 @@
           <w:b/>
           <w:bCs/>
         </w:rPr>
-        <w:t xml:space="preserve">Requisito Funcional </w:t>
-      </w:r>
-      <w:r>
-        <w:rPr>
-          <w:b/>
-          <w:bCs/>
-        </w:rPr>
-        <w:t>4</w:t>
-      </w:r>
-      <w:r>
-        <w:rPr>
-          <w:b/>
-          <w:bCs/>
-        </w:rPr>
-        <w:t>.</w:t>
+        <w:t>Requisito Funcional 4.</w:t>
       </w:r>
       <w:bookmarkEnd w:id="38"/>
     </w:p>
@@ -13272,15 +13090,7 @@
                 <w:sz w:val="22"/>
                 <w:szCs w:val="22"/>
               </w:rPr>
-              <w:t xml:space="preserve">Muestra </w:t>
-            </w:r>
-            <w:r>
-              <w:rPr>
-                <w:rFonts w:ascii="Calibri" w:eastAsia="Calibri" w:hAnsi="Calibri" w:cs="Calibri"/>
-                <w:sz w:val="22"/>
-                <w:szCs w:val="22"/>
-              </w:rPr>
-              <w:t>las funcionalidades de administración.</w:t>
+              <w:t>Muestra las funcionalidades de administración.</w:t>
             </w:r>
           </w:p>
         </w:tc>
@@ -13326,7 +13136,6 @@
                 <w:sz w:val="22"/>
                 <w:szCs w:val="22"/>
               </w:rPr>
-              <w:lastRenderedPageBreak/>
               <w:t>Efectos Colaterales</w:t>
             </w:r>
           </w:p>
@@ -13418,6 +13227,7 @@
                 <w:sz w:val="22"/>
                 <w:szCs w:val="22"/>
               </w:rPr>
+              <w:lastRenderedPageBreak/>
               <w:t>Prioridad</w:t>
             </w:r>
           </w:p>
@@ -14873,15 +14683,7 @@
                 <w:sz w:val="22"/>
                 <w:szCs w:val="22"/>
               </w:rPr>
-              <w:t>Eliminar</w:t>
-            </w:r>
-            <w:r>
-              <w:rPr>
-                <w:rFonts w:ascii="Calibri" w:eastAsia="Calibri" w:hAnsi="Calibri" w:cs="Calibri"/>
-                <w:sz w:val="22"/>
-                <w:szCs w:val="22"/>
-              </w:rPr>
-              <w:t xml:space="preserve"> datos del cliente</w:t>
+              <w:t>Eliminar datos del cliente</w:t>
             </w:r>
           </w:p>
         </w:tc>
@@ -15159,7 +14961,6 @@
                 <w:sz w:val="22"/>
                 <w:szCs w:val="22"/>
               </w:rPr>
-              <w:lastRenderedPageBreak/>
               <w:t>Entradas</w:t>
             </w:r>
           </w:p>
@@ -15284,6 +15085,7 @@
                 <w:sz w:val="22"/>
                 <w:szCs w:val="22"/>
               </w:rPr>
+              <w:lastRenderedPageBreak/>
               <w:t>Salidas</w:t>
             </w:r>
           </w:p>
@@ -15428,31 +15230,7 @@
                 <w:sz w:val="22"/>
                 <w:szCs w:val="22"/>
               </w:rPr>
-              <w:t>Menú opción “</w:t>
-            </w:r>
-            <w:r>
-              <w:rPr>
-                <w:rFonts w:ascii="Calibri" w:eastAsia="Calibri" w:hAnsi="Calibri" w:cs="Calibri"/>
-                <w:sz w:val="22"/>
-                <w:szCs w:val="22"/>
-              </w:rPr>
-              <w:t>Eliminar</w:t>
-            </w:r>
-            <w:r>
-              <w:rPr>
-                <w:rFonts w:ascii="Calibri" w:eastAsia="Calibri" w:hAnsi="Calibri" w:cs="Calibri"/>
-                <w:sz w:val="22"/>
-                <w:szCs w:val="22"/>
-              </w:rPr>
-              <w:t xml:space="preserve"> usuarios”</w:t>
-            </w:r>
-            <w:r>
-              <w:rPr>
-                <w:rFonts w:ascii="Calibri" w:eastAsia="Calibri" w:hAnsi="Calibri" w:cs="Calibri"/>
-                <w:sz w:val="22"/>
-                <w:szCs w:val="22"/>
-              </w:rPr>
-              <w:t>.</w:t>
+              <w:t>Menú opción “Eliminar usuarios”.</w:t>
             </w:r>
           </w:p>
           <w:p>
@@ -16409,16 +16187,7 @@
                 <w:szCs w:val="22"/>
                 <w:highlight w:val="white"/>
               </w:rPr>
-              <w:t xml:space="preserve">Datos del </w:t>
-            </w:r>
-            <w:r>
-              <w:rPr>
-                <w:rFonts w:ascii="Calibri" w:eastAsia="Calibri" w:hAnsi="Calibri" w:cs="Calibri"/>
-                <w:sz w:val="22"/>
-                <w:szCs w:val="22"/>
-                <w:highlight w:val="white"/>
-              </w:rPr>
-              <w:t>platillo</w:t>
+              <w:t>Datos del platillo</w:t>
             </w:r>
           </w:p>
           <w:p>
@@ -16595,13 +16364,7 @@
               <w:rPr>
                 <w:rFonts w:ascii="Calibri" w:eastAsia="Calibri" w:hAnsi="Calibri" w:cs="Calibri"/>
               </w:rPr>
-              <w:t>Nuevo platillo</w:t>
-            </w:r>
-            <w:r>
-              <w:rPr>
-                <w:rFonts w:ascii="Calibri" w:eastAsia="Calibri" w:hAnsi="Calibri" w:cs="Calibri"/>
-              </w:rPr>
-              <w:t>.</w:t>
+              <w:t>Nuevo platillo.</w:t>
             </w:r>
           </w:p>
         </w:tc>
@@ -16686,23 +16449,7 @@
                 <w:sz w:val="22"/>
                 <w:szCs w:val="22"/>
               </w:rPr>
-              <w:t>Menú opción “</w:t>
-            </w:r>
-            <w:r>
-              <w:rPr>
-                <w:rFonts w:ascii="Calibri" w:eastAsia="Calibri" w:hAnsi="Calibri" w:cs="Calibri"/>
-                <w:sz w:val="22"/>
-                <w:szCs w:val="22"/>
-              </w:rPr>
-              <w:t>Nuevo platillo</w:t>
-            </w:r>
-            <w:r>
-              <w:rPr>
-                <w:rFonts w:ascii="Calibri" w:eastAsia="Calibri" w:hAnsi="Calibri" w:cs="Calibri"/>
-                <w:sz w:val="22"/>
-                <w:szCs w:val="22"/>
-              </w:rPr>
-              <w:t>”.</w:t>
+              <w:t>Menú opción “Nuevo platillo”.</w:t>
             </w:r>
           </w:p>
           <w:p>
@@ -17066,7 +16813,6 @@
                 <w:sz w:val="22"/>
                 <w:szCs w:val="22"/>
               </w:rPr>
-              <w:lastRenderedPageBreak/>
               <w:t>Prioridad</w:t>
             </w:r>
           </w:p>
@@ -17135,6 +16881,7 @@
           <w:b/>
           <w:bCs/>
         </w:rPr>
+        <w:lastRenderedPageBreak/>
         <w:t xml:space="preserve">Requisito Funcional </w:t>
       </w:r>
       <w:r>
@@ -17354,16 +17101,7 @@
                 <w:szCs w:val="22"/>
                 <w:highlight w:val="white"/>
               </w:rPr>
-              <w:t>Eliminación</w:t>
-            </w:r>
-            <w:r>
-              <w:rPr>
-                <w:rFonts w:ascii="Calibri" w:eastAsia="Calibri" w:hAnsi="Calibri" w:cs="Calibri"/>
-                <w:sz w:val="22"/>
-                <w:szCs w:val="22"/>
-                <w:highlight w:val="white"/>
-              </w:rPr>
-              <w:t xml:space="preserve"> menú</w:t>
+              <w:t>Eliminación menú</w:t>
             </w:r>
             <w:r>
               <w:rPr>
@@ -17556,70 +17294,7 @@
                 <w:szCs w:val="22"/>
                 <w:highlight w:val="white"/>
               </w:rPr>
-              <w:t>El a</w:t>
-            </w:r>
-            <w:r>
-              <w:rPr>
-                <w:rFonts w:ascii="Calibri" w:eastAsia="Calibri" w:hAnsi="Calibri" w:cs="Calibri"/>
-                <w:sz w:val="22"/>
-                <w:szCs w:val="22"/>
-                <w:highlight w:val="white"/>
-              </w:rPr>
-              <w:t xml:space="preserve">dministrador </w:t>
-            </w:r>
-            <w:r>
-              <w:rPr>
-                <w:rFonts w:ascii="Calibri" w:eastAsia="Calibri" w:hAnsi="Calibri" w:cs="Calibri"/>
-                <w:sz w:val="22"/>
-                <w:szCs w:val="22"/>
-                <w:highlight w:val="white"/>
-              </w:rPr>
-              <w:t>podrá eliminar los</w:t>
-            </w:r>
-            <w:r>
-              <w:rPr>
-                <w:rFonts w:ascii="Calibri" w:eastAsia="Calibri" w:hAnsi="Calibri" w:cs="Calibri"/>
-                <w:sz w:val="22"/>
-                <w:szCs w:val="22"/>
-                <w:highlight w:val="white"/>
-              </w:rPr>
-              <w:t xml:space="preserve"> platillos que </w:t>
-            </w:r>
-            <w:r>
-              <w:rPr>
-                <w:rFonts w:ascii="Calibri" w:eastAsia="Calibri" w:hAnsi="Calibri" w:cs="Calibri"/>
-                <w:sz w:val="22"/>
-                <w:szCs w:val="22"/>
-                <w:highlight w:val="white"/>
-              </w:rPr>
-              <w:t xml:space="preserve">ya no </w:t>
-            </w:r>
-            <w:r>
-              <w:rPr>
-                <w:rFonts w:ascii="Calibri" w:eastAsia="Calibri" w:hAnsi="Calibri" w:cs="Calibri"/>
-                <w:sz w:val="22"/>
-                <w:szCs w:val="22"/>
-                <w:highlight w:val="white"/>
-              </w:rPr>
-              <w:t>ofert</w:t>
-            </w:r>
-            <w:r>
-              <w:rPr>
-                <w:rFonts w:ascii="Calibri" w:eastAsia="Calibri" w:hAnsi="Calibri" w:cs="Calibri"/>
-                <w:sz w:val="22"/>
-                <w:szCs w:val="22"/>
-                <w:highlight w:val="white"/>
-              </w:rPr>
-              <w:t>e</w:t>
-            </w:r>
-            <w:r>
-              <w:rPr>
-                <w:rFonts w:ascii="Calibri" w:eastAsia="Calibri" w:hAnsi="Calibri" w:cs="Calibri"/>
-                <w:sz w:val="22"/>
-                <w:szCs w:val="22"/>
-                <w:highlight w:val="white"/>
-              </w:rPr>
-              <w:t>n en el menú del restaurante.</w:t>
+              <w:t>El administrador podrá eliminar los platillos que ya no oferten en el menú del restaurante.</w:t>
             </w:r>
           </w:p>
         </w:tc>
@@ -17711,16 +17386,7 @@
                 <w:szCs w:val="22"/>
                 <w:highlight w:val="white"/>
               </w:rPr>
-              <w:t xml:space="preserve">Datos del </w:t>
-            </w:r>
-            <w:r>
-              <w:rPr>
-                <w:rFonts w:ascii="Calibri" w:eastAsia="Calibri" w:hAnsi="Calibri" w:cs="Calibri"/>
-                <w:sz w:val="22"/>
-                <w:szCs w:val="22"/>
-                <w:highlight w:val="white"/>
-              </w:rPr>
-              <w:t>platillo</w:t>
+              <w:t>Datos del platillo</w:t>
             </w:r>
           </w:p>
           <w:p>
@@ -17745,15 +17411,7 @@
                 <w:sz w:val="22"/>
                 <w:szCs w:val="22"/>
               </w:rPr>
-              <w:t xml:space="preserve">Seleccionar </w:t>
-            </w:r>
-            <w:r>
-              <w:rPr>
-                <w:rFonts w:ascii="Calibri" w:eastAsia="Calibri" w:hAnsi="Calibri" w:cs="Calibri"/>
-                <w:sz w:val="22"/>
-                <w:szCs w:val="22"/>
-              </w:rPr>
-              <w:t>platillo</w:t>
+              <w:t>Seleccionar platillo</w:t>
             </w:r>
           </w:p>
         </w:tc>
@@ -17951,23 +17609,7 @@
                 <w:sz w:val="22"/>
                 <w:szCs w:val="22"/>
               </w:rPr>
-              <w:t xml:space="preserve">Menú opción “Eliminar </w:t>
-            </w:r>
-            <w:r>
-              <w:rPr>
-                <w:rFonts w:ascii="Calibri" w:eastAsia="Calibri" w:hAnsi="Calibri" w:cs="Calibri"/>
-                <w:sz w:val="22"/>
-                <w:szCs w:val="22"/>
-              </w:rPr>
-              <w:t>platillo</w:t>
-            </w:r>
-            <w:r>
-              <w:rPr>
-                <w:rFonts w:ascii="Calibri" w:eastAsia="Calibri" w:hAnsi="Calibri" w:cs="Calibri"/>
-                <w:sz w:val="22"/>
-                <w:szCs w:val="22"/>
-              </w:rPr>
-              <w:t>”.</w:t>
+              <w:t>Menú opción “Eliminar platillo”.</w:t>
             </w:r>
           </w:p>
           <w:p>
@@ -17989,23 +17631,7 @@
                 <w:sz w:val="22"/>
                 <w:szCs w:val="22"/>
               </w:rPr>
-              <w:t xml:space="preserve">Seleccionar </w:t>
-            </w:r>
-            <w:r>
-              <w:rPr>
-                <w:rFonts w:ascii="Calibri" w:eastAsia="Calibri" w:hAnsi="Calibri" w:cs="Calibri"/>
-                <w:sz w:val="22"/>
-                <w:szCs w:val="22"/>
-              </w:rPr>
-              <w:t>platillo</w:t>
-            </w:r>
-            <w:r>
-              <w:rPr>
-                <w:rFonts w:ascii="Calibri" w:eastAsia="Calibri" w:hAnsi="Calibri" w:cs="Calibri"/>
-                <w:sz w:val="22"/>
-                <w:szCs w:val="22"/>
-              </w:rPr>
-              <w:t>.</w:t>
+              <w:t>Seleccionar platillo.</w:t>
             </w:r>
           </w:p>
           <w:p>
@@ -18999,7 +18625,6 @@
                 <w:sz w:val="22"/>
                 <w:szCs w:val="22"/>
               </w:rPr>
-              <w:lastRenderedPageBreak/>
               <w:t>Proceso</w:t>
             </w:r>
           </w:p>
@@ -19035,25 +18660,7 @@
                 <w:sz w:val="22"/>
                 <w:szCs w:val="22"/>
               </w:rPr>
-              <w:t xml:space="preserve">Ingresar al </w:t>
-            </w:r>
-            <w:proofErr w:type="spellStart"/>
-            <w:r>
-              <w:rPr>
-                <w:rFonts w:ascii="Calibri" w:eastAsia="Calibri" w:hAnsi="Calibri" w:cs="Calibri"/>
-                <w:sz w:val="22"/>
-                <w:szCs w:val="22"/>
-              </w:rPr>
-              <w:t>login</w:t>
-            </w:r>
-            <w:proofErr w:type="spellEnd"/>
-            <w:r>
-              <w:rPr>
-                <w:rFonts w:ascii="Calibri" w:eastAsia="Calibri" w:hAnsi="Calibri" w:cs="Calibri"/>
-                <w:sz w:val="22"/>
-                <w:szCs w:val="22"/>
-              </w:rPr>
-              <w:t xml:space="preserve"> de la aplicación y dar clic en el botón Guía.</w:t>
+              <w:t>Ingresar al login de la aplicación y dar clic en el botón Guía.</w:t>
             </w:r>
           </w:p>
         </w:tc>
@@ -19134,18 +18741,8 @@
                 <w:sz w:val="22"/>
                 <w:szCs w:val="22"/>
               </w:rPr>
-              <w:t xml:space="preserve">Ingresar al </w:t>
-            </w:r>
-            <w:proofErr w:type="spellStart"/>
-            <w:r>
-              <w:rPr>
-                <w:rFonts w:ascii="Calibri" w:eastAsia="Calibri" w:hAnsi="Calibri" w:cs="Calibri"/>
-                <w:sz w:val="22"/>
-                <w:szCs w:val="22"/>
-              </w:rPr>
-              <w:t>login</w:t>
-            </w:r>
-            <w:proofErr w:type="spellEnd"/>
+              <w:t>Ingresar al login</w:t>
+            </w:r>
           </w:p>
         </w:tc>
       </w:tr>
@@ -19190,6 +18787,7 @@
                 <w:sz w:val="22"/>
                 <w:szCs w:val="22"/>
               </w:rPr>
+              <w:lastRenderedPageBreak/>
               <w:t>Post condiciones</w:t>
             </w:r>
           </w:p>
@@ -19414,15 +19012,142 @@
           <w:right w:val="nil"/>
           <w:between w:val="nil"/>
         </w:pBdr>
-        <w:ind w:left="1003"/>
         <w:rPr>
           <w:rFonts w:ascii="Arial" w:eastAsia="Arial" w:hAnsi="Arial" w:cs="Arial"/>
         </w:rPr>
       </w:pPr>
+    </w:p>
+    <w:p>
+      <w:pPr>
+        <w:pStyle w:val="Prrafodelista"/>
+        <w:widowControl/>
+        <w:numPr>
+          <w:ilvl w:val="1"/>
+          <w:numId w:val="1"/>
+        </w:numPr>
+        <w:pBdr>
+          <w:top w:val="nil"/>
+          <w:left w:val="nil"/>
+          <w:bottom w:val="nil"/>
+          <w:right w:val="nil"/>
+          <w:between w:val="nil"/>
+        </w:pBdr>
+        <w:spacing w:line="240" w:lineRule="auto"/>
+        <w:rPr>
+          <w:rFonts w:ascii="Arial" w:eastAsia="Arial" w:hAnsi="Arial" w:cs="Arial"/>
+          <w:b/>
+        </w:rPr>
+      </w:pPr>
+      <w:bookmarkStart w:id="44" w:name="_GoBack"/>
+      <w:bookmarkEnd w:id="44"/>
+      <w:r>
+        <w:rPr>
+          <w:rFonts w:ascii="Arial" w:eastAsia="Arial" w:hAnsi="Arial" w:cs="Arial"/>
+          <w:b/>
+        </w:rPr>
+        <w:t>Especificación de Casos de Uso</w:t>
+      </w:r>
+    </w:p>
+    <w:p/>
+    <w:p>
+      <w:pPr>
+        <w:widowControl/>
+        <w:rPr>
+          <w:rFonts w:ascii="Arial" w:eastAsia="Arial" w:hAnsi="Arial" w:cs="Arial"/>
+          <w:b/>
+          <w:sz w:val="22"/>
+          <w:szCs w:val="22"/>
+        </w:rPr>
+      </w:pPr>
+    </w:p>
+    <w:p>
+      <w:pPr>
+        <w:widowControl/>
+        <w:rPr>
+          <w:rFonts w:ascii="Arial" w:eastAsia="Arial" w:hAnsi="Arial" w:cs="Arial"/>
+          <w:b/>
+          <w:sz w:val="22"/>
+          <w:szCs w:val="22"/>
+        </w:rPr>
+      </w:pPr>
+      <w:r>
+        <w:rPr>
+          <w:rFonts w:ascii="Arial" w:eastAsia="Arial" w:hAnsi="Arial" w:cs="Arial"/>
+          <w:b/>
+          <w:sz w:val="22"/>
+          <w:szCs w:val="22"/>
+        </w:rPr>
+        <w:t>CASOS DE USO MÓDULO ADMINISTRADOR</w:t>
+      </w:r>
+    </w:p>
+    <w:p>
+      <w:pPr>
+        <w:widowControl/>
+        <w:rPr>
+          <w:rFonts w:ascii="Arial" w:eastAsia="Arial" w:hAnsi="Arial" w:cs="Arial"/>
+          <w:b/>
+          <w:sz w:val="22"/>
+          <w:szCs w:val="22"/>
+        </w:rPr>
+      </w:pPr>
+    </w:p>
+    <w:p>
+      <w:pPr>
+        <w:pBdr>
+          <w:top w:val="nil"/>
+          <w:left w:val="nil"/>
+          <w:bottom w:val="nil"/>
+          <w:right w:val="nil"/>
+          <w:between w:val="nil"/>
+        </w:pBdr>
+        <w:rPr>
+          <w:rFonts w:ascii="Arial" w:eastAsia="Arial" w:hAnsi="Arial" w:cs="Arial"/>
+        </w:rPr>
+      </w:pPr>
+      <w:r>
+        <w:rPr>
+          <w:rFonts w:ascii="Arial" w:eastAsia="Arial" w:hAnsi="Arial" w:cs="Arial"/>
+        </w:rPr>
+        <w:drawing>
+          <wp:inline distT="0" distB="0" distL="0" distR="0" wp14:anchorId="74278AE1" wp14:editId="698E9699">
+            <wp:extent cx="5943600" cy="4324350"/>
+            <wp:effectExtent l="0" t="0" r="0" b="0"/>
+            <wp:docPr id="1" name="Imagen 1"/>
+            <wp:cNvGraphicFramePr>
+              <a:graphicFrameLocks xmlns:a="http://schemas.openxmlformats.org/drawingml/2006/main" noChangeAspect="1"/>
+            </wp:cNvGraphicFramePr>
+            <a:graphic xmlns:a="http://schemas.openxmlformats.org/drawingml/2006/main">
+              <a:graphicData uri="http://schemas.openxmlformats.org/drawingml/2006/picture">
+                <pic:pic xmlns:pic="http://schemas.openxmlformats.org/drawingml/2006/picture">
+                  <pic:nvPicPr>
+                    <pic:cNvPr id="1" name=""/>
+                    <pic:cNvPicPr/>
+                  </pic:nvPicPr>
+                  <pic:blipFill>
+                    <a:blip r:embed="rId9"/>
+                    <a:stretch>
+                      <a:fillRect/>
+                    </a:stretch>
+                  </pic:blipFill>
+                  <pic:spPr>
+                    <a:xfrm>
+                      <a:off x="0" y="0"/>
+                      <a:ext cx="5943600" cy="4324350"/>
+                    </a:xfrm>
+                    <a:prstGeom prst="rect">
+                      <a:avLst/>
+                    </a:prstGeom>
+                  </pic:spPr>
+                </pic:pic>
+              </a:graphicData>
+            </a:graphic>
+          </wp:inline>
+        </w:drawing>
+      </w:r>
     </w:p>
     <w:sectPr>
-      <w:headerReference w:type="default" r:id="rId9"/>
-      <w:footerReference w:type="default" r:id="rId10"/>
+      <w:headerReference w:type="default" r:id="rId10"/>
+      <w:footerReference w:type="default" r:id="rId11"/>
       <w:pgSz w:w="12240" w:h="15840"/>
       <w:pgMar w:top="1440" w:right="1440" w:bottom="1440" w:left="1440" w:header="720" w:footer="720" w:gutter="0"/>
       <w:pgNumType w:start="0"/>
@@ -19434,7 +19159,7 @@
 </file>
 
 <file path=word/endnotes.xml><?xml version="1.0" encoding="utf-8"?>
-<w:endnotes xmlns:wpc="http://schemas.microsoft.com/office/word/2010/wordprocessingCanvas" xmlns:cx="http://schemas.microsoft.com/office/drawing/2014/chartex" xmlns:cx1="http://schemas.microsoft.com/office/drawing/2015/9/8/chartex" xmlns:cx2="http://schemas.microsoft.com/office/drawing/2015/10/21/chartex" xmlns:cx3="http://schemas.microsoft.com/office/drawing/2016/5/9/chartex" xmlns:cx4="http://schemas.microsoft.com/office/drawing/2016/5/10/chartex" xmlns:cx5="http://schemas.microsoft.com/office/drawing/2016/5/11/chartex" xmlns:cx6="http://schemas.microsoft.com/office/drawing/2016/5/12/chartex" xmlns:cx7="http://schemas.microsoft.com/office/drawing/2016/5/13/chartex" xmlns:cx8="http://schemas.microsoft.com/office/drawing/2016/5/14/chartex" xmlns:mc="http://schemas.openxmlformats.org/markup-compatibility/2006" xmlns:aink="http://schemas.microsoft.com/office/drawing/2016/ink" xmlns:am3d="http://schemas.microsoft.com/office/drawing/2017/model3d" xmlns:o="urn:schemas-microsoft-com:office:office" xmlns:oel="http://schemas.microsoft.com/office/2019/extlst" xmlns:r="http://schemas.openxmlformats.org/officeDocument/2006/relationships" xmlns:m="http://schemas.openxmlformats.org/officeDocument/2006/math" xmlns:v="urn:schemas-microsoft-com:vml" xmlns:wp14="http://schemas.microsoft.com/office/word/2010/wordprocessingDrawing" xmlns:wp="http://schemas.openxmlformats.org/drawingml/2006/wordprocessingDrawing" xmlns:w10="urn:schemas-microsoft-com:office:word" xmlns:w="http://schemas.openxmlformats.org/wordprocessingml/2006/main" xmlns:w14="http://schemas.microsoft.com/office/word/2010/wordml" xmlns:w15="http://schemas.microsoft.com/office/word/2012/wordml" xmlns:w16cex="http://schemas.microsoft.com/office/word/2018/wordml/cex" xmlns:w16cid="http://schemas.microsoft.com/office/word/2016/wordml/cid" xmlns:w16="http://schemas.microsoft.com/office/word/2018/wordml" xmlns:w16sdtdh="http://schemas.microsoft.com/office/word/2020/wordml/sdtdatahash" xmlns:w16se="http://schemas.microsoft.com/office/word/2015/wordml/symex" xmlns:wpg="http://schemas.microsoft.com/office/word/2010/wordprocessingGroup" xmlns:wpi="http://schemas.microsoft.com/office/word/2010/wordprocessingInk" xmlns:wne="http://schemas.microsoft.com/office/word/2006/wordml" xmlns:wps="http://schemas.microsoft.com/office/word/2010/wordprocessingShape" mc:Ignorable="w14 w15 w16se w16cid w16 w16cex w16sdtdh wp14">
+<w:endnotes xmlns:wpc="http://schemas.microsoft.com/office/word/2010/wordprocessingCanvas" xmlns:mc="http://schemas.openxmlformats.org/markup-compatibility/2006" xmlns:o="urn:schemas-microsoft-com:office:office" xmlns:r="http://schemas.openxmlformats.org/officeDocument/2006/relationships" xmlns:m="http://schemas.openxmlformats.org/officeDocument/2006/math" xmlns:v="urn:schemas-microsoft-com:vml" xmlns:wp14="http://schemas.microsoft.com/office/word/2010/wordprocessingDrawing" xmlns:wp="http://schemas.openxmlformats.org/drawingml/2006/wordprocessingDrawing" xmlns:w10="urn:schemas-microsoft-com:office:word" xmlns:w="http://schemas.openxmlformats.org/wordprocessingml/2006/main" xmlns:w14="http://schemas.microsoft.com/office/word/2010/wordml" xmlns:w15="http://schemas.microsoft.com/office/word/2012/wordml" xmlns:wpg="http://schemas.microsoft.com/office/word/2010/wordprocessingGroup" xmlns:wpi="http://schemas.microsoft.com/office/word/2010/wordprocessingInk" xmlns:wne="http://schemas.microsoft.com/office/word/2006/wordml" xmlns:wps="http://schemas.microsoft.com/office/word/2010/wordprocessingShape" mc:Ignorable="w14 w15 wp14">
   <w:endnote w:type="separator" w:id="-1">
     <w:p>
       <w:pPr>
@@ -19459,7 +19184,7 @@
 </file>
 
 <file path=word/footer1.xml><?xml version="1.0" encoding="utf-8"?>
-<w:ftr xmlns:wpc="http://schemas.microsoft.com/office/word/2010/wordprocessingCanvas" xmlns:cx="http://schemas.microsoft.com/office/drawing/2014/chartex" xmlns:cx1="http://schemas.microsoft.com/office/drawing/2015/9/8/chartex" xmlns:cx2="http://schemas.microsoft.com/office/drawing/2015/10/21/chartex" xmlns:cx3="http://schemas.microsoft.com/office/drawing/2016/5/9/chartex" xmlns:cx4="http://schemas.microsoft.com/office/drawing/2016/5/10/chartex" xmlns:cx5="http://schemas.microsoft.com/office/drawing/2016/5/11/chartex" xmlns:cx6="http://schemas.microsoft.com/office/drawing/2016/5/12/chartex" xmlns:cx7="http://schemas.microsoft.com/office/drawing/2016/5/13/chartex" xmlns:cx8="http://schemas.microsoft.com/office/drawing/2016/5/14/chartex" xmlns:mc="http://schemas.openxmlformats.org/markup-compatibility/2006" xmlns:aink="http://schemas.microsoft.com/office/drawing/2016/ink" xmlns:am3d="http://schemas.microsoft.com/office/drawing/2017/model3d" xmlns:o="urn:schemas-microsoft-com:office:office" xmlns:oel="http://schemas.microsoft.com/office/2019/extlst" xmlns:r="http://schemas.openxmlformats.org/officeDocument/2006/relationships" xmlns:m="http://schemas.openxmlformats.org/officeDocument/2006/math" xmlns:v="urn:schemas-microsoft-com:vml" xmlns:wp14="http://schemas.microsoft.com/office/word/2010/wordprocessingDrawing" xmlns:wp="http://schemas.openxmlformats.org/drawingml/2006/wordprocessingDrawing" xmlns:w10="urn:schemas-microsoft-com:office:word" xmlns:w="http://schemas.openxmlformats.org/wordprocessingml/2006/main" xmlns:w14="http://schemas.microsoft.com/office/word/2010/wordml" xmlns:w15="http://schemas.microsoft.com/office/word/2012/wordml" xmlns:w16cex="http://schemas.microsoft.com/office/word/2018/wordml/cex" xmlns:w16cid="http://schemas.microsoft.com/office/word/2016/wordml/cid" xmlns:w16="http://schemas.microsoft.com/office/word/2018/wordml" xmlns:w16sdtdh="http://schemas.microsoft.com/office/word/2020/wordml/sdtdatahash" xmlns:w16se="http://schemas.microsoft.com/office/word/2015/wordml/symex" xmlns:wpg="http://schemas.microsoft.com/office/word/2010/wordprocessingGroup" xmlns:wpi="http://schemas.microsoft.com/office/word/2010/wordprocessingInk" xmlns:wne="http://schemas.microsoft.com/office/word/2006/wordml" xmlns:wps="http://schemas.microsoft.com/office/word/2010/wordprocessingShape" mc:Ignorable="w14 w15 w16se w16cid w16 w16cex w16sdtdh wp14">
+<w:ftr xmlns:wpc="http://schemas.microsoft.com/office/word/2010/wordprocessingCanvas" xmlns:mc="http://schemas.openxmlformats.org/markup-compatibility/2006" xmlns:o="urn:schemas-microsoft-com:office:office" xmlns:r="http://schemas.openxmlformats.org/officeDocument/2006/relationships" xmlns:m="http://schemas.openxmlformats.org/officeDocument/2006/math" xmlns:v="urn:schemas-microsoft-com:vml" xmlns:wp14="http://schemas.microsoft.com/office/word/2010/wordprocessingDrawing" xmlns:wp="http://schemas.openxmlformats.org/drawingml/2006/wordprocessingDrawing" xmlns:w10="urn:schemas-microsoft-com:office:word" xmlns:w="http://schemas.openxmlformats.org/wordprocessingml/2006/main" xmlns:w14="http://schemas.microsoft.com/office/word/2010/wordml" xmlns:w15="http://schemas.microsoft.com/office/word/2012/wordml" xmlns:wpg="http://schemas.microsoft.com/office/word/2010/wordprocessingGroup" xmlns:wpi="http://schemas.microsoft.com/office/word/2010/wordprocessingInk" xmlns:wne="http://schemas.microsoft.com/office/word/2006/wordml" xmlns:wps="http://schemas.microsoft.com/office/word/2010/wordprocessingShape" mc:Ignorable="w14 w15 wp14">
   <w:p>
     <w:pPr>
       <w:tabs>
@@ -19481,7 +19206,7 @@
       <w:rPr>
         <w:noProof/>
       </w:rPr>
-      <w:t>16</w:t>
+      <w:t>11</w:t>
     </w:r>
     <w:r>
       <w:fldChar w:fldCharType="end"/>
@@ -19500,7 +19225,7 @@
 </file>
 
 <file path=word/footnotes.xml><?xml version="1.0" encoding="utf-8"?>
-<w:footnotes xmlns:wpc="http://schemas.microsoft.com/office/word/2010/wordprocessingCanvas" xmlns:cx="http://schemas.microsoft.com/office/drawing/2014/chartex" xmlns:cx1="http://schemas.microsoft.com/office/drawing/2015/9/8/chartex" xmlns:cx2="http://schemas.microsoft.com/office/drawing/2015/10/21/chartex" xmlns:cx3="http://schemas.microsoft.com/office/drawing/2016/5/9/chartex" xmlns:cx4="http://schemas.microsoft.com/office/drawing/2016/5/10/chartex" xmlns:cx5="http://schemas.microsoft.com/office/drawing/2016/5/11/chartex" xmlns:cx6="http://schemas.microsoft.com/office/drawing/2016/5/12/chartex" xmlns:cx7="http://schemas.microsoft.com/office/drawing/2016/5/13/chartex" xmlns:cx8="http://schemas.microsoft.com/office/drawing/2016/5/14/chartex" xmlns:mc="http://schemas.openxmlformats.org/markup-compatibility/2006" xmlns:aink="http://schemas.microsoft.com/office/drawing/2016/ink" xmlns:am3d="http://schemas.microsoft.com/office/drawing/2017/model3d" xmlns:o="urn:schemas-microsoft-com:office:office" xmlns:oel="http://schemas.microsoft.com/office/2019/extlst" xmlns:r="http://schemas.openxmlformats.org/officeDocument/2006/relationships" xmlns:m="http://schemas.openxmlformats.org/officeDocument/2006/math" xmlns:v="urn:schemas-microsoft-com:vml" xmlns:wp14="http://schemas.microsoft.com/office/word/2010/wordprocessingDrawing" xmlns:wp="http://schemas.openxmlformats.org/drawingml/2006/wordprocessingDrawing" xmlns:w10="urn:schemas-microsoft-com:office:word" xmlns:w="http://schemas.openxmlformats.org/wordprocessingml/2006/main" xmlns:w14="http://schemas.microsoft.com/office/word/2010/wordml" xmlns:w15="http://schemas.microsoft.com/office/word/2012/wordml" xmlns:w16cex="http://schemas.microsoft.com/office/word/2018/wordml/cex" xmlns:w16cid="http://schemas.microsoft.com/office/word/2016/wordml/cid" xmlns:w16="http://schemas.microsoft.com/office/word/2018/wordml" xmlns:w16sdtdh="http://schemas.microsoft.com/office/word/2020/wordml/sdtdatahash" xmlns:w16se="http://schemas.microsoft.com/office/word/2015/wordml/symex" xmlns:wpg="http://schemas.microsoft.com/office/word/2010/wordprocessingGroup" xmlns:wpi="http://schemas.microsoft.com/office/word/2010/wordprocessingInk" xmlns:wne="http://schemas.microsoft.com/office/word/2006/wordml" xmlns:wps="http://schemas.microsoft.com/office/word/2010/wordprocessingShape" mc:Ignorable="w14 w15 w16se w16cid w16 w16cex w16sdtdh wp14">
+<w:footnotes xmlns:wpc="http://schemas.microsoft.com/office/word/2010/wordprocessingCanvas" xmlns:mc="http://schemas.openxmlformats.org/markup-compatibility/2006" xmlns:o="urn:schemas-microsoft-com:office:office" xmlns:r="http://schemas.openxmlformats.org/officeDocument/2006/relationships" xmlns:m="http://schemas.openxmlformats.org/officeDocument/2006/math" xmlns:v="urn:schemas-microsoft-com:vml" xmlns:wp14="http://schemas.microsoft.com/office/word/2010/wordprocessingDrawing" xmlns:wp="http://schemas.openxmlformats.org/drawingml/2006/wordprocessingDrawing" xmlns:w10="urn:schemas-microsoft-com:office:word" xmlns:w="http://schemas.openxmlformats.org/wordprocessingml/2006/main" xmlns:w14="http://schemas.microsoft.com/office/word/2010/wordml" xmlns:w15="http://schemas.microsoft.com/office/word/2012/wordml" xmlns:wpg="http://schemas.microsoft.com/office/word/2010/wordprocessingGroup" xmlns:wpi="http://schemas.microsoft.com/office/word/2010/wordprocessingInk" xmlns:wne="http://schemas.microsoft.com/office/word/2006/wordml" xmlns:wps="http://schemas.microsoft.com/office/word/2010/wordprocessingShape" mc:Ignorable="w14 w15 wp14">
   <w:footnote w:type="separator" w:id="-1">
     <w:p>
       <w:pPr>
@@ -19525,7 +19250,7 @@
 </file>
 
 <file path=word/header1.xml><?xml version="1.0" encoding="utf-8"?>
-<w:hdr xmlns:wpc="http://schemas.microsoft.com/office/word/2010/wordprocessingCanvas" xmlns:cx="http://schemas.microsoft.com/office/drawing/2014/chartex" xmlns:cx1="http://schemas.microsoft.com/office/drawing/2015/9/8/chartex" xmlns:cx2="http://schemas.microsoft.com/office/drawing/2015/10/21/chartex" xmlns:cx3="http://schemas.microsoft.com/office/drawing/2016/5/9/chartex" xmlns:cx4="http://schemas.microsoft.com/office/drawing/2016/5/10/chartex" xmlns:cx5="http://schemas.microsoft.com/office/drawing/2016/5/11/chartex" xmlns:cx6="http://schemas.microsoft.com/office/drawing/2016/5/12/chartex" xmlns:cx7="http://schemas.microsoft.com/office/drawing/2016/5/13/chartex" xmlns:cx8="http://schemas.microsoft.com/office/drawing/2016/5/14/chartex" xmlns:mc="http://schemas.openxmlformats.org/markup-compatibility/2006" xmlns:aink="http://schemas.microsoft.com/office/drawing/2016/ink" xmlns:am3d="http://schemas.microsoft.com/office/drawing/2017/model3d" xmlns:o="urn:schemas-microsoft-com:office:office" xmlns:oel="http://schemas.microsoft.com/office/2019/extlst" xmlns:r="http://schemas.openxmlformats.org/officeDocument/2006/relationships" xmlns:m="http://schemas.openxmlformats.org/officeDocument/2006/math" xmlns:v="urn:schemas-microsoft-com:vml" xmlns:wp14="http://schemas.microsoft.com/office/word/2010/wordprocessingDrawing" xmlns:wp="http://schemas.openxmlformats.org/drawingml/2006/wordprocessingDrawing" xmlns:w10="urn:schemas-microsoft-com:office:word" xmlns:w="http://schemas.openxmlformats.org/wordprocessingml/2006/main" xmlns:w14="http://schemas.microsoft.com/office/word/2010/wordml" xmlns:w15="http://schemas.microsoft.com/office/word/2012/wordml" xmlns:w16cex="http://schemas.microsoft.com/office/word/2018/wordml/cex" xmlns:w16cid="http://schemas.microsoft.com/office/word/2016/wordml/cid" xmlns:w16="http://schemas.microsoft.com/office/word/2018/wordml" xmlns:w16sdtdh="http://schemas.microsoft.com/office/word/2020/wordml/sdtdatahash" xmlns:w16se="http://schemas.microsoft.com/office/word/2015/wordml/symex" xmlns:wpg="http://schemas.microsoft.com/office/word/2010/wordprocessingGroup" xmlns:wpi="http://schemas.microsoft.com/office/word/2010/wordprocessingInk" xmlns:wne="http://schemas.microsoft.com/office/word/2006/wordml" xmlns:wps="http://schemas.microsoft.com/office/word/2010/wordprocessingShape" mc:Ignorable="w14 w15 w16se w16cid w16 w16cex w16sdtdh wp14">
+<w:hdr xmlns:wpc="http://schemas.microsoft.com/office/word/2010/wordprocessingCanvas" xmlns:mc="http://schemas.openxmlformats.org/markup-compatibility/2006" xmlns:o="urn:schemas-microsoft-com:office:office" xmlns:r="http://schemas.openxmlformats.org/officeDocument/2006/relationships" xmlns:m="http://schemas.openxmlformats.org/officeDocument/2006/math" xmlns:v="urn:schemas-microsoft-com:vml" xmlns:wp14="http://schemas.microsoft.com/office/word/2010/wordprocessingDrawing" xmlns:wp="http://schemas.openxmlformats.org/drawingml/2006/wordprocessingDrawing" xmlns:w10="urn:schemas-microsoft-com:office:word" xmlns:w="http://schemas.openxmlformats.org/wordprocessingml/2006/main" xmlns:w14="http://schemas.microsoft.com/office/word/2010/wordml" xmlns:w15="http://schemas.microsoft.com/office/word/2012/wordml" xmlns:wpg="http://schemas.microsoft.com/office/word/2010/wordprocessingGroup" xmlns:wpi="http://schemas.microsoft.com/office/word/2010/wordprocessingInk" xmlns:wne="http://schemas.microsoft.com/office/word/2006/wordml" xmlns:wps="http://schemas.microsoft.com/office/word/2010/wordprocessingShape" mc:Ignorable="w14 w15 wp14">
   <w:p/>
   <w:tbl>
     <w:tblPr>
@@ -19684,8 +19409,8 @@
 </file>
 
 <file path=word/numbering.xml><?xml version="1.0" encoding="utf-8"?>
-<w:numbering xmlns:wpc="http://schemas.microsoft.com/office/word/2010/wordprocessingCanvas" xmlns:cx="http://schemas.microsoft.com/office/drawing/2014/chartex" xmlns:cx1="http://schemas.microsoft.com/office/drawing/2015/9/8/chartex" xmlns:cx2="http://schemas.microsoft.com/office/drawing/2015/10/21/chartex" xmlns:cx3="http://schemas.microsoft.com/office/drawing/2016/5/9/chartex" xmlns:cx4="http://schemas.microsoft.com/office/drawing/2016/5/10/chartex" xmlns:cx5="http://schemas.microsoft.com/office/drawing/2016/5/11/chartex" xmlns:cx6="http://schemas.microsoft.com/office/drawing/2016/5/12/chartex" xmlns:cx7="http://schemas.microsoft.com/office/drawing/2016/5/13/chartex" xmlns:cx8="http://schemas.microsoft.com/office/drawing/2016/5/14/chartex" xmlns:mc="http://schemas.openxmlformats.org/markup-compatibility/2006" xmlns:aink="http://schemas.microsoft.com/office/drawing/2016/ink" xmlns:am3d="http://schemas.microsoft.com/office/drawing/2017/model3d" xmlns:o="urn:schemas-microsoft-com:office:office" xmlns:oel="http://schemas.microsoft.com/office/2019/extlst" xmlns:r="http://schemas.openxmlformats.org/officeDocument/2006/relationships" xmlns:m="http://schemas.openxmlformats.org/officeDocument/2006/math" xmlns:v="urn:schemas-microsoft-com:vml" xmlns:wp14="http://schemas.microsoft.com/office/word/2010/wordprocessingDrawing" xmlns:wp="http://schemas.openxmlformats.org/drawingml/2006/wordprocessingDrawing" xmlns:w10="urn:schemas-microsoft-com:office:word" xmlns:w="http://schemas.openxmlformats.org/wordprocessingml/2006/main" xmlns:w14="http://schemas.microsoft.com/office/word/2010/wordml" xmlns:w15="http://schemas.microsoft.com/office/word/2012/wordml" xmlns:w16cex="http://schemas.microsoft.com/office/word/2018/wordml/cex" xmlns:w16cid="http://schemas.microsoft.com/office/word/2016/wordml/cid" xmlns:w16="http://schemas.microsoft.com/office/word/2018/wordml" xmlns:w16sdtdh="http://schemas.microsoft.com/office/word/2020/wordml/sdtdatahash" xmlns:w16se="http://schemas.microsoft.com/office/word/2015/wordml/symex" xmlns:wpg="http://schemas.microsoft.com/office/word/2010/wordprocessingGroup" xmlns:wpi="http://schemas.microsoft.com/office/word/2010/wordprocessingInk" xmlns:wne="http://schemas.microsoft.com/office/word/2006/wordml" xmlns:wps="http://schemas.microsoft.com/office/word/2010/wordprocessingShape" mc:Ignorable="w14 w15 w16se w16cid w16 w16cex w16sdtdh wp14">
-  <w:abstractNum w:abstractNumId="0" w15:restartNumberingAfterBreak="0">
+<w:numbering xmlns:wpc="http://schemas.microsoft.com/office/word/2010/wordprocessingCanvas" xmlns:mc="http://schemas.openxmlformats.org/markup-compatibility/2006" xmlns:o="urn:schemas-microsoft-com:office:office" xmlns:r="http://schemas.openxmlformats.org/officeDocument/2006/relationships" xmlns:m="http://schemas.openxmlformats.org/officeDocument/2006/math" xmlns:v="urn:schemas-microsoft-com:vml" xmlns:wp14="http://schemas.microsoft.com/office/word/2010/wordprocessingDrawing" xmlns:wp="http://schemas.openxmlformats.org/drawingml/2006/wordprocessingDrawing" xmlns:w10="urn:schemas-microsoft-com:office:word" xmlns:w="http://schemas.openxmlformats.org/wordprocessingml/2006/main" xmlns:w14="http://schemas.microsoft.com/office/word/2010/wordml" xmlns:w15="http://schemas.microsoft.com/office/word/2012/wordml" xmlns:wpg="http://schemas.microsoft.com/office/word/2010/wordprocessingGroup" xmlns:wpi="http://schemas.microsoft.com/office/word/2010/wordprocessingInk" xmlns:wne="http://schemas.microsoft.com/office/word/2006/wordml" xmlns:wps="http://schemas.microsoft.com/office/word/2010/wordprocessingShape" mc:Ignorable="w14 w15 wp14">
+  <w:abstractNum w:abstractNumId="0">
     <w:nsid w:val="00950E23"/>
     <w:multiLevelType w:val="multilevel"/>
     <w:tmpl w:val="FAB0FDEC"/>
@@ -19771,7 +19496,7 @@
       </w:pPr>
     </w:lvl>
   </w:abstractNum>
-  <w:abstractNum w:abstractNumId="1" w15:restartNumberingAfterBreak="0">
+  <w:abstractNum w:abstractNumId="1">
     <w:nsid w:val="04596AB7"/>
     <w:multiLevelType w:val="multilevel"/>
     <w:tmpl w:val="760C4276"/>
@@ -19884,7 +19609,7 @@
       </w:rPr>
     </w:lvl>
   </w:abstractNum>
-  <w:abstractNum w:abstractNumId="2" w15:restartNumberingAfterBreak="0">
+  <w:abstractNum w:abstractNumId="2">
     <w:nsid w:val="04A268D1"/>
     <w:multiLevelType w:val="hybridMultilevel"/>
     <w:tmpl w:val="D1E4B7D2"/>
@@ -19970,7 +19695,7 @@
       </w:pPr>
     </w:lvl>
   </w:abstractNum>
-  <w:abstractNum w:abstractNumId="3" w15:restartNumberingAfterBreak="0">
+  <w:abstractNum w:abstractNumId="3">
     <w:nsid w:val="08DA43FB"/>
     <w:multiLevelType w:val="multilevel"/>
     <w:tmpl w:val="28FA54B4"/>
@@ -20083,7 +19808,7 @@
       </w:rPr>
     </w:lvl>
   </w:abstractNum>
-  <w:abstractNum w:abstractNumId="4" w15:restartNumberingAfterBreak="0">
+  <w:abstractNum w:abstractNumId="4">
     <w:nsid w:val="0A1333E1"/>
     <w:multiLevelType w:val="multilevel"/>
     <w:tmpl w:val="FEC80074"/>
@@ -20196,7 +19921,7 @@
       </w:rPr>
     </w:lvl>
   </w:abstractNum>
-  <w:abstractNum w:abstractNumId="5" w15:restartNumberingAfterBreak="0">
+  <w:abstractNum w:abstractNumId="5">
     <w:nsid w:val="0ACB3695"/>
     <w:multiLevelType w:val="multilevel"/>
     <w:tmpl w:val="3F1EC7D2"/>
@@ -20309,7 +20034,7 @@
       </w:rPr>
     </w:lvl>
   </w:abstractNum>
-  <w:abstractNum w:abstractNumId="6" w15:restartNumberingAfterBreak="0">
+  <w:abstractNum w:abstractNumId="6">
     <w:nsid w:val="0D5E0A19"/>
     <w:multiLevelType w:val="multilevel"/>
     <w:tmpl w:val="28FA54B4"/>
@@ -20422,7 +20147,7 @@
       </w:rPr>
     </w:lvl>
   </w:abstractNum>
-  <w:abstractNum w:abstractNumId="7" w15:restartNumberingAfterBreak="0">
+  <w:abstractNum w:abstractNumId="7">
     <w:nsid w:val="0E9D590E"/>
     <w:multiLevelType w:val="multilevel"/>
     <w:tmpl w:val="57467796"/>
@@ -20553,7 +20278,7 @@
       </w:rPr>
     </w:lvl>
   </w:abstractNum>
-  <w:abstractNum w:abstractNumId="8" w15:restartNumberingAfterBreak="0">
+  <w:abstractNum w:abstractNumId="8">
     <w:nsid w:val="109855D1"/>
     <w:multiLevelType w:val="multilevel"/>
     <w:tmpl w:val="0A166D32"/>
@@ -20666,7 +20391,7 @@
       </w:rPr>
     </w:lvl>
   </w:abstractNum>
-  <w:abstractNum w:abstractNumId="9" w15:restartNumberingAfterBreak="0">
+  <w:abstractNum w:abstractNumId="9">
     <w:nsid w:val="130022A6"/>
     <w:multiLevelType w:val="multilevel"/>
     <w:tmpl w:val="28FA54B4"/>
@@ -20779,7 +20504,7 @@
       </w:rPr>
     </w:lvl>
   </w:abstractNum>
-  <w:abstractNum w:abstractNumId="10" w15:restartNumberingAfterBreak="0">
+  <w:abstractNum w:abstractNumId="10">
     <w:nsid w:val="17AB2B10"/>
     <w:multiLevelType w:val="multilevel"/>
     <w:tmpl w:val="94CE4840"/>
@@ -20892,7 +20617,7 @@
       </w:rPr>
     </w:lvl>
   </w:abstractNum>
-  <w:abstractNum w:abstractNumId="11" w15:restartNumberingAfterBreak="0">
+  <w:abstractNum w:abstractNumId="11">
     <w:nsid w:val="1DF334DC"/>
     <w:multiLevelType w:val="multilevel"/>
     <w:tmpl w:val="290AAD56"/>
@@ -20985,7 +20710,7 @@
       </w:pPr>
     </w:lvl>
   </w:abstractNum>
-  <w:abstractNum w:abstractNumId="12" w15:restartNumberingAfterBreak="0">
+  <w:abstractNum w:abstractNumId="12">
     <w:nsid w:val="22D74D38"/>
     <w:multiLevelType w:val="hybridMultilevel"/>
     <w:tmpl w:val="4BF099C4"/>
@@ -21098,7 +20823,7 @@
       </w:rPr>
     </w:lvl>
   </w:abstractNum>
-  <w:abstractNum w:abstractNumId="13" w15:restartNumberingAfterBreak="0">
+  <w:abstractNum w:abstractNumId="13">
     <w:nsid w:val="27D02345"/>
     <w:multiLevelType w:val="multilevel"/>
     <w:tmpl w:val="782E01F6"/>
@@ -21211,7 +20936,7 @@
       </w:rPr>
     </w:lvl>
   </w:abstractNum>
-  <w:abstractNum w:abstractNumId="14" w15:restartNumberingAfterBreak="0">
+  <w:abstractNum w:abstractNumId="14">
     <w:nsid w:val="290C6CD4"/>
     <w:multiLevelType w:val="multilevel"/>
     <w:tmpl w:val="9D4846CE"/>
@@ -21324,7 +21049,7 @@
       </w:rPr>
     </w:lvl>
   </w:abstractNum>
-  <w:abstractNum w:abstractNumId="15" w15:restartNumberingAfterBreak="0">
+  <w:abstractNum w:abstractNumId="15">
     <w:nsid w:val="2A0F4651"/>
     <w:multiLevelType w:val="multilevel"/>
     <w:tmpl w:val="C7C450B4"/>
@@ -21437,7 +21162,7 @@
       </w:rPr>
     </w:lvl>
   </w:abstractNum>
-  <w:abstractNum w:abstractNumId="16" w15:restartNumberingAfterBreak="0">
+  <w:abstractNum w:abstractNumId="16">
     <w:nsid w:val="2CA738BD"/>
     <w:multiLevelType w:val="multilevel"/>
     <w:tmpl w:val="DE70FDD4"/>
@@ -21550,7 +21275,7 @@
       </w:rPr>
     </w:lvl>
   </w:abstractNum>
-  <w:abstractNum w:abstractNumId="17" w15:restartNumberingAfterBreak="0">
+  <w:abstractNum w:abstractNumId="17">
     <w:nsid w:val="31096701"/>
     <w:multiLevelType w:val="hybridMultilevel"/>
     <w:tmpl w:val="58B6ADEC"/>
@@ -21663,7 +21388,7 @@
       </w:rPr>
     </w:lvl>
   </w:abstractNum>
-  <w:abstractNum w:abstractNumId="18" w15:restartNumberingAfterBreak="0">
+  <w:abstractNum w:abstractNumId="18">
     <w:nsid w:val="31C91781"/>
     <w:multiLevelType w:val="multilevel"/>
     <w:tmpl w:val="DC729852"/>
@@ -21776,7 +21501,7 @@
       </w:rPr>
     </w:lvl>
   </w:abstractNum>
-  <w:abstractNum w:abstractNumId="19" w15:restartNumberingAfterBreak="0">
+  <w:abstractNum w:abstractNumId="19">
     <w:nsid w:val="37A85CFC"/>
     <w:multiLevelType w:val="multilevel"/>
     <w:tmpl w:val="CE8ED028"/>
@@ -21889,7 +21614,7 @@
       </w:rPr>
     </w:lvl>
   </w:abstractNum>
-  <w:abstractNum w:abstractNumId="20" w15:restartNumberingAfterBreak="0">
+  <w:abstractNum w:abstractNumId="20">
     <w:nsid w:val="3A1B60B7"/>
     <w:multiLevelType w:val="hybridMultilevel"/>
     <w:tmpl w:val="D0CCD49A"/>
@@ -22002,7 +21727,7 @@
       </w:rPr>
     </w:lvl>
   </w:abstractNum>
-  <w:abstractNum w:abstractNumId="21" w15:restartNumberingAfterBreak="0">
+  <w:abstractNum w:abstractNumId="21">
     <w:nsid w:val="3F044E9C"/>
     <w:multiLevelType w:val="multilevel"/>
     <w:tmpl w:val="EB2CB3FA"/>
@@ -22115,7 +21840,7 @@
       </w:rPr>
     </w:lvl>
   </w:abstractNum>
-  <w:abstractNum w:abstractNumId="22" w15:restartNumberingAfterBreak="0">
+  <w:abstractNum w:abstractNumId="22">
     <w:nsid w:val="3F13045C"/>
     <w:multiLevelType w:val="multilevel"/>
     <w:tmpl w:val="B7A833D8"/>
@@ -22228,7 +21953,7 @@
       </w:rPr>
     </w:lvl>
   </w:abstractNum>
-  <w:abstractNum w:abstractNumId="23" w15:restartNumberingAfterBreak="0">
+  <w:abstractNum w:abstractNumId="23">
     <w:nsid w:val="45256570"/>
     <w:multiLevelType w:val="multilevel"/>
     <w:tmpl w:val="28FA54B4"/>
@@ -22341,7 +22066,7 @@
       </w:rPr>
     </w:lvl>
   </w:abstractNum>
-  <w:abstractNum w:abstractNumId="24" w15:restartNumberingAfterBreak="0">
+  <w:abstractNum w:abstractNumId="24">
     <w:nsid w:val="4628372E"/>
     <w:multiLevelType w:val="multilevel"/>
     <w:tmpl w:val="290AAD56"/>
@@ -22434,7 +22159,7 @@
       </w:pPr>
     </w:lvl>
   </w:abstractNum>
-  <w:abstractNum w:abstractNumId="25" w15:restartNumberingAfterBreak="0">
+  <w:abstractNum w:abstractNumId="25">
     <w:nsid w:val="4AC9434A"/>
     <w:multiLevelType w:val="multilevel"/>
     <w:tmpl w:val="7114AA28"/>
@@ -22547,7 +22272,100 @@
       </w:rPr>
     </w:lvl>
   </w:abstractNum>
-  <w:abstractNum w:abstractNumId="26" w15:restartNumberingAfterBreak="0">
+  <w:abstractNum w:abstractNumId="26">
+    <w:nsid w:val="50047DA4"/>
+    <w:multiLevelType w:val="multilevel"/>
+    <w:tmpl w:val="290AAD56"/>
+    <w:lvl w:ilvl="0">
+      <w:start w:val="1"/>
+      <w:numFmt w:val="decimal"/>
+      <w:lvlText w:val="%1."/>
+      <w:lvlJc w:val="left"/>
+      <w:pPr>
+        <w:ind w:left="720" w:hanging="360"/>
+      </w:pPr>
+    </w:lvl>
+    <w:lvl w:ilvl="1">
+      <w:start w:val="1"/>
+      <w:numFmt w:val="decimal"/>
+      <w:lvlText w:val="%1.%2."/>
+      <w:lvlJc w:val="left"/>
+      <w:pPr>
+        <w:ind w:left="720" w:hanging="360"/>
+      </w:pPr>
+      <w:rPr>
+        <w:strike w:val="0"/>
+        <w:color w:val="000000"/>
+      </w:rPr>
+    </w:lvl>
+    <w:lvl w:ilvl="2">
+      <w:start w:val="1"/>
+      <w:numFmt w:val="decimal"/>
+      <w:lvlText w:val="%1.%2.%3."/>
+      <w:lvlJc w:val="left"/>
+      <w:pPr>
+        <w:ind w:left="1003" w:hanging="720"/>
+      </w:pPr>
+    </w:lvl>
+    <w:lvl w:ilvl="3">
+      <w:start w:val="1"/>
+      <w:numFmt w:val="decimal"/>
+      <w:lvlText w:val="%1.%2.%3.%4."/>
+      <w:lvlJc w:val="left"/>
+      <w:pPr>
+        <w:ind w:left="1080" w:hanging="720"/>
+      </w:pPr>
+      <w:rPr>
+        <w:b/>
+      </w:rPr>
+    </w:lvl>
+    <w:lvl w:ilvl="4">
+      <w:start w:val="1"/>
+      <w:numFmt w:val="decimal"/>
+      <w:lvlText w:val="%1.%2.%3.%4.%5."/>
+      <w:lvlJc w:val="left"/>
+      <w:pPr>
+        <w:ind w:left="1440" w:hanging="1080"/>
+      </w:pPr>
+    </w:lvl>
+    <w:lvl w:ilvl="5">
+      <w:start w:val="1"/>
+      <w:numFmt w:val="decimal"/>
+      <w:lvlText w:val="%1.%2.%3.%4.%5.%6."/>
+      <w:lvlJc w:val="left"/>
+      <w:pPr>
+        <w:ind w:left="1440" w:hanging="1080"/>
+      </w:pPr>
+    </w:lvl>
+    <w:lvl w:ilvl="6">
+      <w:start w:val="1"/>
+      <w:numFmt w:val="decimal"/>
+      <w:lvlText w:val="%1.%2.%3.%4.%5.%6.%7."/>
+      <w:lvlJc w:val="left"/>
+      <w:pPr>
+        <w:ind w:left="1800" w:hanging="1440"/>
+      </w:pPr>
+    </w:lvl>
+    <w:lvl w:ilvl="7">
+      <w:start w:val="1"/>
+      <w:numFmt w:val="decimal"/>
+      <w:lvlText w:val="%1.%2.%3.%4.%5.%6.%7.%8."/>
+      <w:lvlJc w:val="left"/>
+      <w:pPr>
+        <w:ind w:left="1800" w:hanging="1440"/>
+      </w:pPr>
+    </w:lvl>
+    <w:lvl w:ilvl="8">
+      <w:start w:val="1"/>
+      <w:numFmt w:val="decimal"/>
+      <w:lvlText w:val="%1.%2.%3.%4.%5.%6.%7.%8.%9."/>
+      <w:lvlJc w:val="left"/>
+      <w:pPr>
+        <w:ind w:left="2160" w:hanging="1800"/>
+      </w:pPr>
+    </w:lvl>
+  </w:abstractNum>
+  <w:abstractNum w:abstractNumId="27">
     <w:nsid w:val="511566FF"/>
     <w:multiLevelType w:val="multilevel"/>
     <w:tmpl w:val="28FA54B4"/>
@@ -22660,7 +22478,7 @@
       </w:rPr>
     </w:lvl>
   </w:abstractNum>
-  <w:abstractNum w:abstractNumId="27" w15:restartNumberingAfterBreak="0">
+  <w:abstractNum w:abstractNumId="28">
     <w:nsid w:val="514D2C1B"/>
     <w:multiLevelType w:val="multilevel"/>
     <w:tmpl w:val="77020382"/>
@@ -22773,7 +22591,7 @@
       </w:rPr>
     </w:lvl>
   </w:abstractNum>
-  <w:abstractNum w:abstractNumId="28" w15:restartNumberingAfterBreak="0">
+  <w:abstractNum w:abstractNumId="29">
     <w:nsid w:val="5A2328C4"/>
     <w:multiLevelType w:val="multilevel"/>
     <w:tmpl w:val="2E56E31A"/>
@@ -22886,7 +22704,7 @@
       </w:rPr>
     </w:lvl>
   </w:abstractNum>
-  <w:abstractNum w:abstractNumId="29" w15:restartNumberingAfterBreak="0">
+  <w:abstractNum w:abstractNumId="30">
     <w:nsid w:val="5BA45DB5"/>
     <w:multiLevelType w:val="multilevel"/>
     <w:tmpl w:val="40FEDC28"/>
@@ -22972,7 +22790,7 @@
       </w:pPr>
     </w:lvl>
   </w:abstractNum>
-  <w:abstractNum w:abstractNumId="30" w15:restartNumberingAfterBreak="0">
+  <w:abstractNum w:abstractNumId="31">
     <w:nsid w:val="5C044218"/>
     <w:multiLevelType w:val="multilevel"/>
     <w:tmpl w:val="AA4C9088"/>
@@ -23085,7 +22903,7 @@
       </w:rPr>
     </w:lvl>
   </w:abstractNum>
-  <w:abstractNum w:abstractNumId="31" w15:restartNumberingAfterBreak="0">
+  <w:abstractNum w:abstractNumId="32">
     <w:nsid w:val="5C422129"/>
     <w:multiLevelType w:val="multilevel"/>
     <w:tmpl w:val="B776AD6C"/>
@@ -23198,7 +23016,7 @@
       </w:rPr>
     </w:lvl>
   </w:abstractNum>
-  <w:abstractNum w:abstractNumId="32" w15:restartNumberingAfterBreak="0">
+  <w:abstractNum w:abstractNumId="33">
     <w:nsid w:val="63866748"/>
     <w:multiLevelType w:val="multilevel"/>
     <w:tmpl w:val="B7A833D8"/>
@@ -23311,7 +23129,7 @@
       </w:rPr>
     </w:lvl>
   </w:abstractNum>
-  <w:abstractNum w:abstractNumId="33" w15:restartNumberingAfterBreak="0">
+  <w:abstractNum w:abstractNumId="34">
     <w:nsid w:val="649E5BC3"/>
     <w:multiLevelType w:val="multilevel"/>
     <w:tmpl w:val="28FA54B4"/>
@@ -23424,7 +23242,7 @@
       </w:rPr>
     </w:lvl>
   </w:abstractNum>
-  <w:abstractNum w:abstractNumId="34" w15:restartNumberingAfterBreak="0">
+  <w:abstractNum w:abstractNumId="35">
     <w:nsid w:val="6B2C4FE0"/>
     <w:multiLevelType w:val="multilevel"/>
     <w:tmpl w:val="290AAD56"/>
@@ -23517,7 +23335,7 @@
       </w:pPr>
     </w:lvl>
   </w:abstractNum>
-  <w:abstractNum w:abstractNumId="35" w15:restartNumberingAfterBreak="0">
+  <w:abstractNum w:abstractNumId="36">
     <w:nsid w:val="6CFB1B6B"/>
     <w:multiLevelType w:val="hybridMultilevel"/>
     <w:tmpl w:val="1F8C85A8"/>
@@ -23630,7 +23448,7 @@
       </w:rPr>
     </w:lvl>
   </w:abstractNum>
-  <w:abstractNum w:abstractNumId="36" w15:restartNumberingAfterBreak="0">
+  <w:abstractNum w:abstractNumId="37">
     <w:nsid w:val="6D4A6F03"/>
     <w:multiLevelType w:val="multilevel"/>
     <w:tmpl w:val="290AAD56"/>
@@ -23723,7 +23541,7 @@
       </w:pPr>
     </w:lvl>
   </w:abstractNum>
-  <w:abstractNum w:abstractNumId="37" w15:restartNumberingAfterBreak="0">
+  <w:abstractNum w:abstractNumId="38">
     <w:nsid w:val="714C43C8"/>
     <w:multiLevelType w:val="multilevel"/>
     <w:tmpl w:val="B7A833D8"/>
@@ -23836,7 +23654,7 @@
       </w:rPr>
     </w:lvl>
   </w:abstractNum>
-  <w:abstractNum w:abstractNumId="38" w15:restartNumberingAfterBreak="0">
+  <w:abstractNum w:abstractNumId="39">
     <w:nsid w:val="75661D72"/>
     <w:multiLevelType w:val="multilevel"/>
     <w:tmpl w:val="A7A029AC"/>
@@ -23949,7 +23767,7 @@
       </w:rPr>
     </w:lvl>
   </w:abstractNum>
-  <w:abstractNum w:abstractNumId="39" w15:restartNumberingAfterBreak="0">
+  <w:abstractNum w:abstractNumId="40">
     <w:nsid w:val="76487398"/>
     <w:multiLevelType w:val="multilevel"/>
     <w:tmpl w:val="290AAD56"/>
@@ -24042,7 +23860,7 @@
       </w:pPr>
     </w:lvl>
   </w:abstractNum>
-  <w:abstractNum w:abstractNumId="40" w15:restartNumberingAfterBreak="0">
+  <w:abstractNum w:abstractNumId="41">
     <w:nsid w:val="79160197"/>
     <w:multiLevelType w:val="multilevel"/>
     <w:tmpl w:val="592C8988"/>
@@ -24155,7 +23973,7 @@
       </w:rPr>
     </w:lvl>
   </w:abstractNum>
-  <w:abstractNum w:abstractNumId="41" w15:restartNumberingAfterBreak="0">
+  <w:abstractNum w:abstractNumId="42">
     <w:nsid w:val="79323B87"/>
     <w:multiLevelType w:val="multilevel"/>
     <w:tmpl w:val="28FA54B4"/>
@@ -24268,7 +24086,7 @@
       </w:rPr>
     </w:lvl>
   </w:abstractNum>
-  <w:abstractNum w:abstractNumId="42" w15:restartNumberingAfterBreak="0">
+  <w:abstractNum w:abstractNumId="43">
     <w:nsid w:val="7B17656E"/>
     <w:multiLevelType w:val="multilevel"/>
     <w:tmpl w:val="0B64792A"/>
@@ -24381,140 +24199,143 @@
       </w:rPr>
     </w:lvl>
   </w:abstractNum>
-  <w:num w:numId="1" w16cid:durableId="360398001">
+  <w:num w:numId="1">
+    <w:abstractNumId w:val="35"/>
+  </w:num>
+  <w:num w:numId="2">
+    <w:abstractNumId w:val="13"/>
+  </w:num>
+  <w:num w:numId="3">
+    <w:abstractNumId w:val="30"/>
+  </w:num>
+  <w:num w:numId="4">
+    <w:abstractNumId w:val="18"/>
+  </w:num>
+  <w:num w:numId="5">
+    <w:abstractNumId w:val="6"/>
+  </w:num>
+  <w:num w:numId="6">
+    <w:abstractNumId w:val="41"/>
+  </w:num>
+  <w:num w:numId="7">
+    <w:abstractNumId w:val="25"/>
+  </w:num>
+  <w:num w:numId="8">
+    <w:abstractNumId w:val="19"/>
+  </w:num>
+  <w:num w:numId="9">
+    <w:abstractNumId w:val="5"/>
+  </w:num>
+  <w:num w:numId="10">
+    <w:abstractNumId w:val="21"/>
+  </w:num>
+  <w:num w:numId="11">
+    <w:abstractNumId w:val="39"/>
+  </w:num>
+  <w:num w:numId="12">
+    <w:abstractNumId w:val="1"/>
+  </w:num>
+  <w:num w:numId="13">
+    <w:abstractNumId w:val="10"/>
+  </w:num>
+  <w:num w:numId="14">
+    <w:abstractNumId w:val="7"/>
+  </w:num>
+  <w:num w:numId="15">
+    <w:abstractNumId w:val="8"/>
+  </w:num>
+  <w:num w:numId="16">
+    <w:abstractNumId w:val="28"/>
+  </w:num>
+  <w:num w:numId="17">
+    <w:abstractNumId w:val="0"/>
+  </w:num>
+  <w:num w:numId="18">
+    <w:abstractNumId w:val="43"/>
+  </w:num>
+  <w:num w:numId="19">
+    <w:abstractNumId w:val="29"/>
+  </w:num>
+  <w:num w:numId="20">
+    <w:abstractNumId w:val="4"/>
+  </w:num>
+  <w:num w:numId="21">
+    <w:abstractNumId w:val="31"/>
+  </w:num>
+  <w:num w:numId="22">
+    <w:abstractNumId w:val="15"/>
+  </w:num>
+  <w:num w:numId="23">
+    <w:abstractNumId w:val="22"/>
+  </w:num>
+  <w:num w:numId="24">
+    <w:abstractNumId w:val="16"/>
+  </w:num>
+  <w:num w:numId="25">
+    <w:abstractNumId w:val="14"/>
+  </w:num>
+  <w:num w:numId="26">
+    <w:abstractNumId w:val="2"/>
+  </w:num>
+  <w:num w:numId="27">
+    <w:abstractNumId w:val="12"/>
+  </w:num>
+  <w:num w:numId="28">
+    <w:abstractNumId w:val="36"/>
+  </w:num>
+  <w:num w:numId="29">
+    <w:abstractNumId w:val="11"/>
+  </w:num>
+  <w:num w:numId="30">
+    <w:abstractNumId w:val="17"/>
+  </w:num>
+  <w:num w:numId="31">
+    <w:abstractNumId w:val="24"/>
+  </w:num>
+  <w:num w:numId="32">
+    <w:abstractNumId w:val="32"/>
+  </w:num>
+  <w:num w:numId="33">
+    <w:abstractNumId w:val="40"/>
+  </w:num>
+  <w:num w:numId="34">
+    <w:abstractNumId w:val="20"/>
+  </w:num>
+  <w:num w:numId="35">
+    <w:abstractNumId w:val="37"/>
+  </w:num>
+  <w:num w:numId="36">
+    <w:abstractNumId w:val="38"/>
+  </w:num>
+  <w:num w:numId="37">
+    <w:abstractNumId w:val="33"/>
+  </w:num>
+  <w:num w:numId="38">
     <w:abstractNumId w:val="34"/>
   </w:num>
-  <w:num w:numId="2" w16cid:durableId="1344239293">
-    <w:abstractNumId w:val="13"/>
+  <w:num w:numId="39">
+    <w:abstractNumId w:val="3"/>
   </w:num>
-  <w:num w:numId="3" w16cid:durableId="1274556943">
-    <w:abstractNumId w:val="29"/>
+  <w:num w:numId="40">
+    <w:abstractNumId w:val="42"/>
   </w:num>
-  <w:num w:numId="4" w16cid:durableId="280844276">
-    <w:abstractNumId w:val="18"/>
+  <w:num w:numId="41">
+    <w:abstractNumId w:val="9"/>
   </w:num>
-  <w:num w:numId="5" w16cid:durableId="1239630691">
-    <w:abstractNumId w:val="6"/>
-  </w:num>
-  <w:num w:numId="6" w16cid:durableId="246307816">
-    <w:abstractNumId w:val="40"/>
-  </w:num>
-  <w:num w:numId="7" w16cid:durableId="101728449">
-    <w:abstractNumId w:val="25"/>
-  </w:num>
-  <w:num w:numId="8" w16cid:durableId="53893447">
-    <w:abstractNumId w:val="19"/>
-  </w:num>
-  <w:num w:numId="9" w16cid:durableId="578562548">
-    <w:abstractNumId w:val="5"/>
-  </w:num>
-  <w:num w:numId="10" w16cid:durableId="57558765">
-    <w:abstractNumId w:val="21"/>
-  </w:num>
-  <w:num w:numId="11" w16cid:durableId="1534347203">
-    <w:abstractNumId w:val="38"/>
-  </w:num>
-  <w:num w:numId="12" w16cid:durableId="618269288">
-    <w:abstractNumId w:val="1"/>
-  </w:num>
-  <w:num w:numId="13" w16cid:durableId="1793278844">
-    <w:abstractNumId w:val="10"/>
-  </w:num>
-  <w:num w:numId="14" w16cid:durableId="1355182946">
-    <w:abstractNumId w:val="7"/>
-  </w:num>
-  <w:num w:numId="15" w16cid:durableId="967975591">
-    <w:abstractNumId w:val="8"/>
-  </w:num>
-  <w:num w:numId="16" w16cid:durableId="713582256">
+  <w:num w:numId="42">
     <w:abstractNumId w:val="27"/>
   </w:num>
-  <w:num w:numId="17" w16cid:durableId="36053410">
-    <w:abstractNumId w:val="0"/>
+  <w:num w:numId="43">
+    <w:abstractNumId w:val="23"/>
   </w:num>
-  <w:num w:numId="18" w16cid:durableId="1145313114">
-    <w:abstractNumId w:val="42"/>
-  </w:num>
-  <w:num w:numId="19" w16cid:durableId="1060708665">
-    <w:abstractNumId w:val="28"/>
-  </w:num>
-  <w:num w:numId="20" w16cid:durableId="1548757037">
-    <w:abstractNumId w:val="4"/>
-  </w:num>
-  <w:num w:numId="21" w16cid:durableId="961113197">
-    <w:abstractNumId w:val="30"/>
-  </w:num>
-  <w:num w:numId="22" w16cid:durableId="135806892">
-    <w:abstractNumId w:val="15"/>
-  </w:num>
-  <w:num w:numId="23" w16cid:durableId="2131704536">
-    <w:abstractNumId w:val="22"/>
-  </w:num>
-  <w:num w:numId="24" w16cid:durableId="868449396">
-    <w:abstractNumId w:val="16"/>
-  </w:num>
-  <w:num w:numId="25" w16cid:durableId="1119371205">
-    <w:abstractNumId w:val="14"/>
-  </w:num>
-  <w:num w:numId="26" w16cid:durableId="1398817902">
-    <w:abstractNumId w:val="2"/>
-  </w:num>
-  <w:num w:numId="27" w16cid:durableId="625506839">
-    <w:abstractNumId w:val="12"/>
-  </w:num>
-  <w:num w:numId="28" w16cid:durableId="816385727">
-    <w:abstractNumId w:val="35"/>
-  </w:num>
-  <w:num w:numId="29" w16cid:durableId="211119763">
-    <w:abstractNumId w:val="11"/>
-  </w:num>
-  <w:num w:numId="30" w16cid:durableId="1137576675">
-    <w:abstractNumId w:val="17"/>
-  </w:num>
-  <w:num w:numId="31" w16cid:durableId="1948610685">
-    <w:abstractNumId w:val="24"/>
-  </w:num>
-  <w:num w:numId="32" w16cid:durableId="1199507288">
-    <w:abstractNumId w:val="31"/>
-  </w:num>
-  <w:num w:numId="33" w16cid:durableId="1697270414">
-    <w:abstractNumId w:val="39"/>
-  </w:num>
-  <w:num w:numId="34" w16cid:durableId="889150171">
-    <w:abstractNumId w:val="20"/>
-  </w:num>
-  <w:num w:numId="35" w16cid:durableId="87312415">
-    <w:abstractNumId w:val="36"/>
-  </w:num>
-  <w:num w:numId="36" w16cid:durableId="327247454">
-    <w:abstractNumId w:val="37"/>
-  </w:num>
-  <w:num w:numId="37" w16cid:durableId="440077411">
-    <w:abstractNumId w:val="32"/>
-  </w:num>
-  <w:num w:numId="38" w16cid:durableId="63258456">
-    <w:abstractNumId w:val="33"/>
-  </w:num>
-  <w:num w:numId="39" w16cid:durableId="1575311916">
-    <w:abstractNumId w:val="3"/>
-  </w:num>
-  <w:num w:numId="40" w16cid:durableId="1839147305">
-    <w:abstractNumId w:val="41"/>
-  </w:num>
-  <w:num w:numId="41" w16cid:durableId="526990770">
-    <w:abstractNumId w:val="9"/>
-  </w:num>
-  <w:num w:numId="42" w16cid:durableId="207765865">
+  <w:num w:numId="44">
     <w:abstractNumId w:val="26"/>
-  </w:num>
-  <w:num w:numId="43" w16cid:durableId="921333225">
-    <w:abstractNumId w:val="23"/>
   </w:num>
 </w:numbering>
 </file>
 
 <file path=word/styles.xml><?xml version="1.0" encoding="utf-8"?>
-<w:styles xmlns:mc="http://schemas.openxmlformats.org/markup-compatibility/2006" xmlns:r="http://schemas.openxmlformats.org/officeDocument/2006/relationships" xmlns:w="http://schemas.openxmlformats.org/wordprocessingml/2006/main" xmlns:w14="http://schemas.microsoft.com/office/word/2010/wordml" xmlns:w15="http://schemas.microsoft.com/office/word/2012/wordml" xmlns:w16cex="http://schemas.microsoft.com/office/word/2018/wordml/cex" xmlns:w16cid="http://schemas.microsoft.com/office/word/2016/wordml/cid" xmlns:w16="http://schemas.microsoft.com/office/word/2018/wordml" xmlns:w16sdtdh="http://schemas.microsoft.com/office/word/2020/wordml/sdtdatahash" xmlns:w16se="http://schemas.microsoft.com/office/word/2015/wordml/symex" mc:Ignorable="w14 w15 w16se w16cid w16 w16cex w16sdtdh">
+<w:styles xmlns:mc="http://schemas.openxmlformats.org/markup-compatibility/2006" xmlns:r="http://schemas.openxmlformats.org/officeDocument/2006/relationships" xmlns:w="http://schemas.openxmlformats.org/wordprocessingml/2006/main" xmlns:w14="http://schemas.microsoft.com/office/word/2010/wordml" xmlns:w15="http://schemas.microsoft.com/office/word/2012/wordml" mc:Ignorable="w14 w15">
   <w:docDefaults>
     <w:rPrDefault>
       <w:rPr>
@@ -24529,7 +24350,7 @@
       </w:pPr>
     </w:pPrDefault>
   </w:docDefaults>
-  <w:latentStyles w:defLockedState="0" w:defUIPriority="99" w:defSemiHidden="0" w:defUnhideWhenUsed="0" w:defQFormat="0" w:count="376">
+  <w:latentStyles w:defLockedState="0" w:defUIPriority="99" w:defSemiHidden="0" w:defUnhideWhenUsed="0" w:defQFormat="0" w:count="371">
     <w:lsdException w:name="Normal" w:uiPriority="0" w:qFormat="1"/>
     <w:lsdException w:name="heading 1" w:uiPriority="9" w:qFormat="1"/>
     <w:lsdException w:name="heading 2" w:semiHidden="1" w:uiPriority="9" w:unhideWhenUsed="1" w:qFormat="1"/>
@@ -24635,6 +24456,7 @@
     <w:lsdException w:name="HTML Sample" w:semiHidden="1" w:unhideWhenUsed="1"/>
     <w:lsdException w:name="HTML Typewriter" w:semiHidden="1" w:unhideWhenUsed="1"/>
     <w:lsdException w:name="HTML Variable" w:semiHidden="1" w:unhideWhenUsed="1"/>
+    <w:lsdException w:name="Normal Table" w:semiHidden="1" w:unhideWhenUsed="1"/>
     <w:lsdException w:name="annotation subject" w:semiHidden="1" w:unhideWhenUsed="1"/>
     <w:lsdException w:name="No List" w:semiHidden="1" w:unhideWhenUsed="1"/>
     <w:lsdException w:name="Outline List 1" w:semiHidden="1" w:unhideWhenUsed="1"/>
@@ -24677,8 +24499,11 @@
     <w:lsdException w:name="Table Contemporary" w:semiHidden="1" w:unhideWhenUsed="1"/>
     <w:lsdException w:name="Table Elegant" w:semiHidden="1" w:unhideWhenUsed="1"/>
     <w:lsdException w:name="Table Professional" w:semiHidden="1" w:unhideWhenUsed="1"/>
+    <w:lsdException w:name="Table Subtle 1" w:semiHidden="1" w:unhideWhenUsed="1"/>
     <w:lsdException w:name="Table Subtle 2" w:semiHidden="1" w:unhideWhenUsed="1"/>
     <w:lsdException w:name="Table Web 1" w:semiHidden="1" w:unhideWhenUsed="1"/>
+    <w:lsdException w:name="Table Web 2" w:semiHidden="1" w:unhideWhenUsed="1"/>
+    <w:lsdException w:name="Table Web 3" w:semiHidden="1" w:unhideWhenUsed="1"/>
     <w:lsdException w:name="Balloon Text" w:semiHidden="1" w:unhideWhenUsed="1"/>
     <w:lsdException w:name="Table Grid" w:uiPriority="39"/>
     <w:lsdException w:name="Table Theme" w:semiHidden="1" w:unhideWhenUsed="1"/>
@@ -24897,11 +24722,6 @@
     <w:lsdException w:name="List Table 5 Dark Accent 6" w:uiPriority="50"/>
     <w:lsdException w:name="List Table 6 Colorful Accent 6" w:uiPriority="51"/>
     <w:lsdException w:name="List Table 7 Colorful Accent 6" w:uiPriority="52"/>
-    <w:lsdException w:name="Mention" w:semiHidden="1" w:unhideWhenUsed="1"/>
-    <w:lsdException w:name="Smart Hyperlink" w:semiHidden="1" w:unhideWhenUsed="1"/>
-    <w:lsdException w:name="Hashtag" w:semiHidden="1" w:unhideWhenUsed="1"/>
-    <w:lsdException w:name="Unresolved Mention" w:semiHidden="1" w:unhideWhenUsed="1"/>
-    <w:lsdException w:name="Smart Link" w:semiHidden="1" w:unhideWhenUsed="1"/>
   </w:latentStyles>
   <w:style w:type="paragraph" w:default="1" w:styleId="Normal">
     <w:name w:val="Normal"/>
@@ -25102,11 +24922,11 @@
       </w:tblCellMar>
     </w:tblPr>
   </w:style>
-  <w:style w:type="paragraph" w:styleId="Ttulo">
+  <w:style w:type="paragraph" w:styleId="Puesto">
     <w:name w:val="Title"/>
     <w:basedOn w:val="Normal"/>
     <w:next w:val="Normal"/>
-    <w:link w:val="TtuloCar"/>
+    <w:link w:val="PuestoCar"/>
     <w:uiPriority w:val="10"/>
     <w:qFormat/>
     <w:rsid w:val="00234500"/>
@@ -25302,10 +25122,10 @@
       </w:tblCellMar>
     </w:tblPr>
   </w:style>
-  <w:style w:type="character" w:customStyle="1" w:styleId="TtuloCar">
-    <w:name w:val="Título Car"/>
+  <w:style w:type="character" w:customStyle="1" w:styleId="PuestoCar">
+    <w:name w:val="Puesto Car"/>
     <w:basedOn w:val="Fuentedeprrafopredeter"/>
-    <w:link w:val="Ttulo"/>
+    <w:link w:val="Puesto"/>
     <w:rsid w:val="00234500"/>
     <w:rPr>
       <w:rFonts w:ascii="Arial" w:eastAsia="Arial" w:hAnsi="Arial" w:cs="Arial"/>
@@ -25400,7 +25220,7 @@
       <w:lang w:eastAsia="es-ES"/>
     </w:rPr>
   </w:style>
-  <w:style w:type="paragraph" w:styleId="TtuloTDC">
+  <w:style w:type="paragraph" w:styleId="TtulodeTDC">
     <w:name w:val="TOC Heading"/>
     <w:basedOn w:val="Ttulo1"/>
     <w:next w:val="Normal"/>
@@ -25708,7 +25528,9 @@
       <w:tblStyleRowBandSize w:val="1"/>
       <w:tblStyleColBandSize w:val="1"/>
       <w:tblCellMar>
+        <w:top w:w="0" w:type="dxa"/>
         <w:left w:w="115" w:type="dxa"/>
+        <w:bottom w:w="0" w:type="dxa"/>
         <w:right w:w="115" w:type="dxa"/>
       </w:tblCellMar>
     </w:tblPr>
@@ -25719,7 +25541,9 @@
       <w:tblStyleRowBandSize w:val="1"/>
       <w:tblStyleColBandSize w:val="1"/>
       <w:tblCellMar>
+        <w:top w:w="0" w:type="dxa"/>
         <w:left w:w="115" w:type="dxa"/>
+        <w:bottom w:w="0" w:type="dxa"/>
         <w:right w:w="115" w:type="dxa"/>
       </w:tblCellMar>
     </w:tblPr>
@@ -25730,7 +25554,9 @@
       <w:tblStyleRowBandSize w:val="1"/>
       <w:tblStyleColBandSize w:val="1"/>
       <w:tblCellMar>
+        <w:top w:w="0" w:type="dxa"/>
         <w:left w:w="115" w:type="dxa"/>
+        <w:bottom w:w="0" w:type="dxa"/>
         <w:right w:w="115" w:type="dxa"/>
       </w:tblCellMar>
     </w:tblPr>
@@ -25741,7 +25567,9 @@
       <w:tblStyleRowBandSize w:val="1"/>
       <w:tblStyleColBandSize w:val="1"/>
       <w:tblCellMar>
+        <w:top w:w="0" w:type="dxa"/>
         <w:left w:w="80" w:type="dxa"/>
+        <w:bottom w:w="0" w:type="dxa"/>
         <w:right w:w="80" w:type="dxa"/>
       </w:tblCellMar>
     </w:tblPr>
@@ -25752,7 +25580,9 @@
       <w:tblStyleRowBandSize w:val="1"/>
       <w:tblStyleColBandSize w:val="1"/>
       <w:tblCellMar>
+        <w:top w:w="0" w:type="dxa"/>
         <w:left w:w="115" w:type="dxa"/>
+        <w:bottom w:w="0" w:type="dxa"/>
         <w:right w:w="115" w:type="dxa"/>
       </w:tblCellMar>
     </w:tblPr>
@@ -25763,7 +25593,9 @@
       <w:tblStyleRowBandSize w:val="1"/>
       <w:tblStyleColBandSize w:val="1"/>
       <w:tblCellMar>
+        <w:top w:w="0" w:type="dxa"/>
         <w:left w:w="115" w:type="dxa"/>
+        <w:bottom w:w="0" w:type="dxa"/>
         <w:right w:w="115" w:type="dxa"/>
       </w:tblCellMar>
     </w:tblPr>
@@ -25774,7 +25606,9 @@
       <w:tblStyleRowBandSize w:val="1"/>
       <w:tblStyleColBandSize w:val="1"/>
       <w:tblCellMar>
+        <w:top w:w="0" w:type="dxa"/>
         <w:left w:w="115" w:type="dxa"/>
+        <w:bottom w:w="0" w:type="dxa"/>
         <w:right w:w="115" w:type="dxa"/>
       </w:tblCellMar>
     </w:tblPr>
@@ -25785,7 +25619,9 @@
       <w:tblStyleRowBandSize w:val="1"/>
       <w:tblStyleColBandSize w:val="1"/>
       <w:tblCellMar>
+        <w:top w:w="0" w:type="dxa"/>
         <w:left w:w="115" w:type="dxa"/>
+        <w:bottom w:w="0" w:type="dxa"/>
         <w:right w:w="115" w:type="dxa"/>
       </w:tblCellMar>
     </w:tblPr>
@@ -25796,7 +25632,9 @@
       <w:tblStyleRowBandSize w:val="1"/>
       <w:tblStyleColBandSize w:val="1"/>
       <w:tblCellMar>
+        <w:top w:w="0" w:type="dxa"/>
         <w:left w:w="115" w:type="dxa"/>
+        <w:bottom w:w="0" w:type="dxa"/>
         <w:right w:w="115" w:type="dxa"/>
       </w:tblCellMar>
     </w:tblPr>
@@ -25807,7 +25645,9 @@
       <w:tblStyleRowBandSize w:val="1"/>
       <w:tblStyleColBandSize w:val="1"/>
       <w:tblCellMar>
+        <w:top w:w="0" w:type="dxa"/>
         <w:left w:w="115" w:type="dxa"/>
+        <w:bottom w:w="0" w:type="dxa"/>
         <w:right w:w="115" w:type="dxa"/>
       </w:tblCellMar>
     </w:tblPr>
@@ -25818,7 +25658,9 @@
       <w:tblStyleRowBandSize w:val="1"/>
       <w:tblStyleColBandSize w:val="1"/>
       <w:tblCellMar>
+        <w:top w:w="0" w:type="dxa"/>
         <w:left w:w="115" w:type="dxa"/>
+        <w:bottom w:w="0" w:type="dxa"/>
         <w:right w:w="115" w:type="dxa"/>
       </w:tblCellMar>
     </w:tblPr>
@@ -25829,7 +25671,9 @@
       <w:tblStyleRowBandSize w:val="1"/>
       <w:tblStyleColBandSize w:val="1"/>
       <w:tblCellMar>
+        <w:top w:w="0" w:type="dxa"/>
         <w:left w:w="115" w:type="dxa"/>
+        <w:bottom w:w="0" w:type="dxa"/>
         <w:right w:w="115" w:type="dxa"/>
       </w:tblCellMar>
     </w:tblPr>
@@ -25840,7 +25684,9 @@
       <w:tblStyleRowBandSize w:val="1"/>
       <w:tblStyleColBandSize w:val="1"/>
       <w:tblCellMar>
+        <w:top w:w="0" w:type="dxa"/>
         <w:left w:w="115" w:type="dxa"/>
+        <w:bottom w:w="0" w:type="dxa"/>
         <w:right w:w="115" w:type="dxa"/>
       </w:tblCellMar>
     </w:tblPr>
@@ -25851,7 +25697,9 @@
       <w:tblStyleRowBandSize w:val="1"/>
       <w:tblStyleColBandSize w:val="1"/>
       <w:tblCellMar>
+        <w:top w:w="0" w:type="dxa"/>
         <w:left w:w="115" w:type="dxa"/>
+        <w:bottom w:w="0" w:type="dxa"/>
         <w:right w:w="115" w:type="dxa"/>
       </w:tblCellMar>
     </w:tblPr>
@@ -25862,7 +25710,9 @@
       <w:tblStyleRowBandSize w:val="1"/>
       <w:tblStyleColBandSize w:val="1"/>
       <w:tblCellMar>
+        <w:top w:w="0" w:type="dxa"/>
         <w:left w:w="115" w:type="dxa"/>
+        <w:bottom w:w="0" w:type="dxa"/>
         <w:right w:w="115" w:type="dxa"/>
       </w:tblCellMar>
     </w:tblPr>
@@ -25873,7 +25723,9 @@
       <w:tblStyleRowBandSize w:val="1"/>
       <w:tblStyleColBandSize w:val="1"/>
       <w:tblCellMar>
+        <w:top w:w="0" w:type="dxa"/>
         <w:left w:w="115" w:type="dxa"/>
+        <w:bottom w:w="0" w:type="dxa"/>
         <w:right w:w="115" w:type="dxa"/>
       </w:tblCellMar>
     </w:tblPr>
@@ -25884,7 +25736,9 @@
       <w:tblStyleRowBandSize w:val="1"/>
       <w:tblStyleColBandSize w:val="1"/>
       <w:tblCellMar>
+        <w:top w:w="0" w:type="dxa"/>
         <w:left w:w="115" w:type="dxa"/>
+        <w:bottom w:w="0" w:type="dxa"/>
         <w:right w:w="115" w:type="dxa"/>
       </w:tblCellMar>
     </w:tblPr>
@@ -25895,7 +25749,9 @@
       <w:tblStyleRowBandSize w:val="1"/>
       <w:tblStyleColBandSize w:val="1"/>
       <w:tblCellMar>
+        <w:top w:w="0" w:type="dxa"/>
         <w:left w:w="115" w:type="dxa"/>
+        <w:bottom w:w="0" w:type="dxa"/>
         <w:right w:w="115" w:type="dxa"/>
       </w:tblCellMar>
     </w:tblPr>
@@ -25906,7 +25762,9 @@
       <w:tblStyleRowBandSize w:val="1"/>
       <w:tblStyleColBandSize w:val="1"/>
       <w:tblCellMar>
+        <w:top w:w="0" w:type="dxa"/>
         <w:left w:w="115" w:type="dxa"/>
+        <w:bottom w:w="0" w:type="dxa"/>
         <w:right w:w="115" w:type="dxa"/>
       </w:tblCellMar>
     </w:tblPr>
@@ -25917,7 +25775,9 @@
       <w:tblStyleRowBandSize w:val="1"/>
       <w:tblStyleColBandSize w:val="1"/>
       <w:tblCellMar>
+        <w:top w:w="0" w:type="dxa"/>
         <w:left w:w="115" w:type="dxa"/>
+        <w:bottom w:w="0" w:type="dxa"/>
         <w:right w:w="115" w:type="dxa"/>
       </w:tblCellMar>
     </w:tblPr>
@@ -25928,7 +25788,9 @@
       <w:tblStyleRowBandSize w:val="1"/>
       <w:tblStyleColBandSize w:val="1"/>
       <w:tblCellMar>
+        <w:top w:w="0" w:type="dxa"/>
         <w:left w:w="115" w:type="dxa"/>
+        <w:bottom w:w="0" w:type="dxa"/>
         <w:right w:w="115" w:type="dxa"/>
       </w:tblCellMar>
     </w:tblPr>
@@ -25939,7 +25801,9 @@
       <w:tblStyleRowBandSize w:val="1"/>
       <w:tblStyleColBandSize w:val="1"/>
       <w:tblCellMar>
+        <w:top w:w="0" w:type="dxa"/>
         <w:left w:w="115" w:type="dxa"/>
+        <w:bottom w:w="0" w:type="dxa"/>
         <w:right w:w="115" w:type="dxa"/>
       </w:tblCellMar>
     </w:tblPr>
@@ -25953,7 +25817,9 @@
       <w:tblStyleRowBandSize w:val="1"/>
       <w:tblStyleColBandSize w:val="1"/>
       <w:tblCellMar>
+        <w:top w:w="0" w:type="dxa"/>
         <w:left w:w="115" w:type="dxa"/>
+        <w:bottom w:w="0" w:type="dxa"/>
         <w:right w:w="115" w:type="dxa"/>
       </w:tblCellMar>
     </w:tblPr>
@@ -25967,7 +25833,9 @@
       <w:tblStyleRowBandSize w:val="1"/>
       <w:tblStyleColBandSize w:val="1"/>
       <w:tblCellMar>
+        <w:top w:w="0" w:type="dxa"/>
         <w:left w:w="115" w:type="dxa"/>
+        <w:bottom w:w="0" w:type="dxa"/>
         <w:right w:w="115" w:type="dxa"/>
       </w:tblCellMar>
     </w:tblPr>
@@ -25981,7 +25849,9 @@
       <w:tblStyleRowBandSize w:val="1"/>
       <w:tblStyleColBandSize w:val="1"/>
       <w:tblCellMar>
+        <w:top w:w="0" w:type="dxa"/>
         <w:left w:w="115" w:type="dxa"/>
+        <w:bottom w:w="0" w:type="dxa"/>
         <w:right w:w="115" w:type="dxa"/>
       </w:tblCellMar>
     </w:tblPr>
@@ -25995,7 +25865,9 @@
       <w:tblStyleRowBandSize w:val="1"/>
       <w:tblStyleColBandSize w:val="1"/>
       <w:tblCellMar>
+        <w:top w:w="0" w:type="dxa"/>
         <w:left w:w="115" w:type="dxa"/>
+        <w:bottom w:w="0" w:type="dxa"/>
         <w:right w:w="115" w:type="dxa"/>
       </w:tblCellMar>
     </w:tblPr>
@@ -26009,7 +25881,9 @@
       <w:tblStyleRowBandSize w:val="1"/>
       <w:tblStyleColBandSize w:val="1"/>
       <w:tblCellMar>
+        <w:top w:w="0" w:type="dxa"/>
         <w:left w:w="115" w:type="dxa"/>
+        <w:bottom w:w="0" w:type="dxa"/>
         <w:right w:w="115" w:type="dxa"/>
       </w:tblCellMar>
     </w:tblPr>
@@ -26023,7 +25897,9 @@
       <w:tblStyleRowBandSize w:val="1"/>
       <w:tblStyleColBandSize w:val="1"/>
       <w:tblCellMar>
+        <w:top w:w="0" w:type="dxa"/>
         <w:left w:w="115" w:type="dxa"/>
+        <w:bottom w:w="0" w:type="dxa"/>
         <w:right w:w="115" w:type="dxa"/>
       </w:tblCellMar>
     </w:tblPr>
@@ -26037,7 +25913,9 @@
       <w:tblStyleRowBandSize w:val="1"/>
       <w:tblStyleColBandSize w:val="1"/>
       <w:tblCellMar>
+        <w:top w:w="0" w:type="dxa"/>
         <w:left w:w="115" w:type="dxa"/>
+        <w:bottom w:w="0" w:type="dxa"/>
         <w:right w:w="115" w:type="dxa"/>
       </w:tblCellMar>
     </w:tblPr>
@@ -26051,7 +25929,9 @@
       <w:tblStyleRowBandSize w:val="1"/>
       <w:tblStyleColBandSize w:val="1"/>
       <w:tblCellMar>
+        <w:top w:w="0" w:type="dxa"/>
         <w:left w:w="115" w:type="dxa"/>
+        <w:bottom w:w="0" w:type="dxa"/>
         <w:right w:w="115" w:type="dxa"/>
       </w:tblCellMar>
     </w:tblPr>
@@ -26065,7 +25945,9 @@
       <w:tblStyleRowBandSize w:val="1"/>
       <w:tblStyleColBandSize w:val="1"/>
       <w:tblCellMar>
+        <w:top w:w="0" w:type="dxa"/>
         <w:left w:w="115" w:type="dxa"/>
+        <w:bottom w:w="0" w:type="dxa"/>
         <w:right w:w="115" w:type="dxa"/>
       </w:tblCellMar>
     </w:tblPr>
@@ -26079,7 +25961,9 @@
       <w:tblStyleRowBandSize w:val="1"/>
       <w:tblStyleColBandSize w:val="1"/>
       <w:tblCellMar>
+        <w:top w:w="0" w:type="dxa"/>
         <w:left w:w="115" w:type="dxa"/>
+        <w:bottom w:w="0" w:type="dxa"/>
         <w:right w:w="115" w:type="dxa"/>
       </w:tblCellMar>
     </w:tblPr>
@@ -26093,7 +25977,9 @@
       <w:tblStyleRowBandSize w:val="1"/>
       <w:tblStyleColBandSize w:val="1"/>
       <w:tblCellMar>
+        <w:top w:w="0" w:type="dxa"/>
         <w:left w:w="115" w:type="dxa"/>
+        <w:bottom w:w="0" w:type="dxa"/>
         <w:right w:w="115" w:type="dxa"/>
       </w:tblCellMar>
     </w:tblPr>
@@ -26107,7 +25993,9 @@
       <w:tblStyleRowBandSize w:val="1"/>
       <w:tblStyleColBandSize w:val="1"/>
       <w:tblCellMar>
+        <w:top w:w="0" w:type="dxa"/>
         <w:left w:w="115" w:type="dxa"/>
+        <w:bottom w:w="0" w:type="dxa"/>
         <w:right w:w="115" w:type="dxa"/>
       </w:tblCellMar>
     </w:tblPr>
@@ -26121,7 +26009,9 @@
       <w:tblStyleRowBandSize w:val="1"/>
       <w:tblStyleColBandSize w:val="1"/>
       <w:tblCellMar>
+        <w:top w:w="0" w:type="dxa"/>
         <w:left w:w="115" w:type="dxa"/>
+        <w:bottom w:w="0" w:type="dxa"/>
         <w:right w:w="115" w:type="dxa"/>
       </w:tblCellMar>
     </w:tblPr>
@@ -26135,7 +26025,9 @@
       <w:tblStyleRowBandSize w:val="1"/>
       <w:tblStyleColBandSize w:val="1"/>
       <w:tblCellMar>
+        <w:top w:w="0" w:type="dxa"/>
         <w:left w:w="115" w:type="dxa"/>
+        <w:bottom w:w="0" w:type="dxa"/>
         <w:right w:w="115" w:type="dxa"/>
       </w:tblCellMar>
     </w:tblPr>
@@ -26149,7 +26041,9 @@
       <w:tblStyleRowBandSize w:val="1"/>
       <w:tblStyleColBandSize w:val="1"/>
       <w:tblCellMar>
+        <w:top w:w="0" w:type="dxa"/>
         <w:left w:w="115" w:type="dxa"/>
+        <w:bottom w:w="0" w:type="dxa"/>
         <w:right w:w="115" w:type="dxa"/>
       </w:tblCellMar>
     </w:tblPr>
@@ -26163,7 +26057,9 @@
       <w:tblStyleRowBandSize w:val="1"/>
       <w:tblStyleColBandSize w:val="1"/>
       <w:tblCellMar>
+        <w:top w:w="0" w:type="dxa"/>
         <w:left w:w="115" w:type="dxa"/>
+        <w:bottom w:w="0" w:type="dxa"/>
         <w:right w:w="115" w:type="dxa"/>
       </w:tblCellMar>
     </w:tblPr>
@@ -26177,7 +26073,9 @@
       <w:tblStyleRowBandSize w:val="1"/>
       <w:tblStyleColBandSize w:val="1"/>
       <w:tblCellMar>
+        <w:top w:w="0" w:type="dxa"/>
         <w:left w:w="115" w:type="dxa"/>
+        <w:bottom w:w="0" w:type="dxa"/>
         <w:right w:w="115" w:type="dxa"/>
       </w:tblCellMar>
     </w:tblPr>
@@ -26191,7 +26089,9 @@
       <w:tblStyleRowBandSize w:val="1"/>
       <w:tblStyleColBandSize w:val="1"/>
       <w:tblCellMar>
+        <w:top w:w="0" w:type="dxa"/>
         <w:left w:w="115" w:type="dxa"/>
+        <w:bottom w:w="0" w:type="dxa"/>
         <w:right w:w="115" w:type="dxa"/>
       </w:tblCellMar>
     </w:tblPr>
@@ -26205,7 +26105,9 @@
       <w:tblStyleRowBandSize w:val="1"/>
       <w:tblStyleColBandSize w:val="1"/>
       <w:tblCellMar>
+        <w:top w:w="0" w:type="dxa"/>
         <w:left w:w="115" w:type="dxa"/>
+        <w:bottom w:w="0" w:type="dxa"/>
         <w:right w:w="115" w:type="dxa"/>
       </w:tblCellMar>
     </w:tblPr>
@@ -26219,7 +26121,9 @@
       <w:tblStyleRowBandSize w:val="1"/>
       <w:tblStyleColBandSize w:val="1"/>
       <w:tblCellMar>
+        <w:top w:w="0" w:type="dxa"/>
         <w:left w:w="115" w:type="dxa"/>
+        <w:bottom w:w="0" w:type="dxa"/>
         <w:right w:w="115" w:type="dxa"/>
       </w:tblCellMar>
     </w:tblPr>
@@ -26233,7 +26137,9 @@
       <w:tblStyleRowBandSize w:val="1"/>
       <w:tblStyleColBandSize w:val="1"/>
       <w:tblCellMar>
+        <w:top w:w="0" w:type="dxa"/>
         <w:left w:w="115" w:type="dxa"/>
+        <w:bottom w:w="0" w:type="dxa"/>
         <w:right w:w="115" w:type="dxa"/>
       </w:tblCellMar>
     </w:tblPr>
@@ -26247,7 +26153,9 @@
       <w:tblStyleRowBandSize w:val="1"/>
       <w:tblStyleColBandSize w:val="1"/>
       <w:tblCellMar>
+        <w:top w:w="0" w:type="dxa"/>
         <w:left w:w="115" w:type="dxa"/>
+        <w:bottom w:w="0" w:type="dxa"/>
         <w:right w:w="115" w:type="dxa"/>
       </w:tblCellMar>
     </w:tblPr>
@@ -26261,7 +26169,9 @@
       <w:tblStyleRowBandSize w:val="1"/>
       <w:tblStyleColBandSize w:val="1"/>
       <w:tblCellMar>
+        <w:top w:w="0" w:type="dxa"/>
         <w:left w:w="115" w:type="dxa"/>
+        <w:bottom w:w="0" w:type="dxa"/>
         <w:right w:w="115" w:type="dxa"/>
       </w:tblCellMar>
     </w:tblPr>
@@ -26275,7 +26185,9 @@
       <w:tblStyleRowBandSize w:val="1"/>
       <w:tblStyleColBandSize w:val="1"/>
       <w:tblCellMar>
+        <w:top w:w="0" w:type="dxa"/>
         <w:left w:w="115" w:type="dxa"/>
+        <w:bottom w:w="0" w:type="dxa"/>
         <w:right w:w="115" w:type="dxa"/>
       </w:tblCellMar>
     </w:tblPr>
@@ -26289,7 +26201,9 @@
       <w:tblStyleRowBandSize w:val="1"/>
       <w:tblStyleColBandSize w:val="1"/>
       <w:tblCellMar>
+        <w:top w:w="0" w:type="dxa"/>
         <w:left w:w="115" w:type="dxa"/>
+        <w:bottom w:w="0" w:type="dxa"/>
         <w:right w:w="115" w:type="dxa"/>
       </w:tblCellMar>
     </w:tblPr>
@@ -26303,7 +26217,9 @@
       <w:tblStyleRowBandSize w:val="1"/>
       <w:tblStyleColBandSize w:val="1"/>
       <w:tblCellMar>
+        <w:top w:w="0" w:type="dxa"/>
         <w:left w:w="115" w:type="dxa"/>
+        <w:bottom w:w="0" w:type="dxa"/>
         <w:right w:w="115" w:type="dxa"/>
       </w:tblCellMar>
     </w:tblPr>
@@ -26317,7 +26233,9 @@
       <w:tblStyleRowBandSize w:val="1"/>
       <w:tblStyleColBandSize w:val="1"/>
       <w:tblCellMar>
+        <w:top w:w="0" w:type="dxa"/>
         <w:left w:w="115" w:type="dxa"/>
+        <w:bottom w:w="0" w:type="dxa"/>
         <w:right w:w="115" w:type="dxa"/>
       </w:tblCellMar>
     </w:tblPr>
@@ -26331,7 +26249,9 @@
       <w:tblStyleRowBandSize w:val="1"/>
       <w:tblStyleColBandSize w:val="1"/>
       <w:tblCellMar>
+        <w:top w:w="0" w:type="dxa"/>
         <w:left w:w="115" w:type="dxa"/>
+        <w:bottom w:w="0" w:type="dxa"/>
         <w:right w:w="115" w:type="dxa"/>
       </w:tblCellMar>
     </w:tblPr>
@@ -26345,7 +26265,9 @@
       <w:tblStyleRowBandSize w:val="1"/>
       <w:tblStyleColBandSize w:val="1"/>
       <w:tblCellMar>
+        <w:top w:w="0" w:type="dxa"/>
         <w:left w:w="115" w:type="dxa"/>
+        <w:bottom w:w="0" w:type="dxa"/>
         <w:right w:w="115" w:type="dxa"/>
       </w:tblCellMar>
     </w:tblPr>
@@ -26359,7 +26281,9 @@
       <w:tblStyleRowBandSize w:val="1"/>
       <w:tblStyleColBandSize w:val="1"/>
       <w:tblCellMar>
+        <w:top w:w="0" w:type="dxa"/>
         <w:left w:w="115" w:type="dxa"/>
+        <w:bottom w:w="0" w:type="dxa"/>
         <w:right w:w="115" w:type="dxa"/>
       </w:tblCellMar>
     </w:tblPr>
@@ -26373,7 +26297,9 @@
       <w:tblStyleRowBandSize w:val="1"/>
       <w:tblStyleColBandSize w:val="1"/>
       <w:tblCellMar>
+        <w:top w:w="0" w:type="dxa"/>
         <w:left w:w="115" w:type="dxa"/>
+        <w:bottom w:w="0" w:type="dxa"/>
         <w:right w:w="115" w:type="dxa"/>
       </w:tblCellMar>
     </w:tblPr>
@@ -26387,7 +26313,9 @@
       <w:tblStyleRowBandSize w:val="1"/>
       <w:tblStyleColBandSize w:val="1"/>
       <w:tblCellMar>
+        <w:top w:w="0" w:type="dxa"/>
         <w:left w:w="115" w:type="dxa"/>
+        <w:bottom w:w="0" w:type="dxa"/>
         <w:right w:w="115" w:type="dxa"/>
       </w:tblCellMar>
     </w:tblPr>
@@ -26401,7 +26329,9 @@
       <w:tblStyleRowBandSize w:val="1"/>
       <w:tblStyleColBandSize w:val="1"/>
       <w:tblCellMar>
+        <w:top w:w="0" w:type="dxa"/>
         <w:left w:w="115" w:type="dxa"/>
+        <w:bottom w:w="0" w:type="dxa"/>
         <w:right w:w="115" w:type="dxa"/>
       </w:tblCellMar>
     </w:tblPr>
@@ -26415,7 +26345,9 @@
       <w:tblStyleRowBandSize w:val="1"/>
       <w:tblStyleColBandSize w:val="1"/>
       <w:tblCellMar>
+        <w:top w:w="0" w:type="dxa"/>
         <w:left w:w="115" w:type="dxa"/>
+        <w:bottom w:w="0" w:type="dxa"/>
         <w:right w:w="115" w:type="dxa"/>
       </w:tblCellMar>
     </w:tblPr>
@@ -26429,7 +26361,9 @@
       <w:tblStyleRowBandSize w:val="1"/>
       <w:tblStyleColBandSize w:val="1"/>
       <w:tblCellMar>
+        <w:top w:w="0" w:type="dxa"/>
         <w:left w:w="115" w:type="dxa"/>
+        <w:bottom w:w="0" w:type="dxa"/>
         <w:right w:w="115" w:type="dxa"/>
       </w:tblCellMar>
     </w:tblPr>
@@ -26443,7 +26377,9 @@
       <w:tblStyleRowBandSize w:val="1"/>
       <w:tblStyleColBandSize w:val="1"/>
       <w:tblCellMar>
+        <w:top w:w="0" w:type="dxa"/>
         <w:left w:w="115" w:type="dxa"/>
+        <w:bottom w:w="0" w:type="dxa"/>
         <w:right w:w="115" w:type="dxa"/>
       </w:tblCellMar>
     </w:tblPr>
@@ -26457,7 +26393,9 @@
       <w:tblStyleRowBandSize w:val="1"/>
       <w:tblStyleColBandSize w:val="1"/>
       <w:tblCellMar>
+        <w:top w:w="0" w:type="dxa"/>
         <w:left w:w="115" w:type="dxa"/>
+        <w:bottom w:w="0" w:type="dxa"/>
         <w:right w:w="115" w:type="dxa"/>
       </w:tblCellMar>
     </w:tblPr>
@@ -26471,7 +26409,9 @@
       <w:tblStyleRowBandSize w:val="1"/>
       <w:tblStyleColBandSize w:val="1"/>
       <w:tblCellMar>
+        <w:top w:w="0" w:type="dxa"/>
         <w:left w:w="115" w:type="dxa"/>
+        <w:bottom w:w="0" w:type="dxa"/>
         <w:right w:w="115" w:type="dxa"/>
       </w:tblCellMar>
     </w:tblPr>
@@ -26485,7 +26425,9 @@
       <w:tblStyleRowBandSize w:val="1"/>
       <w:tblStyleColBandSize w:val="1"/>
       <w:tblCellMar>
+        <w:top w:w="0" w:type="dxa"/>
         <w:left w:w="115" w:type="dxa"/>
+        <w:bottom w:w="0" w:type="dxa"/>
         <w:right w:w="115" w:type="dxa"/>
       </w:tblCellMar>
     </w:tblPr>
@@ -26499,7 +26441,9 @@
       <w:tblStyleRowBandSize w:val="1"/>
       <w:tblStyleColBandSize w:val="1"/>
       <w:tblCellMar>
+        <w:top w:w="0" w:type="dxa"/>
         <w:left w:w="115" w:type="dxa"/>
+        <w:bottom w:w="0" w:type="dxa"/>
         <w:right w:w="115" w:type="dxa"/>
       </w:tblCellMar>
     </w:tblPr>
@@ -26513,7 +26457,9 @@
       <w:tblStyleRowBandSize w:val="1"/>
       <w:tblStyleColBandSize w:val="1"/>
       <w:tblCellMar>
+        <w:top w:w="0" w:type="dxa"/>
         <w:left w:w="115" w:type="dxa"/>
+        <w:bottom w:w="0" w:type="dxa"/>
         <w:right w:w="115" w:type="dxa"/>
       </w:tblCellMar>
     </w:tblPr>
@@ -26527,7 +26473,9 @@
       <w:tblStyleRowBandSize w:val="1"/>
       <w:tblStyleColBandSize w:val="1"/>
       <w:tblCellMar>
+        <w:top w:w="0" w:type="dxa"/>
         <w:left w:w="115" w:type="dxa"/>
+        <w:bottom w:w="0" w:type="dxa"/>
         <w:right w:w="115" w:type="dxa"/>
       </w:tblCellMar>
     </w:tblPr>
@@ -26541,7 +26489,9 @@
       <w:tblStyleRowBandSize w:val="1"/>
       <w:tblStyleColBandSize w:val="1"/>
       <w:tblCellMar>
+        <w:top w:w="0" w:type="dxa"/>
         <w:left w:w="115" w:type="dxa"/>
+        <w:bottom w:w="0" w:type="dxa"/>
         <w:right w:w="115" w:type="dxa"/>
       </w:tblCellMar>
     </w:tblPr>
@@ -26555,7 +26505,9 @@
       <w:tblStyleRowBandSize w:val="1"/>
       <w:tblStyleColBandSize w:val="1"/>
       <w:tblCellMar>
+        <w:top w:w="0" w:type="dxa"/>
         <w:left w:w="115" w:type="dxa"/>
+        <w:bottom w:w="0" w:type="dxa"/>
         <w:right w:w="115" w:type="dxa"/>
       </w:tblCellMar>
     </w:tblPr>
@@ -26569,7 +26521,9 @@
       <w:tblStyleRowBandSize w:val="1"/>
       <w:tblStyleColBandSize w:val="1"/>
       <w:tblCellMar>
+        <w:top w:w="0" w:type="dxa"/>
         <w:left w:w="115" w:type="dxa"/>
+        <w:bottom w:w="0" w:type="dxa"/>
         <w:right w:w="115" w:type="dxa"/>
       </w:tblCellMar>
     </w:tblPr>
@@ -26583,7 +26537,9 @@
       <w:tblStyleRowBandSize w:val="1"/>
       <w:tblStyleColBandSize w:val="1"/>
       <w:tblCellMar>
+        <w:top w:w="0" w:type="dxa"/>
         <w:left w:w="115" w:type="dxa"/>
+        <w:bottom w:w="0" w:type="dxa"/>
         <w:right w:w="115" w:type="dxa"/>
       </w:tblCellMar>
     </w:tblPr>
@@ -26597,7 +26553,9 @@
       <w:tblStyleRowBandSize w:val="1"/>
       <w:tblStyleColBandSize w:val="1"/>
       <w:tblCellMar>
+        <w:top w:w="0" w:type="dxa"/>
         <w:left w:w="115" w:type="dxa"/>
+        <w:bottom w:w="0" w:type="dxa"/>
         <w:right w:w="115" w:type="dxa"/>
       </w:tblCellMar>
     </w:tblPr>
@@ -26611,7 +26569,9 @@
       <w:tblStyleRowBandSize w:val="1"/>
       <w:tblStyleColBandSize w:val="1"/>
       <w:tblCellMar>
+        <w:top w:w="0" w:type="dxa"/>
         <w:left w:w="115" w:type="dxa"/>
+        <w:bottom w:w="0" w:type="dxa"/>
         <w:right w:w="115" w:type="dxa"/>
       </w:tblCellMar>
     </w:tblPr>
@@ -26625,7 +26585,9 @@
       <w:tblStyleRowBandSize w:val="1"/>
       <w:tblStyleColBandSize w:val="1"/>
       <w:tblCellMar>
+        <w:top w:w="0" w:type="dxa"/>
         <w:left w:w="115" w:type="dxa"/>
+        <w:bottom w:w="0" w:type="dxa"/>
         <w:right w:w="115" w:type="dxa"/>
       </w:tblCellMar>
     </w:tblPr>
@@ -26639,7 +26601,9 @@
       <w:tblStyleRowBandSize w:val="1"/>
       <w:tblStyleColBandSize w:val="1"/>
       <w:tblCellMar>
+        <w:top w:w="0" w:type="dxa"/>
         <w:left w:w="115" w:type="dxa"/>
+        <w:bottom w:w="0" w:type="dxa"/>
         <w:right w:w="115" w:type="dxa"/>
       </w:tblCellMar>
     </w:tblPr>
@@ -26653,7 +26617,9 @@
       <w:tblStyleRowBandSize w:val="1"/>
       <w:tblStyleColBandSize w:val="1"/>
       <w:tblCellMar>
+        <w:top w:w="0" w:type="dxa"/>
         <w:left w:w="115" w:type="dxa"/>
+        <w:bottom w:w="0" w:type="dxa"/>
         <w:right w:w="115" w:type="dxa"/>
       </w:tblCellMar>
     </w:tblPr>
@@ -26670,7 +26636,9 @@
       <w:tblStyleRowBandSize w:val="1"/>
       <w:tblStyleColBandSize w:val="1"/>
       <w:tblCellMar>
+        <w:top w:w="0" w:type="dxa"/>
         <w:left w:w="115" w:type="dxa"/>
+        <w:bottom w:w="0" w:type="dxa"/>
         <w:right w:w="115" w:type="dxa"/>
       </w:tblCellMar>
     </w:tblPr>
@@ -26687,7 +26655,9 @@
       <w:tblStyleRowBandSize w:val="1"/>
       <w:tblStyleColBandSize w:val="1"/>
       <w:tblCellMar>
+        <w:top w:w="0" w:type="dxa"/>
         <w:left w:w="115" w:type="dxa"/>
+        <w:bottom w:w="0" w:type="dxa"/>
         <w:right w:w="115" w:type="dxa"/>
       </w:tblCellMar>
     </w:tblPr>
@@ -26704,7 +26674,9 @@
       <w:tblStyleRowBandSize w:val="1"/>
       <w:tblStyleColBandSize w:val="1"/>
       <w:tblCellMar>
+        <w:top w:w="0" w:type="dxa"/>
         <w:left w:w="115" w:type="dxa"/>
+        <w:bottom w:w="0" w:type="dxa"/>
         <w:right w:w="115" w:type="dxa"/>
       </w:tblCellMar>
     </w:tblPr>
@@ -26721,7 +26693,9 @@
       <w:tblStyleRowBandSize w:val="1"/>
       <w:tblStyleColBandSize w:val="1"/>
       <w:tblCellMar>
+        <w:top w:w="0" w:type="dxa"/>
         <w:left w:w="115" w:type="dxa"/>
+        <w:bottom w:w="0" w:type="dxa"/>
         <w:right w:w="115" w:type="dxa"/>
       </w:tblCellMar>
     </w:tblPr>
@@ -26738,7 +26712,9 @@
       <w:tblStyleRowBandSize w:val="1"/>
       <w:tblStyleColBandSize w:val="1"/>
       <w:tblCellMar>
+        <w:top w:w="0" w:type="dxa"/>
         <w:left w:w="115" w:type="dxa"/>
+        <w:bottom w:w="0" w:type="dxa"/>
         <w:right w:w="115" w:type="dxa"/>
       </w:tblCellMar>
     </w:tblPr>
@@ -26755,7 +26731,9 @@
       <w:tblStyleRowBandSize w:val="1"/>
       <w:tblStyleColBandSize w:val="1"/>
       <w:tblCellMar>
+        <w:top w:w="0" w:type="dxa"/>
         <w:left w:w="115" w:type="dxa"/>
+        <w:bottom w:w="0" w:type="dxa"/>
         <w:right w:w="115" w:type="dxa"/>
       </w:tblCellMar>
     </w:tblPr>
@@ -26772,7 +26750,9 @@
       <w:tblStyleRowBandSize w:val="1"/>
       <w:tblStyleColBandSize w:val="1"/>
       <w:tblCellMar>
+        <w:top w:w="0" w:type="dxa"/>
         <w:left w:w="115" w:type="dxa"/>
+        <w:bottom w:w="0" w:type="dxa"/>
         <w:right w:w="115" w:type="dxa"/>
       </w:tblCellMar>
     </w:tblPr>
@@ -26789,7 +26769,9 @@
       <w:tblStyleRowBandSize w:val="1"/>
       <w:tblStyleColBandSize w:val="1"/>
       <w:tblCellMar>
+        <w:top w:w="0" w:type="dxa"/>
         <w:left w:w="115" w:type="dxa"/>
+        <w:bottom w:w="0" w:type="dxa"/>
         <w:right w:w="115" w:type="dxa"/>
       </w:tblCellMar>
     </w:tblPr>
@@ -26806,7 +26788,9 @@
       <w:tblStyleRowBandSize w:val="1"/>
       <w:tblStyleColBandSize w:val="1"/>
       <w:tblCellMar>
+        <w:top w:w="0" w:type="dxa"/>
         <w:left w:w="115" w:type="dxa"/>
+        <w:bottom w:w="0" w:type="dxa"/>
         <w:right w:w="115" w:type="dxa"/>
       </w:tblCellMar>
     </w:tblPr>
@@ -26823,7 +26807,9 @@
       <w:tblStyleRowBandSize w:val="1"/>
       <w:tblStyleColBandSize w:val="1"/>
       <w:tblCellMar>
+        <w:top w:w="0" w:type="dxa"/>
         <w:left w:w="115" w:type="dxa"/>
+        <w:bottom w:w="0" w:type="dxa"/>
         <w:right w:w="115" w:type="dxa"/>
       </w:tblCellMar>
     </w:tblPr>
@@ -26840,7 +26826,9 @@
       <w:tblStyleRowBandSize w:val="1"/>
       <w:tblStyleColBandSize w:val="1"/>
       <w:tblCellMar>
+        <w:top w:w="0" w:type="dxa"/>
         <w:left w:w="115" w:type="dxa"/>
+        <w:bottom w:w="0" w:type="dxa"/>
         <w:right w:w="115" w:type="dxa"/>
       </w:tblCellMar>
     </w:tblPr>
@@ -26857,7 +26845,9 @@
       <w:tblStyleRowBandSize w:val="1"/>
       <w:tblStyleColBandSize w:val="1"/>
       <w:tblCellMar>
+        <w:top w:w="0" w:type="dxa"/>
         <w:left w:w="115" w:type="dxa"/>
+        <w:bottom w:w="0" w:type="dxa"/>
         <w:right w:w="115" w:type="dxa"/>
       </w:tblCellMar>
     </w:tblPr>
@@ -26874,7 +26864,9 @@
       <w:tblStyleRowBandSize w:val="1"/>
       <w:tblStyleColBandSize w:val="1"/>
       <w:tblCellMar>
+        <w:top w:w="0" w:type="dxa"/>
         <w:left w:w="115" w:type="dxa"/>
+        <w:bottom w:w="0" w:type="dxa"/>
         <w:right w:w="115" w:type="dxa"/>
       </w:tblCellMar>
     </w:tblPr>
@@ -26891,7 +26883,9 @@
       <w:tblStyleRowBandSize w:val="1"/>
       <w:tblStyleColBandSize w:val="1"/>
       <w:tblCellMar>
+        <w:top w:w="0" w:type="dxa"/>
         <w:left w:w="115" w:type="dxa"/>
+        <w:bottom w:w="0" w:type="dxa"/>
         <w:right w:w="115" w:type="dxa"/>
       </w:tblCellMar>
     </w:tblPr>
@@ -26908,7 +26902,9 @@
       <w:tblStyleRowBandSize w:val="1"/>
       <w:tblStyleColBandSize w:val="1"/>
       <w:tblCellMar>
+        <w:top w:w="0" w:type="dxa"/>
         <w:left w:w="115" w:type="dxa"/>
+        <w:bottom w:w="0" w:type="dxa"/>
         <w:right w:w="115" w:type="dxa"/>
       </w:tblCellMar>
     </w:tblPr>
@@ -26925,7 +26921,9 @@
       <w:tblStyleRowBandSize w:val="1"/>
       <w:tblStyleColBandSize w:val="1"/>
       <w:tblCellMar>
+        <w:top w:w="0" w:type="dxa"/>
         <w:left w:w="115" w:type="dxa"/>
+        <w:bottom w:w="0" w:type="dxa"/>
         <w:right w:w="115" w:type="dxa"/>
       </w:tblCellMar>
     </w:tblPr>
@@ -26942,7 +26940,9 @@
       <w:tblStyleRowBandSize w:val="1"/>
       <w:tblStyleColBandSize w:val="1"/>
       <w:tblCellMar>
+        <w:top w:w="0" w:type="dxa"/>
         <w:left w:w="115" w:type="dxa"/>
+        <w:bottom w:w="0" w:type="dxa"/>
         <w:right w:w="115" w:type="dxa"/>
       </w:tblCellMar>
     </w:tblPr>
@@ -26959,7 +26959,9 @@
       <w:tblStyleRowBandSize w:val="1"/>
       <w:tblStyleColBandSize w:val="1"/>
       <w:tblCellMar>
+        <w:top w:w="0" w:type="dxa"/>
         <w:left w:w="115" w:type="dxa"/>
+        <w:bottom w:w="0" w:type="dxa"/>
         <w:right w:w="115" w:type="dxa"/>
       </w:tblCellMar>
     </w:tblPr>
@@ -26976,7 +26978,9 @@
       <w:tblStyleRowBandSize w:val="1"/>
       <w:tblStyleColBandSize w:val="1"/>
       <w:tblCellMar>
+        <w:top w:w="0" w:type="dxa"/>
         <w:left w:w="115" w:type="dxa"/>
+        <w:bottom w:w="0" w:type="dxa"/>
         <w:right w:w="115" w:type="dxa"/>
       </w:tblCellMar>
     </w:tblPr>
@@ -26993,7 +26997,9 @@
       <w:tblStyleRowBandSize w:val="1"/>
       <w:tblStyleColBandSize w:val="1"/>
       <w:tblCellMar>
+        <w:top w:w="0" w:type="dxa"/>
         <w:left w:w="115" w:type="dxa"/>
+        <w:bottom w:w="0" w:type="dxa"/>
         <w:right w:w="115" w:type="dxa"/>
       </w:tblCellMar>
     </w:tblPr>
@@ -27010,7 +27016,9 @@
       <w:tblStyleRowBandSize w:val="1"/>
       <w:tblStyleColBandSize w:val="1"/>
       <w:tblCellMar>
+        <w:top w:w="0" w:type="dxa"/>
         <w:left w:w="115" w:type="dxa"/>
+        <w:bottom w:w="0" w:type="dxa"/>
         <w:right w:w="115" w:type="dxa"/>
       </w:tblCellMar>
     </w:tblPr>
@@ -27027,7 +27035,9 @@
       <w:tblStyleRowBandSize w:val="1"/>
       <w:tblStyleColBandSize w:val="1"/>
       <w:tblCellMar>
+        <w:top w:w="0" w:type="dxa"/>
         <w:left w:w="115" w:type="dxa"/>
+        <w:bottom w:w="0" w:type="dxa"/>
         <w:right w:w="115" w:type="dxa"/>
       </w:tblCellMar>
     </w:tblPr>
@@ -27044,7 +27054,9 @@
       <w:tblStyleRowBandSize w:val="1"/>
       <w:tblStyleColBandSize w:val="1"/>
       <w:tblCellMar>
+        <w:top w:w="0" w:type="dxa"/>
         <w:left w:w="115" w:type="dxa"/>
+        <w:bottom w:w="0" w:type="dxa"/>
         <w:right w:w="115" w:type="dxa"/>
       </w:tblCellMar>
     </w:tblPr>
@@ -27061,7 +27073,9 @@
       <w:tblStyleRowBandSize w:val="1"/>
       <w:tblStyleColBandSize w:val="1"/>
       <w:tblCellMar>
+        <w:top w:w="0" w:type="dxa"/>
         <w:left w:w="115" w:type="dxa"/>
+        <w:bottom w:w="0" w:type="dxa"/>
         <w:right w:w="115" w:type="dxa"/>
       </w:tblCellMar>
     </w:tblPr>
@@ -27078,7 +27092,9 @@
       <w:tblStyleRowBandSize w:val="1"/>
       <w:tblStyleColBandSize w:val="1"/>
       <w:tblCellMar>
+        <w:top w:w="0" w:type="dxa"/>
         <w:left w:w="115" w:type="dxa"/>
+        <w:bottom w:w="0" w:type="dxa"/>
         <w:right w:w="115" w:type="dxa"/>
       </w:tblCellMar>
     </w:tblPr>
@@ -27095,7 +27111,9 @@
       <w:tblStyleRowBandSize w:val="1"/>
       <w:tblStyleColBandSize w:val="1"/>
       <w:tblCellMar>
+        <w:top w:w="0" w:type="dxa"/>
         <w:left w:w="115" w:type="dxa"/>
+        <w:bottom w:w="0" w:type="dxa"/>
         <w:right w:w="115" w:type="dxa"/>
       </w:tblCellMar>
     </w:tblPr>
@@ -27112,7 +27130,9 @@
       <w:tblStyleRowBandSize w:val="1"/>
       <w:tblStyleColBandSize w:val="1"/>
       <w:tblCellMar>
+        <w:top w:w="0" w:type="dxa"/>
         <w:left w:w="115" w:type="dxa"/>
+        <w:bottom w:w="0" w:type="dxa"/>
         <w:right w:w="115" w:type="dxa"/>
       </w:tblCellMar>
     </w:tblPr>
@@ -27129,7 +27149,9 @@
       <w:tblStyleRowBandSize w:val="1"/>
       <w:tblStyleColBandSize w:val="1"/>
       <w:tblCellMar>
+        <w:top w:w="0" w:type="dxa"/>
         <w:left w:w="115" w:type="dxa"/>
+        <w:bottom w:w="0" w:type="dxa"/>
         <w:right w:w="115" w:type="dxa"/>
       </w:tblCellMar>
     </w:tblPr>
@@ -27146,7 +27168,9 @@
       <w:tblStyleRowBandSize w:val="1"/>
       <w:tblStyleColBandSize w:val="1"/>
       <w:tblCellMar>
+        <w:top w:w="0" w:type="dxa"/>
         <w:left w:w="115" w:type="dxa"/>
+        <w:bottom w:w="0" w:type="dxa"/>
         <w:right w:w="115" w:type="dxa"/>
       </w:tblCellMar>
     </w:tblPr>
@@ -27163,12 +27187,14 @@
       <w:tblStyleRowBandSize w:val="1"/>
       <w:tblStyleColBandSize w:val="1"/>
       <w:tblCellMar>
+        <w:top w:w="0" w:type="dxa"/>
         <w:left w:w="115" w:type="dxa"/>
+        <w:bottom w:w="0" w:type="dxa"/>
         <w:right w:w="115" w:type="dxa"/>
       </w:tblCellMar>
     </w:tblPr>
   </w:style>
-  <w:style w:type="character" w:styleId="Mencinsinresolver">
+  <w:style w:type="character" w:customStyle="1" w:styleId="UnresolvedMention">
     <w:name w:val="Unresolved Mention"/>
     <w:basedOn w:val="Fuentedeprrafopredeter"/>
     <w:uiPriority w:val="99"/>

</xml_diff>

<commit_message>
Revert "Revert "Revert "imagenes caso de uso"""
</commit_message>
<xml_diff>
--- a/PROYECTO_FINAL_G4/2. DOCUMENTACION_G4/2.1 ELICITACION/2.1.1 ESPECIFICACIONES/G4_Especificacion_Requisitos_Software_V.1.0.docx
+++ b/PROYECTO_FINAL_G4/2. DOCUMENTACION_G4/2.1 ELICITACION/2.1.1 ESPECIFICACIONES/G4_Especificacion_Requisitos_Software_V.1.0.docx
@@ -1,6 +1,6 @@
 
 <file path=word/document.xml><?xml version="1.0" encoding="utf-8"?>
-<w:document xmlns:wpc="http://schemas.microsoft.com/office/word/2010/wordprocessingCanvas" xmlns:mc="http://schemas.openxmlformats.org/markup-compatibility/2006" xmlns:o="urn:schemas-microsoft-com:office:office" xmlns:r="http://schemas.openxmlformats.org/officeDocument/2006/relationships" xmlns:m="http://schemas.openxmlformats.org/officeDocument/2006/math" xmlns:v="urn:schemas-microsoft-com:vml" xmlns:wp14="http://schemas.microsoft.com/office/word/2010/wordprocessingDrawing" xmlns:wp="http://schemas.openxmlformats.org/drawingml/2006/wordprocessingDrawing" xmlns:w10="urn:schemas-microsoft-com:office:word" xmlns:w="http://schemas.openxmlformats.org/wordprocessingml/2006/main" xmlns:w14="http://schemas.microsoft.com/office/word/2010/wordml" xmlns:w15="http://schemas.microsoft.com/office/word/2012/wordml" xmlns:wpg="http://schemas.microsoft.com/office/word/2010/wordprocessingGroup" xmlns:wpi="http://schemas.microsoft.com/office/word/2010/wordprocessingInk" xmlns:wne="http://schemas.microsoft.com/office/word/2006/wordml" xmlns:wps="http://schemas.microsoft.com/office/word/2010/wordprocessingShape" mc:Ignorable="w14 w15 wp14">
+<w:document xmlns:wpc="http://schemas.microsoft.com/office/word/2010/wordprocessingCanvas" xmlns:cx="http://schemas.microsoft.com/office/drawing/2014/chartex" xmlns:cx1="http://schemas.microsoft.com/office/drawing/2015/9/8/chartex" xmlns:cx2="http://schemas.microsoft.com/office/drawing/2015/10/21/chartex" xmlns:cx3="http://schemas.microsoft.com/office/drawing/2016/5/9/chartex" xmlns:cx4="http://schemas.microsoft.com/office/drawing/2016/5/10/chartex" xmlns:cx5="http://schemas.microsoft.com/office/drawing/2016/5/11/chartex" xmlns:cx6="http://schemas.microsoft.com/office/drawing/2016/5/12/chartex" xmlns:cx7="http://schemas.microsoft.com/office/drawing/2016/5/13/chartex" xmlns:cx8="http://schemas.microsoft.com/office/drawing/2016/5/14/chartex" xmlns:mc="http://schemas.openxmlformats.org/markup-compatibility/2006" xmlns:aink="http://schemas.microsoft.com/office/drawing/2016/ink" xmlns:am3d="http://schemas.microsoft.com/office/drawing/2017/model3d" xmlns:o="urn:schemas-microsoft-com:office:office" xmlns:oel="http://schemas.microsoft.com/office/2019/extlst" xmlns:r="http://schemas.openxmlformats.org/officeDocument/2006/relationships" xmlns:m="http://schemas.openxmlformats.org/officeDocument/2006/math" xmlns:v="urn:schemas-microsoft-com:vml" xmlns:wp14="http://schemas.microsoft.com/office/word/2010/wordprocessingDrawing" xmlns:wp="http://schemas.openxmlformats.org/drawingml/2006/wordprocessingDrawing" xmlns:w10="urn:schemas-microsoft-com:office:word" xmlns:w="http://schemas.openxmlformats.org/wordprocessingml/2006/main" xmlns:w14="http://schemas.microsoft.com/office/word/2010/wordml" xmlns:w15="http://schemas.microsoft.com/office/word/2012/wordml" xmlns:w16cex="http://schemas.microsoft.com/office/word/2018/wordml/cex" xmlns:w16cid="http://schemas.microsoft.com/office/word/2016/wordml/cid" xmlns:w16="http://schemas.microsoft.com/office/word/2018/wordml" xmlns:w16sdtdh="http://schemas.microsoft.com/office/word/2020/wordml/sdtdatahash" xmlns:w16se="http://schemas.microsoft.com/office/word/2015/wordml/symex" xmlns:wpg="http://schemas.microsoft.com/office/word/2010/wordprocessingGroup" xmlns:wpi="http://schemas.microsoft.com/office/word/2010/wordprocessingInk" xmlns:wne="http://schemas.microsoft.com/office/word/2006/wordml" xmlns:wps="http://schemas.microsoft.com/office/word/2010/wordprocessingShape" mc:Ignorable="w14 w15 w16se w16cid w16 w16cex w16sdtdh wp14">
   <w:body>
     <w:p>
       <w:pPr>
@@ -60,7 +60,7 @@
       <w:r>
         <w:rPr>
           <w:noProof/>
-          <w:lang w:val="es-ES"/>
+          <w:lang w:val="en-US" w:eastAsia="en-US"/>
         </w:rPr>
         <mc:AlternateContent>
           <mc:Choice Requires="wps">
@@ -124,7 +124,7 @@
           </mc:Choice>
           <mc:Fallback>
             <w:pict>
-              <v:rect w14:anchorId="1C7B8691" id="Rectángulo 57" o:spid="_x0000_s1026" style="position:absolute;left:0;text-align:left;margin-left:0;margin-top:0;width:647.1pt;height:68.9pt;z-index:251658240;visibility:visible;mso-wrap-style:square;mso-wrap-distance-left:9pt;mso-wrap-distance-top:0;mso-wrap-distance-right:9pt;mso-wrap-distance-bottom:0;mso-position-horizontal:center;mso-position-horizontal-relative:page;mso-position-vertical:bottom;mso-position-vertical-relative:page;v-text-anchor:middle" o:gfxdata="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" fillcolor="#4472c4 [3204]" strokecolor="#4472c4 [3204]">
+              <v:rect w14:anchorId="1C7B8691" id="Rectángulo 57" o:spid="_x0000_s1026" style="position:absolute;left:0;text-align:left;margin-left:0;margin-top:0;width:647.1pt;height:68.9pt;z-index:251658240;visibility:visible;mso-wrap-style:square;mso-wrap-distance-left:9pt;mso-wrap-distance-top:0;mso-wrap-distance-right:9pt;mso-wrap-distance-bottom:0;mso-position-horizontal:center;mso-position-horizontal-relative:page;mso-position-vertical:bottom;mso-position-vertical-relative:page;v-text-anchor:middle" o:gfxdata="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" fillcolor="#4472c4 [3204]" strokecolor="#4472c4 [3204]">
                 <v:stroke startarrowwidth="narrow" startarrowlength="short" endarrowwidth="narrow" endarrowlength="short"/>
                 <v:textbox inset="2.53958mm,2.53958mm,2.53958mm,2.53958mm">
                   <w:txbxContent>
@@ -145,7 +145,7 @@
       <w:r>
         <w:rPr>
           <w:noProof/>
-          <w:lang w:val="es-ES"/>
+          <w:lang w:val="en-US" w:eastAsia="en-US"/>
         </w:rPr>
         <mc:AlternateContent>
           <mc:Choice Requires="wps">
@@ -209,7 +209,7 @@
           </mc:Choice>
           <mc:Fallback>
             <w:pict>
-              <v:rect w14:anchorId="1C45D0AB" id="Rectángulo 56" o:spid="_x0000_s1027" style="position:absolute;left:0;text-align:left;margin-left:0;margin-top:0;width:11.65pt;height:835.7pt;z-index:251659264;visibility:visible;mso-wrap-style:square;mso-wrap-distance-left:9pt;mso-wrap-distance-top:0;mso-wrap-distance-right:9pt;mso-wrap-distance-bottom:0;mso-position-horizontal:center;mso-position-horizontal-relative:left-margin-area;mso-position-vertical:center;mso-position-vertical-relative:page;v-text-anchor:middle" o:gfxdata="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" strokecolor="#4472c4 [3204]">
+              <v:rect w14:anchorId="1C45D0AB" id="Rectángulo 56" o:spid="_x0000_s1027" style="position:absolute;left:0;text-align:left;margin-left:0;margin-top:0;width:11.65pt;height:835.7pt;z-index:251659264;visibility:visible;mso-wrap-style:square;mso-wrap-distance-left:9pt;mso-wrap-distance-top:0;mso-wrap-distance-right:9pt;mso-wrap-distance-bottom:0;mso-position-horizontal:center;mso-position-horizontal-relative:left-margin-area;mso-position-vertical:center;mso-position-vertical-relative:page;v-text-anchor:middle" o:gfxdata="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" strokecolor="#4472c4 [3204]">
                 <v:stroke startarrowwidth="narrow" startarrowlength="short" endarrowwidth="narrow" endarrowlength="short"/>
                 <v:textbox inset="2.53958mm,2.53958mm,2.53958mm,2.53958mm">
                   <w:txbxContent>
@@ -230,7 +230,7 @@
       <w:r>
         <w:rPr>
           <w:noProof/>
-          <w:lang w:val="es-ES"/>
+          <w:lang w:val="en-US" w:eastAsia="en-US"/>
         </w:rPr>
         <mc:AlternateContent>
           <mc:Choice Requires="wps">
@@ -294,7 +294,7 @@
           </mc:Choice>
           <mc:Fallback>
             <w:pict>
-              <v:rect w14:anchorId="19BBC87A" id="Rectángulo 59" o:spid="_x0000_s1028" style="position:absolute;left:0;text-align:left;margin-left:0;margin-top:0;width:11.65pt;height:835.7pt;z-index:251660288;visibility:visible;mso-wrap-style:square;mso-wrap-distance-left:9pt;mso-wrap-distance-top:0;mso-wrap-distance-right:9pt;mso-wrap-distance-bottom:0;mso-position-horizontal:center;mso-position-horizontal-relative:right-margin-area;mso-position-vertical:center;mso-position-vertical-relative:page;v-text-anchor:middle" o:gfxdata="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" strokecolor="#4472c4 [3204]">
+              <v:rect w14:anchorId="19BBC87A" id="Rectángulo 59" o:spid="_x0000_s1028" style="position:absolute;left:0;text-align:left;margin-left:0;margin-top:0;width:11.65pt;height:835.7pt;z-index:251660288;visibility:visible;mso-wrap-style:square;mso-wrap-distance-left:9pt;mso-wrap-distance-top:0;mso-wrap-distance-right:9pt;mso-wrap-distance-bottom:0;mso-position-horizontal:center;mso-position-horizontal-relative:right-margin-area;mso-position-vertical:center;mso-position-vertical-relative:page;v-text-anchor:middle" o:gfxdata="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" strokecolor="#4472c4 [3204]">
                 <v:stroke startarrowwidth="narrow" startarrowlength="short" endarrowwidth="narrow" endarrowlength="short"/>
                 <v:textbox inset="2.53958mm,2.53958mm,2.53958mm,2.53958mm">
                   <w:txbxContent>
@@ -315,7 +315,7 @@
       <w:r>
         <w:rPr>
           <w:noProof/>
-          <w:lang w:val="es-ES"/>
+          <w:lang w:val="en-US" w:eastAsia="en-US"/>
         </w:rPr>
         <mc:AlternateContent>
           <mc:Choice Requires="wps">
@@ -379,7 +379,7 @@
           </mc:Choice>
           <mc:Fallback>
             <w:pict>
-              <v:rect w14:anchorId="1D8D1D5F" id="Rectángulo 58" o:spid="_x0000_s1029" style="position:absolute;left:0;text-align:left;margin-left:0;margin-top:0;width:647.1pt;height:69.3pt;z-index:251661312;visibility:visible;mso-wrap-style:square;mso-wrap-distance-left:9pt;mso-wrap-distance-top:0;mso-wrap-distance-right:9pt;mso-wrap-distance-bottom:0;mso-position-horizontal:center;mso-position-horizontal-relative:page;mso-position-vertical:top;mso-position-vertical-relative:top-margin-area;v-text-anchor:middle" o:gfxdata="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" fillcolor="#4472c4 [3204]" strokecolor="#00b0f0">
+              <v:rect w14:anchorId="1D8D1D5F" id="Rectángulo 58" o:spid="_x0000_s1029" style="position:absolute;left:0;text-align:left;margin-left:0;margin-top:0;width:647.1pt;height:69.3pt;z-index:251661312;visibility:visible;mso-wrap-style:square;mso-wrap-distance-left:9pt;mso-wrap-distance-top:0;mso-wrap-distance-right:9pt;mso-wrap-distance-bottom:0;mso-position-horizontal:center;mso-position-horizontal-relative:page;mso-position-vertical:top;mso-position-vertical-relative:top-margin-area;v-text-anchor:middle" o:gfxdata="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" fillcolor="#4472c4 [3204]" strokecolor="#00b0f0">
                 <v:stroke startarrowwidth="narrow" startarrowlength="short" endarrowwidth="narrow" endarrowlength="short"/>
                 <v:textbox inset="2.53958mm,2.53958mm,2.53958mm,2.53958mm">
                   <w:txbxContent>
@@ -409,7 +409,7 @@
       <w:r>
         <w:rPr>
           <w:noProof/>
-          <w:lang w:val="es-ES"/>
+          <w:lang w:val="en-US" w:eastAsia="en-US"/>
         </w:rPr>
         <w:drawing>
           <wp:anchor distT="0" distB="0" distL="114300" distR="114300" simplePos="0" relativeHeight="251662336" behindDoc="0" locked="0" layoutInCell="1" hidden="0" allowOverlap="1" wp14:anchorId="79738A87" wp14:editId="609648DD">
@@ -788,12 +788,21 @@
           <w:szCs w:val="30"/>
         </w:rPr>
       </w:pPr>
+      <w:proofErr w:type="spellStart"/>
       <w:r>
         <w:rPr>
           <w:sz w:val="30"/>
           <w:szCs w:val="30"/>
         </w:rPr>
-        <w:t>Vianka Herrera</w:t>
+        <w:t>Vianka</w:t>
+      </w:r>
+      <w:proofErr w:type="spellEnd"/>
+      <w:r>
+        <w:rPr>
+          <w:sz w:val="30"/>
+          <w:szCs w:val="30"/>
+        </w:rPr>
+        <w:t xml:space="preserve"> Herrera</w:t>
       </w:r>
     </w:p>
     <w:p>
@@ -806,13 +815,31 @@
           <w:szCs w:val="30"/>
         </w:rPr>
       </w:pPr>
+      <w:proofErr w:type="spellStart"/>
       <w:r>
         <w:rPr>
           <w:sz w:val="30"/>
           <w:szCs w:val="30"/>
         </w:rPr>
-        <w:t>Wladimir Jami</w:t>
+        <w:t>Wladimir</w:t>
       </w:r>
+      <w:proofErr w:type="spellEnd"/>
+      <w:r>
+        <w:rPr>
+          <w:sz w:val="30"/>
+          <w:szCs w:val="30"/>
+        </w:rPr>
+        <w:t xml:space="preserve"> </w:t>
+      </w:r>
+      <w:proofErr w:type="spellStart"/>
+      <w:r>
+        <w:rPr>
+          <w:sz w:val="30"/>
+          <w:szCs w:val="30"/>
+        </w:rPr>
+        <w:t>Jami</w:t>
+      </w:r>
+      <w:proofErr w:type="spellEnd"/>
     </w:p>
     <w:p>
       <w:pPr>
@@ -824,12 +851,21 @@
           <w:szCs w:val="30"/>
         </w:rPr>
       </w:pPr>
+      <w:proofErr w:type="spellStart"/>
       <w:r>
         <w:rPr>
           <w:sz w:val="30"/>
           <w:szCs w:val="30"/>
         </w:rPr>
-        <w:t>Nataly Pila</w:t>
+        <w:t>Nataly</w:t>
+      </w:r>
+      <w:proofErr w:type="spellEnd"/>
+      <w:r>
+        <w:rPr>
+          <w:sz w:val="30"/>
+          <w:szCs w:val="30"/>
+        </w:rPr>
+        <w:t xml:space="preserve"> Pila</w:t>
       </w:r>
     </w:p>
     <w:p>
@@ -1269,11 +1305,19 @@
                 <w:rFonts w:ascii="Arial" w:eastAsia="Arial" w:hAnsi="Arial" w:cs="Arial"/>
               </w:rPr>
             </w:pPr>
+            <w:proofErr w:type="spellStart"/>
             <w:r>
               <w:rPr>
                 <w:rFonts w:ascii="Arial" w:eastAsia="Arial" w:hAnsi="Arial" w:cs="Arial"/>
               </w:rPr>
-              <w:t>Vianka Herrera</w:t>
+              <w:t>Vianka</w:t>
+            </w:r>
+            <w:proofErr w:type="spellEnd"/>
+            <w:r>
+              <w:rPr>
+                <w:rFonts w:ascii="Arial" w:eastAsia="Arial" w:hAnsi="Arial" w:cs="Arial"/>
+              </w:rPr>
+              <w:t xml:space="preserve"> Herrera</w:t>
             </w:r>
           </w:p>
           <w:p>
@@ -1290,12 +1334,28 @@
                 <w:rFonts w:ascii="Arial" w:eastAsia="Arial" w:hAnsi="Arial" w:cs="Arial"/>
               </w:rPr>
             </w:pPr>
+            <w:proofErr w:type="spellStart"/>
             <w:r>
               <w:rPr>
                 <w:rFonts w:ascii="Arial" w:eastAsia="Arial" w:hAnsi="Arial" w:cs="Arial"/>
               </w:rPr>
-              <w:t>Wladimir Jami</w:t>
-            </w:r>
+              <w:t>Wladimir</w:t>
+            </w:r>
+            <w:proofErr w:type="spellEnd"/>
+            <w:r>
+              <w:rPr>
+                <w:rFonts w:ascii="Arial" w:eastAsia="Arial" w:hAnsi="Arial" w:cs="Arial"/>
+              </w:rPr>
+              <w:t xml:space="preserve"> </w:t>
+            </w:r>
+            <w:proofErr w:type="spellStart"/>
+            <w:r>
+              <w:rPr>
+                <w:rFonts w:ascii="Arial" w:eastAsia="Arial" w:hAnsi="Arial" w:cs="Arial"/>
+              </w:rPr>
+              <w:t>Jami</w:t>
+            </w:r>
+            <w:proofErr w:type="spellEnd"/>
           </w:p>
           <w:p>
             <w:pPr>
@@ -1311,11 +1371,19 @@
                 <w:rFonts w:ascii="Arial" w:eastAsia="Arial" w:hAnsi="Arial" w:cs="Arial"/>
               </w:rPr>
             </w:pPr>
+            <w:proofErr w:type="spellStart"/>
             <w:r>
               <w:rPr>
                 <w:rFonts w:ascii="Arial" w:eastAsia="Arial" w:hAnsi="Arial" w:cs="Arial"/>
               </w:rPr>
-              <w:t>Nataly Pila</w:t>
+              <w:t>Nataly</w:t>
+            </w:r>
+            <w:proofErr w:type="spellEnd"/>
+            <w:r>
+              <w:rPr>
+                <w:rFonts w:ascii="Arial" w:eastAsia="Arial" w:hAnsi="Arial" w:cs="Arial"/>
+              </w:rPr>
+              <w:t xml:space="preserve"> Pila</w:t>
             </w:r>
           </w:p>
           <w:p>
@@ -6069,7 +6137,21 @@
         <w:rPr>
           <w:rFonts w:ascii="Arial" w:eastAsia="Arial" w:hAnsi="Arial" w:cs="Arial"/>
         </w:rPr>
-        <w:t xml:space="preserve"> capítulos en los cuales se irán detallando desde una perspectiva muy general hasta una visión específica, cada requerimiento que comprenderá el aplicativo web, también cuenta con toda la información necesaria para entender de manera clara y concisa cualquier duda que se puede generar en el proceso de creación, manipulación o mantenimiento del módulo a tratar en cuestión.</w:t>
+        <w:t xml:space="preserve"> capítulos en los cuales se irán detallando desde una perspectiva muy general hasta una visión específica, cada requerimiento que comprenderá el aplicativo </w:t>
+      </w:r>
+      <w:proofErr w:type="gramStart"/>
+      <w:r>
+        <w:rPr>
+          <w:rFonts w:ascii="Arial" w:eastAsia="Arial" w:hAnsi="Arial" w:cs="Arial"/>
+        </w:rPr>
+        <w:t>web,</w:t>
+      </w:r>
+      <w:proofErr w:type="gramEnd"/>
+      <w:r>
+        <w:rPr>
+          <w:rFonts w:ascii="Arial" w:eastAsia="Arial" w:hAnsi="Arial" w:cs="Arial"/>
+        </w:rPr>
+        <w:t xml:space="preserve"> también cuenta con toda la información necesaria para entender de manera clara y concisa cualquier duda que se puede generar en el proceso de creación, manipulación o mantenimiento del módulo a tratar en cuestión.</w:t>
       </w:r>
     </w:p>
     <w:p>
@@ -6866,6 +6948,7 @@
                 <w:rFonts w:ascii="Arial" w:eastAsia="Arial" w:hAnsi="Arial" w:cs="Arial"/>
                 <w:b/>
               </w:rPr>
+              <w:lastRenderedPageBreak/>
               <w:t>Actividades</w:t>
             </w:r>
           </w:p>
@@ -6951,7 +7034,6 @@
                 <w:rFonts w:ascii="Arial" w:eastAsia="Arial" w:hAnsi="Arial" w:cs="Arial"/>
                 <w:b/>
               </w:rPr>
-              <w:lastRenderedPageBreak/>
               <w:t>Habilidades</w:t>
             </w:r>
           </w:p>
@@ -7688,8 +7770,16 @@
         <w:rPr>
           <w:rFonts w:ascii="Arial" w:eastAsia="Arial" w:hAnsi="Arial" w:cs="Arial"/>
         </w:rPr>
-        <w:t>Nombre: PowerDesigner</w:t>
+        <w:t xml:space="preserve">Nombre: </w:t>
       </w:r>
+      <w:proofErr w:type="spellStart"/>
+      <w:r>
+        <w:rPr>
+          <w:rFonts w:ascii="Arial" w:eastAsia="Arial" w:hAnsi="Arial" w:cs="Arial"/>
+        </w:rPr>
+        <w:t>PowerDesigner</w:t>
+      </w:r>
+      <w:proofErr w:type="spellEnd"/>
     </w:p>
     <w:p>
       <w:pPr>
@@ -7877,8 +7967,16 @@
         <w:rPr>
           <w:rFonts w:ascii="Arial" w:eastAsia="Arial" w:hAnsi="Arial" w:cs="Arial"/>
         </w:rPr>
-        <w:t>Nombre: Mysql</w:t>
+        <w:t xml:space="preserve">Nombre: </w:t>
       </w:r>
+      <w:proofErr w:type="spellStart"/>
+      <w:r>
+        <w:rPr>
+          <w:rFonts w:ascii="Arial" w:eastAsia="Arial" w:hAnsi="Arial" w:cs="Arial"/>
+        </w:rPr>
+        <w:t>Mysql</w:t>
+      </w:r>
+      <w:proofErr w:type="spellEnd"/>
     </w:p>
     <w:p>
       <w:pPr>
@@ -7904,7 +8002,21 @@
         <w:rPr>
           <w:rFonts w:ascii="Arial" w:eastAsia="Arial" w:hAnsi="Arial" w:cs="Arial"/>
         </w:rPr>
-        <w:t>Número de versión: phpMyAdmin 5.0.3</w:t>
+        <w:t xml:space="preserve">Número de versión: </w:t>
+      </w:r>
+      <w:proofErr w:type="spellStart"/>
+      <w:r>
+        <w:rPr>
+          <w:rFonts w:ascii="Arial" w:eastAsia="Arial" w:hAnsi="Arial" w:cs="Arial"/>
+        </w:rPr>
+        <w:t>phpMyAdmin</w:t>
+      </w:r>
+      <w:proofErr w:type="spellEnd"/>
+      <w:r>
+        <w:rPr>
+          <w:rFonts w:ascii="Arial" w:eastAsia="Arial" w:hAnsi="Arial" w:cs="Arial"/>
+        </w:rPr>
+        <w:t xml:space="preserve"> 5.0.3</w:t>
       </w:r>
     </w:p>
     <w:p>
@@ -7964,6 +8076,7 @@
         <w:rPr>
           <w:rFonts w:ascii="Arial" w:eastAsia="Arial" w:hAnsi="Arial" w:cs="Arial"/>
         </w:rPr>
+        <w:lastRenderedPageBreak/>
         <w:t>Propósito: Es la base de datos sobre la cual se van a generar las tablas para registrar la información del restaurante</w:t>
       </w:r>
     </w:p>
@@ -8026,7 +8139,6 @@
         <w:rPr>
           <w:rFonts w:ascii="Arial" w:eastAsia="Arial" w:hAnsi="Arial" w:cs="Arial"/>
         </w:rPr>
-        <w:lastRenderedPageBreak/>
         <w:t>Sistema Operativo</w:t>
       </w:r>
     </w:p>
@@ -8213,8 +8325,16 @@
         <w:rPr>
           <w:rFonts w:ascii="Arial" w:eastAsia="Arial" w:hAnsi="Arial" w:cs="Arial"/>
         </w:rPr>
-        <w:t>Nombre: Visual Studio Code</w:t>
+        <w:t xml:space="preserve">Nombre: Visual Studio </w:t>
       </w:r>
+      <w:proofErr w:type="spellStart"/>
+      <w:r>
+        <w:rPr>
+          <w:rFonts w:ascii="Arial" w:eastAsia="Arial" w:hAnsi="Arial" w:cs="Arial"/>
+        </w:rPr>
+        <w:t>Code</w:t>
+      </w:r>
+      <w:proofErr w:type="spellEnd"/>
     </w:p>
     <w:p>
       <w:pPr>
@@ -8382,11 +8502,19 @@
           <w:rFonts w:ascii="Arial" w:hAnsi="Arial" w:cs="Arial"/>
         </w:rPr>
       </w:pPr>
+      <w:proofErr w:type="spellStart"/>
       <w:r>
         <w:rPr>
           <w:rFonts w:ascii="Arial" w:hAnsi="Arial" w:cs="Arial"/>
         </w:rPr>
-        <w:t xml:space="preserve">Phpmyadmin </w:t>
+        <w:t>Phpmyadmin</w:t>
+      </w:r>
+      <w:proofErr w:type="spellEnd"/>
+      <w:r>
+        <w:rPr>
+          <w:rFonts w:ascii="Arial" w:hAnsi="Arial" w:cs="Arial"/>
+        </w:rPr>
+        <w:t xml:space="preserve"> </w:t>
       </w:r>
       <w:r>
         <w:rPr>
@@ -9300,6 +9428,7 @@
                 <w:sz w:val="22"/>
                 <w:szCs w:val="22"/>
               </w:rPr>
+              <w:lastRenderedPageBreak/>
               <w:t>Ingresar Datos</w:t>
             </w:r>
           </w:p>
@@ -9385,6 +9514,7 @@
                 <w:sz w:val="22"/>
                 <w:szCs w:val="22"/>
               </w:rPr>
+              <w:lastRenderedPageBreak/>
               <w:t>Precondiciones</w:t>
             </w:r>
           </w:p>
@@ -9473,7 +9603,6 @@
                 <w:sz w:val="22"/>
                 <w:szCs w:val="22"/>
               </w:rPr>
-              <w:lastRenderedPageBreak/>
               <w:t>Post condiciones</w:t>
             </w:r>
           </w:p>
@@ -10112,7 +10241,23 @@
                 <w:sz w:val="22"/>
                 <w:szCs w:val="22"/>
               </w:rPr>
-              <w:t>El cliente puede iniciar sesión en la aplicación ingresando usuario y contraseña.</w:t>
+              <w:t xml:space="preserve">El </w:t>
+            </w:r>
+            <w:r>
+              <w:rPr>
+                <w:rFonts w:ascii="Calibri" w:eastAsia="Calibri" w:hAnsi="Calibri" w:cs="Calibri"/>
+                <w:sz w:val="22"/>
+                <w:szCs w:val="22"/>
+              </w:rPr>
+              <w:t xml:space="preserve">cliente </w:t>
+            </w:r>
+            <w:r>
+              <w:rPr>
+                <w:rFonts w:ascii="Calibri" w:eastAsia="Calibri" w:hAnsi="Calibri" w:cs="Calibri"/>
+                <w:sz w:val="22"/>
+                <w:szCs w:val="22"/>
+              </w:rPr>
+              <w:t>puede iniciar sesión en la aplicación ingresando usuario y contraseña.</w:t>
             </w:r>
             <w:r>
               <w:rPr>
@@ -10129,7 +10274,16 @@
                 <w:szCs w:val="22"/>
                 <w:highlight w:val="white"/>
               </w:rPr>
-              <w:t>El usuario y contraseña serán de opción abierta, en el caso del usuario</w:t>
+              <w:t xml:space="preserve">El usuario </w:t>
+            </w:r>
+            <w:r>
+              <w:rPr>
+                <w:rFonts w:ascii="Calibri" w:eastAsia="Calibri" w:hAnsi="Calibri" w:cs="Calibri"/>
+                <w:sz w:val="22"/>
+                <w:szCs w:val="22"/>
+                <w:highlight w:val="white"/>
+              </w:rPr>
+              <w:t>y contraseña serán de opción abierta, en el caso del usuario</w:t>
             </w:r>
             <w:r>
               <w:rPr>
@@ -10983,7 +11137,21 @@
           <w:b/>
           <w:bCs/>
         </w:rPr>
-        <w:t>Requisito Funcional 3.</w:t>
+        <w:t xml:space="preserve">Requisito Funcional </w:t>
+      </w:r>
+      <w:r>
+        <w:rPr>
+          <w:b/>
+          <w:bCs/>
+        </w:rPr>
+        <w:t>3</w:t>
+      </w:r>
+      <w:r>
+        <w:rPr>
+          <w:b/>
+          <w:bCs/>
+        </w:rPr>
+        <w:t>.</w:t>
       </w:r>
       <w:bookmarkEnd w:id="37"/>
     </w:p>
@@ -11148,6 +11316,7 @@
                 <w:sz w:val="22"/>
                 <w:szCs w:val="22"/>
               </w:rPr>
+              <w:lastRenderedPageBreak/>
               <w:t>Nombre</w:t>
             </w:r>
           </w:p>
@@ -11329,7 +11498,6 @@
                 <w:sz w:val="22"/>
                 <w:szCs w:val="22"/>
               </w:rPr>
-              <w:lastRenderedPageBreak/>
               <w:t>Descripción</w:t>
             </w:r>
           </w:p>
@@ -12069,7 +12237,21 @@
           <w:b/>
           <w:bCs/>
         </w:rPr>
-        <w:t>Requisito Funcional 4.</w:t>
+        <w:t xml:space="preserve">Requisito Funcional </w:t>
+      </w:r>
+      <w:r>
+        <w:rPr>
+          <w:b/>
+          <w:bCs/>
+        </w:rPr>
+        <w:t>4</w:t>
+      </w:r>
+      <w:r>
+        <w:rPr>
+          <w:b/>
+          <w:bCs/>
+        </w:rPr>
+        <w:t>.</w:t>
       </w:r>
       <w:bookmarkEnd w:id="38"/>
     </w:p>
@@ -13090,7 +13272,15 @@
                 <w:sz w:val="22"/>
                 <w:szCs w:val="22"/>
               </w:rPr>
-              <w:t>Muestra las funcionalidades de administración.</w:t>
+              <w:t xml:space="preserve">Muestra </w:t>
+            </w:r>
+            <w:r>
+              <w:rPr>
+                <w:rFonts w:ascii="Calibri" w:eastAsia="Calibri" w:hAnsi="Calibri" w:cs="Calibri"/>
+                <w:sz w:val="22"/>
+                <w:szCs w:val="22"/>
+              </w:rPr>
+              <w:t>las funcionalidades de administración.</w:t>
             </w:r>
           </w:p>
         </w:tc>
@@ -13136,6 +13326,7 @@
                 <w:sz w:val="22"/>
                 <w:szCs w:val="22"/>
               </w:rPr>
+              <w:lastRenderedPageBreak/>
               <w:t>Efectos Colaterales</w:t>
             </w:r>
           </w:p>
@@ -13227,7 +13418,6 @@
                 <w:sz w:val="22"/>
                 <w:szCs w:val="22"/>
               </w:rPr>
-              <w:lastRenderedPageBreak/>
               <w:t>Prioridad</w:t>
             </w:r>
           </w:p>
@@ -14683,7 +14873,15 @@
                 <w:sz w:val="22"/>
                 <w:szCs w:val="22"/>
               </w:rPr>
-              <w:t>Eliminar datos del cliente</w:t>
+              <w:t>Eliminar</w:t>
+            </w:r>
+            <w:r>
+              <w:rPr>
+                <w:rFonts w:ascii="Calibri" w:eastAsia="Calibri" w:hAnsi="Calibri" w:cs="Calibri"/>
+                <w:sz w:val="22"/>
+                <w:szCs w:val="22"/>
+              </w:rPr>
+              <w:t xml:space="preserve"> datos del cliente</w:t>
             </w:r>
           </w:p>
         </w:tc>
@@ -14961,6 +15159,7 @@
                 <w:sz w:val="22"/>
                 <w:szCs w:val="22"/>
               </w:rPr>
+              <w:lastRenderedPageBreak/>
               <w:t>Entradas</w:t>
             </w:r>
           </w:p>
@@ -15085,7 +15284,6 @@
                 <w:sz w:val="22"/>
                 <w:szCs w:val="22"/>
               </w:rPr>
-              <w:lastRenderedPageBreak/>
               <w:t>Salidas</w:t>
             </w:r>
           </w:p>
@@ -15230,7 +15428,31 @@
                 <w:sz w:val="22"/>
                 <w:szCs w:val="22"/>
               </w:rPr>
-              <w:t>Menú opción “Eliminar usuarios”.</w:t>
+              <w:t>Menú opción “</w:t>
+            </w:r>
+            <w:r>
+              <w:rPr>
+                <w:rFonts w:ascii="Calibri" w:eastAsia="Calibri" w:hAnsi="Calibri" w:cs="Calibri"/>
+                <w:sz w:val="22"/>
+                <w:szCs w:val="22"/>
+              </w:rPr>
+              <w:t>Eliminar</w:t>
+            </w:r>
+            <w:r>
+              <w:rPr>
+                <w:rFonts w:ascii="Calibri" w:eastAsia="Calibri" w:hAnsi="Calibri" w:cs="Calibri"/>
+                <w:sz w:val="22"/>
+                <w:szCs w:val="22"/>
+              </w:rPr>
+              <w:t xml:space="preserve"> usuarios”</w:t>
+            </w:r>
+            <w:r>
+              <w:rPr>
+                <w:rFonts w:ascii="Calibri" w:eastAsia="Calibri" w:hAnsi="Calibri" w:cs="Calibri"/>
+                <w:sz w:val="22"/>
+                <w:szCs w:val="22"/>
+              </w:rPr>
+              <w:t>.</w:t>
             </w:r>
           </w:p>
           <w:p>
@@ -16187,7 +16409,16 @@
                 <w:szCs w:val="22"/>
                 <w:highlight w:val="white"/>
               </w:rPr>
-              <w:t>Datos del platillo</w:t>
+              <w:t xml:space="preserve">Datos del </w:t>
+            </w:r>
+            <w:r>
+              <w:rPr>
+                <w:rFonts w:ascii="Calibri" w:eastAsia="Calibri" w:hAnsi="Calibri" w:cs="Calibri"/>
+                <w:sz w:val="22"/>
+                <w:szCs w:val="22"/>
+                <w:highlight w:val="white"/>
+              </w:rPr>
+              <w:t>platillo</w:t>
             </w:r>
           </w:p>
           <w:p>
@@ -16364,7 +16595,13 @@
               <w:rPr>
                 <w:rFonts w:ascii="Calibri" w:eastAsia="Calibri" w:hAnsi="Calibri" w:cs="Calibri"/>
               </w:rPr>
-              <w:t>Nuevo platillo.</w:t>
+              <w:t>Nuevo platillo</w:t>
+            </w:r>
+            <w:r>
+              <w:rPr>
+                <w:rFonts w:ascii="Calibri" w:eastAsia="Calibri" w:hAnsi="Calibri" w:cs="Calibri"/>
+              </w:rPr>
+              <w:t>.</w:t>
             </w:r>
           </w:p>
         </w:tc>
@@ -16449,7 +16686,23 @@
                 <w:sz w:val="22"/>
                 <w:szCs w:val="22"/>
               </w:rPr>
-              <w:t>Menú opción “Nuevo platillo”.</w:t>
+              <w:t>Menú opción “</w:t>
+            </w:r>
+            <w:r>
+              <w:rPr>
+                <w:rFonts w:ascii="Calibri" w:eastAsia="Calibri" w:hAnsi="Calibri" w:cs="Calibri"/>
+                <w:sz w:val="22"/>
+                <w:szCs w:val="22"/>
+              </w:rPr>
+              <w:t>Nuevo platillo</w:t>
+            </w:r>
+            <w:r>
+              <w:rPr>
+                <w:rFonts w:ascii="Calibri" w:eastAsia="Calibri" w:hAnsi="Calibri" w:cs="Calibri"/>
+                <w:sz w:val="22"/>
+                <w:szCs w:val="22"/>
+              </w:rPr>
+              <w:t>”.</w:t>
             </w:r>
           </w:p>
           <w:p>
@@ -16813,6 +17066,7 @@
                 <w:sz w:val="22"/>
                 <w:szCs w:val="22"/>
               </w:rPr>
+              <w:lastRenderedPageBreak/>
               <w:t>Prioridad</w:t>
             </w:r>
           </w:p>
@@ -16881,7 +17135,6 @@
           <w:b/>
           <w:bCs/>
         </w:rPr>
-        <w:lastRenderedPageBreak/>
         <w:t xml:space="preserve">Requisito Funcional </w:t>
       </w:r>
       <w:r>
@@ -17101,7 +17354,16 @@
                 <w:szCs w:val="22"/>
                 <w:highlight w:val="white"/>
               </w:rPr>
-              <w:t>Eliminación menú</w:t>
+              <w:t>Eliminación</w:t>
+            </w:r>
+            <w:r>
+              <w:rPr>
+                <w:rFonts w:ascii="Calibri" w:eastAsia="Calibri" w:hAnsi="Calibri" w:cs="Calibri"/>
+                <w:sz w:val="22"/>
+                <w:szCs w:val="22"/>
+                <w:highlight w:val="white"/>
+              </w:rPr>
+              <w:t xml:space="preserve"> menú</w:t>
             </w:r>
             <w:r>
               <w:rPr>
@@ -17294,7 +17556,70 @@
                 <w:szCs w:val="22"/>
                 <w:highlight w:val="white"/>
               </w:rPr>
-              <w:t>El administrador podrá eliminar los platillos que ya no oferten en el menú del restaurante.</w:t>
+              <w:t>El a</w:t>
+            </w:r>
+            <w:r>
+              <w:rPr>
+                <w:rFonts w:ascii="Calibri" w:eastAsia="Calibri" w:hAnsi="Calibri" w:cs="Calibri"/>
+                <w:sz w:val="22"/>
+                <w:szCs w:val="22"/>
+                <w:highlight w:val="white"/>
+              </w:rPr>
+              <w:t xml:space="preserve">dministrador </w:t>
+            </w:r>
+            <w:r>
+              <w:rPr>
+                <w:rFonts w:ascii="Calibri" w:eastAsia="Calibri" w:hAnsi="Calibri" w:cs="Calibri"/>
+                <w:sz w:val="22"/>
+                <w:szCs w:val="22"/>
+                <w:highlight w:val="white"/>
+              </w:rPr>
+              <w:t>podrá eliminar los</w:t>
+            </w:r>
+            <w:r>
+              <w:rPr>
+                <w:rFonts w:ascii="Calibri" w:eastAsia="Calibri" w:hAnsi="Calibri" w:cs="Calibri"/>
+                <w:sz w:val="22"/>
+                <w:szCs w:val="22"/>
+                <w:highlight w:val="white"/>
+              </w:rPr>
+              <w:t xml:space="preserve"> platillos que </w:t>
+            </w:r>
+            <w:r>
+              <w:rPr>
+                <w:rFonts w:ascii="Calibri" w:eastAsia="Calibri" w:hAnsi="Calibri" w:cs="Calibri"/>
+                <w:sz w:val="22"/>
+                <w:szCs w:val="22"/>
+                <w:highlight w:val="white"/>
+              </w:rPr>
+              <w:t xml:space="preserve">ya no </w:t>
+            </w:r>
+            <w:r>
+              <w:rPr>
+                <w:rFonts w:ascii="Calibri" w:eastAsia="Calibri" w:hAnsi="Calibri" w:cs="Calibri"/>
+                <w:sz w:val="22"/>
+                <w:szCs w:val="22"/>
+                <w:highlight w:val="white"/>
+              </w:rPr>
+              <w:t>ofert</w:t>
+            </w:r>
+            <w:r>
+              <w:rPr>
+                <w:rFonts w:ascii="Calibri" w:eastAsia="Calibri" w:hAnsi="Calibri" w:cs="Calibri"/>
+                <w:sz w:val="22"/>
+                <w:szCs w:val="22"/>
+                <w:highlight w:val="white"/>
+              </w:rPr>
+              <w:t>e</w:t>
+            </w:r>
+            <w:r>
+              <w:rPr>
+                <w:rFonts w:ascii="Calibri" w:eastAsia="Calibri" w:hAnsi="Calibri" w:cs="Calibri"/>
+                <w:sz w:val="22"/>
+                <w:szCs w:val="22"/>
+                <w:highlight w:val="white"/>
+              </w:rPr>
+              <w:t>n en el menú del restaurante.</w:t>
             </w:r>
           </w:p>
         </w:tc>
@@ -17386,7 +17711,16 @@
                 <w:szCs w:val="22"/>
                 <w:highlight w:val="white"/>
               </w:rPr>
-              <w:t>Datos del platillo</w:t>
+              <w:t xml:space="preserve">Datos del </w:t>
+            </w:r>
+            <w:r>
+              <w:rPr>
+                <w:rFonts w:ascii="Calibri" w:eastAsia="Calibri" w:hAnsi="Calibri" w:cs="Calibri"/>
+                <w:sz w:val="22"/>
+                <w:szCs w:val="22"/>
+                <w:highlight w:val="white"/>
+              </w:rPr>
+              <w:t>platillo</w:t>
             </w:r>
           </w:p>
           <w:p>
@@ -17411,7 +17745,15 @@
                 <w:sz w:val="22"/>
                 <w:szCs w:val="22"/>
               </w:rPr>
-              <w:t>Seleccionar platillo</w:t>
+              <w:t xml:space="preserve">Seleccionar </w:t>
+            </w:r>
+            <w:r>
+              <w:rPr>
+                <w:rFonts w:ascii="Calibri" w:eastAsia="Calibri" w:hAnsi="Calibri" w:cs="Calibri"/>
+                <w:sz w:val="22"/>
+                <w:szCs w:val="22"/>
+              </w:rPr>
+              <w:t>platillo</w:t>
             </w:r>
           </w:p>
         </w:tc>
@@ -17609,7 +17951,23 @@
                 <w:sz w:val="22"/>
                 <w:szCs w:val="22"/>
               </w:rPr>
-              <w:t>Menú opción “Eliminar platillo”.</w:t>
+              <w:t xml:space="preserve">Menú opción “Eliminar </w:t>
+            </w:r>
+            <w:r>
+              <w:rPr>
+                <w:rFonts w:ascii="Calibri" w:eastAsia="Calibri" w:hAnsi="Calibri" w:cs="Calibri"/>
+                <w:sz w:val="22"/>
+                <w:szCs w:val="22"/>
+              </w:rPr>
+              <w:t>platillo</w:t>
+            </w:r>
+            <w:r>
+              <w:rPr>
+                <w:rFonts w:ascii="Calibri" w:eastAsia="Calibri" w:hAnsi="Calibri" w:cs="Calibri"/>
+                <w:sz w:val="22"/>
+                <w:szCs w:val="22"/>
+              </w:rPr>
+              <w:t>”.</w:t>
             </w:r>
           </w:p>
           <w:p>
@@ -17631,7 +17989,23 @@
                 <w:sz w:val="22"/>
                 <w:szCs w:val="22"/>
               </w:rPr>
-              <w:t>Seleccionar platillo.</w:t>
+              <w:t xml:space="preserve">Seleccionar </w:t>
+            </w:r>
+            <w:r>
+              <w:rPr>
+                <w:rFonts w:ascii="Calibri" w:eastAsia="Calibri" w:hAnsi="Calibri" w:cs="Calibri"/>
+                <w:sz w:val="22"/>
+                <w:szCs w:val="22"/>
+              </w:rPr>
+              <w:t>platillo</w:t>
+            </w:r>
+            <w:r>
+              <w:rPr>
+                <w:rFonts w:ascii="Calibri" w:eastAsia="Calibri" w:hAnsi="Calibri" w:cs="Calibri"/>
+                <w:sz w:val="22"/>
+                <w:szCs w:val="22"/>
+              </w:rPr>
+              <w:t>.</w:t>
             </w:r>
           </w:p>
           <w:p>
@@ -18625,6 +18999,7 @@
                 <w:sz w:val="22"/>
                 <w:szCs w:val="22"/>
               </w:rPr>
+              <w:lastRenderedPageBreak/>
               <w:t>Proceso</w:t>
             </w:r>
           </w:p>
@@ -18660,7 +19035,25 @@
                 <w:sz w:val="22"/>
                 <w:szCs w:val="22"/>
               </w:rPr>
-              <w:t>Ingresar al login de la aplicación y dar clic en el botón Guía.</w:t>
+              <w:t xml:space="preserve">Ingresar al </w:t>
+            </w:r>
+            <w:proofErr w:type="spellStart"/>
+            <w:r>
+              <w:rPr>
+                <w:rFonts w:ascii="Calibri" w:eastAsia="Calibri" w:hAnsi="Calibri" w:cs="Calibri"/>
+                <w:sz w:val="22"/>
+                <w:szCs w:val="22"/>
+              </w:rPr>
+              <w:t>login</w:t>
+            </w:r>
+            <w:proofErr w:type="spellEnd"/>
+            <w:r>
+              <w:rPr>
+                <w:rFonts w:ascii="Calibri" w:eastAsia="Calibri" w:hAnsi="Calibri" w:cs="Calibri"/>
+                <w:sz w:val="22"/>
+                <w:szCs w:val="22"/>
+              </w:rPr>
+              <w:t xml:space="preserve"> de la aplicación y dar clic en el botón Guía.</w:t>
             </w:r>
           </w:p>
         </w:tc>
@@ -18741,8 +19134,18 @@
                 <w:sz w:val="22"/>
                 <w:szCs w:val="22"/>
               </w:rPr>
-              <w:t>Ingresar al login</w:t>
-            </w:r>
+              <w:t xml:space="preserve">Ingresar al </w:t>
+            </w:r>
+            <w:proofErr w:type="spellStart"/>
+            <w:r>
+              <w:rPr>
+                <w:rFonts w:ascii="Calibri" w:eastAsia="Calibri" w:hAnsi="Calibri" w:cs="Calibri"/>
+                <w:sz w:val="22"/>
+                <w:szCs w:val="22"/>
+              </w:rPr>
+              <w:t>login</w:t>
+            </w:r>
+            <w:proofErr w:type="spellEnd"/>
           </w:p>
         </w:tc>
       </w:tr>
@@ -18787,7 +19190,6 @@
                 <w:sz w:val="22"/>
                 <w:szCs w:val="22"/>
               </w:rPr>
-              <w:lastRenderedPageBreak/>
               <w:t>Post condiciones</w:t>
             </w:r>
           </w:p>
@@ -19012,142 +19414,15 @@
           <w:right w:val="nil"/>
           <w:between w:val="nil"/>
         </w:pBdr>
+        <w:ind w:left="1003"/>
         <w:rPr>
           <w:rFonts w:ascii="Arial" w:eastAsia="Arial" w:hAnsi="Arial" w:cs="Arial"/>
         </w:rPr>
       </w:pPr>
-    </w:p>
-    <w:p>
-      <w:pPr>
-        <w:pStyle w:val="Prrafodelista"/>
-        <w:widowControl/>
-        <w:numPr>
-          <w:ilvl w:val="1"/>
-          <w:numId w:val="1"/>
-        </w:numPr>
-        <w:pBdr>
-          <w:top w:val="nil"/>
-          <w:left w:val="nil"/>
-          <w:bottom w:val="nil"/>
-          <w:right w:val="nil"/>
-          <w:between w:val="nil"/>
-        </w:pBdr>
-        <w:spacing w:line="240" w:lineRule="auto"/>
-        <w:rPr>
-          <w:rFonts w:ascii="Arial" w:eastAsia="Arial" w:hAnsi="Arial" w:cs="Arial"/>
-          <w:b/>
-        </w:rPr>
-      </w:pPr>
-      <w:bookmarkStart w:id="44" w:name="_GoBack"/>
-      <w:bookmarkEnd w:id="44"/>
-      <w:r>
-        <w:rPr>
-          <w:rFonts w:ascii="Arial" w:eastAsia="Arial" w:hAnsi="Arial" w:cs="Arial"/>
-          <w:b/>
-        </w:rPr>
-        <w:t>Especificación de Casos de Uso</w:t>
-      </w:r>
-    </w:p>
-    <w:p/>
-    <w:p>
-      <w:pPr>
-        <w:widowControl/>
-        <w:rPr>
-          <w:rFonts w:ascii="Arial" w:eastAsia="Arial" w:hAnsi="Arial" w:cs="Arial"/>
-          <w:b/>
-          <w:sz w:val="22"/>
-          <w:szCs w:val="22"/>
-        </w:rPr>
-      </w:pPr>
-    </w:p>
-    <w:p>
-      <w:pPr>
-        <w:widowControl/>
-        <w:rPr>
-          <w:rFonts w:ascii="Arial" w:eastAsia="Arial" w:hAnsi="Arial" w:cs="Arial"/>
-          <w:b/>
-          <w:sz w:val="22"/>
-          <w:szCs w:val="22"/>
-        </w:rPr>
-      </w:pPr>
-      <w:r>
-        <w:rPr>
-          <w:rFonts w:ascii="Arial" w:eastAsia="Arial" w:hAnsi="Arial" w:cs="Arial"/>
-          <w:b/>
-          <w:sz w:val="22"/>
-          <w:szCs w:val="22"/>
-        </w:rPr>
-        <w:t>CASOS DE USO MÓDULO ADMINISTRADOR</w:t>
-      </w:r>
-    </w:p>
-    <w:p>
-      <w:pPr>
-        <w:widowControl/>
-        <w:rPr>
-          <w:rFonts w:ascii="Arial" w:eastAsia="Arial" w:hAnsi="Arial" w:cs="Arial"/>
-          <w:b/>
-          <w:sz w:val="22"/>
-          <w:szCs w:val="22"/>
-        </w:rPr>
-      </w:pPr>
-    </w:p>
-    <w:p>
-      <w:pPr>
-        <w:pBdr>
-          <w:top w:val="nil"/>
-          <w:left w:val="nil"/>
-          <w:bottom w:val="nil"/>
-          <w:right w:val="nil"/>
-          <w:between w:val="nil"/>
-        </w:pBdr>
-        <w:rPr>
-          <w:rFonts w:ascii="Arial" w:eastAsia="Arial" w:hAnsi="Arial" w:cs="Arial"/>
-        </w:rPr>
-      </w:pPr>
-      <w:r>
-        <w:rPr>
-          <w:rFonts w:ascii="Arial" w:eastAsia="Arial" w:hAnsi="Arial" w:cs="Arial"/>
-        </w:rPr>
-        <w:drawing>
-          <wp:inline distT="0" distB="0" distL="0" distR="0" wp14:anchorId="74278AE1" wp14:editId="698E9699">
-            <wp:extent cx="5943600" cy="4324350"/>
-            <wp:effectExtent l="0" t="0" r="0" b="0"/>
-            <wp:docPr id="1" name="Imagen 1"/>
-            <wp:cNvGraphicFramePr>
-              <a:graphicFrameLocks xmlns:a="http://schemas.openxmlformats.org/drawingml/2006/main" noChangeAspect="1"/>
-            </wp:cNvGraphicFramePr>
-            <a:graphic xmlns:a="http://schemas.openxmlformats.org/drawingml/2006/main">
-              <a:graphicData uri="http://schemas.openxmlformats.org/drawingml/2006/picture">
-                <pic:pic xmlns:pic="http://schemas.openxmlformats.org/drawingml/2006/picture">
-                  <pic:nvPicPr>
-                    <pic:cNvPr id="1" name=""/>
-                    <pic:cNvPicPr/>
-                  </pic:nvPicPr>
-                  <pic:blipFill>
-                    <a:blip r:embed="rId9"/>
-                    <a:stretch>
-                      <a:fillRect/>
-                    </a:stretch>
-                  </pic:blipFill>
-                  <pic:spPr>
-                    <a:xfrm>
-                      <a:off x="0" y="0"/>
-                      <a:ext cx="5943600" cy="4324350"/>
-                    </a:xfrm>
-                    <a:prstGeom prst="rect">
-                      <a:avLst/>
-                    </a:prstGeom>
-                  </pic:spPr>
-                </pic:pic>
-              </a:graphicData>
-            </a:graphic>
-          </wp:inline>
-        </w:drawing>
-      </w:r>
     </w:p>
     <w:sectPr>
-      <w:headerReference w:type="default" r:id="rId10"/>
-      <w:footerReference w:type="default" r:id="rId11"/>
+      <w:headerReference w:type="default" r:id="rId9"/>
+      <w:footerReference w:type="default" r:id="rId10"/>
       <w:pgSz w:w="12240" w:h="15840"/>
       <w:pgMar w:top="1440" w:right="1440" w:bottom="1440" w:left="1440" w:header="720" w:footer="720" w:gutter="0"/>
       <w:pgNumType w:start="0"/>
@@ -19159,7 +19434,7 @@
 </file>
 
 <file path=word/endnotes.xml><?xml version="1.0" encoding="utf-8"?>
-<w:endnotes xmlns:wpc="http://schemas.microsoft.com/office/word/2010/wordprocessingCanvas" xmlns:mc="http://schemas.openxmlformats.org/markup-compatibility/2006" xmlns:o="urn:schemas-microsoft-com:office:office" xmlns:r="http://schemas.openxmlformats.org/officeDocument/2006/relationships" xmlns:m="http://schemas.openxmlformats.org/officeDocument/2006/math" xmlns:v="urn:schemas-microsoft-com:vml" xmlns:wp14="http://schemas.microsoft.com/office/word/2010/wordprocessingDrawing" xmlns:wp="http://schemas.openxmlformats.org/drawingml/2006/wordprocessingDrawing" xmlns:w10="urn:schemas-microsoft-com:office:word" xmlns:w="http://schemas.openxmlformats.org/wordprocessingml/2006/main" xmlns:w14="http://schemas.microsoft.com/office/word/2010/wordml" xmlns:w15="http://schemas.microsoft.com/office/word/2012/wordml" xmlns:wpg="http://schemas.microsoft.com/office/word/2010/wordprocessingGroup" xmlns:wpi="http://schemas.microsoft.com/office/word/2010/wordprocessingInk" xmlns:wne="http://schemas.microsoft.com/office/word/2006/wordml" xmlns:wps="http://schemas.microsoft.com/office/word/2010/wordprocessingShape" mc:Ignorable="w14 w15 wp14">
+<w:endnotes xmlns:wpc="http://schemas.microsoft.com/office/word/2010/wordprocessingCanvas" xmlns:cx="http://schemas.microsoft.com/office/drawing/2014/chartex" xmlns:cx1="http://schemas.microsoft.com/office/drawing/2015/9/8/chartex" xmlns:cx2="http://schemas.microsoft.com/office/drawing/2015/10/21/chartex" xmlns:cx3="http://schemas.microsoft.com/office/drawing/2016/5/9/chartex" xmlns:cx4="http://schemas.microsoft.com/office/drawing/2016/5/10/chartex" xmlns:cx5="http://schemas.microsoft.com/office/drawing/2016/5/11/chartex" xmlns:cx6="http://schemas.microsoft.com/office/drawing/2016/5/12/chartex" xmlns:cx7="http://schemas.microsoft.com/office/drawing/2016/5/13/chartex" xmlns:cx8="http://schemas.microsoft.com/office/drawing/2016/5/14/chartex" xmlns:mc="http://schemas.openxmlformats.org/markup-compatibility/2006" xmlns:aink="http://schemas.microsoft.com/office/drawing/2016/ink" xmlns:am3d="http://schemas.microsoft.com/office/drawing/2017/model3d" xmlns:o="urn:schemas-microsoft-com:office:office" xmlns:oel="http://schemas.microsoft.com/office/2019/extlst" xmlns:r="http://schemas.openxmlformats.org/officeDocument/2006/relationships" xmlns:m="http://schemas.openxmlformats.org/officeDocument/2006/math" xmlns:v="urn:schemas-microsoft-com:vml" xmlns:wp14="http://schemas.microsoft.com/office/word/2010/wordprocessingDrawing" xmlns:wp="http://schemas.openxmlformats.org/drawingml/2006/wordprocessingDrawing" xmlns:w10="urn:schemas-microsoft-com:office:word" xmlns:w="http://schemas.openxmlformats.org/wordprocessingml/2006/main" xmlns:w14="http://schemas.microsoft.com/office/word/2010/wordml" xmlns:w15="http://schemas.microsoft.com/office/word/2012/wordml" xmlns:w16cex="http://schemas.microsoft.com/office/word/2018/wordml/cex" xmlns:w16cid="http://schemas.microsoft.com/office/word/2016/wordml/cid" xmlns:w16="http://schemas.microsoft.com/office/word/2018/wordml" xmlns:w16sdtdh="http://schemas.microsoft.com/office/word/2020/wordml/sdtdatahash" xmlns:w16se="http://schemas.microsoft.com/office/word/2015/wordml/symex" xmlns:wpg="http://schemas.microsoft.com/office/word/2010/wordprocessingGroup" xmlns:wpi="http://schemas.microsoft.com/office/word/2010/wordprocessingInk" xmlns:wne="http://schemas.microsoft.com/office/word/2006/wordml" xmlns:wps="http://schemas.microsoft.com/office/word/2010/wordprocessingShape" mc:Ignorable="w14 w15 w16se w16cid w16 w16cex w16sdtdh wp14">
   <w:endnote w:type="separator" w:id="-1">
     <w:p>
       <w:pPr>
@@ -19184,7 +19459,7 @@
 </file>
 
 <file path=word/footer1.xml><?xml version="1.0" encoding="utf-8"?>
-<w:ftr xmlns:wpc="http://schemas.microsoft.com/office/word/2010/wordprocessingCanvas" xmlns:mc="http://schemas.openxmlformats.org/markup-compatibility/2006" xmlns:o="urn:schemas-microsoft-com:office:office" xmlns:r="http://schemas.openxmlformats.org/officeDocument/2006/relationships" xmlns:m="http://schemas.openxmlformats.org/officeDocument/2006/math" xmlns:v="urn:schemas-microsoft-com:vml" xmlns:wp14="http://schemas.microsoft.com/office/word/2010/wordprocessingDrawing" xmlns:wp="http://schemas.openxmlformats.org/drawingml/2006/wordprocessingDrawing" xmlns:w10="urn:schemas-microsoft-com:office:word" xmlns:w="http://schemas.openxmlformats.org/wordprocessingml/2006/main" xmlns:w14="http://schemas.microsoft.com/office/word/2010/wordml" xmlns:w15="http://schemas.microsoft.com/office/word/2012/wordml" xmlns:wpg="http://schemas.microsoft.com/office/word/2010/wordprocessingGroup" xmlns:wpi="http://schemas.microsoft.com/office/word/2010/wordprocessingInk" xmlns:wne="http://schemas.microsoft.com/office/word/2006/wordml" xmlns:wps="http://schemas.microsoft.com/office/word/2010/wordprocessingShape" mc:Ignorable="w14 w15 wp14">
+<w:ftr xmlns:wpc="http://schemas.microsoft.com/office/word/2010/wordprocessingCanvas" xmlns:cx="http://schemas.microsoft.com/office/drawing/2014/chartex" xmlns:cx1="http://schemas.microsoft.com/office/drawing/2015/9/8/chartex" xmlns:cx2="http://schemas.microsoft.com/office/drawing/2015/10/21/chartex" xmlns:cx3="http://schemas.microsoft.com/office/drawing/2016/5/9/chartex" xmlns:cx4="http://schemas.microsoft.com/office/drawing/2016/5/10/chartex" xmlns:cx5="http://schemas.microsoft.com/office/drawing/2016/5/11/chartex" xmlns:cx6="http://schemas.microsoft.com/office/drawing/2016/5/12/chartex" xmlns:cx7="http://schemas.microsoft.com/office/drawing/2016/5/13/chartex" xmlns:cx8="http://schemas.microsoft.com/office/drawing/2016/5/14/chartex" xmlns:mc="http://schemas.openxmlformats.org/markup-compatibility/2006" xmlns:aink="http://schemas.microsoft.com/office/drawing/2016/ink" xmlns:am3d="http://schemas.microsoft.com/office/drawing/2017/model3d" xmlns:o="urn:schemas-microsoft-com:office:office" xmlns:oel="http://schemas.microsoft.com/office/2019/extlst" xmlns:r="http://schemas.openxmlformats.org/officeDocument/2006/relationships" xmlns:m="http://schemas.openxmlformats.org/officeDocument/2006/math" xmlns:v="urn:schemas-microsoft-com:vml" xmlns:wp14="http://schemas.microsoft.com/office/word/2010/wordprocessingDrawing" xmlns:wp="http://schemas.openxmlformats.org/drawingml/2006/wordprocessingDrawing" xmlns:w10="urn:schemas-microsoft-com:office:word" xmlns:w="http://schemas.openxmlformats.org/wordprocessingml/2006/main" xmlns:w14="http://schemas.microsoft.com/office/word/2010/wordml" xmlns:w15="http://schemas.microsoft.com/office/word/2012/wordml" xmlns:w16cex="http://schemas.microsoft.com/office/word/2018/wordml/cex" xmlns:w16cid="http://schemas.microsoft.com/office/word/2016/wordml/cid" xmlns:w16="http://schemas.microsoft.com/office/word/2018/wordml" xmlns:w16sdtdh="http://schemas.microsoft.com/office/word/2020/wordml/sdtdatahash" xmlns:w16se="http://schemas.microsoft.com/office/word/2015/wordml/symex" xmlns:wpg="http://schemas.microsoft.com/office/word/2010/wordprocessingGroup" xmlns:wpi="http://schemas.microsoft.com/office/word/2010/wordprocessingInk" xmlns:wne="http://schemas.microsoft.com/office/word/2006/wordml" xmlns:wps="http://schemas.microsoft.com/office/word/2010/wordprocessingShape" mc:Ignorable="w14 w15 w16se w16cid w16 w16cex w16sdtdh wp14">
   <w:p>
     <w:pPr>
       <w:tabs>
@@ -19206,7 +19481,7 @@
       <w:rPr>
         <w:noProof/>
       </w:rPr>
-      <w:t>11</w:t>
+      <w:t>16</w:t>
     </w:r>
     <w:r>
       <w:fldChar w:fldCharType="end"/>
@@ -19225,7 +19500,7 @@
 </file>
 
 <file path=word/footnotes.xml><?xml version="1.0" encoding="utf-8"?>
-<w:footnotes xmlns:wpc="http://schemas.microsoft.com/office/word/2010/wordprocessingCanvas" xmlns:mc="http://schemas.openxmlformats.org/markup-compatibility/2006" xmlns:o="urn:schemas-microsoft-com:office:office" xmlns:r="http://schemas.openxmlformats.org/officeDocument/2006/relationships" xmlns:m="http://schemas.openxmlformats.org/officeDocument/2006/math" xmlns:v="urn:schemas-microsoft-com:vml" xmlns:wp14="http://schemas.microsoft.com/office/word/2010/wordprocessingDrawing" xmlns:wp="http://schemas.openxmlformats.org/drawingml/2006/wordprocessingDrawing" xmlns:w10="urn:schemas-microsoft-com:office:word" xmlns:w="http://schemas.openxmlformats.org/wordprocessingml/2006/main" xmlns:w14="http://schemas.microsoft.com/office/word/2010/wordml" xmlns:w15="http://schemas.microsoft.com/office/word/2012/wordml" xmlns:wpg="http://schemas.microsoft.com/office/word/2010/wordprocessingGroup" xmlns:wpi="http://schemas.microsoft.com/office/word/2010/wordprocessingInk" xmlns:wne="http://schemas.microsoft.com/office/word/2006/wordml" xmlns:wps="http://schemas.microsoft.com/office/word/2010/wordprocessingShape" mc:Ignorable="w14 w15 wp14">
+<w:footnotes xmlns:wpc="http://schemas.microsoft.com/office/word/2010/wordprocessingCanvas" xmlns:cx="http://schemas.microsoft.com/office/drawing/2014/chartex" xmlns:cx1="http://schemas.microsoft.com/office/drawing/2015/9/8/chartex" xmlns:cx2="http://schemas.microsoft.com/office/drawing/2015/10/21/chartex" xmlns:cx3="http://schemas.microsoft.com/office/drawing/2016/5/9/chartex" xmlns:cx4="http://schemas.microsoft.com/office/drawing/2016/5/10/chartex" xmlns:cx5="http://schemas.microsoft.com/office/drawing/2016/5/11/chartex" xmlns:cx6="http://schemas.microsoft.com/office/drawing/2016/5/12/chartex" xmlns:cx7="http://schemas.microsoft.com/office/drawing/2016/5/13/chartex" xmlns:cx8="http://schemas.microsoft.com/office/drawing/2016/5/14/chartex" xmlns:mc="http://schemas.openxmlformats.org/markup-compatibility/2006" xmlns:aink="http://schemas.microsoft.com/office/drawing/2016/ink" xmlns:am3d="http://schemas.microsoft.com/office/drawing/2017/model3d" xmlns:o="urn:schemas-microsoft-com:office:office" xmlns:oel="http://schemas.microsoft.com/office/2019/extlst" xmlns:r="http://schemas.openxmlformats.org/officeDocument/2006/relationships" xmlns:m="http://schemas.openxmlformats.org/officeDocument/2006/math" xmlns:v="urn:schemas-microsoft-com:vml" xmlns:wp14="http://schemas.microsoft.com/office/word/2010/wordprocessingDrawing" xmlns:wp="http://schemas.openxmlformats.org/drawingml/2006/wordprocessingDrawing" xmlns:w10="urn:schemas-microsoft-com:office:word" xmlns:w="http://schemas.openxmlformats.org/wordprocessingml/2006/main" xmlns:w14="http://schemas.microsoft.com/office/word/2010/wordml" xmlns:w15="http://schemas.microsoft.com/office/word/2012/wordml" xmlns:w16cex="http://schemas.microsoft.com/office/word/2018/wordml/cex" xmlns:w16cid="http://schemas.microsoft.com/office/word/2016/wordml/cid" xmlns:w16="http://schemas.microsoft.com/office/word/2018/wordml" xmlns:w16sdtdh="http://schemas.microsoft.com/office/word/2020/wordml/sdtdatahash" xmlns:w16se="http://schemas.microsoft.com/office/word/2015/wordml/symex" xmlns:wpg="http://schemas.microsoft.com/office/word/2010/wordprocessingGroup" xmlns:wpi="http://schemas.microsoft.com/office/word/2010/wordprocessingInk" xmlns:wne="http://schemas.microsoft.com/office/word/2006/wordml" xmlns:wps="http://schemas.microsoft.com/office/word/2010/wordprocessingShape" mc:Ignorable="w14 w15 w16se w16cid w16 w16cex w16sdtdh wp14">
   <w:footnote w:type="separator" w:id="-1">
     <w:p>
       <w:pPr>
@@ -19250,7 +19525,7 @@
 </file>
 
 <file path=word/header1.xml><?xml version="1.0" encoding="utf-8"?>
-<w:hdr xmlns:wpc="http://schemas.microsoft.com/office/word/2010/wordprocessingCanvas" xmlns:mc="http://schemas.openxmlformats.org/markup-compatibility/2006" xmlns:o="urn:schemas-microsoft-com:office:office" xmlns:r="http://schemas.openxmlformats.org/officeDocument/2006/relationships" xmlns:m="http://schemas.openxmlformats.org/officeDocument/2006/math" xmlns:v="urn:schemas-microsoft-com:vml" xmlns:wp14="http://schemas.microsoft.com/office/word/2010/wordprocessingDrawing" xmlns:wp="http://schemas.openxmlformats.org/drawingml/2006/wordprocessingDrawing" xmlns:w10="urn:schemas-microsoft-com:office:word" xmlns:w="http://schemas.openxmlformats.org/wordprocessingml/2006/main" xmlns:w14="http://schemas.microsoft.com/office/word/2010/wordml" xmlns:w15="http://schemas.microsoft.com/office/word/2012/wordml" xmlns:wpg="http://schemas.microsoft.com/office/word/2010/wordprocessingGroup" xmlns:wpi="http://schemas.microsoft.com/office/word/2010/wordprocessingInk" xmlns:wne="http://schemas.microsoft.com/office/word/2006/wordml" xmlns:wps="http://schemas.microsoft.com/office/word/2010/wordprocessingShape" mc:Ignorable="w14 w15 wp14">
+<w:hdr xmlns:wpc="http://schemas.microsoft.com/office/word/2010/wordprocessingCanvas" xmlns:cx="http://schemas.microsoft.com/office/drawing/2014/chartex" xmlns:cx1="http://schemas.microsoft.com/office/drawing/2015/9/8/chartex" xmlns:cx2="http://schemas.microsoft.com/office/drawing/2015/10/21/chartex" xmlns:cx3="http://schemas.microsoft.com/office/drawing/2016/5/9/chartex" xmlns:cx4="http://schemas.microsoft.com/office/drawing/2016/5/10/chartex" xmlns:cx5="http://schemas.microsoft.com/office/drawing/2016/5/11/chartex" xmlns:cx6="http://schemas.microsoft.com/office/drawing/2016/5/12/chartex" xmlns:cx7="http://schemas.microsoft.com/office/drawing/2016/5/13/chartex" xmlns:cx8="http://schemas.microsoft.com/office/drawing/2016/5/14/chartex" xmlns:mc="http://schemas.openxmlformats.org/markup-compatibility/2006" xmlns:aink="http://schemas.microsoft.com/office/drawing/2016/ink" xmlns:am3d="http://schemas.microsoft.com/office/drawing/2017/model3d" xmlns:o="urn:schemas-microsoft-com:office:office" xmlns:oel="http://schemas.microsoft.com/office/2019/extlst" xmlns:r="http://schemas.openxmlformats.org/officeDocument/2006/relationships" xmlns:m="http://schemas.openxmlformats.org/officeDocument/2006/math" xmlns:v="urn:schemas-microsoft-com:vml" xmlns:wp14="http://schemas.microsoft.com/office/word/2010/wordprocessingDrawing" xmlns:wp="http://schemas.openxmlformats.org/drawingml/2006/wordprocessingDrawing" xmlns:w10="urn:schemas-microsoft-com:office:word" xmlns:w="http://schemas.openxmlformats.org/wordprocessingml/2006/main" xmlns:w14="http://schemas.microsoft.com/office/word/2010/wordml" xmlns:w15="http://schemas.microsoft.com/office/word/2012/wordml" xmlns:w16cex="http://schemas.microsoft.com/office/word/2018/wordml/cex" xmlns:w16cid="http://schemas.microsoft.com/office/word/2016/wordml/cid" xmlns:w16="http://schemas.microsoft.com/office/word/2018/wordml" xmlns:w16sdtdh="http://schemas.microsoft.com/office/word/2020/wordml/sdtdatahash" xmlns:w16se="http://schemas.microsoft.com/office/word/2015/wordml/symex" xmlns:wpg="http://schemas.microsoft.com/office/word/2010/wordprocessingGroup" xmlns:wpi="http://schemas.microsoft.com/office/word/2010/wordprocessingInk" xmlns:wne="http://schemas.microsoft.com/office/word/2006/wordml" xmlns:wps="http://schemas.microsoft.com/office/word/2010/wordprocessingShape" mc:Ignorable="w14 w15 w16se w16cid w16 w16cex w16sdtdh wp14">
   <w:p/>
   <w:tbl>
     <w:tblPr>
@@ -19409,8 +19684,8 @@
 </file>
 
 <file path=word/numbering.xml><?xml version="1.0" encoding="utf-8"?>
-<w:numbering xmlns:wpc="http://schemas.microsoft.com/office/word/2010/wordprocessingCanvas" xmlns:mc="http://schemas.openxmlformats.org/markup-compatibility/2006" xmlns:o="urn:schemas-microsoft-com:office:office" xmlns:r="http://schemas.openxmlformats.org/officeDocument/2006/relationships" xmlns:m="http://schemas.openxmlformats.org/officeDocument/2006/math" xmlns:v="urn:schemas-microsoft-com:vml" xmlns:wp14="http://schemas.microsoft.com/office/word/2010/wordprocessingDrawing" xmlns:wp="http://schemas.openxmlformats.org/drawingml/2006/wordprocessingDrawing" xmlns:w10="urn:schemas-microsoft-com:office:word" xmlns:w="http://schemas.openxmlformats.org/wordprocessingml/2006/main" xmlns:w14="http://schemas.microsoft.com/office/word/2010/wordml" xmlns:w15="http://schemas.microsoft.com/office/word/2012/wordml" xmlns:wpg="http://schemas.microsoft.com/office/word/2010/wordprocessingGroup" xmlns:wpi="http://schemas.microsoft.com/office/word/2010/wordprocessingInk" xmlns:wne="http://schemas.microsoft.com/office/word/2006/wordml" xmlns:wps="http://schemas.microsoft.com/office/word/2010/wordprocessingShape" mc:Ignorable="w14 w15 wp14">
-  <w:abstractNum w:abstractNumId="0">
+<w:numbering xmlns:wpc="http://schemas.microsoft.com/office/word/2010/wordprocessingCanvas" xmlns:cx="http://schemas.microsoft.com/office/drawing/2014/chartex" xmlns:cx1="http://schemas.microsoft.com/office/drawing/2015/9/8/chartex" xmlns:cx2="http://schemas.microsoft.com/office/drawing/2015/10/21/chartex" xmlns:cx3="http://schemas.microsoft.com/office/drawing/2016/5/9/chartex" xmlns:cx4="http://schemas.microsoft.com/office/drawing/2016/5/10/chartex" xmlns:cx5="http://schemas.microsoft.com/office/drawing/2016/5/11/chartex" xmlns:cx6="http://schemas.microsoft.com/office/drawing/2016/5/12/chartex" xmlns:cx7="http://schemas.microsoft.com/office/drawing/2016/5/13/chartex" xmlns:cx8="http://schemas.microsoft.com/office/drawing/2016/5/14/chartex" xmlns:mc="http://schemas.openxmlformats.org/markup-compatibility/2006" xmlns:aink="http://schemas.microsoft.com/office/drawing/2016/ink" xmlns:am3d="http://schemas.microsoft.com/office/drawing/2017/model3d" xmlns:o="urn:schemas-microsoft-com:office:office" xmlns:oel="http://schemas.microsoft.com/office/2019/extlst" xmlns:r="http://schemas.openxmlformats.org/officeDocument/2006/relationships" xmlns:m="http://schemas.openxmlformats.org/officeDocument/2006/math" xmlns:v="urn:schemas-microsoft-com:vml" xmlns:wp14="http://schemas.microsoft.com/office/word/2010/wordprocessingDrawing" xmlns:wp="http://schemas.openxmlformats.org/drawingml/2006/wordprocessingDrawing" xmlns:w10="urn:schemas-microsoft-com:office:word" xmlns:w="http://schemas.openxmlformats.org/wordprocessingml/2006/main" xmlns:w14="http://schemas.microsoft.com/office/word/2010/wordml" xmlns:w15="http://schemas.microsoft.com/office/word/2012/wordml" xmlns:w16cex="http://schemas.microsoft.com/office/word/2018/wordml/cex" xmlns:w16cid="http://schemas.microsoft.com/office/word/2016/wordml/cid" xmlns:w16="http://schemas.microsoft.com/office/word/2018/wordml" xmlns:w16sdtdh="http://schemas.microsoft.com/office/word/2020/wordml/sdtdatahash" xmlns:w16se="http://schemas.microsoft.com/office/word/2015/wordml/symex" xmlns:wpg="http://schemas.microsoft.com/office/word/2010/wordprocessingGroup" xmlns:wpi="http://schemas.microsoft.com/office/word/2010/wordprocessingInk" xmlns:wne="http://schemas.microsoft.com/office/word/2006/wordml" xmlns:wps="http://schemas.microsoft.com/office/word/2010/wordprocessingShape" mc:Ignorable="w14 w15 w16se w16cid w16 w16cex w16sdtdh wp14">
+  <w:abstractNum w:abstractNumId="0" w15:restartNumberingAfterBreak="0">
     <w:nsid w:val="00950E23"/>
     <w:multiLevelType w:val="multilevel"/>
     <w:tmpl w:val="FAB0FDEC"/>
@@ -19496,7 +19771,7 @@
       </w:pPr>
     </w:lvl>
   </w:abstractNum>
-  <w:abstractNum w:abstractNumId="1">
+  <w:abstractNum w:abstractNumId="1" w15:restartNumberingAfterBreak="0">
     <w:nsid w:val="04596AB7"/>
     <w:multiLevelType w:val="multilevel"/>
     <w:tmpl w:val="760C4276"/>
@@ -19609,7 +19884,7 @@
       </w:rPr>
     </w:lvl>
   </w:abstractNum>
-  <w:abstractNum w:abstractNumId="2">
+  <w:abstractNum w:abstractNumId="2" w15:restartNumberingAfterBreak="0">
     <w:nsid w:val="04A268D1"/>
     <w:multiLevelType w:val="hybridMultilevel"/>
     <w:tmpl w:val="D1E4B7D2"/>
@@ -19695,7 +19970,7 @@
       </w:pPr>
     </w:lvl>
   </w:abstractNum>
-  <w:abstractNum w:abstractNumId="3">
+  <w:abstractNum w:abstractNumId="3" w15:restartNumberingAfterBreak="0">
     <w:nsid w:val="08DA43FB"/>
     <w:multiLevelType w:val="multilevel"/>
     <w:tmpl w:val="28FA54B4"/>
@@ -19808,7 +20083,7 @@
       </w:rPr>
     </w:lvl>
   </w:abstractNum>
-  <w:abstractNum w:abstractNumId="4">
+  <w:abstractNum w:abstractNumId="4" w15:restartNumberingAfterBreak="0">
     <w:nsid w:val="0A1333E1"/>
     <w:multiLevelType w:val="multilevel"/>
     <w:tmpl w:val="FEC80074"/>
@@ -19921,7 +20196,7 @@
       </w:rPr>
     </w:lvl>
   </w:abstractNum>
-  <w:abstractNum w:abstractNumId="5">
+  <w:abstractNum w:abstractNumId="5" w15:restartNumberingAfterBreak="0">
     <w:nsid w:val="0ACB3695"/>
     <w:multiLevelType w:val="multilevel"/>
     <w:tmpl w:val="3F1EC7D2"/>
@@ -20034,7 +20309,7 @@
       </w:rPr>
     </w:lvl>
   </w:abstractNum>
-  <w:abstractNum w:abstractNumId="6">
+  <w:abstractNum w:abstractNumId="6" w15:restartNumberingAfterBreak="0">
     <w:nsid w:val="0D5E0A19"/>
     <w:multiLevelType w:val="multilevel"/>
     <w:tmpl w:val="28FA54B4"/>
@@ -20147,7 +20422,7 @@
       </w:rPr>
     </w:lvl>
   </w:abstractNum>
-  <w:abstractNum w:abstractNumId="7">
+  <w:abstractNum w:abstractNumId="7" w15:restartNumberingAfterBreak="0">
     <w:nsid w:val="0E9D590E"/>
     <w:multiLevelType w:val="multilevel"/>
     <w:tmpl w:val="57467796"/>
@@ -20278,7 +20553,7 @@
       </w:rPr>
     </w:lvl>
   </w:abstractNum>
-  <w:abstractNum w:abstractNumId="8">
+  <w:abstractNum w:abstractNumId="8" w15:restartNumberingAfterBreak="0">
     <w:nsid w:val="109855D1"/>
     <w:multiLevelType w:val="multilevel"/>
     <w:tmpl w:val="0A166D32"/>
@@ -20391,7 +20666,7 @@
       </w:rPr>
     </w:lvl>
   </w:abstractNum>
-  <w:abstractNum w:abstractNumId="9">
+  <w:abstractNum w:abstractNumId="9" w15:restartNumberingAfterBreak="0">
     <w:nsid w:val="130022A6"/>
     <w:multiLevelType w:val="multilevel"/>
     <w:tmpl w:val="28FA54B4"/>
@@ -20504,7 +20779,7 @@
       </w:rPr>
     </w:lvl>
   </w:abstractNum>
-  <w:abstractNum w:abstractNumId="10">
+  <w:abstractNum w:abstractNumId="10" w15:restartNumberingAfterBreak="0">
     <w:nsid w:val="17AB2B10"/>
     <w:multiLevelType w:val="multilevel"/>
     <w:tmpl w:val="94CE4840"/>
@@ -20617,7 +20892,7 @@
       </w:rPr>
     </w:lvl>
   </w:abstractNum>
-  <w:abstractNum w:abstractNumId="11">
+  <w:abstractNum w:abstractNumId="11" w15:restartNumberingAfterBreak="0">
     <w:nsid w:val="1DF334DC"/>
     <w:multiLevelType w:val="multilevel"/>
     <w:tmpl w:val="290AAD56"/>
@@ -20710,7 +20985,7 @@
       </w:pPr>
     </w:lvl>
   </w:abstractNum>
-  <w:abstractNum w:abstractNumId="12">
+  <w:abstractNum w:abstractNumId="12" w15:restartNumberingAfterBreak="0">
     <w:nsid w:val="22D74D38"/>
     <w:multiLevelType w:val="hybridMultilevel"/>
     <w:tmpl w:val="4BF099C4"/>
@@ -20823,7 +21098,7 @@
       </w:rPr>
     </w:lvl>
   </w:abstractNum>
-  <w:abstractNum w:abstractNumId="13">
+  <w:abstractNum w:abstractNumId="13" w15:restartNumberingAfterBreak="0">
     <w:nsid w:val="27D02345"/>
     <w:multiLevelType w:val="multilevel"/>
     <w:tmpl w:val="782E01F6"/>
@@ -20936,7 +21211,7 @@
       </w:rPr>
     </w:lvl>
   </w:abstractNum>
-  <w:abstractNum w:abstractNumId="14">
+  <w:abstractNum w:abstractNumId="14" w15:restartNumberingAfterBreak="0">
     <w:nsid w:val="290C6CD4"/>
     <w:multiLevelType w:val="multilevel"/>
     <w:tmpl w:val="9D4846CE"/>
@@ -21049,7 +21324,7 @@
       </w:rPr>
     </w:lvl>
   </w:abstractNum>
-  <w:abstractNum w:abstractNumId="15">
+  <w:abstractNum w:abstractNumId="15" w15:restartNumberingAfterBreak="0">
     <w:nsid w:val="2A0F4651"/>
     <w:multiLevelType w:val="multilevel"/>
     <w:tmpl w:val="C7C450B4"/>
@@ -21162,7 +21437,7 @@
       </w:rPr>
     </w:lvl>
   </w:abstractNum>
-  <w:abstractNum w:abstractNumId="16">
+  <w:abstractNum w:abstractNumId="16" w15:restartNumberingAfterBreak="0">
     <w:nsid w:val="2CA738BD"/>
     <w:multiLevelType w:val="multilevel"/>
     <w:tmpl w:val="DE70FDD4"/>
@@ -21275,7 +21550,7 @@
       </w:rPr>
     </w:lvl>
   </w:abstractNum>
-  <w:abstractNum w:abstractNumId="17">
+  <w:abstractNum w:abstractNumId="17" w15:restartNumberingAfterBreak="0">
     <w:nsid w:val="31096701"/>
     <w:multiLevelType w:val="hybridMultilevel"/>
     <w:tmpl w:val="58B6ADEC"/>
@@ -21388,7 +21663,7 @@
       </w:rPr>
     </w:lvl>
   </w:abstractNum>
-  <w:abstractNum w:abstractNumId="18">
+  <w:abstractNum w:abstractNumId="18" w15:restartNumberingAfterBreak="0">
     <w:nsid w:val="31C91781"/>
     <w:multiLevelType w:val="multilevel"/>
     <w:tmpl w:val="DC729852"/>
@@ -21501,7 +21776,7 @@
       </w:rPr>
     </w:lvl>
   </w:abstractNum>
-  <w:abstractNum w:abstractNumId="19">
+  <w:abstractNum w:abstractNumId="19" w15:restartNumberingAfterBreak="0">
     <w:nsid w:val="37A85CFC"/>
     <w:multiLevelType w:val="multilevel"/>
     <w:tmpl w:val="CE8ED028"/>
@@ -21614,7 +21889,7 @@
       </w:rPr>
     </w:lvl>
   </w:abstractNum>
-  <w:abstractNum w:abstractNumId="20">
+  <w:abstractNum w:abstractNumId="20" w15:restartNumberingAfterBreak="0">
     <w:nsid w:val="3A1B60B7"/>
     <w:multiLevelType w:val="hybridMultilevel"/>
     <w:tmpl w:val="D0CCD49A"/>
@@ -21727,7 +22002,7 @@
       </w:rPr>
     </w:lvl>
   </w:abstractNum>
-  <w:abstractNum w:abstractNumId="21">
+  <w:abstractNum w:abstractNumId="21" w15:restartNumberingAfterBreak="0">
     <w:nsid w:val="3F044E9C"/>
     <w:multiLevelType w:val="multilevel"/>
     <w:tmpl w:val="EB2CB3FA"/>
@@ -21840,7 +22115,7 @@
       </w:rPr>
     </w:lvl>
   </w:abstractNum>
-  <w:abstractNum w:abstractNumId="22">
+  <w:abstractNum w:abstractNumId="22" w15:restartNumberingAfterBreak="0">
     <w:nsid w:val="3F13045C"/>
     <w:multiLevelType w:val="multilevel"/>
     <w:tmpl w:val="B7A833D8"/>
@@ -21953,7 +22228,7 @@
       </w:rPr>
     </w:lvl>
   </w:abstractNum>
-  <w:abstractNum w:abstractNumId="23">
+  <w:abstractNum w:abstractNumId="23" w15:restartNumberingAfterBreak="0">
     <w:nsid w:val="45256570"/>
     <w:multiLevelType w:val="multilevel"/>
     <w:tmpl w:val="28FA54B4"/>
@@ -22066,7 +22341,7 @@
       </w:rPr>
     </w:lvl>
   </w:abstractNum>
-  <w:abstractNum w:abstractNumId="24">
+  <w:abstractNum w:abstractNumId="24" w15:restartNumberingAfterBreak="0">
     <w:nsid w:val="4628372E"/>
     <w:multiLevelType w:val="multilevel"/>
     <w:tmpl w:val="290AAD56"/>
@@ -22159,7 +22434,7 @@
       </w:pPr>
     </w:lvl>
   </w:abstractNum>
-  <w:abstractNum w:abstractNumId="25">
+  <w:abstractNum w:abstractNumId="25" w15:restartNumberingAfterBreak="0">
     <w:nsid w:val="4AC9434A"/>
     <w:multiLevelType w:val="multilevel"/>
     <w:tmpl w:val="7114AA28"/>
@@ -22272,100 +22547,7 @@
       </w:rPr>
     </w:lvl>
   </w:abstractNum>
-  <w:abstractNum w:abstractNumId="26">
-    <w:nsid w:val="50047DA4"/>
-    <w:multiLevelType w:val="multilevel"/>
-    <w:tmpl w:val="290AAD56"/>
-    <w:lvl w:ilvl="0">
-      <w:start w:val="1"/>
-      <w:numFmt w:val="decimal"/>
-      <w:lvlText w:val="%1."/>
-      <w:lvlJc w:val="left"/>
-      <w:pPr>
-        <w:ind w:left="720" w:hanging="360"/>
-      </w:pPr>
-    </w:lvl>
-    <w:lvl w:ilvl="1">
-      <w:start w:val="1"/>
-      <w:numFmt w:val="decimal"/>
-      <w:lvlText w:val="%1.%2."/>
-      <w:lvlJc w:val="left"/>
-      <w:pPr>
-        <w:ind w:left="720" w:hanging="360"/>
-      </w:pPr>
-      <w:rPr>
-        <w:strike w:val="0"/>
-        <w:color w:val="000000"/>
-      </w:rPr>
-    </w:lvl>
-    <w:lvl w:ilvl="2">
-      <w:start w:val="1"/>
-      <w:numFmt w:val="decimal"/>
-      <w:lvlText w:val="%1.%2.%3."/>
-      <w:lvlJc w:val="left"/>
-      <w:pPr>
-        <w:ind w:left="1003" w:hanging="720"/>
-      </w:pPr>
-    </w:lvl>
-    <w:lvl w:ilvl="3">
-      <w:start w:val="1"/>
-      <w:numFmt w:val="decimal"/>
-      <w:lvlText w:val="%1.%2.%3.%4."/>
-      <w:lvlJc w:val="left"/>
-      <w:pPr>
-        <w:ind w:left="1080" w:hanging="720"/>
-      </w:pPr>
-      <w:rPr>
-        <w:b/>
-      </w:rPr>
-    </w:lvl>
-    <w:lvl w:ilvl="4">
-      <w:start w:val="1"/>
-      <w:numFmt w:val="decimal"/>
-      <w:lvlText w:val="%1.%2.%3.%4.%5."/>
-      <w:lvlJc w:val="left"/>
-      <w:pPr>
-        <w:ind w:left="1440" w:hanging="1080"/>
-      </w:pPr>
-    </w:lvl>
-    <w:lvl w:ilvl="5">
-      <w:start w:val="1"/>
-      <w:numFmt w:val="decimal"/>
-      <w:lvlText w:val="%1.%2.%3.%4.%5.%6."/>
-      <w:lvlJc w:val="left"/>
-      <w:pPr>
-        <w:ind w:left="1440" w:hanging="1080"/>
-      </w:pPr>
-    </w:lvl>
-    <w:lvl w:ilvl="6">
-      <w:start w:val="1"/>
-      <w:numFmt w:val="decimal"/>
-      <w:lvlText w:val="%1.%2.%3.%4.%5.%6.%7."/>
-      <w:lvlJc w:val="left"/>
-      <w:pPr>
-        <w:ind w:left="1800" w:hanging="1440"/>
-      </w:pPr>
-    </w:lvl>
-    <w:lvl w:ilvl="7">
-      <w:start w:val="1"/>
-      <w:numFmt w:val="decimal"/>
-      <w:lvlText w:val="%1.%2.%3.%4.%5.%6.%7.%8."/>
-      <w:lvlJc w:val="left"/>
-      <w:pPr>
-        <w:ind w:left="1800" w:hanging="1440"/>
-      </w:pPr>
-    </w:lvl>
-    <w:lvl w:ilvl="8">
-      <w:start w:val="1"/>
-      <w:numFmt w:val="decimal"/>
-      <w:lvlText w:val="%1.%2.%3.%4.%5.%6.%7.%8.%9."/>
-      <w:lvlJc w:val="left"/>
-      <w:pPr>
-        <w:ind w:left="2160" w:hanging="1800"/>
-      </w:pPr>
-    </w:lvl>
-  </w:abstractNum>
-  <w:abstractNum w:abstractNumId="27">
+  <w:abstractNum w:abstractNumId="26" w15:restartNumberingAfterBreak="0">
     <w:nsid w:val="511566FF"/>
     <w:multiLevelType w:val="multilevel"/>
     <w:tmpl w:val="28FA54B4"/>
@@ -22478,7 +22660,7 @@
       </w:rPr>
     </w:lvl>
   </w:abstractNum>
-  <w:abstractNum w:abstractNumId="28">
+  <w:abstractNum w:abstractNumId="27" w15:restartNumberingAfterBreak="0">
     <w:nsid w:val="514D2C1B"/>
     <w:multiLevelType w:val="multilevel"/>
     <w:tmpl w:val="77020382"/>
@@ -22591,7 +22773,7 @@
       </w:rPr>
     </w:lvl>
   </w:abstractNum>
-  <w:abstractNum w:abstractNumId="29">
+  <w:abstractNum w:abstractNumId="28" w15:restartNumberingAfterBreak="0">
     <w:nsid w:val="5A2328C4"/>
     <w:multiLevelType w:val="multilevel"/>
     <w:tmpl w:val="2E56E31A"/>
@@ -22704,7 +22886,7 @@
       </w:rPr>
     </w:lvl>
   </w:abstractNum>
-  <w:abstractNum w:abstractNumId="30">
+  <w:abstractNum w:abstractNumId="29" w15:restartNumberingAfterBreak="0">
     <w:nsid w:val="5BA45DB5"/>
     <w:multiLevelType w:val="multilevel"/>
     <w:tmpl w:val="40FEDC28"/>
@@ -22790,7 +22972,7 @@
       </w:pPr>
     </w:lvl>
   </w:abstractNum>
-  <w:abstractNum w:abstractNumId="31">
+  <w:abstractNum w:abstractNumId="30" w15:restartNumberingAfterBreak="0">
     <w:nsid w:val="5C044218"/>
     <w:multiLevelType w:val="multilevel"/>
     <w:tmpl w:val="AA4C9088"/>
@@ -22903,7 +23085,7 @@
       </w:rPr>
     </w:lvl>
   </w:abstractNum>
-  <w:abstractNum w:abstractNumId="32">
+  <w:abstractNum w:abstractNumId="31" w15:restartNumberingAfterBreak="0">
     <w:nsid w:val="5C422129"/>
     <w:multiLevelType w:val="multilevel"/>
     <w:tmpl w:val="B776AD6C"/>
@@ -23016,7 +23198,7 @@
       </w:rPr>
     </w:lvl>
   </w:abstractNum>
-  <w:abstractNum w:abstractNumId="33">
+  <w:abstractNum w:abstractNumId="32" w15:restartNumberingAfterBreak="0">
     <w:nsid w:val="63866748"/>
     <w:multiLevelType w:val="multilevel"/>
     <w:tmpl w:val="B7A833D8"/>
@@ -23129,7 +23311,7 @@
       </w:rPr>
     </w:lvl>
   </w:abstractNum>
-  <w:abstractNum w:abstractNumId="34">
+  <w:abstractNum w:abstractNumId="33" w15:restartNumberingAfterBreak="0">
     <w:nsid w:val="649E5BC3"/>
     <w:multiLevelType w:val="multilevel"/>
     <w:tmpl w:val="28FA54B4"/>
@@ -23242,7 +23424,7 @@
       </w:rPr>
     </w:lvl>
   </w:abstractNum>
-  <w:abstractNum w:abstractNumId="35">
+  <w:abstractNum w:abstractNumId="34" w15:restartNumberingAfterBreak="0">
     <w:nsid w:val="6B2C4FE0"/>
     <w:multiLevelType w:val="multilevel"/>
     <w:tmpl w:val="290AAD56"/>
@@ -23335,7 +23517,7 @@
       </w:pPr>
     </w:lvl>
   </w:abstractNum>
-  <w:abstractNum w:abstractNumId="36">
+  <w:abstractNum w:abstractNumId="35" w15:restartNumberingAfterBreak="0">
     <w:nsid w:val="6CFB1B6B"/>
     <w:multiLevelType w:val="hybridMultilevel"/>
     <w:tmpl w:val="1F8C85A8"/>
@@ -23448,7 +23630,7 @@
       </w:rPr>
     </w:lvl>
   </w:abstractNum>
-  <w:abstractNum w:abstractNumId="37">
+  <w:abstractNum w:abstractNumId="36" w15:restartNumberingAfterBreak="0">
     <w:nsid w:val="6D4A6F03"/>
     <w:multiLevelType w:val="multilevel"/>
     <w:tmpl w:val="290AAD56"/>
@@ -23541,7 +23723,7 @@
       </w:pPr>
     </w:lvl>
   </w:abstractNum>
-  <w:abstractNum w:abstractNumId="38">
+  <w:abstractNum w:abstractNumId="37" w15:restartNumberingAfterBreak="0">
     <w:nsid w:val="714C43C8"/>
     <w:multiLevelType w:val="multilevel"/>
     <w:tmpl w:val="B7A833D8"/>
@@ -23654,7 +23836,7 @@
       </w:rPr>
     </w:lvl>
   </w:abstractNum>
-  <w:abstractNum w:abstractNumId="39">
+  <w:abstractNum w:abstractNumId="38" w15:restartNumberingAfterBreak="0">
     <w:nsid w:val="75661D72"/>
     <w:multiLevelType w:val="multilevel"/>
     <w:tmpl w:val="A7A029AC"/>
@@ -23767,7 +23949,7 @@
       </w:rPr>
     </w:lvl>
   </w:abstractNum>
-  <w:abstractNum w:abstractNumId="40">
+  <w:abstractNum w:abstractNumId="39" w15:restartNumberingAfterBreak="0">
     <w:nsid w:val="76487398"/>
     <w:multiLevelType w:val="multilevel"/>
     <w:tmpl w:val="290AAD56"/>
@@ -23860,7 +24042,7 @@
       </w:pPr>
     </w:lvl>
   </w:abstractNum>
-  <w:abstractNum w:abstractNumId="41">
+  <w:abstractNum w:abstractNumId="40" w15:restartNumberingAfterBreak="0">
     <w:nsid w:val="79160197"/>
     <w:multiLevelType w:val="multilevel"/>
     <w:tmpl w:val="592C8988"/>
@@ -23973,7 +24155,7 @@
       </w:rPr>
     </w:lvl>
   </w:abstractNum>
-  <w:abstractNum w:abstractNumId="42">
+  <w:abstractNum w:abstractNumId="41" w15:restartNumberingAfterBreak="0">
     <w:nsid w:val="79323B87"/>
     <w:multiLevelType w:val="multilevel"/>
     <w:tmpl w:val="28FA54B4"/>
@@ -24086,7 +24268,7 @@
       </w:rPr>
     </w:lvl>
   </w:abstractNum>
-  <w:abstractNum w:abstractNumId="43">
+  <w:abstractNum w:abstractNumId="42" w15:restartNumberingAfterBreak="0">
     <w:nsid w:val="7B17656E"/>
     <w:multiLevelType w:val="multilevel"/>
     <w:tmpl w:val="0B64792A"/>
@@ -24199,143 +24381,140 @@
       </w:rPr>
     </w:lvl>
   </w:abstractNum>
-  <w:num w:numId="1">
+  <w:num w:numId="1" w16cid:durableId="360398001">
+    <w:abstractNumId w:val="34"/>
+  </w:num>
+  <w:num w:numId="2" w16cid:durableId="1344239293">
+    <w:abstractNumId w:val="13"/>
+  </w:num>
+  <w:num w:numId="3" w16cid:durableId="1274556943">
+    <w:abstractNumId w:val="29"/>
+  </w:num>
+  <w:num w:numId="4" w16cid:durableId="280844276">
+    <w:abstractNumId w:val="18"/>
+  </w:num>
+  <w:num w:numId="5" w16cid:durableId="1239630691">
+    <w:abstractNumId w:val="6"/>
+  </w:num>
+  <w:num w:numId="6" w16cid:durableId="246307816">
+    <w:abstractNumId w:val="40"/>
+  </w:num>
+  <w:num w:numId="7" w16cid:durableId="101728449">
+    <w:abstractNumId w:val="25"/>
+  </w:num>
+  <w:num w:numId="8" w16cid:durableId="53893447">
+    <w:abstractNumId w:val="19"/>
+  </w:num>
+  <w:num w:numId="9" w16cid:durableId="578562548">
+    <w:abstractNumId w:val="5"/>
+  </w:num>
+  <w:num w:numId="10" w16cid:durableId="57558765">
+    <w:abstractNumId w:val="21"/>
+  </w:num>
+  <w:num w:numId="11" w16cid:durableId="1534347203">
+    <w:abstractNumId w:val="38"/>
+  </w:num>
+  <w:num w:numId="12" w16cid:durableId="618269288">
+    <w:abstractNumId w:val="1"/>
+  </w:num>
+  <w:num w:numId="13" w16cid:durableId="1793278844">
+    <w:abstractNumId w:val="10"/>
+  </w:num>
+  <w:num w:numId="14" w16cid:durableId="1355182946">
+    <w:abstractNumId w:val="7"/>
+  </w:num>
+  <w:num w:numId="15" w16cid:durableId="967975591">
+    <w:abstractNumId w:val="8"/>
+  </w:num>
+  <w:num w:numId="16" w16cid:durableId="713582256">
+    <w:abstractNumId w:val="27"/>
+  </w:num>
+  <w:num w:numId="17" w16cid:durableId="36053410">
+    <w:abstractNumId w:val="0"/>
+  </w:num>
+  <w:num w:numId="18" w16cid:durableId="1145313114">
+    <w:abstractNumId w:val="42"/>
+  </w:num>
+  <w:num w:numId="19" w16cid:durableId="1060708665">
+    <w:abstractNumId w:val="28"/>
+  </w:num>
+  <w:num w:numId="20" w16cid:durableId="1548757037">
+    <w:abstractNumId w:val="4"/>
+  </w:num>
+  <w:num w:numId="21" w16cid:durableId="961113197">
+    <w:abstractNumId w:val="30"/>
+  </w:num>
+  <w:num w:numId="22" w16cid:durableId="135806892">
+    <w:abstractNumId w:val="15"/>
+  </w:num>
+  <w:num w:numId="23" w16cid:durableId="2131704536">
+    <w:abstractNumId w:val="22"/>
+  </w:num>
+  <w:num w:numId="24" w16cid:durableId="868449396">
+    <w:abstractNumId w:val="16"/>
+  </w:num>
+  <w:num w:numId="25" w16cid:durableId="1119371205">
+    <w:abstractNumId w:val="14"/>
+  </w:num>
+  <w:num w:numId="26" w16cid:durableId="1398817902">
+    <w:abstractNumId w:val="2"/>
+  </w:num>
+  <w:num w:numId="27" w16cid:durableId="625506839">
+    <w:abstractNumId w:val="12"/>
+  </w:num>
+  <w:num w:numId="28" w16cid:durableId="816385727">
     <w:abstractNumId w:val="35"/>
   </w:num>
-  <w:num w:numId="2">
-    <w:abstractNumId w:val="13"/>
+  <w:num w:numId="29" w16cid:durableId="211119763">
+    <w:abstractNumId w:val="11"/>
   </w:num>
-  <w:num w:numId="3">
-    <w:abstractNumId w:val="30"/>
+  <w:num w:numId="30" w16cid:durableId="1137576675">
+    <w:abstractNumId w:val="17"/>
   </w:num>
-  <w:num w:numId="4">
-    <w:abstractNumId w:val="18"/>
+  <w:num w:numId="31" w16cid:durableId="1948610685">
+    <w:abstractNumId w:val="24"/>
   </w:num>
-  <w:num w:numId="5">
-    <w:abstractNumId w:val="6"/>
+  <w:num w:numId="32" w16cid:durableId="1199507288">
+    <w:abstractNumId w:val="31"/>
   </w:num>
-  <w:num w:numId="6">
+  <w:num w:numId="33" w16cid:durableId="1697270414">
+    <w:abstractNumId w:val="39"/>
+  </w:num>
+  <w:num w:numId="34" w16cid:durableId="889150171">
+    <w:abstractNumId w:val="20"/>
+  </w:num>
+  <w:num w:numId="35" w16cid:durableId="87312415">
+    <w:abstractNumId w:val="36"/>
+  </w:num>
+  <w:num w:numId="36" w16cid:durableId="327247454">
+    <w:abstractNumId w:val="37"/>
+  </w:num>
+  <w:num w:numId="37" w16cid:durableId="440077411">
+    <w:abstractNumId w:val="32"/>
+  </w:num>
+  <w:num w:numId="38" w16cid:durableId="63258456">
+    <w:abstractNumId w:val="33"/>
+  </w:num>
+  <w:num w:numId="39" w16cid:durableId="1575311916">
+    <w:abstractNumId w:val="3"/>
+  </w:num>
+  <w:num w:numId="40" w16cid:durableId="1839147305">
     <w:abstractNumId w:val="41"/>
   </w:num>
-  <w:num w:numId="7">
-    <w:abstractNumId w:val="25"/>
-  </w:num>
-  <w:num w:numId="8">
-    <w:abstractNumId w:val="19"/>
-  </w:num>
-  <w:num w:numId="9">
-    <w:abstractNumId w:val="5"/>
-  </w:num>
-  <w:num w:numId="10">
-    <w:abstractNumId w:val="21"/>
-  </w:num>
-  <w:num w:numId="11">
-    <w:abstractNumId w:val="39"/>
-  </w:num>
-  <w:num w:numId="12">
-    <w:abstractNumId w:val="1"/>
-  </w:num>
-  <w:num w:numId="13">
-    <w:abstractNumId w:val="10"/>
-  </w:num>
-  <w:num w:numId="14">
-    <w:abstractNumId w:val="7"/>
-  </w:num>
-  <w:num w:numId="15">
-    <w:abstractNumId w:val="8"/>
-  </w:num>
-  <w:num w:numId="16">
-    <w:abstractNumId w:val="28"/>
-  </w:num>
-  <w:num w:numId="17">
-    <w:abstractNumId w:val="0"/>
-  </w:num>
-  <w:num w:numId="18">
-    <w:abstractNumId w:val="43"/>
-  </w:num>
-  <w:num w:numId="19">
-    <w:abstractNumId w:val="29"/>
-  </w:num>
-  <w:num w:numId="20">
-    <w:abstractNumId w:val="4"/>
-  </w:num>
-  <w:num w:numId="21">
-    <w:abstractNumId w:val="31"/>
-  </w:num>
-  <w:num w:numId="22">
-    <w:abstractNumId w:val="15"/>
-  </w:num>
-  <w:num w:numId="23">
-    <w:abstractNumId w:val="22"/>
-  </w:num>
-  <w:num w:numId="24">
-    <w:abstractNumId w:val="16"/>
-  </w:num>
-  <w:num w:numId="25">
-    <w:abstractNumId w:val="14"/>
-  </w:num>
-  <w:num w:numId="26">
-    <w:abstractNumId w:val="2"/>
-  </w:num>
-  <w:num w:numId="27">
-    <w:abstractNumId w:val="12"/>
-  </w:num>
-  <w:num w:numId="28">
-    <w:abstractNumId w:val="36"/>
-  </w:num>
-  <w:num w:numId="29">
-    <w:abstractNumId w:val="11"/>
-  </w:num>
-  <w:num w:numId="30">
-    <w:abstractNumId w:val="17"/>
-  </w:num>
-  <w:num w:numId="31">
-    <w:abstractNumId w:val="24"/>
-  </w:num>
-  <w:num w:numId="32">
-    <w:abstractNumId w:val="32"/>
-  </w:num>
-  <w:num w:numId="33">
-    <w:abstractNumId w:val="40"/>
-  </w:num>
-  <w:num w:numId="34">
-    <w:abstractNumId w:val="20"/>
-  </w:num>
-  <w:num w:numId="35">
-    <w:abstractNumId w:val="37"/>
-  </w:num>
-  <w:num w:numId="36">
-    <w:abstractNumId w:val="38"/>
-  </w:num>
-  <w:num w:numId="37">
-    <w:abstractNumId w:val="33"/>
-  </w:num>
-  <w:num w:numId="38">
-    <w:abstractNumId w:val="34"/>
-  </w:num>
-  <w:num w:numId="39">
-    <w:abstractNumId w:val="3"/>
-  </w:num>
-  <w:num w:numId="40">
-    <w:abstractNumId w:val="42"/>
-  </w:num>
-  <w:num w:numId="41">
+  <w:num w:numId="41" w16cid:durableId="526990770">
     <w:abstractNumId w:val="9"/>
   </w:num>
-  <w:num w:numId="42">
-    <w:abstractNumId w:val="27"/>
+  <w:num w:numId="42" w16cid:durableId="207765865">
+    <w:abstractNumId w:val="26"/>
   </w:num>
-  <w:num w:numId="43">
+  <w:num w:numId="43" w16cid:durableId="921333225">
     <w:abstractNumId w:val="23"/>
-  </w:num>
-  <w:num w:numId="44">
-    <w:abstractNumId w:val="26"/>
   </w:num>
 </w:numbering>
 </file>
 
 <file path=word/styles.xml><?xml version="1.0" encoding="utf-8"?>
-<w:styles xmlns:mc="http://schemas.openxmlformats.org/markup-compatibility/2006" xmlns:r="http://schemas.openxmlformats.org/officeDocument/2006/relationships" xmlns:w="http://schemas.openxmlformats.org/wordprocessingml/2006/main" xmlns:w14="http://schemas.microsoft.com/office/word/2010/wordml" xmlns:w15="http://schemas.microsoft.com/office/word/2012/wordml" mc:Ignorable="w14 w15">
+<w:styles xmlns:mc="http://schemas.openxmlformats.org/markup-compatibility/2006" xmlns:r="http://schemas.openxmlformats.org/officeDocument/2006/relationships" xmlns:w="http://schemas.openxmlformats.org/wordprocessingml/2006/main" xmlns:w14="http://schemas.microsoft.com/office/word/2010/wordml" xmlns:w15="http://schemas.microsoft.com/office/word/2012/wordml" xmlns:w16cex="http://schemas.microsoft.com/office/word/2018/wordml/cex" xmlns:w16cid="http://schemas.microsoft.com/office/word/2016/wordml/cid" xmlns:w16="http://schemas.microsoft.com/office/word/2018/wordml" xmlns:w16sdtdh="http://schemas.microsoft.com/office/word/2020/wordml/sdtdatahash" xmlns:w16se="http://schemas.microsoft.com/office/word/2015/wordml/symex" mc:Ignorable="w14 w15 w16se w16cid w16 w16cex w16sdtdh">
   <w:docDefaults>
     <w:rPrDefault>
       <w:rPr>
@@ -24350,7 +24529,7 @@
       </w:pPr>
     </w:pPrDefault>
   </w:docDefaults>
-  <w:latentStyles w:defLockedState="0" w:defUIPriority="99" w:defSemiHidden="0" w:defUnhideWhenUsed="0" w:defQFormat="0" w:count="371">
+  <w:latentStyles w:defLockedState="0" w:defUIPriority="99" w:defSemiHidden="0" w:defUnhideWhenUsed="0" w:defQFormat="0" w:count="376">
     <w:lsdException w:name="Normal" w:uiPriority="0" w:qFormat="1"/>
     <w:lsdException w:name="heading 1" w:uiPriority="9" w:qFormat="1"/>
     <w:lsdException w:name="heading 2" w:semiHidden="1" w:uiPriority="9" w:unhideWhenUsed="1" w:qFormat="1"/>
@@ -24456,7 +24635,6 @@
     <w:lsdException w:name="HTML Sample" w:semiHidden="1" w:unhideWhenUsed="1"/>
     <w:lsdException w:name="HTML Typewriter" w:semiHidden="1" w:unhideWhenUsed="1"/>
     <w:lsdException w:name="HTML Variable" w:semiHidden="1" w:unhideWhenUsed="1"/>
-    <w:lsdException w:name="Normal Table" w:semiHidden="1" w:unhideWhenUsed="1"/>
     <w:lsdException w:name="annotation subject" w:semiHidden="1" w:unhideWhenUsed="1"/>
     <w:lsdException w:name="No List" w:semiHidden="1" w:unhideWhenUsed="1"/>
     <w:lsdException w:name="Outline List 1" w:semiHidden="1" w:unhideWhenUsed="1"/>
@@ -24499,11 +24677,8 @@
     <w:lsdException w:name="Table Contemporary" w:semiHidden="1" w:unhideWhenUsed="1"/>
     <w:lsdException w:name="Table Elegant" w:semiHidden="1" w:unhideWhenUsed="1"/>
     <w:lsdException w:name="Table Professional" w:semiHidden="1" w:unhideWhenUsed="1"/>
-    <w:lsdException w:name="Table Subtle 1" w:semiHidden="1" w:unhideWhenUsed="1"/>
     <w:lsdException w:name="Table Subtle 2" w:semiHidden="1" w:unhideWhenUsed="1"/>
     <w:lsdException w:name="Table Web 1" w:semiHidden="1" w:unhideWhenUsed="1"/>
-    <w:lsdException w:name="Table Web 2" w:semiHidden="1" w:unhideWhenUsed="1"/>
-    <w:lsdException w:name="Table Web 3" w:semiHidden="1" w:unhideWhenUsed="1"/>
     <w:lsdException w:name="Balloon Text" w:semiHidden="1" w:unhideWhenUsed="1"/>
     <w:lsdException w:name="Table Grid" w:uiPriority="39"/>
     <w:lsdException w:name="Table Theme" w:semiHidden="1" w:unhideWhenUsed="1"/>
@@ -24722,6 +24897,11 @@
     <w:lsdException w:name="List Table 5 Dark Accent 6" w:uiPriority="50"/>
     <w:lsdException w:name="List Table 6 Colorful Accent 6" w:uiPriority="51"/>
     <w:lsdException w:name="List Table 7 Colorful Accent 6" w:uiPriority="52"/>
+    <w:lsdException w:name="Mention" w:semiHidden="1" w:unhideWhenUsed="1"/>
+    <w:lsdException w:name="Smart Hyperlink" w:semiHidden="1" w:unhideWhenUsed="1"/>
+    <w:lsdException w:name="Hashtag" w:semiHidden="1" w:unhideWhenUsed="1"/>
+    <w:lsdException w:name="Unresolved Mention" w:semiHidden="1" w:unhideWhenUsed="1"/>
+    <w:lsdException w:name="Smart Link" w:semiHidden="1" w:unhideWhenUsed="1"/>
   </w:latentStyles>
   <w:style w:type="paragraph" w:default="1" w:styleId="Normal">
     <w:name w:val="Normal"/>
@@ -24922,11 +25102,11 @@
       </w:tblCellMar>
     </w:tblPr>
   </w:style>
-  <w:style w:type="paragraph" w:styleId="Puesto">
+  <w:style w:type="paragraph" w:styleId="Ttulo">
     <w:name w:val="Title"/>
     <w:basedOn w:val="Normal"/>
     <w:next w:val="Normal"/>
-    <w:link w:val="PuestoCar"/>
+    <w:link w:val="TtuloCar"/>
     <w:uiPriority w:val="10"/>
     <w:qFormat/>
     <w:rsid w:val="00234500"/>
@@ -25122,10 +25302,10 @@
       </w:tblCellMar>
     </w:tblPr>
   </w:style>
-  <w:style w:type="character" w:customStyle="1" w:styleId="PuestoCar">
-    <w:name w:val="Puesto Car"/>
+  <w:style w:type="character" w:customStyle="1" w:styleId="TtuloCar">
+    <w:name w:val="Título Car"/>
     <w:basedOn w:val="Fuentedeprrafopredeter"/>
-    <w:link w:val="Puesto"/>
+    <w:link w:val="Ttulo"/>
     <w:rsid w:val="00234500"/>
     <w:rPr>
       <w:rFonts w:ascii="Arial" w:eastAsia="Arial" w:hAnsi="Arial" w:cs="Arial"/>
@@ -25220,7 +25400,7 @@
       <w:lang w:eastAsia="es-ES"/>
     </w:rPr>
   </w:style>
-  <w:style w:type="paragraph" w:styleId="TtulodeTDC">
+  <w:style w:type="paragraph" w:styleId="TtuloTDC">
     <w:name w:val="TOC Heading"/>
     <w:basedOn w:val="Ttulo1"/>
     <w:next w:val="Normal"/>
@@ -25528,9 +25708,7 @@
       <w:tblStyleRowBandSize w:val="1"/>
       <w:tblStyleColBandSize w:val="1"/>
       <w:tblCellMar>
-        <w:top w:w="0" w:type="dxa"/>
         <w:left w:w="115" w:type="dxa"/>
-        <w:bottom w:w="0" w:type="dxa"/>
         <w:right w:w="115" w:type="dxa"/>
       </w:tblCellMar>
     </w:tblPr>
@@ -25541,9 +25719,7 @@
       <w:tblStyleRowBandSize w:val="1"/>
       <w:tblStyleColBandSize w:val="1"/>
       <w:tblCellMar>
-        <w:top w:w="0" w:type="dxa"/>
         <w:left w:w="115" w:type="dxa"/>
-        <w:bottom w:w="0" w:type="dxa"/>
         <w:right w:w="115" w:type="dxa"/>
       </w:tblCellMar>
     </w:tblPr>
@@ -25554,9 +25730,7 @@
       <w:tblStyleRowBandSize w:val="1"/>
       <w:tblStyleColBandSize w:val="1"/>
       <w:tblCellMar>
-        <w:top w:w="0" w:type="dxa"/>
         <w:left w:w="115" w:type="dxa"/>
-        <w:bottom w:w="0" w:type="dxa"/>
         <w:right w:w="115" w:type="dxa"/>
       </w:tblCellMar>
     </w:tblPr>
@@ -25567,9 +25741,7 @@
       <w:tblStyleRowBandSize w:val="1"/>
       <w:tblStyleColBandSize w:val="1"/>
       <w:tblCellMar>
-        <w:top w:w="0" w:type="dxa"/>
         <w:left w:w="80" w:type="dxa"/>
-        <w:bottom w:w="0" w:type="dxa"/>
         <w:right w:w="80" w:type="dxa"/>
       </w:tblCellMar>
     </w:tblPr>
@@ -25580,9 +25752,7 @@
       <w:tblStyleRowBandSize w:val="1"/>
       <w:tblStyleColBandSize w:val="1"/>
       <w:tblCellMar>
-        <w:top w:w="0" w:type="dxa"/>
         <w:left w:w="115" w:type="dxa"/>
-        <w:bottom w:w="0" w:type="dxa"/>
         <w:right w:w="115" w:type="dxa"/>
       </w:tblCellMar>
     </w:tblPr>
@@ -25593,9 +25763,7 @@
       <w:tblStyleRowBandSize w:val="1"/>
       <w:tblStyleColBandSize w:val="1"/>
       <w:tblCellMar>
-        <w:top w:w="0" w:type="dxa"/>
         <w:left w:w="115" w:type="dxa"/>
-        <w:bottom w:w="0" w:type="dxa"/>
         <w:right w:w="115" w:type="dxa"/>
       </w:tblCellMar>
     </w:tblPr>
@@ -25606,9 +25774,7 @@
       <w:tblStyleRowBandSize w:val="1"/>
       <w:tblStyleColBandSize w:val="1"/>
       <w:tblCellMar>
-        <w:top w:w="0" w:type="dxa"/>
         <w:left w:w="115" w:type="dxa"/>
-        <w:bottom w:w="0" w:type="dxa"/>
         <w:right w:w="115" w:type="dxa"/>
       </w:tblCellMar>
     </w:tblPr>
@@ -25619,9 +25785,7 @@
       <w:tblStyleRowBandSize w:val="1"/>
       <w:tblStyleColBandSize w:val="1"/>
       <w:tblCellMar>
-        <w:top w:w="0" w:type="dxa"/>
         <w:left w:w="115" w:type="dxa"/>
-        <w:bottom w:w="0" w:type="dxa"/>
         <w:right w:w="115" w:type="dxa"/>
       </w:tblCellMar>
     </w:tblPr>
@@ -25632,9 +25796,7 @@
       <w:tblStyleRowBandSize w:val="1"/>
       <w:tblStyleColBandSize w:val="1"/>
       <w:tblCellMar>
-        <w:top w:w="0" w:type="dxa"/>
         <w:left w:w="115" w:type="dxa"/>
-        <w:bottom w:w="0" w:type="dxa"/>
         <w:right w:w="115" w:type="dxa"/>
       </w:tblCellMar>
     </w:tblPr>
@@ -25645,9 +25807,7 @@
       <w:tblStyleRowBandSize w:val="1"/>
       <w:tblStyleColBandSize w:val="1"/>
       <w:tblCellMar>
-        <w:top w:w="0" w:type="dxa"/>
         <w:left w:w="115" w:type="dxa"/>
-        <w:bottom w:w="0" w:type="dxa"/>
         <w:right w:w="115" w:type="dxa"/>
       </w:tblCellMar>
     </w:tblPr>
@@ -25658,9 +25818,7 @@
       <w:tblStyleRowBandSize w:val="1"/>
       <w:tblStyleColBandSize w:val="1"/>
       <w:tblCellMar>
-        <w:top w:w="0" w:type="dxa"/>
         <w:left w:w="115" w:type="dxa"/>
-        <w:bottom w:w="0" w:type="dxa"/>
         <w:right w:w="115" w:type="dxa"/>
       </w:tblCellMar>
     </w:tblPr>
@@ -25671,9 +25829,7 @@
       <w:tblStyleRowBandSize w:val="1"/>
       <w:tblStyleColBandSize w:val="1"/>
       <w:tblCellMar>
-        <w:top w:w="0" w:type="dxa"/>
         <w:left w:w="115" w:type="dxa"/>
-        <w:bottom w:w="0" w:type="dxa"/>
         <w:right w:w="115" w:type="dxa"/>
       </w:tblCellMar>
     </w:tblPr>
@@ -25684,9 +25840,7 @@
       <w:tblStyleRowBandSize w:val="1"/>
       <w:tblStyleColBandSize w:val="1"/>
       <w:tblCellMar>
-        <w:top w:w="0" w:type="dxa"/>
         <w:left w:w="115" w:type="dxa"/>
-        <w:bottom w:w="0" w:type="dxa"/>
         <w:right w:w="115" w:type="dxa"/>
       </w:tblCellMar>
     </w:tblPr>
@@ -25697,9 +25851,7 @@
       <w:tblStyleRowBandSize w:val="1"/>
       <w:tblStyleColBandSize w:val="1"/>
       <w:tblCellMar>
-        <w:top w:w="0" w:type="dxa"/>
         <w:left w:w="115" w:type="dxa"/>
-        <w:bottom w:w="0" w:type="dxa"/>
         <w:right w:w="115" w:type="dxa"/>
       </w:tblCellMar>
     </w:tblPr>
@@ -25710,9 +25862,7 @@
       <w:tblStyleRowBandSize w:val="1"/>
       <w:tblStyleColBandSize w:val="1"/>
       <w:tblCellMar>
-        <w:top w:w="0" w:type="dxa"/>
         <w:left w:w="115" w:type="dxa"/>
-        <w:bottom w:w="0" w:type="dxa"/>
         <w:right w:w="115" w:type="dxa"/>
       </w:tblCellMar>
     </w:tblPr>
@@ -25723,9 +25873,7 @@
       <w:tblStyleRowBandSize w:val="1"/>
       <w:tblStyleColBandSize w:val="1"/>
       <w:tblCellMar>
-        <w:top w:w="0" w:type="dxa"/>
         <w:left w:w="115" w:type="dxa"/>
-        <w:bottom w:w="0" w:type="dxa"/>
         <w:right w:w="115" w:type="dxa"/>
       </w:tblCellMar>
     </w:tblPr>
@@ -25736,9 +25884,7 @@
       <w:tblStyleRowBandSize w:val="1"/>
       <w:tblStyleColBandSize w:val="1"/>
       <w:tblCellMar>
-        <w:top w:w="0" w:type="dxa"/>
         <w:left w:w="115" w:type="dxa"/>
-        <w:bottom w:w="0" w:type="dxa"/>
         <w:right w:w="115" w:type="dxa"/>
       </w:tblCellMar>
     </w:tblPr>
@@ -25749,9 +25895,7 @@
       <w:tblStyleRowBandSize w:val="1"/>
       <w:tblStyleColBandSize w:val="1"/>
       <w:tblCellMar>
-        <w:top w:w="0" w:type="dxa"/>
         <w:left w:w="115" w:type="dxa"/>
-        <w:bottom w:w="0" w:type="dxa"/>
         <w:right w:w="115" w:type="dxa"/>
       </w:tblCellMar>
     </w:tblPr>
@@ -25762,9 +25906,7 @@
       <w:tblStyleRowBandSize w:val="1"/>
       <w:tblStyleColBandSize w:val="1"/>
       <w:tblCellMar>
-        <w:top w:w="0" w:type="dxa"/>
         <w:left w:w="115" w:type="dxa"/>
-        <w:bottom w:w="0" w:type="dxa"/>
         <w:right w:w="115" w:type="dxa"/>
       </w:tblCellMar>
     </w:tblPr>
@@ -25775,9 +25917,7 @@
       <w:tblStyleRowBandSize w:val="1"/>
       <w:tblStyleColBandSize w:val="1"/>
       <w:tblCellMar>
-        <w:top w:w="0" w:type="dxa"/>
         <w:left w:w="115" w:type="dxa"/>
-        <w:bottom w:w="0" w:type="dxa"/>
         <w:right w:w="115" w:type="dxa"/>
       </w:tblCellMar>
     </w:tblPr>
@@ -25788,9 +25928,7 @@
       <w:tblStyleRowBandSize w:val="1"/>
       <w:tblStyleColBandSize w:val="1"/>
       <w:tblCellMar>
-        <w:top w:w="0" w:type="dxa"/>
         <w:left w:w="115" w:type="dxa"/>
-        <w:bottom w:w="0" w:type="dxa"/>
         <w:right w:w="115" w:type="dxa"/>
       </w:tblCellMar>
     </w:tblPr>
@@ -25801,9 +25939,7 @@
       <w:tblStyleRowBandSize w:val="1"/>
       <w:tblStyleColBandSize w:val="1"/>
       <w:tblCellMar>
-        <w:top w:w="0" w:type="dxa"/>
         <w:left w:w="115" w:type="dxa"/>
-        <w:bottom w:w="0" w:type="dxa"/>
         <w:right w:w="115" w:type="dxa"/>
       </w:tblCellMar>
     </w:tblPr>
@@ -25817,9 +25953,7 @@
       <w:tblStyleRowBandSize w:val="1"/>
       <w:tblStyleColBandSize w:val="1"/>
       <w:tblCellMar>
-        <w:top w:w="0" w:type="dxa"/>
         <w:left w:w="115" w:type="dxa"/>
-        <w:bottom w:w="0" w:type="dxa"/>
         <w:right w:w="115" w:type="dxa"/>
       </w:tblCellMar>
     </w:tblPr>
@@ -25833,9 +25967,7 @@
       <w:tblStyleRowBandSize w:val="1"/>
       <w:tblStyleColBandSize w:val="1"/>
       <w:tblCellMar>
-        <w:top w:w="0" w:type="dxa"/>
         <w:left w:w="115" w:type="dxa"/>
-        <w:bottom w:w="0" w:type="dxa"/>
         <w:right w:w="115" w:type="dxa"/>
       </w:tblCellMar>
     </w:tblPr>
@@ -25849,9 +25981,7 @@
       <w:tblStyleRowBandSize w:val="1"/>
       <w:tblStyleColBandSize w:val="1"/>
       <w:tblCellMar>
-        <w:top w:w="0" w:type="dxa"/>
         <w:left w:w="115" w:type="dxa"/>
-        <w:bottom w:w="0" w:type="dxa"/>
         <w:right w:w="115" w:type="dxa"/>
       </w:tblCellMar>
     </w:tblPr>
@@ -25865,9 +25995,7 @@
       <w:tblStyleRowBandSize w:val="1"/>
       <w:tblStyleColBandSize w:val="1"/>
       <w:tblCellMar>
-        <w:top w:w="0" w:type="dxa"/>
         <w:left w:w="115" w:type="dxa"/>
-        <w:bottom w:w="0" w:type="dxa"/>
         <w:right w:w="115" w:type="dxa"/>
       </w:tblCellMar>
     </w:tblPr>
@@ -25881,9 +26009,7 @@
       <w:tblStyleRowBandSize w:val="1"/>
       <w:tblStyleColBandSize w:val="1"/>
       <w:tblCellMar>
-        <w:top w:w="0" w:type="dxa"/>
         <w:left w:w="115" w:type="dxa"/>
-        <w:bottom w:w="0" w:type="dxa"/>
         <w:right w:w="115" w:type="dxa"/>
       </w:tblCellMar>
     </w:tblPr>
@@ -25897,9 +26023,7 @@
       <w:tblStyleRowBandSize w:val="1"/>
       <w:tblStyleColBandSize w:val="1"/>
       <w:tblCellMar>
-        <w:top w:w="0" w:type="dxa"/>
         <w:left w:w="115" w:type="dxa"/>
-        <w:bottom w:w="0" w:type="dxa"/>
         <w:right w:w="115" w:type="dxa"/>
       </w:tblCellMar>
     </w:tblPr>
@@ -25913,9 +26037,7 @@
       <w:tblStyleRowBandSize w:val="1"/>
       <w:tblStyleColBandSize w:val="1"/>
       <w:tblCellMar>
-        <w:top w:w="0" w:type="dxa"/>
         <w:left w:w="115" w:type="dxa"/>
-        <w:bottom w:w="0" w:type="dxa"/>
         <w:right w:w="115" w:type="dxa"/>
       </w:tblCellMar>
     </w:tblPr>
@@ -25929,9 +26051,7 @@
       <w:tblStyleRowBandSize w:val="1"/>
       <w:tblStyleColBandSize w:val="1"/>
       <w:tblCellMar>
-        <w:top w:w="0" w:type="dxa"/>
         <w:left w:w="115" w:type="dxa"/>
-        <w:bottom w:w="0" w:type="dxa"/>
         <w:right w:w="115" w:type="dxa"/>
       </w:tblCellMar>
     </w:tblPr>
@@ -25945,9 +26065,7 @@
       <w:tblStyleRowBandSize w:val="1"/>
       <w:tblStyleColBandSize w:val="1"/>
       <w:tblCellMar>
-        <w:top w:w="0" w:type="dxa"/>
         <w:left w:w="115" w:type="dxa"/>
-        <w:bottom w:w="0" w:type="dxa"/>
         <w:right w:w="115" w:type="dxa"/>
       </w:tblCellMar>
     </w:tblPr>
@@ -25961,9 +26079,7 @@
       <w:tblStyleRowBandSize w:val="1"/>
       <w:tblStyleColBandSize w:val="1"/>
       <w:tblCellMar>
-        <w:top w:w="0" w:type="dxa"/>
         <w:left w:w="115" w:type="dxa"/>
-        <w:bottom w:w="0" w:type="dxa"/>
         <w:right w:w="115" w:type="dxa"/>
       </w:tblCellMar>
     </w:tblPr>
@@ -25977,9 +26093,7 @@
       <w:tblStyleRowBandSize w:val="1"/>
       <w:tblStyleColBandSize w:val="1"/>
       <w:tblCellMar>
-        <w:top w:w="0" w:type="dxa"/>
         <w:left w:w="115" w:type="dxa"/>
-        <w:bottom w:w="0" w:type="dxa"/>
         <w:right w:w="115" w:type="dxa"/>
       </w:tblCellMar>
     </w:tblPr>
@@ -25993,9 +26107,7 @@
       <w:tblStyleRowBandSize w:val="1"/>
       <w:tblStyleColBandSize w:val="1"/>
       <w:tblCellMar>
-        <w:top w:w="0" w:type="dxa"/>
         <w:left w:w="115" w:type="dxa"/>
-        <w:bottom w:w="0" w:type="dxa"/>
         <w:right w:w="115" w:type="dxa"/>
       </w:tblCellMar>
     </w:tblPr>
@@ -26009,9 +26121,7 @@
       <w:tblStyleRowBandSize w:val="1"/>
       <w:tblStyleColBandSize w:val="1"/>
       <w:tblCellMar>
-        <w:top w:w="0" w:type="dxa"/>
         <w:left w:w="115" w:type="dxa"/>
-        <w:bottom w:w="0" w:type="dxa"/>
         <w:right w:w="115" w:type="dxa"/>
       </w:tblCellMar>
     </w:tblPr>
@@ -26025,9 +26135,7 @@
       <w:tblStyleRowBandSize w:val="1"/>
       <w:tblStyleColBandSize w:val="1"/>
       <w:tblCellMar>
-        <w:top w:w="0" w:type="dxa"/>
         <w:left w:w="115" w:type="dxa"/>
-        <w:bottom w:w="0" w:type="dxa"/>
         <w:right w:w="115" w:type="dxa"/>
       </w:tblCellMar>
     </w:tblPr>
@@ -26041,9 +26149,7 @@
       <w:tblStyleRowBandSize w:val="1"/>
       <w:tblStyleColBandSize w:val="1"/>
       <w:tblCellMar>
-        <w:top w:w="0" w:type="dxa"/>
         <w:left w:w="115" w:type="dxa"/>
-        <w:bottom w:w="0" w:type="dxa"/>
         <w:right w:w="115" w:type="dxa"/>
       </w:tblCellMar>
     </w:tblPr>
@@ -26057,9 +26163,7 @@
       <w:tblStyleRowBandSize w:val="1"/>
       <w:tblStyleColBandSize w:val="1"/>
       <w:tblCellMar>
-        <w:top w:w="0" w:type="dxa"/>
         <w:left w:w="115" w:type="dxa"/>
-        <w:bottom w:w="0" w:type="dxa"/>
         <w:right w:w="115" w:type="dxa"/>
       </w:tblCellMar>
     </w:tblPr>
@@ -26073,9 +26177,7 @@
       <w:tblStyleRowBandSize w:val="1"/>
       <w:tblStyleColBandSize w:val="1"/>
       <w:tblCellMar>
-        <w:top w:w="0" w:type="dxa"/>
         <w:left w:w="115" w:type="dxa"/>
-        <w:bottom w:w="0" w:type="dxa"/>
         <w:right w:w="115" w:type="dxa"/>
       </w:tblCellMar>
     </w:tblPr>
@@ -26089,9 +26191,7 @@
       <w:tblStyleRowBandSize w:val="1"/>
       <w:tblStyleColBandSize w:val="1"/>
       <w:tblCellMar>
-        <w:top w:w="0" w:type="dxa"/>
         <w:left w:w="115" w:type="dxa"/>
-        <w:bottom w:w="0" w:type="dxa"/>
         <w:right w:w="115" w:type="dxa"/>
       </w:tblCellMar>
     </w:tblPr>
@@ -26105,9 +26205,7 @@
       <w:tblStyleRowBandSize w:val="1"/>
       <w:tblStyleColBandSize w:val="1"/>
       <w:tblCellMar>
-        <w:top w:w="0" w:type="dxa"/>
         <w:left w:w="115" w:type="dxa"/>
-        <w:bottom w:w="0" w:type="dxa"/>
         <w:right w:w="115" w:type="dxa"/>
       </w:tblCellMar>
     </w:tblPr>
@@ -26121,9 +26219,7 @@
       <w:tblStyleRowBandSize w:val="1"/>
       <w:tblStyleColBandSize w:val="1"/>
       <w:tblCellMar>
-        <w:top w:w="0" w:type="dxa"/>
         <w:left w:w="115" w:type="dxa"/>
-        <w:bottom w:w="0" w:type="dxa"/>
         <w:right w:w="115" w:type="dxa"/>
       </w:tblCellMar>
     </w:tblPr>
@@ -26137,9 +26233,7 @@
       <w:tblStyleRowBandSize w:val="1"/>
       <w:tblStyleColBandSize w:val="1"/>
       <w:tblCellMar>
-        <w:top w:w="0" w:type="dxa"/>
         <w:left w:w="115" w:type="dxa"/>
-        <w:bottom w:w="0" w:type="dxa"/>
         <w:right w:w="115" w:type="dxa"/>
       </w:tblCellMar>
     </w:tblPr>
@@ -26153,9 +26247,7 @@
       <w:tblStyleRowBandSize w:val="1"/>
       <w:tblStyleColBandSize w:val="1"/>
       <w:tblCellMar>
-        <w:top w:w="0" w:type="dxa"/>
         <w:left w:w="115" w:type="dxa"/>
-        <w:bottom w:w="0" w:type="dxa"/>
         <w:right w:w="115" w:type="dxa"/>
       </w:tblCellMar>
     </w:tblPr>
@@ -26169,9 +26261,7 @@
       <w:tblStyleRowBandSize w:val="1"/>
       <w:tblStyleColBandSize w:val="1"/>
       <w:tblCellMar>
-        <w:top w:w="0" w:type="dxa"/>
         <w:left w:w="115" w:type="dxa"/>
-        <w:bottom w:w="0" w:type="dxa"/>
         <w:right w:w="115" w:type="dxa"/>
       </w:tblCellMar>
     </w:tblPr>
@@ -26185,9 +26275,7 @@
       <w:tblStyleRowBandSize w:val="1"/>
       <w:tblStyleColBandSize w:val="1"/>
       <w:tblCellMar>
-        <w:top w:w="0" w:type="dxa"/>
         <w:left w:w="115" w:type="dxa"/>
-        <w:bottom w:w="0" w:type="dxa"/>
         <w:right w:w="115" w:type="dxa"/>
       </w:tblCellMar>
     </w:tblPr>
@@ -26201,9 +26289,7 @@
       <w:tblStyleRowBandSize w:val="1"/>
       <w:tblStyleColBandSize w:val="1"/>
       <w:tblCellMar>
-        <w:top w:w="0" w:type="dxa"/>
         <w:left w:w="115" w:type="dxa"/>
-        <w:bottom w:w="0" w:type="dxa"/>
         <w:right w:w="115" w:type="dxa"/>
       </w:tblCellMar>
     </w:tblPr>
@@ -26217,9 +26303,7 @@
       <w:tblStyleRowBandSize w:val="1"/>
       <w:tblStyleColBandSize w:val="1"/>
       <w:tblCellMar>
-        <w:top w:w="0" w:type="dxa"/>
         <w:left w:w="115" w:type="dxa"/>
-        <w:bottom w:w="0" w:type="dxa"/>
         <w:right w:w="115" w:type="dxa"/>
       </w:tblCellMar>
     </w:tblPr>
@@ -26233,9 +26317,7 @@
       <w:tblStyleRowBandSize w:val="1"/>
       <w:tblStyleColBandSize w:val="1"/>
       <w:tblCellMar>
-        <w:top w:w="0" w:type="dxa"/>
         <w:left w:w="115" w:type="dxa"/>
-        <w:bottom w:w="0" w:type="dxa"/>
         <w:right w:w="115" w:type="dxa"/>
       </w:tblCellMar>
     </w:tblPr>
@@ -26249,9 +26331,7 @@
       <w:tblStyleRowBandSize w:val="1"/>
       <w:tblStyleColBandSize w:val="1"/>
       <w:tblCellMar>
-        <w:top w:w="0" w:type="dxa"/>
         <w:left w:w="115" w:type="dxa"/>
-        <w:bottom w:w="0" w:type="dxa"/>
         <w:right w:w="115" w:type="dxa"/>
       </w:tblCellMar>
     </w:tblPr>
@@ -26265,9 +26345,7 @@
       <w:tblStyleRowBandSize w:val="1"/>
       <w:tblStyleColBandSize w:val="1"/>
       <w:tblCellMar>
-        <w:top w:w="0" w:type="dxa"/>
         <w:left w:w="115" w:type="dxa"/>
-        <w:bottom w:w="0" w:type="dxa"/>
         <w:right w:w="115" w:type="dxa"/>
       </w:tblCellMar>
     </w:tblPr>
@@ -26281,9 +26359,7 @@
       <w:tblStyleRowBandSize w:val="1"/>
       <w:tblStyleColBandSize w:val="1"/>
       <w:tblCellMar>
-        <w:top w:w="0" w:type="dxa"/>
         <w:left w:w="115" w:type="dxa"/>
-        <w:bottom w:w="0" w:type="dxa"/>
         <w:right w:w="115" w:type="dxa"/>
       </w:tblCellMar>
     </w:tblPr>
@@ -26297,9 +26373,7 @@
       <w:tblStyleRowBandSize w:val="1"/>
       <w:tblStyleColBandSize w:val="1"/>
       <w:tblCellMar>
-        <w:top w:w="0" w:type="dxa"/>
         <w:left w:w="115" w:type="dxa"/>
-        <w:bottom w:w="0" w:type="dxa"/>
         <w:right w:w="115" w:type="dxa"/>
       </w:tblCellMar>
     </w:tblPr>
@@ -26313,9 +26387,7 @@
       <w:tblStyleRowBandSize w:val="1"/>
       <w:tblStyleColBandSize w:val="1"/>
       <w:tblCellMar>
-        <w:top w:w="0" w:type="dxa"/>
         <w:left w:w="115" w:type="dxa"/>
-        <w:bottom w:w="0" w:type="dxa"/>
         <w:right w:w="115" w:type="dxa"/>
       </w:tblCellMar>
     </w:tblPr>
@@ -26329,9 +26401,7 @@
       <w:tblStyleRowBandSize w:val="1"/>
       <w:tblStyleColBandSize w:val="1"/>
       <w:tblCellMar>
-        <w:top w:w="0" w:type="dxa"/>
         <w:left w:w="115" w:type="dxa"/>
-        <w:bottom w:w="0" w:type="dxa"/>
         <w:right w:w="115" w:type="dxa"/>
       </w:tblCellMar>
     </w:tblPr>
@@ -26345,9 +26415,7 @@
       <w:tblStyleRowBandSize w:val="1"/>
       <w:tblStyleColBandSize w:val="1"/>
       <w:tblCellMar>
-        <w:top w:w="0" w:type="dxa"/>
         <w:left w:w="115" w:type="dxa"/>
-        <w:bottom w:w="0" w:type="dxa"/>
         <w:right w:w="115" w:type="dxa"/>
       </w:tblCellMar>
     </w:tblPr>
@@ -26361,9 +26429,7 @@
       <w:tblStyleRowBandSize w:val="1"/>
       <w:tblStyleColBandSize w:val="1"/>
       <w:tblCellMar>
-        <w:top w:w="0" w:type="dxa"/>
         <w:left w:w="115" w:type="dxa"/>
-        <w:bottom w:w="0" w:type="dxa"/>
         <w:right w:w="115" w:type="dxa"/>
       </w:tblCellMar>
     </w:tblPr>
@@ -26377,9 +26443,7 @@
       <w:tblStyleRowBandSize w:val="1"/>
       <w:tblStyleColBandSize w:val="1"/>
       <w:tblCellMar>
-        <w:top w:w="0" w:type="dxa"/>
         <w:left w:w="115" w:type="dxa"/>
-        <w:bottom w:w="0" w:type="dxa"/>
         <w:right w:w="115" w:type="dxa"/>
       </w:tblCellMar>
     </w:tblPr>
@@ -26393,9 +26457,7 @@
       <w:tblStyleRowBandSize w:val="1"/>
       <w:tblStyleColBandSize w:val="1"/>
       <w:tblCellMar>
-        <w:top w:w="0" w:type="dxa"/>
         <w:left w:w="115" w:type="dxa"/>
-        <w:bottom w:w="0" w:type="dxa"/>
         <w:right w:w="115" w:type="dxa"/>
       </w:tblCellMar>
     </w:tblPr>
@@ -26409,9 +26471,7 @@
       <w:tblStyleRowBandSize w:val="1"/>
       <w:tblStyleColBandSize w:val="1"/>
       <w:tblCellMar>
-        <w:top w:w="0" w:type="dxa"/>
         <w:left w:w="115" w:type="dxa"/>
-        <w:bottom w:w="0" w:type="dxa"/>
         <w:right w:w="115" w:type="dxa"/>
       </w:tblCellMar>
     </w:tblPr>
@@ -26425,9 +26485,7 @@
       <w:tblStyleRowBandSize w:val="1"/>
       <w:tblStyleColBandSize w:val="1"/>
       <w:tblCellMar>
-        <w:top w:w="0" w:type="dxa"/>
         <w:left w:w="115" w:type="dxa"/>
-        <w:bottom w:w="0" w:type="dxa"/>
         <w:right w:w="115" w:type="dxa"/>
       </w:tblCellMar>
     </w:tblPr>
@@ -26441,9 +26499,7 @@
       <w:tblStyleRowBandSize w:val="1"/>
       <w:tblStyleColBandSize w:val="1"/>
       <w:tblCellMar>
-        <w:top w:w="0" w:type="dxa"/>
         <w:left w:w="115" w:type="dxa"/>
-        <w:bottom w:w="0" w:type="dxa"/>
         <w:right w:w="115" w:type="dxa"/>
       </w:tblCellMar>
     </w:tblPr>
@@ -26457,9 +26513,7 @@
       <w:tblStyleRowBandSize w:val="1"/>
       <w:tblStyleColBandSize w:val="1"/>
       <w:tblCellMar>
-        <w:top w:w="0" w:type="dxa"/>
         <w:left w:w="115" w:type="dxa"/>
-        <w:bottom w:w="0" w:type="dxa"/>
         <w:right w:w="115" w:type="dxa"/>
       </w:tblCellMar>
     </w:tblPr>
@@ -26473,9 +26527,7 @@
       <w:tblStyleRowBandSize w:val="1"/>
       <w:tblStyleColBandSize w:val="1"/>
       <w:tblCellMar>
-        <w:top w:w="0" w:type="dxa"/>
         <w:left w:w="115" w:type="dxa"/>
-        <w:bottom w:w="0" w:type="dxa"/>
         <w:right w:w="115" w:type="dxa"/>
       </w:tblCellMar>
     </w:tblPr>
@@ -26489,9 +26541,7 @@
       <w:tblStyleRowBandSize w:val="1"/>
       <w:tblStyleColBandSize w:val="1"/>
       <w:tblCellMar>
-        <w:top w:w="0" w:type="dxa"/>
         <w:left w:w="115" w:type="dxa"/>
-        <w:bottom w:w="0" w:type="dxa"/>
         <w:right w:w="115" w:type="dxa"/>
       </w:tblCellMar>
     </w:tblPr>
@@ -26505,9 +26555,7 @@
       <w:tblStyleRowBandSize w:val="1"/>
       <w:tblStyleColBandSize w:val="1"/>
       <w:tblCellMar>
-        <w:top w:w="0" w:type="dxa"/>
         <w:left w:w="115" w:type="dxa"/>
-        <w:bottom w:w="0" w:type="dxa"/>
         <w:right w:w="115" w:type="dxa"/>
       </w:tblCellMar>
     </w:tblPr>
@@ -26521,9 +26569,7 @@
       <w:tblStyleRowBandSize w:val="1"/>
       <w:tblStyleColBandSize w:val="1"/>
       <w:tblCellMar>
-        <w:top w:w="0" w:type="dxa"/>
         <w:left w:w="115" w:type="dxa"/>
-        <w:bottom w:w="0" w:type="dxa"/>
         <w:right w:w="115" w:type="dxa"/>
       </w:tblCellMar>
     </w:tblPr>
@@ -26537,9 +26583,7 @@
       <w:tblStyleRowBandSize w:val="1"/>
       <w:tblStyleColBandSize w:val="1"/>
       <w:tblCellMar>
-        <w:top w:w="0" w:type="dxa"/>
         <w:left w:w="115" w:type="dxa"/>
-        <w:bottom w:w="0" w:type="dxa"/>
         <w:right w:w="115" w:type="dxa"/>
       </w:tblCellMar>
     </w:tblPr>
@@ -26553,9 +26597,7 @@
       <w:tblStyleRowBandSize w:val="1"/>
       <w:tblStyleColBandSize w:val="1"/>
       <w:tblCellMar>
-        <w:top w:w="0" w:type="dxa"/>
         <w:left w:w="115" w:type="dxa"/>
-        <w:bottom w:w="0" w:type="dxa"/>
         <w:right w:w="115" w:type="dxa"/>
       </w:tblCellMar>
     </w:tblPr>
@@ -26569,9 +26611,7 @@
       <w:tblStyleRowBandSize w:val="1"/>
       <w:tblStyleColBandSize w:val="1"/>
       <w:tblCellMar>
-        <w:top w:w="0" w:type="dxa"/>
         <w:left w:w="115" w:type="dxa"/>
-        <w:bottom w:w="0" w:type="dxa"/>
         <w:right w:w="115" w:type="dxa"/>
       </w:tblCellMar>
     </w:tblPr>
@@ -26585,9 +26625,7 @@
       <w:tblStyleRowBandSize w:val="1"/>
       <w:tblStyleColBandSize w:val="1"/>
       <w:tblCellMar>
-        <w:top w:w="0" w:type="dxa"/>
         <w:left w:w="115" w:type="dxa"/>
-        <w:bottom w:w="0" w:type="dxa"/>
         <w:right w:w="115" w:type="dxa"/>
       </w:tblCellMar>
     </w:tblPr>
@@ -26601,9 +26639,7 @@
       <w:tblStyleRowBandSize w:val="1"/>
       <w:tblStyleColBandSize w:val="1"/>
       <w:tblCellMar>
-        <w:top w:w="0" w:type="dxa"/>
         <w:left w:w="115" w:type="dxa"/>
-        <w:bottom w:w="0" w:type="dxa"/>
         <w:right w:w="115" w:type="dxa"/>
       </w:tblCellMar>
     </w:tblPr>
@@ -26617,9 +26653,7 @@
       <w:tblStyleRowBandSize w:val="1"/>
       <w:tblStyleColBandSize w:val="1"/>
       <w:tblCellMar>
-        <w:top w:w="0" w:type="dxa"/>
         <w:left w:w="115" w:type="dxa"/>
-        <w:bottom w:w="0" w:type="dxa"/>
         <w:right w:w="115" w:type="dxa"/>
       </w:tblCellMar>
     </w:tblPr>
@@ -26636,9 +26670,7 @@
       <w:tblStyleRowBandSize w:val="1"/>
       <w:tblStyleColBandSize w:val="1"/>
       <w:tblCellMar>
-        <w:top w:w="0" w:type="dxa"/>
         <w:left w:w="115" w:type="dxa"/>
-        <w:bottom w:w="0" w:type="dxa"/>
         <w:right w:w="115" w:type="dxa"/>
       </w:tblCellMar>
     </w:tblPr>
@@ -26655,9 +26687,7 @@
       <w:tblStyleRowBandSize w:val="1"/>
       <w:tblStyleColBandSize w:val="1"/>
       <w:tblCellMar>
-        <w:top w:w="0" w:type="dxa"/>
         <w:left w:w="115" w:type="dxa"/>
-        <w:bottom w:w="0" w:type="dxa"/>
         <w:right w:w="115" w:type="dxa"/>
       </w:tblCellMar>
     </w:tblPr>
@@ -26674,9 +26704,7 @@
       <w:tblStyleRowBandSize w:val="1"/>
       <w:tblStyleColBandSize w:val="1"/>
       <w:tblCellMar>
-        <w:top w:w="0" w:type="dxa"/>
         <w:left w:w="115" w:type="dxa"/>
-        <w:bottom w:w="0" w:type="dxa"/>
         <w:right w:w="115" w:type="dxa"/>
       </w:tblCellMar>
     </w:tblPr>
@@ -26693,9 +26721,7 @@
       <w:tblStyleRowBandSize w:val="1"/>
       <w:tblStyleColBandSize w:val="1"/>
       <w:tblCellMar>
-        <w:top w:w="0" w:type="dxa"/>
         <w:left w:w="115" w:type="dxa"/>
-        <w:bottom w:w="0" w:type="dxa"/>
         <w:right w:w="115" w:type="dxa"/>
       </w:tblCellMar>
     </w:tblPr>
@@ -26712,9 +26738,7 @@
       <w:tblStyleRowBandSize w:val="1"/>
       <w:tblStyleColBandSize w:val="1"/>
       <w:tblCellMar>
-        <w:top w:w="0" w:type="dxa"/>
         <w:left w:w="115" w:type="dxa"/>
-        <w:bottom w:w="0" w:type="dxa"/>
         <w:right w:w="115" w:type="dxa"/>
       </w:tblCellMar>
     </w:tblPr>
@@ -26731,9 +26755,7 @@
       <w:tblStyleRowBandSize w:val="1"/>
       <w:tblStyleColBandSize w:val="1"/>
       <w:tblCellMar>
-        <w:top w:w="0" w:type="dxa"/>
         <w:left w:w="115" w:type="dxa"/>
-        <w:bottom w:w="0" w:type="dxa"/>
         <w:right w:w="115" w:type="dxa"/>
       </w:tblCellMar>
     </w:tblPr>
@@ -26750,9 +26772,7 @@
       <w:tblStyleRowBandSize w:val="1"/>
       <w:tblStyleColBandSize w:val="1"/>
       <w:tblCellMar>
-        <w:top w:w="0" w:type="dxa"/>
         <w:left w:w="115" w:type="dxa"/>
-        <w:bottom w:w="0" w:type="dxa"/>
         <w:right w:w="115" w:type="dxa"/>
       </w:tblCellMar>
     </w:tblPr>
@@ -26769,9 +26789,7 @@
       <w:tblStyleRowBandSize w:val="1"/>
       <w:tblStyleColBandSize w:val="1"/>
       <w:tblCellMar>
-        <w:top w:w="0" w:type="dxa"/>
         <w:left w:w="115" w:type="dxa"/>
-        <w:bottom w:w="0" w:type="dxa"/>
         <w:right w:w="115" w:type="dxa"/>
       </w:tblCellMar>
     </w:tblPr>
@@ -26788,9 +26806,7 @@
       <w:tblStyleRowBandSize w:val="1"/>
       <w:tblStyleColBandSize w:val="1"/>
       <w:tblCellMar>
-        <w:top w:w="0" w:type="dxa"/>
         <w:left w:w="115" w:type="dxa"/>
-        <w:bottom w:w="0" w:type="dxa"/>
         <w:right w:w="115" w:type="dxa"/>
       </w:tblCellMar>
     </w:tblPr>
@@ -26807,9 +26823,7 @@
       <w:tblStyleRowBandSize w:val="1"/>
       <w:tblStyleColBandSize w:val="1"/>
       <w:tblCellMar>
-        <w:top w:w="0" w:type="dxa"/>
         <w:left w:w="115" w:type="dxa"/>
-        <w:bottom w:w="0" w:type="dxa"/>
         <w:right w:w="115" w:type="dxa"/>
       </w:tblCellMar>
     </w:tblPr>
@@ -26826,9 +26840,7 @@
       <w:tblStyleRowBandSize w:val="1"/>
       <w:tblStyleColBandSize w:val="1"/>
       <w:tblCellMar>
-        <w:top w:w="0" w:type="dxa"/>
         <w:left w:w="115" w:type="dxa"/>
-        <w:bottom w:w="0" w:type="dxa"/>
         <w:right w:w="115" w:type="dxa"/>
       </w:tblCellMar>
     </w:tblPr>
@@ -26845,9 +26857,7 @@
       <w:tblStyleRowBandSize w:val="1"/>
       <w:tblStyleColBandSize w:val="1"/>
       <w:tblCellMar>
-        <w:top w:w="0" w:type="dxa"/>
         <w:left w:w="115" w:type="dxa"/>
-        <w:bottom w:w="0" w:type="dxa"/>
         <w:right w:w="115" w:type="dxa"/>
       </w:tblCellMar>
     </w:tblPr>
@@ -26864,9 +26874,7 @@
       <w:tblStyleRowBandSize w:val="1"/>
       <w:tblStyleColBandSize w:val="1"/>
       <w:tblCellMar>
-        <w:top w:w="0" w:type="dxa"/>
         <w:left w:w="115" w:type="dxa"/>
-        <w:bottom w:w="0" w:type="dxa"/>
         <w:right w:w="115" w:type="dxa"/>
       </w:tblCellMar>
     </w:tblPr>
@@ -26883,9 +26891,7 @@
       <w:tblStyleRowBandSize w:val="1"/>
       <w:tblStyleColBandSize w:val="1"/>
       <w:tblCellMar>
-        <w:top w:w="0" w:type="dxa"/>
         <w:left w:w="115" w:type="dxa"/>
-        <w:bottom w:w="0" w:type="dxa"/>
         <w:right w:w="115" w:type="dxa"/>
       </w:tblCellMar>
     </w:tblPr>
@@ -26902,9 +26908,7 @@
       <w:tblStyleRowBandSize w:val="1"/>
       <w:tblStyleColBandSize w:val="1"/>
       <w:tblCellMar>
-        <w:top w:w="0" w:type="dxa"/>
         <w:left w:w="115" w:type="dxa"/>
-        <w:bottom w:w="0" w:type="dxa"/>
         <w:right w:w="115" w:type="dxa"/>
       </w:tblCellMar>
     </w:tblPr>
@@ -26921,9 +26925,7 @@
       <w:tblStyleRowBandSize w:val="1"/>
       <w:tblStyleColBandSize w:val="1"/>
       <w:tblCellMar>
-        <w:top w:w="0" w:type="dxa"/>
         <w:left w:w="115" w:type="dxa"/>
-        <w:bottom w:w="0" w:type="dxa"/>
         <w:right w:w="115" w:type="dxa"/>
       </w:tblCellMar>
     </w:tblPr>
@@ -26940,9 +26942,7 @@
       <w:tblStyleRowBandSize w:val="1"/>
       <w:tblStyleColBandSize w:val="1"/>
       <w:tblCellMar>
-        <w:top w:w="0" w:type="dxa"/>
         <w:left w:w="115" w:type="dxa"/>
-        <w:bottom w:w="0" w:type="dxa"/>
         <w:right w:w="115" w:type="dxa"/>
       </w:tblCellMar>
     </w:tblPr>
@@ -26959,9 +26959,7 @@
       <w:tblStyleRowBandSize w:val="1"/>
       <w:tblStyleColBandSize w:val="1"/>
       <w:tblCellMar>
-        <w:top w:w="0" w:type="dxa"/>
         <w:left w:w="115" w:type="dxa"/>
-        <w:bottom w:w="0" w:type="dxa"/>
         <w:right w:w="115" w:type="dxa"/>
       </w:tblCellMar>
     </w:tblPr>
@@ -26978,9 +26976,7 @@
       <w:tblStyleRowBandSize w:val="1"/>
       <w:tblStyleColBandSize w:val="1"/>
       <w:tblCellMar>
-        <w:top w:w="0" w:type="dxa"/>
         <w:left w:w="115" w:type="dxa"/>
-        <w:bottom w:w="0" w:type="dxa"/>
         <w:right w:w="115" w:type="dxa"/>
       </w:tblCellMar>
     </w:tblPr>
@@ -26997,9 +26993,7 @@
       <w:tblStyleRowBandSize w:val="1"/>
       <w:tblStyleColBandSize w:val="1"/>
       <w:tblCellMar>
-        <w:top w:w="0" w:type="dxa"/>
         <w:left w:w="115" w:type="dxa"/>
-        <w:bottom w:w="0" w:type="dxa"/>
         <w:right w:w="115" w:type="dxa"/>
       </w:tblCellMar>
     </w:tblPr>
@@ -27016,9 +27010,7 @@
       <w:tblStyleRowBandSize w:val="1"/>
       <w:tblStyleColBandSize w:val="1"/>
       <w:tblCellMar>
-        <w:top w:w="0" w:type="dxa"/>
         <w:left w:w="115" w:type="dxa"/>
-        <w:bottom w:w="0" w:type="dxa"/>
         <w:right w:w="115" w:type="dxa"/>
       </w:tblCellMar>
     </w:tblPr>
@@ -27035,9 +27027,7 @@
       <w:tblStyleRowBandSize w:val="1"/>
       <w:tblStyleColBandSize w:val="1"/>
       <w:tblCellMar>
-        <w:top w:w="0" w:type="dxa"/>
         <w:left w:w="115" w:type="dxa"/>
-        <w:bottom w:w="0" w:type="dxa"/>
         <w:right w:w="115" w:type="dxa"/>
       </w:tblCellMar>
     </w:tblPr>
@@ -27054,9 +27044,7 @@
       <w:tblStyleRowBandSize w:val="1"/>
       <w:tblStyleColBandSize w:val="1"/>
       <w:tblCellMar>
-        <w:top w:w="0" w:type="dxa"/>
         <w:left w:w="115" w:type="dxa"/>
-        <w:bottom w:w="0" w:type="dxa"/>
         <w:right w:w="115" w:type="dxa"/>
       </w:tblCellMar>
     </w:tblPr>
@@ -27073,9 +27061,7 @@
       <w:tblStyleRowBandSize w:val="1"/>
       <w:tblStyleColBandSize w:val="1"/>
       <w:tblCellMar>
-        <w:top w:w="0" w:type="dxa"/>
         <w:left w:w="115" w:type="dxa"/>
-        <w:bottom w:w="0" w:type="dxa"/>
         <w:right w:w="115" w:type="dxa"/>
       </w:tblCellMar>
     </w:tblPr>
@@ -27092,9 +27078,7 @@
       <w:tblStyleRowBandSize w:val="1"/>
       <w:tblStyleColBandSize w:val="1"/>
       <w:tblCellMar>
-        <w:top w:w="0" w:type="dxa"/>
         <w:left w:w="115" w:type="dxa"/>
-        <w:bottom w:w="0" w:type="dxa"/>
         <w:right w:w="115" w:type="dxa"/>
       </w:tblCellMar>
     </w:tblPr>
@@ -27111,9 +27095,7 @@
       <w:tblStyleRowBandSize w:val="1"/>
       <w:tblStyleColBandSize w:val="1"/>
       <w:tblCellMar>
-        <w:top w:w="0" w:type="dxa"/>
         <w:left w:w="115" w:type="dxa"/>
-        <w:bottom w:w="0" w:type="dxa"/>
         <w:right w:w="115" w:type="dxa"/>
       </w:tblCellMar>
     </w:tblPr>
@@ -27130,9 +27112,7 @@
       <w:tblStyleRowBandSize w:val="1"/>
       <w:tblStyleColBandSize w:val="1"/>
       <w:tblCellMar>
-        <w:top w:w="0" w:type="dxa"/>
         <w:left w:w="115" w:type="dxa"/>
-        <w:bottom w:w="0" w:type="dxa"/>
         <w:right w:w="115" w:type="dxa"/>
       </w:tblCellMar>
     </w:tblPr>
@@ -27149,9 +27129,7 @@
       <w:tblStyleRowBandSize w:val="1"/>
       <w:tblStyleColBandSize w:val="1"/>
       <w:tblCellMar>
-        <w:top w:w="0" w:type="dxa"/>
         <w:left w:w="115" w:type="dxa"/>
-        <w:bottom w:w="0" w:type="dxa"/>
         <w:right w:w="115" w:type="dxa"/>
       </w:tblCellMar>
     </w:tblPr>
@@ -27168,9 +27146,7 @@
       <w:tblStyleRowBandSize w:val="1"/>
       <w:tblStyleColBandSize w:val="1"/>
       <w:tblCellMar>
-        <w:top w:w="0" w:type="dxa"/>
         <w:left w:w="115" w:type="dxa"/>
-        <w:bottom w:w="0" w:type="dxa"/>
         <w:right w:w="115" w:type="dxa"/>
       </w:tblCellMar>
     </w:tblPr>
@@ -27187,14 +27163,12 @@
       <w:tblStyleRowBandSize w:val="1"/>
       <w:tblStyleColBandSize w:val="1"/>
       <w:tblCellMar>
-        <w:top w:w="0" w:type="dxa"/>
         <w:left w:w="115" w:type="dxa"/>
-        <w:bottom w:w="0" w:type="dxa"/>
         <w:right w:w="115" w:type="dxa"/>
       </w:tblCellMar>
     </w:tblPr>
   </w:style>
-  <w:style w:type="character" w:customStyle="1" w:styleId="UnresolvedMention">
+  <w:style w:type="character" w:styleId="Mencinsinresolver">
     <w:name w:val="Unresolved Mention"/>
     <w:basedOn w:val="Fuentedeprrafopredeter"/>
     <w:uiPriority w:val="99"/>

</xml_diff>